<commit_message>
added SEM to code and manuscript
</commit_message>
<xml_diff>
--- a/manuscript/preprint/Hussey & Drake - meta-analysis of IRAPs reliability.docx
+++ b/manuscript/preprint/Hussey & Drake - meta-analysis of IRAPs reliability.docx
@@ -1,6 +1,6 @@
 
 <file path=word/document.xml><?xml version="1.0" encoding="utf-8"?>
-<w:document xmlns:wpc="http://schemas.microsoft.com/office/word/2010/wordprocessingCanvas" xmlns:cx="http://schemas.microsoft.com/office/drawing/2014/chartex" xmlns:cx1="http://schemas.microsoft.com/office/drawing/2015/9/8/chartex" xmlns:cx2="http://schemas.microsoft.com/office/drawing/2015/10/21/chartex" xmlns:cx3="http://schemas.microsoft.com/office/drawing/2016/5/9/chartex" xmlns:cx4="http://schemas.microsoft.com/office/drawing/2016/5/10/chartex" xmlns:cx5="http://schemas.microsoft.com/office/drawing/2016/5/11/chartex" xmlns:cx6="http://schemas.microsoft.com/office/drawing/2016/5/12/chartex" xmlns:cx7="http://schemas.microsoft.com/office/drawing/2016/5/13/chartex" xmlns:cx8="http://schemas.microsoft.com/office/drawing/2016/5/14/chartex" xmlns:mc="http://schemas.openxmlformats.org/markup-compatibility/2006" xmlns:aink="http://schemas.microsoft.com/office/drawing/2016/ink" xmlns:am3d="http://schemas.microsoft.com/office/drawing/2017/model3d" xmlns:o="urn:schemas-microsoft-com:office:office" xmlns:oel="http://schemas.microsoft.com/office/2019/extlst" xmlns:r="http://schemas.openxmlformats.org/officeDocument/2006/relationships" xmlns:m="http://schemas.openxmlformats.org/officeDocument/2006/math" xmlns:v="urn:schemas-microsoft-com:vml" xmlns:wp14="http://schemas.microsoft.com/office/word/2010/wordprocessingDrawing" xmlns:wp="http://schemas.openxmlformats.org/drawingml/2006/wordprocessingDrawing" xmlns:w10="urn:schemas-microsoft-com:office:word" xmlns:w="http://schemas.openxmlformats.org/wordprocessingml/2006/main" xmlns:w14="http://schemas.microsoft.com/office/word/2010/wordml" xmlns:w15="http://schemas.microsoft.com/office/word/2012/wordml" xmlns:w16cex="http://schemas.microsoft.com/office/word/2018/wordml/cex" xmlns:w16cid="http://schemas.microsoft.com/office/word/2016/wordml/cid" xmlns:w16="http://schemas.microsoft.com/office/word/2018/wordml" xmlns:w16du="http://schemas.microsoft.com/office/word/2023/wordml/word16du" xmlns:w16sdtdh="http://schemas.microsoft.com/office/word/2020/wordml/sdtdatahash" xmlns:w16se="http://schemas.microsoft.com/office/word/2015/wordml/symex" xmlns:wpg="http://schemas.microsoft.com/office/word/2010/wordprocessingGroup" xmlns:wpi="http://schemas.microsoft.com/office/word/2010/wordprocessingInk" xmlns:wne="http://schemas.microsoft.com/office/word/2006/wordml" xmlns:wps="http://schemas.microsoft.com/office/word/2010/wordprocessingShape" mc:Ignorable="w14 w15 w16se w16cid w16 w16cex w16sdtdh wp14">
+<w:document xmlns:wpc="http://schemas.microsoft.com/office/word/2010/wordprocessingCanvas" xmlns:cx="http://schemas.microsoft.com/office/drawing/2014/chartex" xmlns:cx1="http://schemas.microsoft.com/office/drawing/2015/9/8/chartex" xmlns:cx2="http://schemas.microsoft.com/office/drawing/2015/10/21/chartex" xmlns:cx3="http://schemas.microsoft.com/office/drawing/2016/5/9/chartex" xmlns:cx4="http://schemas.microsoft.com/office/drawing/2016/5/10/chartex" xmlns:cx5="http://schemas.microsoft.com/office/drawing/2016/5/11/chartex" xmlns:cx6="http://schemas.microsoft.com/office/drawing/2016/5/12/chartex" xmlns:cx7="http://schemas.microsoft.com/office/drawing/2016/5/13/chartex" xmlns:cx8="http://schemas.microsoft.com/office/drawing/2016/5/14/chartex" xmlns:mc="http://schemas.openxmlformats.org/markup-compatibility/2006" xmlns:aink="http://schemas.microsoft.com/office/drawing/2016/ink" xmlns:am3d="http://schemas.microsoft.com/office/drawing/2017/model3d" xmlns:o="urn:schemas-microsoft-com:office:office" xmlns:oel="http://schemas.microsoft.com/office/2019/extlst" xmlns:r="http://schemas.openxmlformats.org/officeDocument/2006/relationships" xmlns:m="http://schemas.openxmlformats.org/officeDocument/2006/math" xmlns:v="urn:schemas-microsoft-com:vml" xmlns:wp14="http://schemas.microsoft.com/office/word/2010/wordprocessingDrawing" xmlns:wp="http://schemas.openxmlformats.org/drawingml/2006/wordprocessingDrawing" xmlns:w10="urn:schemas-microsoft-com:office:word" xmlns:w="http://schemas.openxmlformats.org/wordprocessingml/2006/main" xmlns:w14="http://schemas.microsoft.com/office/word/2010/wordml" xmlns:w15="http://schemas.microsoft.com/office/word/2012/wordml" xmlns:w16cex="http://schemas.microsoft.com/office/word/2018/wordml/cex" xmlns:w16cid="http://schemas.microsoft.com/office/word/2016/wordml/cid" xmlns:w16="http://schemas.microsoft.com/office/word/2018/wordml" xmlns:w16sdtdh="http://schemas.microsoft.com/office/word/2020/wordml/sdtdatahash" xmlns:w16se="http://schemas.microsoft.com/office/word/2015/wordml/symex" xmlns:wpg="http://schemas.microsoft.com/office/word/2010/wordprocessingGroup" xmlns:wpi="http://schemas.microsoft.com/office/word/2010/wordprocessingInk" xmlns:wne="http://schemas.microsoft.com/office/word/2006/wordml" xmlns:wps="http://schemas.microsoft.com/office/word/2010/wordprocessingShape" mc:Ignorable="w14 w15 w16se w16cid w16 w16cex w16sdtdh wp14">
   <w:body>
     <w:p>
       <w:pPr>
@@ -267,7 +267,7 @@
         <w:fldChar w:fldCharType="begin"/>
       </w:r>
       <w:r>
-        <w:instrText xml:space="preserve"> ADDIN ZOTERO_ITEM CSL_CITATION {"citationID":"H4ouDARG","properties":{"formattedCitation":"(Greenwald &amp; Banaji, 1995; Greenwald &amp; Lai, 2020)","plainCitation":"(Greenwald &amp; Banaji, 1995; Greenwald &amp; Lai, 2020)","noteIndex":0},"citationItems":[{"id":12678,"uris":["http://zotero.org/users/1687755/items/MLG7SEAB"],"itemData":{"id":12678,"type":"article-journal","container-title":"Psychological review","issue":"1","note":"publisher: American Psychological Association","page":"4","title":"Implicit social cognition: attitudes, self-esteem, and stereotypes.","volume":"102","author":[{"family":"Greenwald","given":"Anthony G"},{"family":"Banaji","given":"Mahzarin R"}],"issued":{"date-parts":[["1995"]]}}},{"id":12489,"uris":["http://zotero.org/users/1687755/items/UQYJYU63"],"itemData":{"id":12489,"type":"article-journal","abstract":"In the last 20 years, research on implicit social cognition has established that social judgments and behavior are guided by attitudes and stereotypes of which the actor may lack awareness. Research using the methods of implicit social cognition has produced the concept of implicit bias, which has generated wide attention not only in social, clinical, and developmental psychology, but also in disciplines outside of psychology, including business, law, criminal justice, medicine, education, and political science. Although this rapidly growing body of research offers prospects of useful societal applications, the theory needed to confidently guide those applications remains insufficiently developed. This article describes the methods that have been developed, the findings that have been obtained, and the theoretical questions that remain to be answered.","container-title":"Annual Review of Psychology","DOI":"10.1146/annurev-psych-010419-050837","issue":"1","note":"_eprint: https://doi.org/10.1146/annurev-psych-010419-050837\nPMID: 31640465","page":"419-445","source":"Annual Reviews","title":"Implicit Social Cognition","volume":"71","author":[{"family":"Greenwald","given":"Anthony G."},{"family":"Lai","given":"Calvin K."}],"issued":{"date-parts":[["2020"]]}}}],"schema":"https://github.com/citation-style-language/schema/raw/master/csl-citation.json"} </w:instrText>
+        <w:instrText xml:space="preserve"> ADDIN ZOTERO_ITEM CSL_CITATION {"citationID":"H4ouDARG","properties":{"formattedCitation":"(Greenwald &amp; Banaji, 1995; Greenwald &amp; Lai, 2020)","plainCitation":"(Greenwald &amp; Banaji, 1995; Greenwald &amp; Lai, 2020)","noteIndex":0},"citationItems":[{"id":4648,"uris":["http://zotero.org/users/1687755/items/MLG7SEAB"],"itemData":{"id":4648,"type":"article-journal","container-title":"Psychological review","issue":"1","note":"publisher: American Psychological Association","page":"4","title":"Implicit social cognition: attitudes, self-esteem, and stereotypes.","volume":"102","author":[{"family":"Greenwald","given":"Anthony G"},{"family":"Banaji","given":"Mahzarin R"}],"issued":{"date-parts":[["1995"]]}}},{"id":432,"uris":["http://zotero.org/users/1687755/items/UQYJYU63"],"itemData":{"id":432,"type":"article-journal","abstract":"In the last 20 years, research on implicit social cognition has established that social judgments and behavior are guided by attitudes and stereotypes of which the actor may lack awareness. Research using the methods of implicit social cognition has produced the concept of implicit bias, which has generated wide attention not only in social, clinical, and developmental psychology, but also in disciplines outside of psychology, including business, law, criminal justice, medicine, education, and political science. Although this rapidly growing body of research offers prospects of useful societal applications, the theory needed to confidently guide those applications remains insufficiently developed. This article describes the methods that have been developed, the findings that have been obtained, and the theoretical questions that remain to be answered.","container-title":"Annual Review of Psychology","DOI":"10.1146/annurev-psych-010419-050837","issue":"1","note":"_eprint: https://doi.org/10.1146/annurev-psych-010419-050837\nPMID: 31640465","page":"419-445","source":"Annual Reviews","title":"Implicit Social Cognition","volume":"71","author":[{"family":"Greenwald","given":"Anthony G."},{"family":"Lai","given":"Calvin K."}],"issued":{"date-parts":[["2020"]]}}}],"schema":"https://github.com/citation-style-language/schema/raw/master/csl-citation.json"} </w:instrText>
       </w:r>
       <w:r>
         <w:fldChar w:fldCharType="separate"/>
@@ -285,7 +285,7 @@
         <w:fldChar w:fldCharType="begin"/>
       </w:r>
       <w:r>
-        <w:instrText xml:space="preserve"> ADDIN ZOTERO_ITEM CSL_CITATION {"citationID":"xmexN7ti","properties":{"formattedCitation":"(IAT: Greenwald et al., 1998)","plainCitation":"(IAT: Greenwald et al., 1998)","noteIndex":0},"citationItems":[{"id":123,"uris":["http://zotero.org/users/1687755/items/DAREVDNK"],"itemData":{"id":123,"type":"article-journal","abstract":"An implicit association test (IAT) measures differential association of 2 target concepts with an attribute. The 2 concepts appear in a 2-choice task (2-choice task (e.g., flower vs. insect names), and the attribute in a 2nd task (e.g., pleasant vs. unpleasant words for an evaluation attribute). When instructions oblige highly associated categories (e.g., flower + pleasant) to share a response key, performance is faster than when less associated categories (e.g., insect &amp; pleasant) share a key. This performance difference implicitly measures differential association of the 2 concepts with the attribute. In 3 experiments, the IAT was sensitive to (a) near-universal evaluative differences (e.g., flower vs. insect), (b) expected individual differences in evaluative associations (Japanese + pleasant vs. Korean + pleasant for Japanese vs. Korean subjects), and (c) consciously disavowed evaluative differences (Black + pleasant vs. White + pleasant for self-described unprejudiced White subjects).","container-title":"Journal of personality and social psychology","DOI":"10.1037/0022-3514.74.6.1464","ISSN":"0022-3514","issue":"6","journalAbbreviation":"J Pers Soc Psychol","language":"eng","note":"PMID: 9654756","page":"1464-1480","source":"NCBI PubMed","title":"Measuring individual differences in implicit cognition: the Implicit Association Test","title-short":"Measuring individual differences in implicit cognition","volume":"74","author":[{"family":"Greenwald","given":"Anthony G."},{"family":"McGhee","given":"D E"},{"family":"Schwartz","given":"J L"}],"issued":{"date-parts":[["1998",6]]}},"prefix":"IAT: "}],"schema":"https://github.com/citation-style-language/schema/raw/master/csl-citation.json"} </w:instrText>
+        <w:instrText xml:space="preserve"> ADDIN ZOTERO_ITEM CSL_CITATION {"citationID":"xmexN7ti","properties":{"formattedCitation":"(IAT: Greenwald et al., 1998)","plainCitation":"(IAT: Greenwald et al., 1998)","noteIndex":0},"citationItems":[{"id":1469,"uris":["http://zotero.org/users/1687755/items/DAREVDNK"],"itemData":{"id":1469,"type":"article-journal","abstract":"An implicit association test (IAT) measures differential association of 2 target concepts with an attribute. The 2 concepts appear in a 2-choice task (2-choice task (e.g., flower vs. insect names), and the attribute in a 2nd task (e.g., pleasant vs. unpleasant words for an evaluation attribute). When instructions oblige highly associated categories (e.g., flower + pleasant) to share a response key, performance is faster than when less associated categories (e.g., insect &amp; pleasant) share a key. This performance difference implicitly measures differential association of the 2 concepts with the attribute. In 3 experiments, the IAT was sensitive to (a) near-universal evaluative differences (e.g., flower vs. insect), (b) expected individual differences in evaluative associations (Japanese + pleasant vs. Korean + pleasant for Japanese vs. Korean subjects), and (c) consciously disavowed evaluative differences (Black + pleasant vs. White + pleasant for self-described unprejudiced White subjects).","container-title":"Journal of personality and social psychology","DOI":"10.1037/0022-3514.74.6.1464","ISSN":"0022-3514","issue":"6","journalAbbreviation":"J Pers Soc Psychol","language":"eng","note":"PMID: 9654756","page":"1464-1480","source":"NCBI PubMed","title":"Measuring individual differences in implicit cognition: the Implicit Association Test","title-short":"Measuring individual differences in implicit cognition","volume":"74","author":[{"family":"Greenwald","given":"Anthony G."},{"family":"McGhee","given":"D E"},{"family":"Schwartz","given":"J L"}],"issued":{"date-parts":[["1998",6]]}},"prefix":"IAT: "}],"schema":"https://github.com/citation-style-language/schema/raw/master/csl-citation.json"} </w:instrText>
       </w:r>
       <w:r>
         <w:fldChar w:fldCharType="separate"/>
@@ -303,7 +303,7 @@
         <w:fldChar w:fldCharType="begin"/>
       </w:r>
       <w:r>
-        <w:instrText xml:space="preserve"> ADDIN ZOTERO_ITEM CSL_CITATION {"citationID":"Bg96NL84","properties":{"formattedCitation":"(Nosek et al., 2011)","plainCitation":"(Nosek et al., 2011)","noteIndex":0},"citationItems":[{"id":9,"uris":["http://zotero.org/users/1687755/items/HKEJSERR"],"itemData":{"id":9,"type":"article-journal","abstract":"Most of human cognition occurs outside of conscious awareness or conscious control. Some of these implicit processes influence social perception, judgment and action. The last fifteen years of research in implicit social cognition can be characterized as the Age of Measurement because of a proliferation of measurement methods and research evidence demonstrating their practical value for predicting human behavior. Implicit measures assess constructs that are distinct, but related, to self-report assessments, and predict variation in behavior that is not accounted for by those explicit measures. The present state of knowledge provides a foundation for the next age of implicit social cognition – clarification of the mechanisms underlying implicit measurement and how the measured constructs influence behavior.","container-title":"Trends in cognitive sciences","DOI":"10.1016/j.tics.2011.01.005","ISSN":"1364-6613","issue":"4","journalAbbreviation":"Trends Cogn Sci","note":"PMID: 21376657\nPMCID: PMC3073696","page":"152-159","source":"PubMed Central","title":"Implicit social cognition: From measures to mechanisms","title-short":"Implicit social cognition","volume":"15","author":[{"family":"Nosek","given":"Brian A."},{"family":"Hawkins","given":"Carlee Beth"},{"family":"Frazier","given":"Rebecca S."}],"issued":{"date-parts":[["2011",4]]}}}],"schema":"https://github.com/citation-style-language/schema/raw/master/csl-citation.json"} </w:instrText>
+        <w:instrText xml:space="preserve"> ADDIN ZOTERO_ITEM CSL_CITATION {"citationID":"Bg96NL84","properties":{"formattedCitation":"(Nosek et al., 2011)","plainCitation":"(Nosek et al., 2011)","noteIndex":0},"citationItems":[{"id":1688,"uris":["http://zotero.org/users/1687755/items/HKEJSERR"],"itemData":{"id":1688,"type":"article-journal","abstract":"Most of human cognition occurs outside of conscious awareness or conscious control. Some of these implicit processes influence social perception, judgment and action. The last fifteen years of research in implicit social cognition can be characterized as the Age of Measurement because of a proliferation of measurement methods and research evidence demonstrating their practical value for predicting human behavior. Implicit measures assess constructs that are distinct, but related, to self-report assessments, and predict variation in behavior that is not accounted for by those explicit measures. The present state of knowledge provides a foundation for the next age of implicit social cognition – clarification of the mechanisms underlying implicit measurement and how the measured constructs influence behavior.","container-title":"Trends in cognitive sciences","DOI":"10.1016/j.tics.2011.01.005","ISSN":"1364-6613","issue":"4","journalAbbreviation":"Trends Cogn Sci","note":"PMID: 21376657\nPMCID: PMC3073696","page":"152-159","source":"PubMed Central","title":"Implicit social cognition: From measures to mechanisms","title-short":"Implicit social cognition","volume":"15","author":[{"family":"Nosek","given":"Brian A."},{"family":"Hawkins","given":"Carlee Beth"},{"family":"Frazier","given":"Rebecca S."}],"issued":{"date-parts":[["2011",4]]}}}],"schema":"https://github.com/citation-style-language/schema/raw/master/csl-citation.json"} </w:instrText>
       </w:r>
       <w:r>
         <w:fldChar w:fldCharType="separate"/>
@@ -321,7 +321,7 @@
         <w:fldChar w:fldCharType="begin"/>
       </w:r>
       <w:r>
-        <w:instrText xml:space="preserve"> ADDIN ZOTERO_ITEM CSL_CITATION {"citationID":"RK4EjZ11","properties":{"formattedCitation":"(IRAP: Barnes-Holmes et al., 2010)","plainCitation":"(IRAP: Barnes-Holmes et al., 2010)","noteIndex":0},"citationItems":[{"id":201,"uris":["http://zotero.org/users/1687755/items/XI3TJMRH"],"itemData":{"id":201,"type":"article-journal","container-title":"The Psychological Record","DOI":"https://doi.org/10.1007/BF03395726","issue":"3","page":"527-542","title":"A sketch of the Implicit Relational Assessment Procedure (IRAP) and the Relational Elaboration and Coherence (REC) model","volume":"60","author":[{"family":"Barnes-Holmes","given":"Dermot"},{"family":"Barnes-Holmes","given":"Yvonne"},{"family":"Stewart","given":"Ian"},{"family":"Boles","given":"Shawn"}],"issued":{"date-parts":[["2010"]]}},"prefix":"IRAP: "}],"schema":"https://github.com/citation-style-language/schema/raw/master/csl-citation.json"} </w:instrText>
+        <w:instrText xml:space="preserve"> ADDIN ZOTERO_ITEM CSL_CITATION {"citationID":"RK4EjZ11","properties":{"formattedCitation":"(IRAP: Barnes-Holmes et al., 2010)","plainCitation":"(IRAP: Barnes-Holmes et al., 2010)","noteIndex":0},"citationItems":[{"id":4868,"uris":["http://zotero.org/users/1687755/items/XI3TJMRH"],"itemData":{"id":4868,"type":"article-journal","container-title":"The Psychological Record","DOI":"https://doi.org/10.1007/BF03395726","issue":"3","page":"527-542","title":"A sketch of the Implicit Relational Assessment Procedure (IRAP) and the Relational Elaboration and Coherence (REC) model","volume":"60","author":[{"family":"Barnes-Holmes","given":"Dermot"},{"family":"Barnes-Holmes","given":"Yvonne"},{"family":"Stewart","given":"Ian"},{"family":"Boles","given":"Shawn"}],"issued":{"date-parts":[["2010"]]}},"prefix":"IRAP: "}],"schema":"https://github.com/citation-style-language/schema/raw/master/csl-citation.json"} </w:instrText>
       </w:r>
       <w:r>
         <w:fldChar w:fldCharType="separate"/>
@@ -339,7 +339,7 @@
         <w:fldChar w:fldCharType="begin"/>
       </w:r>
       <w:r>
-        <w:instrText xml:space="preserve"> ADDIN ZOTERO_ITEM CSL_CITATION {"citationID":"7A29KA3H","properties":{"formattedCitation":"(Gawronski &amp; De Houwer, 2011)","plainCitation":"(Gawronski &amp; De Houwer, 2011)","noteIndex":0},"citationItems":[{"id":248,"uris":["http://zotero.org/users/1687755/items/BGS5KF4P"],"itemData":{"id":248,"type":"chapter","container-title":"Handbook of research methods in social and personality psychology","event-place":"New York, NY","publisher":"Cambridge University Press","publisher-place":"New York, NY","source":"Google Scholar","title":"Implicit measures in social and personality psychology","URL":"10.1017/CBO9780511996481.016","volume":"2","author":[{"family":"Gawronski","given":"Bertram"},{"family":"De Houwer","given":"Jan"}],"editor":[{"family":"Judd","given":"Charles M."}],"accessed":{"date-parts":[["2014",9,25]]},"issued":{"date-parts":[["2011"]]}}}],"schema":"https://github.com/citation-style-language/schema/raw/master/csl-citation.json"} </w:instrText>
+        <w:instrText xml:space="preserve"> ADDIN ZOTERO_ITEM CSL_CITATION {"citationID":"7A29KA3H","properties":{"formattedCitation":"(Gawronski &amp; De Houwer, 2011)","plainCitation":"(Gawronski &amp; De Houwer, 2011)","noteIndex":0},"citationItems":[{"id":4256,"uris":["http://zotero.org/users/1687755/items/BGS5KF4P"],"itemData":{"id":4256,"type":"chapter","container-title":"Handbook of research methods in social and personality psychology","event-place":"New York, NY","publisher":"Cambridge University Press","publisher-place":"New York, NY","source":"Google Scholar","title":"Implicit measures in social and personality psychology","URL":"10.1017/CBO9780511996481.016","volume":"2","author":[{"family":"Gawronski","given":"Bertram"},{"family":"De Houwer","given":"Jan"}],"editor":[{"family":"Judd","given":"Charles M."}],"accessed":{"date-parts":[["2014",9,25]]},"issued":{"date-parts":[["2011"]]}}}],"schema":"https://github.com/citation-style-language/schema/raw/master/csl-citation.json"} </w:instrText>
       </w:r>
       <w:r>
         <w:fldChar w:fldCharType="separate"/>
@@ -357,7 +357,7 @@
         <w:fldChar w:fldCharType="begin"/>
       </w:r>
       <w:r>
-        <w:instrText xml:space="preserve"> ADDIN ZOTERO_ITEM CSL_CITATION {"citationID":"lNPAvAPI","properties":{"formattedCitation":"(Remue et al., 2013, 2014)","plainCitation":"(Remue et al., 2013, 2014)","noteIndex":0},"citationItems":[{"id":244,"uris":["http://zotero.org/users/1687755/items/G4RJ33MP"],"itemData":{"id":244,"type":"article-journal","container-title":"Cognition &amp; emotion","DOI":"10.1080/02699931.2013.786681","issue":"8","page":"1441–1449","source":"Google Scholar","title":"Self-esteem revisited: Performance on the implicit relational assessment procedure as a measure of self-versus ideal self-related cognitions in dysphoria","title-short":"Self-esteem revisited","volume":"27","author":[{"family":"Remue","given":"Jonathan"},{"family":"De Houwer","given":"Jan"},{"family":"Barnes-Holmes","given":"Dermot"},{"family":"Vanderhasselt","given":"Marie Anne"},{"family":"De Raedt","given":"Rudi"}],"issued":{"date-parts":[["2013"]]}}},{"id":351,"uris":["http://zotero.org/users/1687755/items/7DJK8W4T"],"itemData":{"id":351,"type":"article-journal","container-title":"PLoS ONE","DOI":"10.1371/journal.pone.0108837","ISSN":"1932-6203","issue":"9","language":"en","page":"e108837","source":"CrossRef","title":"To be or want to be: Disentangling the role of actual versus ideal self in implicit self-esteem","title-short":"To Be or Want to Be","volume":"9","author":[{"family":"Remue","given":"Jonathan"},{"family":"Hughes","given":"Sean"},{"family":"De Houwer","given":"Jan"},{"family":"De Raedt","given":"Rudi"}],"editor":[{"family":"Dymond","given":"Simon"}],"issued":{"date-parts":[["2014",9,30]]}}}],"schema":"https://github.com/citation-style-language/schema/raw/master/csl-citation.json"} </w:instrText>
+        <w:instrText xml:space="preserve"> ADDIN ZOTERO_ITEM CSL_CITATION {"citationID":"lNPAvAPI","properties":{"formattedCitation":"(Remue et al., 2013, 2014)","plainCitation":"(Remue et al., 2013, 2014)","noteIndex":0},"citationItems":[{"id":2685,"uris":["http://zotero.org/users/1687755/items/G4RJ33MP"],"itemData":{"id":2685,"type":"article-journal","container-title":"Cognition &amp; emotion","DOI":"10.1080/02699931.2013.786681","issue":"8","page":"1441–1449","source":"Google Scholar","title":"Self-esteem revisited: Performance on the implicit relational assessment procedure as a measure of self-versus ideal self-related cognitions in dysphoria","title-short":"Self-esteem revisited","volume":"27","author":[{"family":"Remue","given":"Jonathan"},{"family":"De Houwer","given":"Jan"},{"family":"Barnes-Holmes","given":"Dermot"},{"family":"Vanderhasselt","given":"Marie Anne"},{"family":"De Raedt","given":"Rudi"}],"issued":{"date-parts":[["2013"]]}}},{"id":4890,"uris":["http://zotero.org/users/1687755/items/7DJK8W4T"],"itemData":{"id":4890,"type":"article-journal","container-title":"PLoS ONE","DOI":"10.1371/journal.pone.0108837","ISSN":"1932-6203","issue":"9","language":"en","page":"e108837","source":"CrossRef","title":"To be or want to be: Disentangling the role of actual versus ideal self in implicit self-esteem","title-short":"To Be or Want to Be","volume":"9","author":[{"family":"Remue","given":"Jonathan"},{"family":"Hughes","given":"Sean"},{"family":"De Houwer","given":"Jan"},{"family":"De Raedt","given":"Rudi"}],"editor":[{"family":"Dymond","given":"Simon"}],"issued":{"date-parts":[["2014",9,30]]}}}],"schema":"https://github.com/citation-style-language/schema/raw/master/csl-citation.json"} </w:instrText>
       </w:r>
       <w:r>
         <w:fldChar w:fldCharType="separate"/>
@@ -401,7 +401,7 @@
         <w:fldChar w:fldCharType="begin"/>
       </w:r>
       <w:r>
-        <w:instrText xml:space="preserve"> ADDIN ZOTERO_ITEM CSL_CITATION {"citationID":"chR4CSD3","properties":{"formattedCitation":"(Hussey, 2022a)","plainCitation":"(Hussey, 2022a)","noteIndex":0},"citationItems":[{"id":14539,"uris":["http://zotero.org/users/1687755/items/YFMIBIMC"],"itemData":{"id":14539,"type":"article","DOI":"10.17605/OSF.IO/TNA8S","title":"A reproducible systematic review of research using the Implicit Relational Assessment Procedure (IRAP)","URL":"https://osf.io/tna8s/","author":[{"family":"Hussey","given":"Ian"}],"accessed":{"date-parts":[["2022",9,20]]},"issued":{"date-parts":[["2022"]]}}}],"schema":"https://github.com/citation-style-language/schema/raw/master/csl-citation.json"} </w:instrText>
+        <w:instrText xml:space="preserve"> ADDIN ZOTERO_ITEM CSL_CITATION {"citationID":"chR4CSD3","properties":{"formattedCitation":"(Hussey, 2022a)","plainCitation":"(Hussey, 2022a)","noteIndex":0},"citationItems":[{"id":203,"uris":["http://zotero.org/users/1687755/items/YFMIBIMC"],"itemData":{"id":203,"type":"article","DOI":"10.17605/OSF.IO/TNA8S","title":"A reproducible systematic review of research using the Implicit Relational Assessment Procedure (IRAP)","URL":"https://osf.io/tna8s/","author":[{"family":"Hussey","given":"Ian"}],"accessed":{"date-parts":[["2022",9,20]]},"issued":{"date-parts":[["2022"]]}}}],"schema":"https://github.com/citation-style-language/schema/raw/master/csl-citation.json"} </w:instrText>
       </w:r>
       <w:r>
         <w:fldChar w:fldCharType="separate"/>
@@ -425,7 +425,7 @@
         <w:fldChar w:fldCharType="begin"/>
       </w:r>
       <w:r>
-        <w:instrText xml:space="preserve"> ADDIN ZOTERO_ITEM CSL_CITATION {"citationID":"FghYAFBp","properties":{"formattedCitation":"(2015)","plainCitation":"(2015)","noteIndex":0},"citationItems":[{"id":545,"uris":["http://zotero.org/users/1687755/items/4SHQ9XKM"],"itemData":{"id":545,"type":"article-journal","abstract":"AbstractBackground and objectives\nThe Implicit Relational Assessment Procedure (IRAP) is a technique that is attracting a substantial body of research literature, particularly within the clinical domain.\nMethod\nIn response, the present paper outlines a meta-analysis of clinically-focused IRAP effects (N = 494) to provide the first estimate of how well such effects validate against their respective criterion variables in general.\nResults\nThe meta-analysis incorporated clinically-focused IRAP effects from 15 studies yielding a large effect size, r ¯  = .45, with a desirably narrow 95% credibility interval (.23, .67). The funnel plot and subsequent sensitivity analyses indicated that this meta-effect was not subject to publication bias.\nLimitations\nThe present meta-effect is an estimate based upon an IRAP literature that is still evolving rapidly in the clinical domain, and so as per its accompanying credibility interval, all conclusions that follow are necessarily provisional even if bounded. Apart from the fact that the current meta-effect might be subject to inadvertent under- and/or over-estimations of the current literature, the present meta-effect might strengthen with further refinements of the IRAP.\nConclusions\nThe current meta-effect provides the means to calculate what sample size would be required to achieve a statistical power of .80 when testing the criterion validity of clinically-focused IRAP effects using a given parametric statistic. For example, first-order Pearson correlations would hypothetically require an N of 29–37 for such purposes depending upon how conservatively over-estimation of the present meta-effect is controlled for. Overall, the IRAP compares favourably with alternative implicit measures in clinical psychology.","container-title":"Journal of Behavior Therapy and Experimental Psychiatry","DOI":"10.1016/j.jbtep.2015.01.004","ISSN":"0005-7916","journalAbbreviation":"Journal of Behavior Therapy and Experimental Psychiatry","page":"59-65","source":"ScienceDirect","title":"A meta-analysis of criterion effects for the Implicit Relational Assessment Procedure (IRAP) in the clinical domain","volume":"48","author":[{"family":"Vahey","given":"Nigel A."},{"family":"Nicholson","given":"Emma"},{"family":"Barnes-Holmes","given":"Dermot"}],"issued":{"date-parts":[["2015",9]]}},"suppress-author":true}],"schema":"https://github.com/citation-style-language/schema/raw/master/csl-citation.json"} </w:instrText>
+        <w:instrText xml:space="preserve"> ADDIN ZOTERO_ITEM CSL_CITATION {"citationID":"FghYAFBp","properties":{"formattedCitation":"(2015)","plainCitation":"(2015)","noteIndex":0},"citationItems":[{"id":1617,"uris":["http://zotero.org/users/1687755/items/4SHQ9XKM"],"itemData":{"id":1617,"type":"article-journal","abstract":"AbstractBackground and objectives\nThe Implicit Relational Assessment Procedure (IRAP) is a technique that is attracting a substantial body of research literature, particularly within the clinical domain.\nMethod\nIn response, the present paper outlines a meta-analysis of clinically-focused IRAP effects (N = 494) to provide the first estimate of how well such effects validate against their respective criterion variables in general.\nResults\nThe meta-analysis incorporated clinically-focused IRAP effects from 15 studies yielding a large effect size, r ¯  = .45, with a desirably narrow 95% credibility interval (.23, .67). The funnel plot and subsequent sensitivity analyses indicated that this meta-effect was not subject to publication bias.\nLimitations\nThe present meta-effect is an estimate based upon an IRAP literature that is still evolving rapidly in the clinical domain, and so as per its accompanying credibility interval, all conclusions that follow are necessarily provisional even if bounded. Apart from the fact that the current meta-effect might be subject to inadvertent under- and/or over-estimations of the current literature, the present meta-effect might strengthen with further refinements of the IRAP.\nConclusions\nThe current meta-effect provides the means to calculate what sample size would be required to achieve a statistical power of .80 when testing the criterion validity of clinically-focused IRAP effects using a given parametric statistic. For example, first-order Pearson correlations would hypothetically require an N of 29–37 for such purposes depending upon how conservatively over-estimation of the present meta-effect is controlled for. Overall, the IRAP compares favourably with alternative implicit measures in clinical psychology.","container-title":"Journal of Behavior Therapy and Experimental Psychiatry","DOI":"10.1016/j.jbtep.2015.01.004","ISSN":"0005-7916","journalAbbreviation":"Journal of Behavior Therapy and Experimental Psychiatry","page":"59-65","source":"ScienceDirect","title":"A meta-analysis of criterion effects for the Implicit Relational Assessment Procedure (IRAP) in the clinical domain","volume":"48","author":[{"family":"Vahey","given":"Nigel A."},{"family":"Nicholson","given":"Emma"},{"family":"Barnes-Holmes","given":"Dermot"}],"issued":{"date-parts":[["2015",9]]}},"suppress-author":true}],"schema":"https://github.com/citation-style-language/schema/raw/master/csl-citation.json"} </w:instrText>
       </w:r>
       <w:r>
         <w:fldChar w:fldCharType="separate"/>
@@ -437,10 +437,7 @@
         <w:fldChar w:fldCharType="end"/>
       </w:r>
       <w:r>
-        <w:t xml:space="preserve"> argued that the IRAP has potential as a tool for </w:t>
-      </w:r>
-      <w:r>
-        <w:t xml:space="preserve">clinical assessment. However, </w:t>
+        <w:t xml:space="preserve"> argued that the IRAP has potential as a tool for clinical assessment. However, </w:t>
       </w:r>
       <w:r>
         <w:t xml:space="preserve">on the other hand, </w:t>
@@ -452,7 +449,7 @@
         <w:fldChar w:fldCharType="begin"/>
       </w:r>
       <w:r>
-        <w:instrText xml:space="preserve"> ADDIN ZOTERO_ITEM CSL_CITATION {"citationID":"I7FVBWFZ","properties":{"formattedCitation":"(Golijani-Moghaddam et al., 2013; Greenwald &amp; Lai, 2020)","plainCitation":"(Golijani-Moghaddam et al., 2013; Greenwald &amp; Lai, 2020)","noteIndex":0},"citationItems":[{"id":824,"uris":["http://zotero.org/users/1687755/items/WEXEG2BA"],"itemData":{"id":824,"type":"article-journal","container-title":"Journal of Contextual Behavioral Science","DOI":"10.1016/j.jcbs.2013.05.002","ISSN":"22121447","issue":"3-4","language":"en","page":"105-119","source":"CrossRef","title":"The Implicit Relational Assessment Procedure: Emerging reliability and validity data","title-short":"The Implicit Relational Assessment Procedure","volume":"2","author":[{"family":"Golijani-Moghaddam","given":"Nima"},{"family":"Hart","given":"Aidan"},{"family":"Dawson","given":"David L."}],"issued":{"date-parts":[["2013",10]]}}},{"id":12489,"uris":["http://zotero.org/users/1687755/items/UQYJYU63"],"itemData":{"id":12489,"type":"article-journal","abstract":"In the last 20 years, research on implicit social cognition has established that social judgments and behavior are guided by attitudes and stereotypes of which the actor may lack awareness. Research using the methods of implicit social cognition has produced the concept of implicit bias, which has generated wide attention not only in social, clinical, and developmental psychology, but also in disciplines outside of psychology, including business, law, criminal justice, medicine, education, and political science. Although this rapidly growing body of research offers prospects of useful societal applications, the theory needed to confidently guide those applications remains insufficiently developed. This article describes the methods that have been developed, the findings that have been obtained, and the theoretical questions that remain to be answered.","container-title":"Annual Review of Psychology","DOI":"10.1146/annurev-psych-010419-050837","issue":"1","note":"_eprint: https://doi.org/10.1146/annurev-psych-010419-050837\nPMID: 31640465","page":"419-445","source":"Annual Reviews","title":"Implicit Social Cognition","volume":"71","author":[{"family":"Greenwald","given":"Anthony G."},{"family":"Lai","given":"Calvin K."}],"issued":{"date-parts":[["2020"]]}}}],"schema":"https://github.com/citation-style-language/schema/raw/master/csl-citation.json"} </w:instrText>
+        <w:instrText xml:space="preserve"> ADDIN ZOTERO_ITEM CSL_CITATION {"citationID":"I7FVBWFZ","properties":{"formattedCitation":"(Golijani-Moghaddam et al., 2013; Greenwald &amp; Lai, 2020)","plainCitation":"(Golijani-Moghaddam et al., 2013; Greenwald &amp; Lai, 2020)","noteIndex":0},"citationItems":[{"id":1874,"uris":["http://zotero.org/users/1687755/items/WEXEG2BA"],"itemData":{"id":1874,"type":"article-journal","container-title":"Journal of Contextual Behavioral Science","DOI":"10.1016/j.jcbs.2013.05.002","ISSN":"22121447","issue":"3-4","language":"en","page":"105-119","source":"CrossRef","title":"The Implicit Relational Assessment Procedure: Emerging reliability and validity data","title-short":"The Implicit Relational Assessment Procedure","volume":"2","author":[{"family":"Golijani-Moghaddam","given":"Nima"},{"family":"Hart","given":"Aidan"},{"family":"Dawson","given":"David L."}],"issued":{"date-parts":[["2013",10]]}}},{"id":432,"uris":["http://zotero.org/users/1687755/items/UQYJYU63"],"itemData":{"id":432,"type":"article-journal","abstract":"In the last 20 years, research on implicit social cognition has established that social judgments and behavior are guided by attitudes and stereotypes of which the actor may lack awareness. Research using the methods of implicit social cognition has produced the concept of implicit bias, which has generated wide attention not only in social, clinical, and developmental psychology, but also in disciplines outside of psychology, including business, law, criminal justice, medicine, education, and political science. Although this rapidly growing body of research offers prospects of useful societal applications, the theory needed to confidently guide those applications remains insufficiently developed. This article describes the methods that have been developed, the findings that have been obtained, and the theoretical questions that remain to be answered.","container-title":"Annual Review of Psychology","DOI":"10.1146/annurev-psych-010419-050837","issue":"1","note":"_eprint: https://doi.org/10.1146/annurev-psych-010419-050837\nPMID: 31640465","page":"419-445","source":"Annual Reviews","title":"Implicit Social Cognition","volume":"71","author":[{"family":"Greenwald","given":"Anthony G."},{"family":"Lai","given":"Calvin K."}],"issued":{"date-parts":[["2020"]]}}}],"schema":"https://github.com/citation-style-language/schema/raw/master/csl-citation.json"} </w:instrText>
       </w:r>
       <w:r>
         <w:fldChar w:fldCharType="separate"/>
@@ -464,13 +461,16 @@
         <w:fldChar w:fldCharType="end"/>
       </w:r>
       <w:r>
-        <w:t xml:space="preserve"> and poor individual-level estimation </w:t>
+        <w:t xml:space="preserve"> and poor individual-level </w:t>
+      </w:r>
+      <w:r>
+        <w:t xml:space="preserve">estimation </w:t>
       </w:r>
       <w:r>
         <w:fldChar w:fldCharType="begin"/>
       </w:r>
       <w:r>
-        <w:instrText xml:space="preserve"> ADDIN ZOTERO_ITEM CSL_CITATION {"citationID":"34fxMy9R","properties":{"formattedCitation":"(Hussey, 2020)","plainCitation":"(Hussey, 2020)","noteIndex":0},"citationItems":[{"id":12635,"uris":["http://zotero.org/users/1687755/items/ZYIN4KHW"],"itemData":{"id":12635,"type":"article-journal","abstract":"A meta-analysis suggested that the Implicit Relational Assessment Procedure (IRAP) has potential “as a tool for clinical assessment”. Here I present evidence to the contrary. Using all published and unpublished file-drawer data available to me, I bootstrapping 95% Confidence Intervals for each IRAP D score. Results demonstrate that Confidence Intervals are extremely wide: regardless of the estimated D score, the data is equally compatible with a ‘true’ score lying anywhere in the range of very negative to very positive. The IRAP is therefore not currently suitable for individual level use or assessment in research or applied settings.","container-title":"Preprint","DOI":"10.31234/osf.io/w2ygr","note":"publisher: PsyArXiv","source":"psyarxiv.com","title":"The IRAP is not suitable for individual use","URL":"https://psyarxiv.com/w2ygr/","author":[{"family":"Hussey","given":"Ian"}],"accessed":{"date-parts":[["2020",6,12]]},"issued":{"date-parts":[["2020",6,11]]}}}],"schema":"https://github.com/citation-style-language/schema/raw/master/csl-citation.json"} </w:instrText>
+        <w:instrText xml:space="preserve"> ADDIN ZOTERO_ITEM CSL_CITATION {"citationID":"34fxMy9R","properties":{"formattedCitation":"(Hussey, 2020)","plainCitation":"(Hussey, 2020)","noteIndex":0},"citationItems":[{"id":12,"uris":["http://zotero.org/users/1687755/items/ZYIN4KHW"],"itemData":{"id":12,"type":"article-journal","abstract":"A meta-analysis suggested that the Implicit Relational Assessment Procedure (IRAP) has potential “as a tool for clinical assessment”. Here I present evidence to the contrary. Using all published and unpublished file-drawer data available to me, I bootstrapping 95% Confidence Intervals for each IRAP D score. Results demonstrate that Confidence Intervals are extremely wide: regardless of the estimated D score, the data is equally compatible with a ‘true’ score lying anywhere in the range of very negative to very positive. The IRAP is therefore not currently suitable for individual level use or assessment in research or applied settings.","container-title":"PsyArXiv","DOI":"10.31234/osf.io/w2ygr","note":"publisher: PsyArXiv","source":"psyarxiv.com","title":"The Implicit Relational Assessment Procedure is not suitable for individual use","URL":"https://psyarxiv.com/w2ygr/","author":[{"family":"Hussey","given":"Ian"}],"accessed":{"date-parts":[["2020",6,12]]},"issued":{"date-parts":[["2020",6,11]]}}}],"schema":"https://github.com/citation-style-language/schema/raw/master/csl-citation.json"} </w:instrText>
       </w:r>
       <w:r>
         <w:fldChar w:fldCharType="separate"/>
@@ -509,7 +509,7 @@
         <w:fldChar w:fldCharType="begin"/>
       </w:r>
       <w:r>
-        <w:instrText xml:space="preserve"> ADDIN ZOTERO_ITEM CSL_CITATION {"citationID":"S9QLubRA","properties":{"formattedCitation":"(Flake &amp; Fried, 2020)","plainCitation":"(Flake &amp; Fried, 2020)","noteIndex":0},"citationItems":[{"id":15092,"uris":["http://zotero.org/users/1687755/items/YY5JH757"],"itemData":{"id":15092,"type":"article-journal","abstract":"In this article, we define questionable measurement practices (QMPs) as decisions researchers make that raise doubts about the validity of the measures, and ultimately the validity of study conclusions. Doubts arise for a host of reasons, including a lack of transparency, ignorance, negligence, or misrepresentation of the evidence. We describe the scope of the problem and focus on how transparency is a part of the solution. A lack of measurement transparency makes it impossible to evaluate potential threats to internal, external, statistical-conclusion, and construct validity. We demonstrate that psychology is plagued by a measurement schmeasurement attitude: QMPs are common, hide a stunning source of researcher degrees of freedom, and pose a serious threat to cumulative psychological science, but are largely ignored. We address these challenges by providing a set of questions that researchers and consumers of scientific research can consider to identify and avoid QMPs. Transparent answers to these measurement questions promote rigorous research, allow for thorough evaluations of a study?s inferences, and are necessary for meaningful replication studies.","container-title":"Advances in Methods and Practices in Psychological Science","DOI":"10.1177/2515245920952393","ISSN":"2515-2459","issue":"4","language":"en","note":"publisher: SAGE Publications Inc","page":"456-465","source":"SAGE Journals","title":"Measurement Schmeasurement: Questionable Measurement Practices and How to Avoid Them","title-short":"Measurement Schmeasurement","volume":"3","author":[{"family":"Flake","given":"Jessica Kay"},{"family":"Fried","given":"Eiko I."}],"issued":{"date-parts":[["2020",12,1]]}}}],"schema":"https://github.com/citation-style-language/schema/raw/master/csl-citation.json"} </w:instrText>
+        <w:instrText xml:space="preserve"> ADDIN ZOTERO_ITEM CSL_CITATION {"citationID":"S9QLubRA","properties":{"formattedCitation":"(Flake &amp; Fried, 2020)","plainCitation":"(Flake &amp; Fried, 2020)","noteIndex":0},"citationItems":[{"id":4897,"uris":["http://zotero.org/users/1687755/items/YY5JH757"],"itemData":{"id":4897,"type":"article-journal","abstract":"In this article, we define questionable measurement practices (QMPs) as decisions researchers make that raise doubts about the validity of the measures, and ultimately the validity of study conclusions. Doubts arise for a host of reasons, including a lack of transparency, ignorance, negligence, or misrepresentation of the evidence. We describe the scope of the problem and focus on how transparency is a part of the solution. A lack of measurement transparency makes it impossible to evaluate potential threats to internal, external, statistical-conclusion, and construct validity. We demonstrate that psychology is plagued by a measurement schmeasurement attitude: QMPs are common, hide a stunning source of researcher degrees of freedom, and pose a serious threat to cumulative psychological science, but are largely ignored. We address these challenges by providing a set of questions that researchers and consumers of scientific research can consider to identify and avoid QMPs. Transparent answers to these measurement questions promote rigorous research, allow for thorough evaluations of a study?s inferences, and are necessary for meaningful replication studies.","container-title":"Advances in Methods and Practices in Psychological Science","DOI":"10.1177/2515245920952393","ISSN":"2515-2459","issue":"4","language":"en","note":"publisher: SAGE Publications Inc","page":"456-465","source":"SAGE Journals","title":"Measurement Schmeasurement: Questionable Measurement Practices and How to Avoid Them","title-short":"Measurement Schmeasurement","volume":"3","author":[{"family":"Flake","given":"Jessica Kay"},{"family":"Fried","given":"Eiko I."}],"issued":{"date-parts":[["2020",12,1]]}}}],"schema":"https://github.com/citation-style-language/schema/raw/master/csl-citation.json"} </w:instrText>
       </w:r>
       <w:r>
         <w:fldChar w:fldCharType="separate"/>
@@ -548,7 +548,7 @@
         <w:fldChar w:fldCharType="begin"/>
       </w:r>
       <w:r>
-        <w:instrText xml:space="preserve"> ADDIN ZOTERO_ITEM CSL_CITATION {"citationID":"jia0SNfM","properties":{"formattedCitation":"(Devezer et al., 2020; Hussey &amp; Hughes, 2020)","plainCitation":"(Devezer et al., 2020; Hussey &amp; Hughes, 2020)","noteIndex":0},"citationItems":[{"id":12455,"uris":["http://zotero.org/users/1687755/items/EDGC3FXH"],"itemData":{"id":12455,"type":"article-journal","abstract":"Abstract\n          Current attempts at methodological reform in sciences come in response to an overall lack of rigor in methodological and scientific practices in experimental sciences. However, some of these reform attempts suffer from the same mistakes and over-generalizations they purport to address. Considering the costs of allowing false claims to become canonized, we argue for more rigor and nuance in methodological reform. By way of example, we present a formal analysis of three common claims in the metascientific literature: (a) that reproducibility is the cornerstone of science; (b) that data must not be used twice in any analysis; and (c) that exploratory projects are characterized by poor statistical practice. We show that none of these three claims are correct in general and we explore when they do and do not hold.","container-title":"Preprint","DOI":"10.1101/2020.04.26.048306","language":"en","source":"DOI.org (Crossref)","title":"The case for formal methodology in scientific reform","URL":"http://biorxiv.org/lookup/doi/10.1101/2020.04.26.048306","author":[{"family":"Devezer","given":"Berna"},{"family":"Navarro","given":"Danielle J."},{"family":"Vandekerckhove","given":"Joachim"},{"family":"Buzbas","given":"Erkan Ozge"}],"accessed":{"date-parts":[["2020",5,6]]},"issued":{"date-parts":[["2020",4,28]]}}},{"id":12654,"uris":["http://zotero.org/users/1687755/items/PNEAIP5P"],"itemData":{"id":12654,"type":"article-journal","abstract":"It has recently been demonstrated that metrics of structural validity are severely underreported in social and personality psychology. We comprehensively assessed structural validity in a uniquely large and varied data set (N = 144,496 experimental sessions) to investigate the psychometric properties of some of the most widely used self-report measures (k = 15 questionnaires, 26 scales) in social and personality psychology. When the scales were assessed using the modal practice of considering only internal consistency, 88% of them appeared to possess good validity. Yet when validity was assessed comprehensively (via internal consistency, immediate and delayed test-retest reliability, factor structure, and measurement invariance for age and gender groups), only 4% demonstrated good validity. Furthermore, the less commonly a test was reported in the literature, the more likely the scales were to fail that test (e.g., scales failed measurement invariance much more often than internal consistency). This suggests that the pattern of underreporting in the field may represent widespread hidden invalidity of the measures used and may therefore pose a threat to many research findings. We highlight the degrees of freedom afforded to researchers in the assessment and reporting of structural validity and introduce the concept of validity hacking (v-hacking), similar to the better-known concept of p-hacking. We argue that the practice of v-hacking should be acknowledged and addressed.","container-title":"Advances in Methods and Practices in Psychological Science","DOI":"10.1177/2515245919882903","ISSN":"2515-2459","journalAbbreviation":"Advances in Methods and Practices in Psychological Science","language":"en","note":"publisher: SAGE Publications Inc","page":"2515245919882903","source":"SAGE Journals","title":"Hidden Invalidity Among 15 Commonly Used Measures in Social and Personality Psychology","author":[{"family":"Hussey","given":"Ian"},{"family":"Hughes","given":"Sean"}],"issued":{"date-parts":[["2020",4,9]]}}}],"schema":"https://github.com/citation-style-language/schema/raw/master/csl-citation.json"} </w:instrText>
+        <w:instrText xml:space="preserve"> ADDIN ZOTERO_ITEM CSL_CITATION {"citationID":"jia0SNfM","properties":{"formattedCitation":"(Devezer et al., 2020; Hussey &amp; Hughes, 2020)","plainCitation":"(Devezer et al., 2020; Hussey &amp; Hughes, 2020)","noteIndex":0},"citationItems":[{"id":13,"uris":["http://zotero.org/users/1687755/items/EDGC3FXH"],"itemData":{"id":13,"type":"article-journal","abstract":"Abstract\n          Current attempts at methodological reform in sciences come in response to an overall lack of rigor in methodological and scientific practices in experimental sciences. However, some of these reform attempts suffer from the same mistakes and over-generalizations they purport to address. Considering the costs of allowing false claims to become canonized, we argue for more rigor and nuance in methodological reform. By way of example, we present a formal analysis of three common claims in the metascientific literature: (a) that reproducibility is the cornerstone of science; (b) that data must not be used twice in any analysis; and (c) that exploratory projects are characterized by poor statistical practice. We show that none of these three claims are correct in general and we explore when they do and do not hold.","container-title":"PsyArXiv","DOI":"10.1101/2020.04.26.048306","language":"en","source":"DOI.org (Crossref)","title":"The case for formal methodology in scientific reform","URL":"http://biorxiv.org/lookup/doi/10.1101/2020.04.26.048306","author":[{"family":"Devezer","given":"Berna"},{"family":"Navarro","given":"Danielle J."},{"family":"Vandekerckhove","given":"Joachim"},{"family":"Buzbas","given":"Erkan Ozge"}],"accessed":{"date-parts":[["2020",5,6]]},"issued":{"date-parts":[["2020",4,28]]}}},{"id":4658,"uris":["http://zotero.org/users/1687755/items/PNEAIP5P"],"itemData":{"id":4658,"type":"article-journal","abstract":"It has recently been demonstrated that metrics of structural validity are severely underreported in social and personality psychology. We comprehensively assessed structural validity in a uniquely large and varied data set (N = 144,496 experimental sessions) to investigate the psychometric properties of some of the most widely used self-report measures (k = 15 questionnaires, 26 scales) in social and personality psychology. When the scales were assessed using the modal practice of considering only internal consistency, 88% of them appeared to possess good validity. Yet when validity was assessed comprehensively (via internal consistency, immediate and delayed test-retest reliability, factor structure, and measurement invariance for age and gender groups), only 4% demonstrated good validity. Furthermore, the less commonly a test was reported in the literature, the more likely the scales were to fail that test (e.g., scales failed measurement invariance much more often than internal consistency). This suggests that the pattern of underreporting in the field may represent widespread hidden invalidity of the measures used and may therefore pose a threat to many research findings. We highlight the degrees of freedom afforded to researchers in the assessment and reporting of structural validity and introduce the concept of validity hacking (v-hacking), similar to the better-known concept of p-hacking. We argue that the practice of v-hacking should be acknowledged and addressed.","container-title":"Advances in Methods and Practices in Psychological Science","DOI":"10.1177/2515245919882903","ISSN":"2515-2459","journalAbbreviation":"Advances in Methods and Practices in Psychological Science","language":"en","note":"publisher: SAGE Publications Inc","page":"2515245919882903","source":"SAGE Journals","title":"Hidden Invalidity Among 15 Commonly Used Measures in Social and Personality Psychology","author":[{"family":"Hussey","given":"Ian"},{"family":"Hughes","given":"Sean"}],"issued":{"date-parts":[["2020",4,9]]}}}],"schema":"https://github.com/citation-style-language/schema/raw/master/csl-citation.json"} </w:instrText>
       </w:r>
       <w:r>
         <w:fldChar w:fldCharType="separate"/>
@@ -578,7 +578,7 @@
         <w:fldChar w:fldCharType="begin"/>
       </w:r>
       <w:r>
-        <w:instrText xml:space="preserve"> ADDIN ZOTERO_ITEM CSL_CITATION {"citationID":"rX6WCnct","properties":{"formattedCitation":"(Lilienfeld &amp; Strother, 2020)","plainCitation":"(Lilienfeld &amp; Strother, 2020)","noteIndex":0},"citationItems":[{"id":15042,"uris":["http://zotero.org/users/1687755/items/A5EH7S6X"],"itemData":{"id":15042,"type":"article-journal","abstract":"Although there are surely multiple contributors to the replication crisis in psychology, one largely unappreciated source is a neglect of basic principles of measurement. We consider 4 sacred cows—widely shared and rarely questioned assumptions—in psychological measurement that may fuel the replicability crisis by contributing to questionable measurement practices. These 4 sacred cows are: (a) we can safely rely on the name of a measure to infer its content; (b) reliability is not a major concern for laboratory measures; (c) using measures that are difficult to collect obviates the need for large sample sizes; and (d) convergent validity data afford sufficient evidence for construct validity. For items a and d, we provide provisional data from recent psychological journals that support our assertion that such beliefs are prevalent among authors. To enhance the replicability of psychological science, researchers will need to become vigilant against erroneous assumptions regarding both the psychometric properties of their measures and the implications of these psychometric properties for their studies. (PsycInfo Database Record (c) 2022 APA, all rights reserved)","container-title":"Canadian Psychology / Psychologie canadienne","DOI":"10.1037/cap0000236","ISSN":"1878-7304","note":"publisher-place: US\npublisher: Educational Publishing Foundation","page":"281-288","source":"APA PsycNet","title":"Psychological measurement and the replication crisis: Four sacred cows","title-short":"Psychological measurement and the replication crisis","volume":"61","author":[{"family":"Lilienfeld","given":"Scott O."},{"family":"Strother","given":"Adele N."}],"issued":{"date-parts":[["2020"]]}}}],"schema":"https://github.com/citation-style-language/schema/raw/master/csl-citation.json"} </w:instrText>
+        <w:instrText xml:space="preserve"> ADDIN ZOTERO_ITEM CSL_CITATION {"citationID":"rX6WCnct","properties":{"formattedCitation":"(Lilienfeld &amp; Strother, 2020)","plainCitation":"(Lilienfeld &amp; Strother, 2020)","noteIndex":0},"citationItems":[{"id":4910,"uris":["http://zotero.org/users/1687755/items/A5EH7S6X"],"itemData":{"id":4910,"type":"article-journal","abstract":"Although there are surely multiple contributors to the replication crisis in psychology, one largely unappreciated source is a neglect of basic principles of measurement. We consider 4 sacred cows—widely shared and rarely questioned assumptions—in psychological measurement that may fuel the replicability crisis by contributing to questionable measurement practices. These 4 sacred cows are: (a) we can safely rely on the name of a measure to infer its content; (b) reliability is not a major concern for laboratory measures; (c) using measures that are difficult to collect obviates the need for large sample sizes; and (d) convergent validity data afford sufficient evidence for construct validity. For items a and d, we provide provisional data from recent psychological journals that support our assertion that such beliefs are prevalent among authors. To enhance the replicability of psychological science, researchers will need to become vigilant against erroneous assumptions regarding both the psychometric properties of their measures and the implications of these psychometric properties for their studies. (PsycInfo Database Record (c) 2022 APA, all rights reserved)","container-title":"Canadian Psychology / Psychologie canadienne","DOI":"10.1037/cap0000236","ISSN":"1878-7304","note":"publisher-place: US\npublisher: Educational Publishing Foundation","page":"281-288","source":"APA PsycNet","title":"Psychological measurement and the replication crisis: Four sacred cows","title-short":"Psychological measurement and the replication crisis","volume":"61","author":[{"family":"Lilienfeld","given":"Scott O."},{"family":"Strother","given":"Adele N."}],"issued":{"date-parts":[["2020"]]}}}],"schema":"https://github.com/citation-style-language/schema/raw/master/csl-citation.json"} </w:instrText>
       </w:r>
       <w:r>
         <w:fldChar w:fldCharType="separate"/>
@@ -605,7 +605,7 @@
         <w:fldChar w:fldCharType="begin"/>
       </w:r>
       <w:r>
-        <w:instrText xml:space="preserve"> ADDIN ZOTERO_ITEM CSL_CITATION {"citationID":"6aOL2w5Y","properties":{"formattedCitation":"(2003)","plainCitation":"(2003)","noteIndex":0},"citationItems":[{"id":15230,"uris":["http://zotero.org/users/1687755/items/ZM9VY6LC"],"itemData":{"id":15230,"type":"article-journal","abstract":"Provides a critical commentary on the state-of-the-art of research on information-processing (I-P) factors in clinical child and adolescent psychology. The articles in this special section amply demonstrate the value of the I-P paradigm as a heuristic framework for conceptualizing and studying the role(s) of cognitive factors in the etiology and maintenance of child and adolescent psychopathology. However, the current status of such research also reflects a number of limitations that warrant consideration if the potential value of the I-P paradigm is to be fully realized. Specifically, understanding the role(s) played by such factors is impeded by a variety of insufficiently addressed methodological and psychometric issues, as well as by insufficiently articulated theories regarding such factors. These issues are particularly challenging for child and adolescent psychopathology researchers because of the complexities added by development. The value of I-P theories of childhood and adolescent psychopathology will be considerably enhanced if these issues are more fully considered in future research.","container-title":"Journal of Clinical Child &amp; Adolescent Psychology","DOI":"10.1207/S15374424JCCP3201_08","ISSN":"1537-4416","issue":"1","note":"publisher: Routledge\n_eprint: https://www.tandfonline.com/doi/pdf/10.1207/S15374424JCCP3201_08\nPMID: 12573934","page":"81-93","source":"Taylor and Francis+NEJM","title":"Research on Information-Processing Factors in Child and Adolescent Psychopathology: A Critical Commentary","title-short":"Research on Information-Processing Factors in Child and Adolescent Psychopathology","volume":"32","author":[{"family":"Vasey","given":"Michael W."},{"family":"Dalgleish","given":"Tim"},{"family":"Silverman","given":"Wendy K."}],"issued":{"date-parts":[["2003",2,1]]}},"label":"page","suppress-author":true}],"schema":"https://github.com/citation-style-language/schema/raw/master/csl-citation.json"} </w:instrText>
+        <w:instrText xml:space="preserve"> ADDIN ZOTERO_ITEM CSL_CITATION {"citationID":"6aOL2w5Y","properties":{"formattedCitation":"(2003)","plainCitation":"(2003)","noteIndex":0},"citationItems":[{"id":5063,"uris":["http://zotero.org/users/1687755/items/ZM9VY6LC"],"itemData":{"id":5063,"type":"article-journal","abstract":"Provides a critical commentary on the state-of-the-art of research on information-processing (I-P) factors in clinical child and adolescent psychology. The articles in this special section amply demonstrate the value of the I-P paradigm as a heuristic framework for conceptualizing and studying the role(s) of cognitive factors in the etiology and maintenance of child and adolescent psychopathology. However, the current status of such research also reflects a number of limitations that warrant consideration if the potential value of the I-P paradigm is to be fully realized. Specifically, understanding the role(s) played by such factors is impeded by a variety of insufficiently addressed methodological and psychometric issues, as well as by insufficiently articulated theories regarding such factors. These issues are particularly challenging for child and adolescent psychopathology researchers because of the complexities added by development. The value of I-P theories of childhood and adolescent psychopathology will be considerably enhanced if these issues are more fully considered in future research.","container-title":"Journal of Clinical Child &amp; Adolescent Psychology","DOI":"10.1207/S15374424JCCP3201_08","ISSN":"1537-4416","issue":"1","note":"publisher: Routledge\n_eprint: https://www.tandfonline.com/doi/pdf/10.1207/S15374424JCCP3201_08\nPMID: 12573934","page":"81-93","source":"Taylor and Francis+NEJM","title":"Research on Information-Processing Factors in Child and Adolescent Psychopathology: A Critical Commentary","title-short":"Research on Information-Processing Factors in Child and Adolescent Psychopathology","volume":"32","author":[{"family":"Vasey","given":"Michael W."},{"family":"Dalgleish","given":"Tim"},{"family":"Silverman","given":"Wendy K."}],"issued":{"date-parts":[["2003",2,1]]}},"label":"page","suppress-author":true}],"schema":"https://github.com/citation-style-language/schema/raw/master/csl-citation.json"} </w:instrText>
       </w:r>
       <w:r>
         <w:fldChar w:fldCharType="separate"/>
@@ -629,11 +629,7 @@
         <w:t xml:space="preserve">” (p.84). </w:t>
       </w:r>
       <w:r>
-        <w:t xml:space="preserve">Quantification of the IRAP’s measurement properties is therefore </w:t>
-      </w:r>
-      <w:r>
-        <w:lastRenderedPageBreak/>
-        <w:t>important to interpreting the results of existing research, and its utility in future work</w:t>
+        <w:t>Quantification of the IRAP’s measurement properties is therefore important to interpreting the results of existing research, and its utility in future work</w:t>
       </w:r>
       <w:r>
         <w:t xml:space="preserve">, particularly in light of recent debates around what the IRAP’s utility is has claimed to be </w:t>
@@ -642,7 +638,7 @@
         <w:fldChar w:fldCharType="begin"/>
       </w:r>
       <w:r>
-        <w:instrText xml:space="preserve"> ADDIN ZOTERO_ITEM CSL_CITATION {"citationID":"yW3NP7w3","properties":{"formattedCitation":"(Barnes-Holmes &amp; Harte, 2022; Hussey, 2022b)","plainCitation":"(Barnes-Holmes &amp; Harte, 2022; Hussey, 2022b)","noteIndex":0},"citationItems":[{"id":13921,"uris":["http://zotero.org/users/1687755/items/DJC2GMQM"],"itemData":{"id":13921,"type":"article-journal","abstract":"The implicit relational assessment procedure (IRAP) was initially developed as a way to assess the strength and probability of natural verbal relations, as defined within relational frame theory (RFT), and was conceptually rooted within the behavior-analytic tradition. However, the IRAP quickly became employed primarily as a measure of implicit cognition, more in line with mainstream psychology than behavior analysis. In doing so, research using the IRAP increasingly employed ill-defined mainstream psychological terms, focused on correlational analyses with traditional psychometry, and thus emphasized prediction over the prediction-and-influence of behavior. Although perhaps beneficial to the study of implicit cognition, this approach could be argued to have limited the IRAP’s utility in behavior analyses of human language and cognition. In the current article we will reflect on this suggestion, on the IRAPs place and current use in the field of behavior analysis, and on its potential future within behavioral psychology in light of recent conceptual and empirical advances in RFT. In doing so, it is hoped that the measure may be refined into a better understood, more precise, functional-analytic tool.","container-title":"Perspectives on Behavior Science","DOI":"10.1007/s40614-022-00352-z","ISSN":"2520-8977","journalAbbreviation":"Perspect Behav Sci","language":"en","source":"Springer Link","title":"The IRAP as a Measure of Implicit Cognition: A Case of Frankenstein’s Monster","title-short":"The IRAP as a Measure of Implicit Cognition","URL":"https://doi.org/10.1007/s40614-022-00352-z","author":[{"family":"Barnes-Holmes","given":"Dermot"},{"family":"Harte","given":"Colin"}],"accessed":{"date-parts":[["2022",8,2]]},"issued":{"date-parts":[["2022",7,29]]}}},{"id":15232,"uris":["http://zotero.org/users/1687755/items/8AY5SY46"],"itemData":{"id":15232,"type":"article","abstract":"Barnes-Holmes &amp; Harte (2022) recently provided an account of the history of the development and use of the Implicit Relational Assessment Procedure (IRAP), and used this account as a springboard for suggestions for future research. Unfortunately, their core assertions are at odds with the published scientific record. This raises questions about the reliability of their recommendations. This reply uses a systematic review of the published IRAP literature to show that, contrary to Barnes-Holmes &amp; Harte’s (2022) account, (1) Barnes-Holmes repeatedly and explicitly stated that the IRAP is an implicit measure, and (2) Barnes-Holmes did not “lose control” of the task. Rather, he and his research group have produced the majority of all IRAP publications. The credibility of Barnes-Holmes &amp; Harte’s (2022) suggestions regarding the future of the IRAP is undermined by their inaccurate account of its past. However, their analogy with Frankenstein’s monster still holds, albeit under an alternative and correct reading of Shelly’s novel as a cautionary tale about scientific recklessness.","DOI":"10.31234/osf.io/qmg6s","language":"en-us","publisher":"PsyArXiv","source":"OSF Preprints","title":"Reply to Barnes-Holmes &amp; Harte (2022) “The IRAP as a Measure of Implicit Cognition: A Case of Frankenstein’s Monster”","title-short":"Reply to Barnes-Holmes &amp; Harte (2022) “The IRAP as a Measure of Implicit Cognition","URL":"https://psyarxiv.com/qmg6s/","author":[{"family":"Hussey","given":"Ian"}],"accessed":{"date-parts":[["2023",1,2]]},"issued":{"date-parts":[["2022",10,5]]}}}],"schema":"https://github.com/citation-style-language/schema/raw/master/csl-citation.json"} </w:instrText>
+        <w:instrText xml:space="preserve"> ADDIN ZOTERO_ITEM CSL_CITATION {"citationID":"yW3NP7w3","properties":{"formattedCitation":"(Barnes-Holmes &amp; Harte, 2022; Hussey, 2022b)","plainCitation":"(Barnes-Holmes &amp; Harte, 2022; Hussey, 2022b)","noteIndex":0},"citationItems":[{"id":4707,"uris":["http://zotero.org/users/1687755/items/DJC2GMQM"],"itemData":{"id":4707,"type":"article-journal","abstract":"The implicit relational assessment procedure (IRAP) was initially developed as a way to assess the strength and probability of natural verbal relations, as defined within relational frame theory (RFT), and was conceptually rooted within the behavior-analytic tradition. However, the IRAP quickly became employed primarily as a measure of implicit cognition, more in line with mainstream psychology than behavior analysis. In doing so, research using the IRAP increasingly employed ill-defined mainstream psychological terms, focused on correlational analyses with traditional psychometry, and thus emphasized prediction over the prediction-and-influence of behavior. Although perhaps beneficial to the study of implicit cognition, this approach could be argued to have limited the IRAP’s utility in behavior analyses of human language and cognition. In the current article we will reflect on this suggestion, on the IRAPs place and current use in the field of behavior analysis, and on its potential future within behavioral psychology in light of recent conceptual and empirical advances in RFT. In doing so, it is hoped that the measure may be refined into a better understood, more precise, functional-analytic tool.","container-title":"Perspectives on Behavior Science","DOI":"10.1007/s40614-022-00352-z","ISSN":"2520-8977","journalAbbreviation":"Perspect Behav Sci","language":"en","source":"Springer Link","title":"The IRAP as a Measure of Implicit Cognition: A Case of Frankenstein’s Monster","title-short":"The IRAP as a Measure of Implicit Cognition","URL":"https://doi.org/10.1007/s40614-022-00352-z","author":[{"family":"Barnes-Holmes","given":"Dermot"},{"family":"Harte","given":"Colin"}],"accessed":{"date-parts":[["2022",8,2]]},"issued":{"date-parts":[["2022",7,29]]}}},{"id":5223,"uris":["http://zotero.org/users/1687755/items/8AY5SY46"],"itemData":{"id":5223,"type":"article-journal","abstract":"Barnes-Holmes &amp; Harte (2022) recently provided an account of the history of the development and use of the Implicit Relational Assessment Procedure (IRAP), and used this account as a springboard for suggestions for future research. Unfortunately, their core assertions are at odds with the published scientific record. This raises questions about the reliability of their recommendations. This reply uses a systematic review of the published IRAP literature to show that, contrary to Barnes-Holmes &amp; Harte’s (2022) account, (1) Barnes-Holmes repeatedly and explicitly stated that the IRAP is an implicit measure, and (2) Barnes-Holmes did not “lose control” of the task. Rather, he and his research group have produced the majority of all IRAP publications. The credibility of Barnes-Holmes &amp; Harte’s (2022) suggestions regarding the future of the IRAP is undermined by their inaccurate account of its past. However, their analogy with Frankenstein’s monster still holds, albeit under an alternative and correct reading of Shelly’s novel as a cautionary tale about scientific recklessness.","container-title":"PsyArXiv","DOI":"10.31234/osf.io/qmg6s","language":"en-us","source":"OSF Preprints","title":"Reply to Barnes-Holmes &amp; Harte (2022) “The IRAP as a Measure of Implicit Cognition: A Case of Frankenstein’s Monster”","title-short":"Reply to Barnes-Holmes &amp; Harte (2022) “The IRAP as a Measure of Implicit Cognition","URL":"https://psyarxiv.com/qmg6s/","author":[{"family":"Hussey","given":"Ian"}],"accessed":{"date-parts":[["2023",1,2]]},"issued":{"date-parts":[["2022",10,5]]}}}],"schema":"https://github.com/citation-style-language/schema/raw/master/csl-citation.json"} </w:instrText>
       </w:r>
       <w:r>
         <w:fldChar w:fldCharType="separate"/>
@@ -670,13 +666,17 @@
     </w:p>
     <w:p>
       <w:r>
-        <w:t xml:space="preserve">The IRAP’s reliability has been examined in two previous meta-analyses of published articles. Golijani-Moghaddam et al. </w:t>
+        <w:t>The IRAP’s reliability has been examined in two previous meta-analyses of published articles. Golijani-</w:t>
+      </w:r>
+      <w:r>
+        <w:lastRenderedPageBreak/>
+        <w:t xml:space="preserve">Moghaddam et al. </w:t>
       </w:r>
       <w:r>
         <w:fldChar w:fldCharType="begin"/>
       </w:r>
       <w:r>
-        <w:instrText xml:space="preserve"> ADDIN ZOTERO_ITEM CSL_CITATION {"citationID":"MEQWU81W","properties":{"formattedCitation":"(2013)","plainCitation":"(2013)","noteIndex":0},"citationItems":[{"id":824,"uris":["http://zotero.org/users/1687755/items/WEXEG2BA"],"itemData":{"id":824,"type":"article-journal","container-title":"Journal of Contextual Behavioral Science","DOI":"10.1016/j.jcbs.2013.05.002","ISSN":"22121447","issue":"3-4","language":"en","page":"105-119","source":"CrossRef","title":"The Implicit Relational Assessment Procedure: Emerging reliability and validity data","title-short":"The Implicit Relational Assessment Procedure","volume":"2","author":[{"family":"Golijani-Moghaddam","given":"Nima"},{"family":"Hart","given":"Aidan"},{"family":"Dawson","given":"David L."}],"issued":{"date-parts":[["2013",10]]}},"suppress-author":true}],"schema":"https://github.com/citation-style-language/schema/raw/master/csl-citation.json"} </w:instrText>
+        <w:instrText xml:space="preserve"> ADDIN ZOTERO_ITEM CSL_CITATION {"citationID":"MEQWU81W","properties":{"formattedCitation":"(2013)","plainCitation":"(2013)","noteIndex":0},"citationItems":[{"id":1874,"uris":["http://zotero.org/users/1687755/items/WEXEG2BA"],"itemData":{"id":1874,"type":"article-journal","container-title":"Journal of Contextual Behavioral Science","DOI":"10.1016/j.jcbs.2013.05.002","ISSN":"22121447","issue":"3-4","language":"en","page":"105-119","source":"CrossRef","title":"The Implicit Relational Assessment Procedure: Emerging reliability and validity data","title-short":"The Implicit Relational Assessment Procedure","volume":"2","author":[{"family":"Golijani-Moghaddam","given":"Nima"},{"family":"Hart","given":"Aidan"},{"family":"Dawson","given":"David L."}],"issued":{"date-parts":[["2013",10]]}},"suppress-author":true}],"schema":"https://github.com/citation-style-language/schema/raw/master/csl-citation.json"} </w:instrText>
       </w:r>
       <w:r>
         <w:fldChar w:fldCharType="separate"/>
@@ -771,7 +771,7 @@
         <w:fldChar w:fldCharType="begin"/>
       </w:r>
       <w:r>
-        <w:instrText xml:space="preserve"> ADDIN ZOTERO_ITEM CSL_CITATION {"citationID":"H8eKBLqG","properties":{"formattedCitation":"(2020)","plainCitation":"(2020)","noteIndex":0},"citationItems":[{"id":12489,"uris":["http://zotero.org/users/1687755/items/UQYJYU63"],"itemData":{"id":12489,"type":"article-journal","abstract":"In the last 20 years, research on implicit social cognition has established that social judgments and behavior are guided by attitudes and stereotypes of which the actor may lack awareness. Research using the methods of implicit social cognition has produced the concept of implicit bias, which has generated wide attention not only in social, clinical, and developmental psychology, but also in disciplines outside of psychology, including business, law, criminal justice, medicine, education, and political science. Although this rapidly growing body of research offers prospects of useful societal applications, the theory needed to confidently guide those applications remains insufficiently developed. This article describes the methods that have been developed, the findings that have been obtained, and the theoretical questions that remain to be answered.","container-title":"Annual Review of Psychology","DOI":"10.1146/annurev-psych-010419-050837","issue":"1","note":"_eprint: https://doi.org/10.1146/annurev-psych-010419-050837\nPMID: 31640465","page":"419-445","source":"Annual Reviews","title":"Implicit Social Cognition","volume":"71","author":[{"family":"Greenwald","given":"Anthony G."},{"family":"Lai","given":"Calvin K."}],"issued":{"date-parts":[["2020"]]}},"suppress-author":true}],"schema":"https://github.com/citation-style-language/schema/raw/master/csl-citation.json"} </w:instrText>
+        <w:instrText xml:space="preserve"> ADDIN ZOTERO_ITEM CSL_CITATION {"citationID":"H8eKBLqG","properties":{"formattedCitation":"(2020)","plainCitation":"(2020)","noteIndex":0},"citationItems":[{"id":432,"uris":["http://zotero.org/users/1687755/items/UQYJYU63"],"itemData":{"id":432,"type":"article-journal","abstract":"In the last 20 years, research on implicit social cognition has established that social judgments and behavior are guided by attitudes and stereotypes of which the actor may lack awareness. Research using the methods of implicit social cognition has produced the concept of implicit bias, which has generated wide attention not only in social, clinical, and developmental psychology, but also in disciplines outside of psychology, including business, law, criminal justice, medicine, education, and political science. Although this rapidly growing body of research offers prospects of useful societal applications, the theory needed to confidently guide those applications remains insufficiently developed. This article describes the methods that have been developed, the findings that have been obtained, and the theoretical questions that remain to be answered.","container-title":"Annual Review of Psychology","DOI":"10.1146/annurev-psych-010419-050837","issue":"1","note":"_eprint: https://doi.org/10.1146/annurev-psych-010419-050837\nPMID: 31640465","page":"419-445","source":"Annual Reviews","title":"Implicit Social Cognition","volume":"71","author":[{"family":"Greenwald","given":"Anthony G."},{"family":"Lai","given":"Calvin K."}],"issued":{"date-parts":[["2020"]]}},"suppress-author":true}],"schema":"https://github.com/citation-style-language/schema/raw/master/csl-citation.json"} </w:instrText>
       </w:r>
       <w:r>
         <w:fldChar w:fldCharType="separate"/>
@@ -800,7 +800,7 @@
         <w:fldChar w:fldCharType="begin"/>
       </w:r>
       <w:r>
-        <w:instrText xml:space="preserve"> ADDIN ZOTERO_ITEM CSL_CITATION {"citationID":"UcfX8nEO","properties":{"formattedCitation":"(2013)","plainCitation":"(2013)","noteIndex":0},"citationItems":[{"id":824,"uris":["http://zotero.org/users/1687755/items/WEXEG2BA"],"itemData":{"id":824,"type":"article-journal","container-title":"Journal of Contextual Behavioral Science","DOI":"10.1016/j.jcbs.2013.05.002","ISSN":"22121447","issue":"3-4","language":"en","page":"105-119","source":"CrossRef","title":"The Implicit Relational Assessment Procedure: Emerging reliability and validity data","title-short":"The Implicit Relational Assessment Procedure","volume":"2","author":[{"family":"Golijani-Moghaddam","given":"Nima"},{"family":"Hart","given":"Aidan"},{"family":"Dawson","given":"David L."}],"issued":{"date-parts":[["2013",10]]}},"suppress-author":true}],"schema":"https://github.com/citation-style-language/schema/raw/master/csl-citation.json"} </w:instrText>
+        <w:instrText xml:space="preserve"> ADDIN ZOTERO_ITEM CSL_CITATION {"citationID":"UcfX8nEO","properties":{"formattedCitation":"(2013)","plainCitation":"(2013)","noteIndex":0},"citationItems":[{"id":1874,"uris":["http://zotero.org/users/1687755/items/WEXEG2BA"],"itemData":{"id":1874,"type":"article-journal","container-title":"Journal of Contextual Behavioral Science","DOI":"10.1016/j.jcbs.2013.05.002","ISSN":"22121447","issue":"3-4","language":"en","page":"105-119","source":"CrossRef","title":"The Implicit Relational Assessment Procedure: Emerging reliability and validity data","title-short":"The Implicit Relational Assessment Procedure","volume":"2","author":[{"family":"Golijani-Moghaddam","given":"Nima"},{"family":"Hart","given":"Aidan"},{"family":"Dawson","given":"David L."}],"issued":{"date-parts":[["2013",10]]}},"suppress-author":true}],"schema":"https://github.com/citation-style-language/schema/raw/master/csl-citation.json"} </w:instrText>
       </w:r>
       <w:r>
         <w:fldChar w:fldCharType="separate"/>
@@ -931,7 +931,7 @@
         <w:fldChar w:fldCharType="begin"/>
       </w:r>
       <w:r>
-        <w:instrText xml:space="preserve"> ADDIN ZOTERO_ITEM CSL_CITATION {"citationID":"PRWhFS8x","properties":{"formattedCitation":"(2013)","plainCitation":"(2013)","noteIndex":0},"citationItems":[{"id":824,"uris":["http://zotero.org/users/1687755/items/WEXEG2BA"],"itemData":{"id":824,"type":"article-journal","container-title":"Journal of Contextual Behavioral Science","DOI":"10.1016/j.jcbs.2013.05.002","ISSN":"22121447","issue":"3-4","language":"en","page":"105-119","source":"CrossRef","title":"The Implicit Relational Assessment Procedure: Emerging reliability and validity data","title-short":"The Implicit Relational Assessment Procedure","volume":"2","author":[{"family":"Golijani-Moghaddam","given":"Nima"},{"family":"Hart","given":"Aidan"},{"family":"Dawson","given":"David L."}],"issued":{"date-parts":[["2013",10]]}},"suppress-author":true}],"schema":"https://github.com/citation-style-language/schema/raw/master/csl-citation.json"} </w:instrText>
+        <w:instrText xml:space="preserve"> ADDIN ZOTERO_ITEM CSL_CITATION {"citationID":"PRWhFS8x","properties":{"formattedCitation":"(2013)","plainCitation":"(2013)","noteIndex":0},"citationItems":[{"id":1874,"uris":["http://zotero.org/users/1687755/items/WEXEG2BA"],"itemData":{"id":1874,"type":"article-journal","container-title":"Journal of Contextual Behavioral Science","DOI":"10.1016/j.jcbs.2013.05.002","ISSN":"22121447","issue":"3-4","language":"en","page":"105-119","source":"CrossRef","title":"The Implicit Relational Assessment Procedure: Emerging reliability and validity data","title-short":"The Implicit Relational Assessment Procedure","volume":"2","author":[{"family":"Golijani-Moghaddam","given":"Nima"},{"family":"Hart","given":"Aidan"},{"family":"Dawson","given":"David L."}],"issued":{"date-parts":[["2013",10]]}},"suppress-author":true}],"schema":"https://github.com/citation-style-language/schema/raw/master/csl-citation.json"} </w:instrText>
       </w:r>
       <w:r>
         <w:fldChar w:fldCharType="separate"/>
@@ -973,7 +973,7 @@
         <w:fldChar w:fldCharType="begin"/>
       </w:r>
       <w:r>
-        <w:instrText xml:space="preserve"> ADDIN ZOTERO_ITEM CSL_CITATION {"citationID":"lxyi36Tf","properties":{"formattedCitation":"(Nunnally &amp; Bernstein, 1994)","plainCitation":"(Nunnally &amp; Bernstein, 1994)","noteIndex":0},"citationItems":[{"id":8360,"uris":["http://zotero.org/users/1687755/items/G7ESHSYZ"],"itemData":{"id":8360,"type":"book","edition":"3rd edition","ISBN":"0-07-047849-X","publisher":"McGraw-Hill","title":"Psychometric Theory","author":[{"family":"Nunnally","given":"J"},{"family":"Bernstein","given":"I"}],"issued":{"date-parts":[["1994"]]}}}],"schema":"https://github.com/citation-style-language/schema/raw/master/csl-citation.json"} </w:instrText>
+        <w:instrText xml:space="preserve"> ADDIN ZOTERO_ITEM CSL_CITATION {"citationID":"lxyi36Tf","properties":{"formattedCitation":"(Nunnally &amp; Bernstein, 1994)","plainCitation":"(Nunnally &amp; Bernstein, 1994)","noteIndex":0},"citationItems":[{"id":4653,"uris":["http://zotero.org/users/1687755/items/G7ESHSYZ"],"itemData":{"id":4653,"type":"book","edition":"3rd edition","ISBN":"0-07-047849-X","publisher":"McGraw-Hill","title":"Psychometric Theory","author":[{"family":"Nunnally","given":"J"},{"family":"Bernstein","given":"I"}],"issued":{"date-parts":[["1994"]]}}}],"schema":"https://github.com/citation-style-language/schema/raw/master/csl-citation.json"} </w:instrText>
       </w:r>
       <w:r>
         <w:fldChar w:fldCharType="separate"/>
@@ -1033,7 +1033,7 @@
         <w:fldChar w:fldCharType="begin"/>
       </w:r>
       <w:r>
-        <w:instrText xml:space="preserve"> ADDIN ZOTERO_ITEM CSL_CITATION {"citationID":"3ncwJtCS","properties":{"formattedCitation":"(Parsons, 2018)","plainCitation":"(Parsons, 2018)","noteIndex":0},"citationItems":[{"id":12642,"uris":["http://zotero.org/users/1687755/items/RQVLYRA9"],"itemData":{"id":12642,"type":"article-journal","abstract":"The relationship between measurement reliability and statistical power is a complex one. Where reliability is defined by classical test theory as the proportion of 'true' variance to total variance (the sum of true score and error variance), power is only functionally related to total variance. Therefore, to explore direct relationships between reliability and power, one must hold either true-score variance or error variance  constant while varying the other. Here, visualisations are used to illustrate the reliability-power relationship under conditions of fixed true-score variance and fixed error variance. From these visualisations, conceptual distinctions between fixing true-score or error variance can be raised. Namely, when true-score variance is fixed, low reliability (and low power) suggests a true effect may be hidden by error. Whereas, when error variance is fixed, high reliability (and low power) may simply suggest a very small effect. I raise several observations I hope will be useful in considering the utility of measurement reliability and it's relationship to effect sizes and statistical power.","container-title":"Preprint","DOI":"10.31234/osf.io/qh5mf","note":"publisher: PsyArXiv","source":"psyarxiv.com","title":"Visualising two approaches to explore reliability-power relationships","URL":"https://psyarxiv.com/qh5mf/","author":[{"family":"Parsons","given":"Sam"}],"accessed":{"date-parts":[["2020",6,12]]},"issued":{"date-parts":[["2018",5,24]]}}}],"schema":"https://github.com/citation-style-language/schema/raw/master/csl-citation.json"} </w:instrText>
+        <w:instrText xml:space="preserve"> ADDIN ZOTERO_ITEM CSL_CITATION {"citationID":"3ncwJtCS","properties":{"formattedCitation":"(Parsons, 2018)","plainCitation":"(Parsons, 2018)","noteIndex":0},"citationItems":[{"id":14,"uris":["http://zotero.org/users/1687755/items/RQVLYRA9"],"itemData":{"id":14,"type":"article-journal","abstract":"The relationship between measurement reliability and statistical power is a complex one. Where reliability is defined by classical test theory as the proportion of 'true' variance to total variance (the sum of true score and error variance), power is only functionally related to total variance. Therefore, to explore direct relationships between reliability and power, one must hold either true-score variance or error variance  constant while varying the other. Here, visualisations are used to illustrate the reliability-power relationship under conditions of fixed true-score variance and fixed error variance. From these visualisations, conceptual distinctions between fixing true-score or error variance can be raised. Namely, when true-score variance is fixed, low reliability (and low power) suggests a true effect may be hidden by error. Whereas, when error variance is fixed, high reliability (and low power) may simply suggest a very small effect. I raise several observations I hope will be useful in considering the utility of measurement reliability and it's relationship to effect sizes and statistical power.","container-title":"PsyArXiv","DOI":"10.31234/osf.io/qh5mf","note":"publisher: PsyArXiv","source":"psyarxiv.com","title":"Visualising two approaches to explore reliability-power relationships","URL":"https://psyarxiv.com/qh5mf/","author":[{"family":"Parsons","given":"Sam"}],"accessed":{"date-parts":[["2020",6,12]]},"issued":{"date-parts":[["2018",5,24]]}}}],"schema":"https://github.com/citation-style-language/schema/raw/master/csl-citation.json"} </w:instrText>
       </w:r>
       <w:r>
         <w:fldChar w:fldCharType="separate"/>
@@ -1056,7 +1056,10 @@
     </w:p>
     <w:p>
       <w:r>
-        <w:t xml:space="preserve">Second, published articles have used a range of different metrics when reporting reliability, and have frequently not reported gold-standard metrics. For example, published studies on test-retest reliability have reported Pearson’s </w:t>
+        <w:t xml:space="preserve">Second, published articles have used a range of different metrics when reporting reliability, and have frequently not reported gold-standard metrics. For </w:t>
+      </w:r>
+      <w:r>
+        <w:t xml:space="preserve">example, published studies on test-retest reliability have reported Pearson’s </w:t>
       </w:r>
       <w:r>
         <w:rPr>
@@ -1071,7 +1074,7 @@
         <w:fldChar w:fldCharType="begin"/>
       </w:r>
       <w:r>
-        <w:instrText xml:space="preserve"> ADDIN ZOTERO_ITEM CSL_CITATION {"citationID":"hqKHcOnK","properties":{"formattedCitation":"(2019)","plainCitation":"(2019)","noteIndex":0},"citationItems":[{"id":12268,"uris":["http://zotero.org/users/1687755/items/TUYKQ29J"],"itemData":{"id":12268,"type":"article-journal","container-title":"Advances in Methods and Practices in Psychological Science","DOI":"10.1177/2515245919879695","issue":"4","page":"378-395","title":"Psychological Science Needs a Standard Practice of Reporting the Reliability of Cognitive-Behavioral Measurements","volume":"2","author":[{"family":"Parsons","given":"Sam"},{"family":"Kruijt","given":"Anne-Wil"},{"family":"Fox","given":"Elaine"}],"issued":{"date-parts":[["2019"]]}},"suppress-author":true}],"schema":"https://github.com/citation-style-language/schema/raw/master/csl-citation.json"} </w:instrText>
+        <w:instrText xml:space="preserve"> ADDIN ZOTERO_ITEM CSL_CITATION {"citationID":"hqKHcOnK","properties":{"formattedCitation":"(2019)","plainCitation":"(2019)","noteIndex":0},"citationItems":[{"id":517,"uris":["http://zotero.org/users/1687755/items/TUYKQ29J"],"itemData":{"id":517,"type":"article-journal","container-title":"Advances in Methods and Practices in Psychological Science","DOI":"10.1177/2515245919879695","issue":"4","page":"378-395","title":"Psychological Science Needs a Standard Practice of Reporting the Reliability of Cognitive-Behavioral Measurements","volume":"2","author":[{"family":"Parsons","given":"Sam"},{"family":"Kruijt","given":"Anne-Wil"},{"family":"Fox","given":"Elaine"}],"issued":{"date-parts":[["2019"]]}},"suppress-author":true}],"schema":"https://github.com/citation-style-language/schema/raw/master/csl-citation.json"} </w:instrText>
       </w:r>
       <w:r>
         <w:fldChar w:fldCharType="separate"/>
@@ -1134,7 +1137,7 @@
         <w:fldChar w:fldCharType="begin"/>
       </w:r>
       <w:r>
-        <w:instrText xml:space="preserve"> ADDIN ZOTERO_ITEM CSL_CITATION {"citationID":"vhf46Uqt","properties":{"formattedCitation":"(i.e., ICC2: Parsons et al., 2019; Shrout &amp; Fleiss, 1979)","plainCitation":"(i.e., ICC2: Parsons et al., 2019; Shrout &amp; Fleiss, 1979)","noteIndex":0},"citationItems":[{"id":12268,"uris":["http://zotero.org/users/1687755/items/TUYKQ29J"],"itemData":{"id":12268,"type":"article-journal","container-title":"Advances in Methods and Practices in Psychological Science","DOI":"10.1177/2515245919879695","issue":"4","page":"378-395","title":"Psychological Science Needs a Standard Practice of Reporting the Reliability of Cognitive-Behavioral Measurements","volume":"2","author":[{"family":"Parsons","given":"Sam"},{"family":"Kruijt","given":"Anne-Wil"},{"family":"Fox","given":"Elaine"}],"issued":{"date-parts":[["2019"]]}},"label":"page","prefix":"i.e., ICC2: "},{"id":13113,"uris":["http://zotero.org/users/1687755/items/6AK7ZNBW"],"itemData":{"id":13113,"type":"article-journal","container-title":"Psychological bulletin","issue":"2","note":"publisher: American Psychological Association","page":"420","title":"Intraclass correlations: uses in assessing rater reliability.","volume":"86","author":[{"family":"Shrout","given":"Patrick E"},{"family":"Fleiss","given":"Joseph L"}],"issued":{"date-parts":[["1979"]]}}}],"schema":"https://github.com/citation-style-language/schema/raw/master/csl-citation.json"} </w:instrText>
+        <w:instrText xml:space="preserve"> ADDIN ZOTERO_ITEM CSL_CITATION {"citationID":"vhf46Uqt","properties":{"formattedCitation":"(i.e., ICC2: Parsons et al., 2019; Shrout &amp; Fleiss, 1979)","plainCitation":"(i.e., ICC2: Parsons et al., 2019; Shrout &amp; Fleiss, 1979)","noteIndex":0},"citationItems":[{"id":517,"uris":["http://zotero.org/users/1687755/items/TUYKQ29J"],"itemData":{"id":517,"type":"article-journal","container-title":"Advances in Methods and Practices in Psychological Science","DOI":"10.1177/2515245919879695","issue":"4","page":"378-395","title":"Psychological Science Needs a Standard Practice of Reporting the Reliability of Cognitive-Behavioral Measurements","volume":"2","author":[{"family":"Parsons","given":"Sam"},{"family":"Kruijt","given":"Anne-Wil"},{"family":"Fox","given":"Elaine"}],"issued":{"date-parts":[["2019"]]}},"label":"page","prefix":"i.e., ICC2: "},{"id":4775,"uris":["http://zotero.org/users/1687755/items/6AK7ZNBW"],"itemData":{"id":4775,"type":"article-journal","container-title":"Psychological bulletin","issue":"2","note":"publisher: American Psychological Association","page":"420","title":"Intraclass correlations: uses in assessing rater reliability.","volume":"86","author":[{"family":"Shrout","given":"Patrick E"},{"family":"Fleiss","given":"Joseph L"}],"issued":{"date-parts":[["1979"]]}}}],"schema":"https://github.com/citation-style-language/schema/raw/master/csl-citation.json"} </w:instrText>
       </w:r>
       <w:r>
         <w:fldChar w:fldCharType="separate"/>
@@ -1157,7 +1160,7 @@
         <w:fldChar w:fldCharType="begin"/>
       </w:r>
       <w:r>
-        <w:instrText xml:space="preserve"> ADDIN ZOTERO_ITEM CSL_CITATION {"citationID":"CebirfnH","properties":{"formattedCitation":"(2019)","plainCitation":"(2019)","noteIndex":0},"citationItems":[{"id":12268,"uris":["http://zotero.org/users/1687755/items/TUYKQ29J"],"itemData":{"id":12268,"type":"article-journal","container-title":"Advances in Methods and Practices in Psychological Science","DOI":"10.1177/2515245919879695","issue":"4","page":"378-395","title":"Psychological Science Needs a Standard Practice of Reporting the Reliability of Cognitive-Behavioral Measurements","volume":"2","author":[{"family":"Parsons","given":"Sam"},{"family":"Kruijt","given":"Anne-Wil"},{"family":"Fox","given":"Elaine"}],"issued":{"date-parts":[["2019"]]}},"suppress-author":true}],"schema":"https://github.com/citation-style-language/schema/raw/master/csl-citation.json"} </w:instrText>
+        <w:instrText xml:space="preserve"> ADDIN ZOTERO_ITEM CSL_CITATION {"citationID":"CebirfnH","properties":{"formattedCitation":"(2019)","plainCitation":"(2019)","noteIndex":0},"citationItems":[{"id":517,"uris":["http://zotero.org/users/1687755/items/TUYKQ29J"],"itemData":{"id":517,"type":"article-journal","container-title":"Advances in Methods and Practices in Psychological Science","DOI":"10.1177/2515245919879695","issue":"4","page":"378-395","title":"Psychological Science Needs a Standard Practice of Reporting the Reliability of Cognitive-Behavioral Measurements","volume":"2","author":[{"family":"Parsons","given":"Sam"},{"family":"Kruijt","given":"Anne-Wil"},{"family":"Fox","given":"Elaine"}],"issued":{"date-parts":[["2019"]]}},"suppress-author":true}],"schema":"https://github.com/citation-style-language/schema/raw/master/csl-citation.json"} </w:instrText>
       </w:r>
       <w:r>
         <w:fldChar w:fldCharType="separate"/>
@@ -1204,7 +1207,6 @@
         <w:t xml:space="preserve"> unpublished – originating from an individual or group are used. We </w:t>
       </w:r>
       <w:r>
-        <w:lastRenderedPageBreak/>
         <w:t xml:space="preserve">therefore </w:t>
       </w:r>
       <w:r>
@@ -1252,15 +1254,7 @@
         <w:t xml:space="preserve"> is available on the Open Science Framework</w:t>
       </w:r>
       <w:r>
-        <w:t xml:space="preserve"> along with all details </w:t>
-      </w:r>
-      <w:proofErr w:type="spellStart"/>
-      <w:r>
-        <w:t>fo</w:t>
-      </w:r>
-      <w:proofErr w:type="spellEnd"/>
-      <w:r>
-        <w:t xml:space="preserve"> the measures </w:t>
+        <w:t xml:space="preserve"> along with all details fo the measures </w:t>
       </w:r>
       <w:r>
         <w:t>(</w:t>
@@ -1320,7 +1314,11 @@
         <w:t>access to raw data and the task parameters used in the study</w:t>
       </w:r>
       <w:r>
-        <w:t xml:space="preserve">, and (3) necessary adherence to all standard operating procedures in the study’s design and data collection, as we have employed in all our other published IRAP research. This resulted in the omission of several projects that </w:t>
+        <w:t xml:space="preserve">, and (3) necessary adherence to all standard operating procedures in the </w:t>
+      </w:r>
+      <w:r>
+        <w:lastRenderedPageBreak/>
+        <w:t xml:space="preserve">study’s design and data collection, as we have employed in all our other published IRAP research. This resulted in the omission of several projects that </w:t>
       </w:r>
       <w:r>
         <w:t>we felt did not meet publishable standards</w:t>
@@ -1401,16 +1399,8 @@
           <w:rPr>
             <w:rStyle w:val="Hyperlink"/>
           </w:rPr>
-          <w:t>osf.io/</w:t>
+          <w:t>osf.io/nugzb</w:t>
         </w:r>
-        <w:proofErr w:type="spellStart"/>
-        <w:r>
-          <w:rPr>
-            <w:rStyle w:val="Hyperlink"/>
-          </w:rPr>
-          <w:t>nugzb</w:t>
-        </w:r>
-        <w:proofErr w:type="spellEnd"/>
       </w:hyperlink>
       <w:r>
         <w:t>)</w:t>
@@ -1428,7 +1418,7 @@
         <w:fldChar w:fldCharType="begin"/>
       </w:r>
       <w:r>
-        <w:instrText xml:space="preserve"> ADDIN ZOTERO_ITEM CSL_CITATION {"citationID":"8LAs4ZIj","properties":{"formattedCitation":"(Hussey, 2023b)","plainCitation":"(Hussey, 2023b)","noteIndex":0},"citationItems":[{"id":15474,"uris":["http://zotero.org/users/1687755/items/9SUHHJRT"],"itemData":{"id":15474,"type":"article","abstract":"Following recent calls to examine the replicability of behavioral research, I examine sample sizes and statistical power, key determinants of replicability, in research using a task that has seen broad use in behavioral research: the Implicit Relational Assessment Procedure. A systematic review was used to gather all published studies employing the IRAP and extract their designs and sample sizes. The use of Null Hypothesis Significance Testing was found to be nearly ubiquitous, justifying the examination of statistical power. Using an established method, median sample sizes were used to estimate the statistical power to detect the average published effect size in psychological research (r = .20) in each year. Sample sizes and the statistical power they imply were found to be very low in IRAP studies (in 2022, median N = 64, power = .34). A the current rate of growth, power will only reach the recommended minimum of .80 by 2080. The IRAP literature was directly compared with the Social and Personality psychology literature using an existing dataset. Median sample sizes and their implied statistical power were lower in the IRAP literature in all years than they were in Social and Personality psychology at the beginning of the Replication Crisis in 2011 and in all subsequent years. Improvements in sample sizes and statistical power in the Social and Personality psychology literature were significantly and substantially larger than in the IRAP literature. Direct tests of the reproducibility and replicability of claims in the IRAP literature are needed.","DOI":"10.31234/osf.io/g2x9p","language":"en-us","publisher":"PsyArXiv","source":"OSF Preprints","title":"A systematic review of Null Hypothesis Significance Testing, sample sizes and statistical power in research using the Implicit Relational Assessment Procedure","URL":"https://psyarxiv.com/g2x9p/","author":[{"family":"Hussey","given":"Ian"}],"accessed":{"date-parts":[["2023",1,16]]},"issued":{"date-parts":[["2023",1,13]]}}}],"schema":"https://github.com/citation-style-language/schema/raw/master/csl-citation.json"} </w:instrText>
+        <w:instrText xml:space="preserve"> ADDIN ZOTERO_ITEM CSL_CITATION {"citationID":"8LAs4ZIj","properties":{"formattedCitation":"(Hussey, 2023b)","plainCitation":"(Hussey, 2023b)","noteIndex":0},"citationItems":[{"id":4852,"uris":["http://zotero.org/users/1687755/items/9SUHHJRT"],"itemData":{"id":4852,"type":"article","abstract":"Following recent calls to examine the replicability of behavioral research, I examine sample sizes and statistical power, key determinants of replicability, in research using a task that has seen broad use in behavioral research: the Implicit Relational Assessment Procedure. A systematic review was used to gather all published studies employing the IRAP and extract their designs and sample sizes. The use of Null Hypothesis Significance Testing was found to be nearly ubiquitous, justifying the examination of statistical power. Using an established method, median sample sizes were used to estimate the statistical power to detect the average published effect size in psychological research (r = .20) in each year. Sample sizes and the statistical power they imply were found to be very low in IRAP studies (in 2022, median N = 64, power = .34). A the current rate of growth, power will only reach the recommended minimum of .80 by 2080. The IRAP literature was directly compared with the Social and Personality psychology literature using an existing dataset. Median sample sizes and their implied statistical power were lower in the IRAP literature in all years than they were in Social and Personality psychology at the beginning of the Replication Crisis in 2011 and in all subsequent years. Improvements in sample sizes and statistical power in the Social and Personality psychology literature were significantly and substantially larger than in the IRAP literature. Direct tests of the reproducibility and replicability of claims in the IRAP literature are needed.","DOI":"10.31234/osf.io/g2x9p","language":"en-us","publisher":"PsyArXiv","source":"OSF Preprints","title":"A systematic review of Null Hypothesis Significance Testing, sample sizes and statistical power in research using the Implicit Relational Assessment Procedure","URL":"https://psyarxiv.com/g2x9p/","author":[{"family":"Hussey","given":"Ian"}],"accessed":{"date-parts":[["2023",1,16]]},"issued":{"date-parts":[["2023",1,13]]}}}],"schema":"https://github.com/citation-style-language/schema/raw/master/csl-citation.json"} </w:instrText>
       </w:r>
       <w:r>
         <w:fldChar w:fldCharType="separate"/>
@@ -1455,7 +1445,7 @@
         <w:fldChar w:fldCharType="begin"/>
       </w:r>
       <w:r>
-        <w:instrText xml:space="preserve"> ADDIN ZOTERO_ITEM CSL_CITATION {"citationID":"bafoIgRT","properties":{"formattedCitation":"(Hussey, 2022b)","plainCitation":"(Hussey, 2022b)","noteIndex":0},"citationItems":[{"id":15232,"uris":["http://zotero.org/users/1687755/items/8AY5SY46"],"itemData":{"id":15232,"type":"article","abstract":"Barnes-Holmes &amp; Harte (2022) recently provided an account of the history of the development and use of the Implicit Relational Assessment Procedure (IRAP), and used this account as a springboard for suggestions for future research. Unfortunately, their core assertions are at odds with the published scientific record. This raises questions about the reliability of their recommendations. This reply uses a systematic review of the published IRAP literature to show that, contrary to Barnes-Holmes &amp; Harte’s (2022) account, (1) Barnes-Holmes repeatedly and explicitly stated that the IRAP is an implicit measure, and (2) Barnes-Holmes did not “lose control” of the task. Rather, he and his research group have produced the majority of all IRAP publications. The credibility of Barnes-Holmes &amp; Harte’s (2022) suggestions regarding the future of the IRAP is undermined by their inaccurate account of its past. However, their analogy with Frankenstein’s monster still holds, albeit under an alternative and correct reading of Shelly’s novel as a cautionary tale about scientific recklessness.","DOI":"10.31234/osf.io/qmg6s","language":"en-us","publisher":"PsyArXiv","source":"OSF Preprints","title":"Reply to Barnes-Holmes &amp; Harte (2022) “The IRAP as a Measure of Implicit Cognition: A Case of Frankenstein’s Monster”","title-short":"Reply to Barnes-Holmes &amp; Harte (2022) “The IRAP as a Measure of Implicit Cognition","URL":"https://psyarxiv.com/qmg6s/","author":[{"family":"Hussey","given":"Ian"}],"accessed":{"date-parts":[["2023",1,2]]},"issued":{"date-parts":[["2022",10,5]]}},"label":"page"}],"schema":"https://github.com/citation-style-language/schema/raw/master/csl-citation.json"} </w:instrText>
+        <w:instrText xml:space="preserve"> ADDIN ZOTERO_ITEM CSL_CITATION {"citationID":"bafoIgRT","properties":{"formattedCitation":"(Hussey, 2022b)","plainCitation":"(Hussey, 2022b)","noteIndex":0},"citationItems":[{"id":5223,"uris":["http://zotero.org/users/1687755/items/8AY5SY46"],"itemData":{"id":5223,"type":"article-journal","abstract":"Barnes-Holmes &amp; Harte (2022) recently provided an account of the history of the development and use of the Implicit Relational Assessment Procedure (IRAP), and used this account as a springboard for suggestions for future research. Unfortunately, their core assertions are at odds with the published scientific record. This raises questions about the reliability of their recommendations. This reply uses a systematic review of the published IRAP literature to show that, contrary to Barnes-Holmes &amp; Harte’s (2022) account, (1) Barnes-Holmes repeatedly and explicitly stated that the IRAP is an implicit measure, and (2) Barnes-Holmes did not “lose control” of the task. Rather, he and his research group have produced the majority of all IRAP publications. The credibility of Barnes-Holmes &amp; Harte’s (2022) suggestions regarding the future of the IRAP is undermined by their inaccurate account of its past. However, their analogy with Frankenstein’s monster still holds, albeit under an alternative and correct reading of Shelly’s novel as a cautionary tale about scientific recklessness.","container-title":"PsyArXiv","DOI":"10.31234/osf.io/qmg6s","language":"en-us","source":"OSF Preprints","title":"Reply to Barnes-Holmes &amp; Harte (2022) “The IRAP as a Measure of Implicit Cognition: A Case of Frankenstein’s Monster”","title-short":"Reply to Barnes-Holmes &amp; Harte (2022) “The IRAP as a Measure of Implicit Cognition","URL":"https://psyarxiv.com/qmg6s/","author":[{"family":"Hussey","given":"Ian"}],"accessed":{"date-parts":[["2023",1,2]]},"issued":{"date-parts":[["2022",10,5]]}},"label":"page"}],"schema":"https://github.com/citation-style-language/schema/raw/master/csl-citation.json"} </w:instrText>
       </w:r>
       <w:r>
         <w:fldChar w:fldCharType="separate"/>
@@ -1528,7 +1518,7 @@
         <w:fldChar w:fldCharType="begin"/>
       </w:r>
       <w:r>
-        <w:instrText xml:space="preserve"> ADDIN ZOTERO_ITEM CSL_CITATION {"citationID":"aYHj7t6n","properties":{"formattedCitation":"(Cochrane collaboration, 2022)","plainCitation":"(Cochrane collaboration, 2022)","noteIndex":0},"citationItems":[{"id":17170,"uris":["http://zotero.org/users/1687755/items/URGPVSNW"],"itemData":{"id":17170,"type":"chapter","container-title":"Cochrane Handbook for Systematic Reviews of Interventions","edition":"Version 6.3","language":"en","title":"Chapter 4: Searching for and selecting studies","URL":"https://training.cochrane.org/handbook/current/chapter-04#section-4-3-2","author":[{"literal":"Cochrane collaboration"}],"accessed":{"date-parts":[["2023",3,29]]},"issued":{"date-parts":[["2022"]]}}}],"schema":"https://github.com/citation-style-language/schema/raw/master/csl-citation.json"} </w:instrText>
+        <w:instrText xml:space="preserve"> ADDIN ZOTERO_ITEM CSL_CITATION {"citationID":"aYHj7t6n","properties":{"formattedCitation":"(Cochrane collaboration, 2022)","plainCitation":"(Cochrane collaboration, 2022)","noteIndex":0},"citationItems":[{"id":5171,"uris":["http://zotero.org/users/1687755/items/URGPVSNW"],"itemData":{"id":5171,"type":"chapter","container-title":"Cochrane Handbook for Systematic Reviews of Interventions","edition":"Version 6.3","language":"en","title":"Chapter 4: Searching for and selecting studies","URL":"https://training.cochrane.org/handbook/current/chapter-04#section-4-3-2","author":[{"literal":"Cochrane collaboration"}],"accessed":{"date-parts":[["2023",3,29]]},"issued":{"date-parts":[["2022"]]}}}],"schema":"https://github.com/citation-style-language/schema/raw/master/csl-citation.json"} </w:instrText>
       </w:r>
       <w:r>
         <w:fldChar w:fldCharType="separate"/>
@@ -1638,7 +1628,10 @@
         <w:t xml:space="preserve"> with two different </w:t>
       </w:r>
       <w:r>
-        <w:t xml:space="preserve">follow-up periods: immediate (7 domains) and 1-week (1 domain; see Figure </w:t>
+        <w:t xml:space="preserve">follow-up </w:t>
+      </w:r>
+      <w:r>
+        <w:t xml:space="preserve">periods: immediate (7 domains) and 1-week (1 domain; see Figure </w:t>
       </w:r>
       <w:r>
         <w:t>1, lower panel</w:t>
@@ -1811,11 +1804,7 @@
         <w:t>sequent</w:t>
       </w:r>
       <w:r>
-        <w:t xml:space="preserve"> </w:t>
-      </w:r>
-      <w:r>
-        <w:lastRenderedPageBreak/>
-        <w:t xml:space="preserve">block. </w:t>
+        <w:t xml:space="preserve"> block. </w:t>
       </w:r>
       <w:r>
         <w:t xml:space="preserve">Blocks typically consist </w:t>
@@ -1895,7 +1884,7 @@
         <w:fldChar w:fldCharType="begin"/>
       </w:r>
       <w:r>
-        <w:instrText xml:space="preserve"> ADDIN ZOTERO_ITEM CSL_CITATION {"citationID":"vzzPX7p7","properties":{"formattedCitation":"(Barnes-Holmes et al., 2010; Hussey et al., 2015)","plainCitation":"(Barnes-Holmes et al., 2010; Hussey et al., 2015)","noteIndex":0},"citationItems":[{"id":201,"uris":["http://zotero.org/users/1687755/items/XI3TJMRH"],"itemData":{"id":201,"type":"article-journal","container-title":"The Psychological Record","DOI":"https://doi.org/10.1007/BF03395726","issue":"3","page":"527-542","title":"A sketch of the Implicit Relational Assessment Procedure (IRAP) and the Relational Elaboration and Coherence (REC) model","volume":"60","author":[{"family":"Barnes-Holmes","given":"Dermot"},{"family":"Barnes-Holmes","given":"Yvonne"},{"family":"Stewart","given":"Ian"},{"family":"Boles","given":"Shawn"}],"issued":{"date-parts":[["2010"]]}}},{"id":2644,"uris":["http://zotero.org/users/1687755/items/QDNB6VD9"],"itemData":{"id":2644,"type":"article-journal","abstract":"This Professional Interest Brief seeks to provide a clear guide to interpreting data generated by Implicit Relational Assessment Procedure (IRAP). The interpretation of IRAP data is not immediately intuitive and yet has received little explicit attention in the published literature. As such, it is hoped that this guide will help clarify this matter, particularly for those new to using the IRAP or intending to use the measure in the future. In doing so, we hope to make the measure more accessible and facilitate continued use of the methodology and its contribution to the contemporary Relational Frame Theory (RFT) literature.","container-title":"Journal of Contextual Behavioral Science","DOI":"10.1016/j.jcbs.2015.05.001","ISSN":"2212-1447","issue":"3","journalAbbreviation":"Journal of Contextual Behavioral Science","page":"157-162","source":"ScienceDirect","title":"Interpreting and inverting with less cursing: A guide to interpreting IRAP data","title-short":"Interpreting and inverting with less cursing","volume":"4","author":[{"family":"Hussey","given":"Ian"},{"family":"Thompson","given":"Miles"},{"family":"McEnteggart","given":"Ciara"},{"family":"Barnes-Holmes","given":"Dermot"},{"family":"Barnes-Holmes","given":"Yvonne"}],"issued":{"date-parts":[["2015",7]]}}}],"schema":"https://github.com/citation-style-language/schema/raw/master/csl-citation.json"} </w:instrText>
+        <w:instrText xml:space="preserve"> ADDIN ZOTERO_ITEM CSL_CITATION {"citationID":"vzzPX7p7","properties":{"formattedCitation":"(Barnes-Holmes et al., 2010; Hussey et al., 2015)","plainCitation":"(Barnes-Holmes et al., 2010; Hussey et al., 2015)","noteIndex":0},"citationItems":[{"id":4868,"uris":["http://zotero.org/users/1687755/items/XI3TJMRH"],"itemData":{"id":4868,"type":"article-journal","container-title":"The Psychological Record","DOI":"https://doi.org/10.1007/BF03395726","issue":"3","page":"527-542","title":"A sketch of the Implicit Relational Assessment Procedure (IRAP) and the Relational Elaboration and Coherence (REC) model","volume":"60","author":[{"family":"Barnes-Holmes","given":"Dermot"},{"family":"Barnes-Holmes","given":"Yvonne"},{"family":"Stewart","given":"Ian"},{"family":"Boles","given":"Shawn"}],"issued":{"date-parts":[["2010"]]}}},{"id":2687,"uris":["http://zotero.org/users/1687755/items/QDNB6VD9"],"itemData":{"id":2687,"type":"article-journal","abstract":"This Professional Interest Brief seeks to provide a clear guide to interpreting data generated by Implicit Relational Assessment Procedure (IRAP). The interpretation of IRAP data is not immediately intuitive and yet has received little explicit attention in the published literature. As such, it is hoped that this guide will help clarify this matter, particularly for those new to using the IRAP or intending to use the measure in the future. In doing so, we hope to make the measure more accessible and facilitate continued use of the methodology and its contribution to the contemporary Relational Frame Theory (RFT) literature.","container-title":"Journal of Contextual Behavioral Science","DOI":"10.1016/j.jcbs.2015.05.001","ISSN":"2212-1447","issue":"3","journalAbbreviation":"Journal of Contextual Behavioral Science","page":"157-162","source":"ScienceDirect","title":"Interpreting and inverting with less cursing: A guide to interpreting IRAP data","title-short":"Interpreting and inverting with less cursing","volume":"4","author":[{"family":"Hussey","given":"Ian"},{"family":"Thompson","given":"Miles"},{"family":"McEnteggart","given":"Ciara"},{"family":"Barnes-Holmes","given":"Dermot"},{"family":"Barnes-Holmes","given":"Yvonne"}],"issued":{"date-parts":[["2015",7]]}}}],"schema":"https://github.com/citation-style-language/schema/raw/master/csl-citation.json"} </w:instrText>
       </w:r>
       <w:r>
         <w:fldChar w:fldCharType="separate"/>
@@ -1991,10 +1980,11 @@
         <w:t xml:space="preserve">i.e., </w:t>
       </w:r>
       <w:r>
-        <w:t>references for the publication in which data was already used, references for the publications that used an identical IRAP, if available)</w:t>
-      </w:r>
-      <w:r>
-        <w:t xml:space="preserve">, </w:t>
+        <w:t xml:space="preserve">references for the </w:t>
+      </w:r>
+      <w:r>
+        <w:lastRenderedPageBreak/>
+        <w:t xml:space="preserve">publication in which data was already used, references for the publications that used an identical IRAP, if available), </w:t>
       </w:r>
       <w:r>
         <w:t xml:space="preserve">all details needed to reconstruct </w:t>
@@ -2015,13 +2005,7 @@
         <w:t xml:space="preserve">ll word and image stimuli, responding rules, </w:t>
       </w:r>
       <w:r>
-        <w:t xml:space="preserve">response options, response option locations, accuracy feedback messages, latency feedback messages, number of trials per block, number of pairs of test blocks, practice block accuracy criterion, practice block speed criterion, and </w:t>
-      </w:r>
-      <w:r>
-        <w:t>block order</w:t>
-      </w:r>
-      <w:r>
-        <w:t xml:space="preserve">), </w:t>
+        <w:t xml:space="preserve">response options, response option locations, accuracy feedback messages, latency feedback messages, number of trials per block, number of pairs of test blocks, practice block accuracy criterion, practice block speed criterion, and block order), </w:t>
       </w:r>
       <w:r>
         <w:t xml:space="preserve">and </w:t>
@@ -2132,7 +2116,7 @@
         <w:fldChar w:fldCharType="begin"/>
       </w:r>
       <w:r>
-        <w:instrText xml:space="preserve"> ADDIN ZOTERO_ITEM CSL_CITATION {"citationID":"qAtw9zXH","properties":{"formattedCitation":"(see Barnes-Holmes et al., 2010; Hussey et al., 2015)","plainCitation":"(see Barnes-Holmes et al., 2010; Hussey et al., 2015)","noteIndex":0},"citationItems":[{"id":201,"uris":["http://zotero.org/users/1687755/items/XI3TJMRH"],"itemData":{"id":201,"type":"article-journal","container-title":"The Psychological Record","DOI":"https://doi.org/10.1007/BF03395726","issue":"3","page":"527-542","title":"A sketch of the Implicit Relational Assessment Procedure (IRAP) and the Relational Elaboration and Coherence (REC) model","volume":"60","author":[{"family":"Barnes-Holmes","given":"Dermot"},{"family":"Barnes-Holmes","given":"Yvonne"},{"family":"Stewart","given":"Ian"},{"family":"Boles","given":"Shawn"}],"issued":{"date-parts":[["2010"]]}},"prefix":"see "},{"id":2644,"uris":["http://zotero.org/users/1687755/items/QDNB6VD9"],"itemData":{"id":2644,"type":"article-journal","abstract":"This Professional Interest Brief seeks to provide a clear guide to interpreting data generated by Implicit Relational Assessment Procedure (IRAP). The interpretation of IRAP data is not immediately intuitive and yet has received little explicit attention in the published literature. As such, it is hoped that this guide will help clarify this matter, particularly for those new to using the IRAP or intending to use the measure in the future. In doing so, we hope to make the measure more accessible and facilitate continued use of the methodology and its contribution to the contemporary Relational Frame Theory (RFT) literature.","container-title":"Journal of Contextual Behavioral Science","DOI":"10.1016/j.jcbs.2015.05.001","ISSN":"2212-1447","issue":"3","journalAbbreviation":"Journal of Contextual Behavioral Science","page":"157-162","source":"ScienceDirect","title":"Interpreting and inverting with less cursing: A guide to interpreting IRAP data","title-short":"Interpreting and inverting with less cursing","volume":"4","author":[{"family":"Hussey","given":"Ian"},{"family":"Thompson","given":"Miles"},{"family":"McEnteggart","given":"Ciara"},{"family":"Barnes-Holmes","given":"Dermot"},{"family":"Barnes-Holmes","given":"Yvonne"}],"issued":{"date-parts":[["2015",7]]}}}],"schema":"https://github.com/citation-style-language/schema/raw/master/csl-citation.json"} </w:instrText>
+        <w:instrText xml:space="preserve"> ADDIN ZOTERO_ITEM CSL_CITATION {"citationID":"qAtw9zXH","properties":{"formattedCitation":"(see Barnes-Holmes et al., 2010; Hussey et al., 2015)","plainCitation":"(see Barnes-Holmes et al., 2010; Hussey et al., 2015)","noteIndex":0},"citationItems":[{"id":4868,"uris":["http://zotero.org/users/1687755/items/XI3TJMRH"],"itemData":{"id":4868,"type":"article-journal","container-title":"The Psychological Record","DOI":"https://doi.org/10.1007/BF03395726","issue":"3","page":"527-542","title":"A sketch of the Implicit Relational Assessment Procedure (IRAP) and the Relational Elaboration and Coherence (REC) model","volume":"60","author":[{"family":"Barnes-Holmes","given":"Dermot"},{"family":"Barnes-Holmes","given":"Yvonne"},{"family":"Stewart","given":"Ian"},{"family":"Boles","given":"Shawn"}],"issued":{"date-parts":[["2010"]]}},"prefix":"see "},{"id":2687,"uris":["http://zotero.org/users/1687755/items/QDNB6VD9"],"itemData":{"id":2687,"type":"article-journal","abstract":"This Professional Interest Brief seeks to provide a clear guide to interpreting data generated by Implicit Relational Assessment Procedure (IRAP). The interpretation of IRAP data is not immediately intuitive and yet has received little explicit attention in the published literature. As such, it is hoped that this guide will help clarify this matter, particularly for those new to using the IRAP or intending to use the measure in the future. In doing so, we hope to make the measure more accessible and facilitate continued use of the methodology and its contribution to the contemporary Relational Frame Theory (RFT) literature.","container-title":"Journal of Contextual Behavioral Science","DOI":"10.1016/j.jcbs.2015.05.001","ISSN":"2212-1447","issue":"3","journalAbbreviation":"Journal of Contextual Behavioral Science","page":"157-162","source":"ScienceDirect","title":"Interpreting and inverting with less cursing: A guide to interpreting IRAP data","title-short":"Interpreting and inverting with less cursing","volume":"4","author":[{"family":"Hussey","given":"Ian"},{"family":"Thompson","given":"Miles"},{"family":"McEnteggart","given":"Ciara"},{"family":"Barnes-Holmes","given":"Dermot"},{"family":"Barnes-Holmes","given":"Yvonne"}],"issued":{"date-parts":[["2015",7]]}}}],"schema":"https://github.com/citation-style-language/schema/raw/master/csl-citation.json"} </w:instrText>
       </w:r>
       <w:r>
         <w:fldChar w:fldCharType="separate"/>
@@ -2162,10 +2146,7 @@
         <w:t>d</w:t>
       </w:r>
       <w:r>
-        <w:t xml:space="preserve">, insofar as it is a trimmed and standardized difference in mean reaction time between the two block types. Its key points are that reaction times &gt; 10,000 ms are trimmed, a mean reaction time is calculated for the trials in each block type, and a </w:t>
-      </w:r>
-      <w:r>
-        <w:t xml:space="preserve">standard deviation is calculated for the pooled trials in both blocks. The difference between the means is then divided by the standard deviation, resulting in a </w:t>
+        <w:t xml:space="preserve">, insofar as it is a trimmed and standardized difference in mean reaction time between the two block types. Its key points are that reaction times &gt; 10,000 ms are trimmed, a mean reaction time is calculated for the trials in each block type, and a standard deviation is calculated for the pooled trials in both blocks. The difference between the means is then divided by the standard deviation, resulting in a </w:t>
       </w:r>
       <w:r>
         <w:rPr>
@@ -2206,7 +2187,7 @@
         <w:fldChar w:fldCharType="begin"/>
       </w:r>
       <w:r>
-        <w:instrText xml:space="preserve"> ADDIN ZOTERO_ITEM CSL_CITATION {"citationID":"JpO0CgWs","properties":{"formattedCitation":"(i.e., the typical strategy employed in the IRAP literature: Barnes-Holmes et al., 2010; Hussey et al., 2015)","plainCitation":"(i.e., the typical strategy employed in the IRAP literature: Barnes-Holmes et al., 2010; Hussey et al., 2015)","noteIndex":0},"citationItems":[{"id":201,"uris":["http://zotero.org/users/1687755/items/XI3TJMRH"],"itemData":{"id":201,"type":"article-journal","container-title":"The Psychological Record","DOI":"https://doi.org/10.1007/BF03395726","issue":"3","page":"527-542","title":"A sketch of the Implicit Relational Assessment Procedure (IRAP) and the Relational Elaboration and Coherence (REC) model","volume":"60","author":[{"family":"Barnes-Holmes","given":"Dermot"},{"family":"Barnes-Holmes","given":"Yvonne"},{"family":"Stewart","given":"Ian"},{"family":"Boles","given":"Shawn"}],"issued":{"date-parts":[["2010"]]}},"label":"page","prefix":"i.e., the typical strategy employed in the IRAP literature: "},{"id":2644,"uris":["http://zotero.org/users/1687755/items/QDNB6VD9"],"itemData":{"id":2644,"type":"article-journal","abstract":"This Professional Interest Brief seeks to provide a clear guide to interpreting data generated by Implicit Relational Assessment Procedure (IRAP). The interpretation of IRAP data is not immediately intuitive and yet has received little explicit attention in the published literature. As such, it is hoped that this guide will help clarify this matter, particularly for those new to using the IRAP or intending to use the measure in the future. In doing so, we hope to make the measure more accessible and facilitate continued use of the methodology and its contribution to the contemporary Relational Frame Theory (RFT) literature.","container-title":"Journal of Contextual Behavioral Science","DOI":"10.1016/j.jcbs.2015.05.001","ISSN":"2212-1447","issue":"3","journalAbbreviation":"Journal of Contextual Behavioral Science","page":"157-162","source":"ScienceDirect","title":"Interpreting and inverting with less cursing: A guide to interpreting IRAP data","title-short":"Interpreting and inverting with less cursing","volume":"4","author":[{"family":"Hussey","given":"Ian"},{"family":"Thompson","given":"Miles"},{"family":"McEnteggart","given":"Ciara"},{"family":"Barnes-Holmes","given":"Dermot"},{"family":"Barnes-Holmes","given":"Yvonne"}],"issued":{"date-parts":[["2015",7]]}}}],"schema":"https://github.com/citation-style-language/schema/raw/master/csl-citation.json"} </w:instrText>
+        <w:instrText xml:space="preserve"> ADDIN ZOTERO_ITEM CSL_CITATION {"citationID":"JpO0CgWs","properties":{"formattedCitation":"(i.e., the typical strategy employed in the IRAP literature: Barnes-Holmes et al., 2010; Hussey et al., 2015)","plainCitation":"(i.e., the typical strategy employed in the IRAP literature: Barnes-Holmes et al., 2010; Hussey et al., 2015)","noteIndex":0},"citationItems":[{"id":4868,"uris":["http://zotero.org/users/1687755/items/XI3TJMRH"],"itemData":{"id":4868,"type":"article-journal","container-title":"The Psychological Record","DOI":"https://doi.org/10.1007/BF03395726","issue":"3","page":"527-542","title":"A sketch of the Implicit Relational Assessment Procedure (IRAP) and the Relational Elaboration and Coherence (REC) model","volume":"60","author":[{"family":"Barnes-Holmes","given":"Dermot"},{"family":"Barnes-Holmes","given":"Yvonne"},{"family":"Stewart","given":"Ian"},{"family":"Boles","given":"Shawn"}],"issued":{"date-parts":[["2010"]]}},"label":"page","prefix":"i.e., the typical strategy employed in the IRAP literature: "},{"id":2687,"uris":["http://zotero.org/users/1687755/items/QDNB6VD9"],"itemData":{"id":2687,"type":"article-journal","abstract":"This Professional Interest Brief seeks to provide a clear guide to interpreting data generated by Implicit Relational Assessment Procedure (IRAP). The interpretation of IRAP data is not immediately intuitive and yet has received little explicit attention in the published literature. As such, it is hoped that this guide will help clarify this matter, particularly for those new to using the IRAP or intending to use the measure in the future. In doing so, we hope to make the measure more accessible and facilitate continued use of the methodology and its contribution to the contemporary Relational Frame Theory (RFT) literature.","container-title":"Journal of Contextual Behavioral Science","DOI":"10.1016/j.jcbs.2015.05.001","ISSN":"2212-1447","issue":"3","journalAbbreviation":"Journal of Contextual Behavioral Science","page":"157-162","source":"ScienceDirect","title":"Interpreting and inverting with less cursing: A guide to interpreting IRAP data","title-short":"Interpreting and inverting with less cursing","volume":"4","author":[{"family":"Hussey","given":"Ian"},{"family":"Thompson","given":"Miles"},{"family":"McEnteggart","given":"Ciara"},{"family":"Barnes-Holmes","given":"Dermot"},{"family":"Barnes-Holmes","given":"Yvonne"}],"issued":{"date-parts":[["2015",7]]}}}],"schema":"https://github.com/citation-style-language/schema/raw/master/csl-citation.json"} </w:instrText>
       </w:r>
       <w:r>
         <w:fldChar w:fldCharType="separate"/>
@@ -2242,10 +2223,7 @@
         <w:t xml:space="preserve">%) were excluded on this basis leaving </w:t>
       </w:r>
       <w:r>
-        <w:t>1839</w:t>
-      </w:r>
-      <w:r>
-        <w:t xml:space="preserve"> </w:t>
+        <w:t xml:space="preserve">1839 </w:t>
       </w:r>
       <w:r>
         <w:t xml:space="preserve">participants in the internal consistency sample and </w:t>
@@ -2293,7 +2271,7 @@
         <w:fldChar w:fldCharType="begin"/>
       </w:r>
       <w:r>
-        <w:instrText xml:space="preserve"> ADDIN ZOTERO_ITEM CSL_CITATION {"citationID":"crLAXs3C","properties":{"formattedCitation":"(R Core Team, 2022)","plainCitation":"(R Core Team, 2022)","noteIndex":0},"citationItems":[{"id":3887,"uris":["http://zotero.org/users/1687755/items/SWUWMIPE"],"itemData":{"id":3887,"type":"software","event-place":"Vienna, Austria","publisher":"R Foundation for Statistical Computing","publisher-place":"Vienna, Austria","title":"R: A language and environment for statistical computing","URL":"https://www.R-project.org/","version":"4.2","author":[{"literal":"R Core Team"}],"issued":{"date-parts":[["2022"]]}}}],"schema":"https://github.com/citation-style-language/schema/raw/master/csl-citation.json"} </w:instrText>
+        <w:instrText xml:space="preserve"> ADDIN ZOTERO_ITEM CSL_CITATION {"citationID":"crLAXs3C","properties":{"formattedCitation":"(R Core Team, 2022)","plainCitation":"(R Core Team, 2022)","noteIndex":0},"citationItems":[{"id":5173,"uris":["http://zotero.org/users/1687755/items/SWUWMIPE"],"itemData":{"id":5173,"type":"software","event-place":"Vienna, Austria","publisher":"R Foundation for Statistical Computing","publisher-place":"Vienna, Austria","title":"R: A language and environment for statistical computing","URL":"https://www.R-project.org/","version":"4.2.1","author":[{"literal":"R Core Team"}],"issued":{"date-parts":[["2022"]]}}}],"schema":"https://github.com/citation-style-language/schema/raw/master/csl-citation.json"} </w:instrText>
       </w:r>
       <w:r>
         <w:fldChar w:fldCharType="separate"/>
@@ -2317,7 +2295,7 @@
         <w:fldChar w:fldCharType="begin"/>
       </w:r>
       <w:r>
-        <w:instrText xml:space="preserve"> ADDIN ZOTERO_ITEM CSL_CITATION {"citationID":"HeNbZYei","properties":{"formattedCitation":"(Revelle, 2016)","plainCitation":"(Revelle, 2016)","noteIndex":0},"citationItems":[{"id":3877,"uris":["http://zotero.org/users/1687755/items/HIHAMBGT"],"itemData":{"id":3877,"type":"software","event-place":"Evanston, Illinois","note":"R package version 1.6.6","publisher":"Northwestern University","publisher-place":"Evanston, Illinois","title":"psych: Procedures for Psychological, Psychometric, and Personality Research","URL":"http://CRAN.R-project.org/package=psych","author":[{"family":"Revelle","given":"William"}],"issued":{"date-parts":[["2016"]]}}}],"schema":"https://github.com/citation-style-language/schema/raw/master/csl-citation.json"} </w:instrText>
+        <w:instrText xml:space="preserve"> ADDIN ZOTERO_ITEM CSL_CITATION {"citationID":"HeNbZYei","properties":{"formattedCitation":"(Revelle, 2016)","plainCitation":"(Revelle, 2016)","noteIndex":0},"citationItems":[{"id":2897,"uris":["http://zotero.org/users/1687755/items/HIHAMBGT"],"itemData":{"id":2897,"type":"software","event-place":"Evanston, Illinois","note":"R package version 1.6.6","publisher":"Northwestern University","publisher-place":"Evanston, Illinois","title":"psych: Procedures for Psychological, Psychometric, and Personality Research","URL":"http://CRAN.R-project.org/package=psych","author":[{"family":"Revelle","given":"William"}],"issued":{"date-parts":[["2016"]]}}}],"schema":"https://github.com/citation-style-language/schema/raw/master/csl-citation.json"} </w:instrText>
       </w:r>
       <w:r>
         <w:fldChar w:fldCharType="separate"/>
@@ -2335,7 +2313,16 @@
         <w:fldChar w:fldCharType="begin"/>
       </w:r>
       <w:r>
-        <w:instrText xml:space="preserve"> ADDIN ZOTERO_ITEM CSL_CITATION {"citationID":"mwKXsNQ3","properties":{"formattedCitation":"(Viechtbauer, 2010, version 3.8-1)","plainCitation":"(Viechtbauer, 2010, version 3.8-1)","noteIndex":0},"citationItems":[{"id":8150,"uris":["http://zotero.org/users/1687755/items/H4RMVYAU"],"itemData":{"id":8150,"type":"article-journal","abstract":"The metafor package provides functions for conducting meta-analyses in R. The package includes functions for ﬁtting the meta-analytic ﬁxed- and random-eﬀects models and allows for the inclusion of moderators variables (study-level covariates) in these models. Meta-regression analyses with continuous and categorical moderators can be conducted in this way. Functions for the Mantel-Haenszel and Peto’s one-step method for metaanalyses of 2 × 2 table data are also available. Finally, the package provides various plot functions (for example, for forest, funnel, and radial plots) and functions for assessing the model ﬁt, for obtaining case diagnostics, and for tests of publication bias.","container-title":"Journal of Statistical Software","DOI":"10.18637/jss.v036.i03","ISSN":"1548-7660","issue":"3","language":"en","source":"Crossref","title":"Conducting Meta-Analyses in R with the metafor Package","URL":"http://www.jstatsoft.org/v36/i03/","volume":"36","author":[{"family":"Viechtbauer","given":"Wolfgang"}],"accessed":{"date-parts":[["2018",7,17]]},"issued":{"date-parts":[["2010"]]}},"label":"page","suffix":", version 3.8-1"}],"schema":"https://github.com/citation-style-language/schema/raw/master/csl-citation.json"} </w:instrText>
+        <w:instrText xml:space="preserve"> ADDIN ZOTERO_ITEM CSL_CITATION {"citationID":"mwKXsNQ3","properties":{"formattedCitation":"(Viechtbauer, 2010, version 3.8-1)","plainCitation":"(Viechtbauer, 2010, version 3.8-1)","noteIndex":0},"citationItems":[{"id":3775,"uris":["http://zotero.org/users/1687755/items/H4RMVYAU"],"itemData":{"id":3775,"type":"article-journal","abstract":"The metafor package provides functions for conducting meta-analyses in R. The package includes functions for ﬁtting the meta-analytic ﬁxed- and random-eﬀects models and allows for the inclusion of moderators variables (study-level covariates) in these models. Meta-regression analyses with continuous and categorical moderators can be conducted in this way. Functions for the Mantel-Haenszel and Peto’s one-step method for metaanalyses of 2 </w:instrText>
+      </w:r>
+      <w:r>
+        <w:rPr>
+          <w:rFonts w:ascii="Cambria" w:hAnsi="Cambria" w:cs="Cambria"/>
+        </w:rPr>
+        <w:instrText>×</w:instrText>
+      </w:r>
+      <w:r>
+        <w:instrText xml:space="preserve"> 2 table data are also available. Finally, the package provides various plot functions (for example, for forest, funnel, and radial plots) and functions for assessing the model ﬁt, for obtaining case diagnostics, and for tests of publication bias.","container-title":"Journal of Statistical Software","DOI":"10.18637/jss.v036.i03","ISSN":"1548-7660","issue":"3","language":"en","source":"Crossref","title":"Conducting Meta-Analyses in R with the metafor Package","URL":"http://www.jstatsoft.org/v36/i03/","volume":"36","author":[{"family":"Viechtbauer","given":"Wolfgang"}],"accessed":{"date-parts":[["2018",7,17]]},"issued":{"date-parts":[["2010"]]}},"label":"page","suffix":", version 3.8-1"}],"schema":"https://github.com/citation-style-language/schema/raw/master/csl-citation.json"} </w:instrText>
       </w:r>
       <w:r>
         <w:fldChar w:fldCharType="separate"/>
@@ -2411,7 +2398,10 @@
     </w:p>
     <w:p>
       <w:r>
-        <w:t>As noted in the introduction, the IRAP’s internal consistency can be estimated by split-half reliability; however, multiple ways of splitting the data exist. Three ways were computed and are reported here, based on their relevance to making comparisons with the output of common software implementations of the IRAP</w:t>
+        <w:t xml:space="preserve">As noted in the introduction, the IRAP’s internal consistency can be estimated by split-half reliability; however, multiple ways of splitting the data exist. Three ways were computed and are reported here, </w:t>
+      </w:r>
+      <w:r>
+        <w:t>based on their relevance to making comparisons with the output of common software implementations of the IRAP</w:t>
       </w:r>
       <w:r>
         <w:t xml:space="preserve"> and</w:t>
@@ -2682,7 +2672,6 @@
         <w:t xml:space="preserve"> </w:t>
       </w:r>
       <w:r>
-        <w:lastRenderedPageBreak/>
         <w:t>44.6</w:t>
       </w:r>
       <w:r>
@@ -3170,10 +3159,7 @@
         <w:t xml:space="preserve"> =</w:t>
       </w:r>
       <w:r>
-        <w:t xml:space="preserve"> 2</w:t>
-      </w:r>
-      <w:r>
-        <w:t>1.7</w:t>
+        <w:t xml:space="preserve"> 21.7</w:t>
       </w:r>
       <w:r>
         <w:t xml:space="preserve">%, </w:t>
@@ -3195,10 +3181,7 @@
         <w:t xml:space="preserve"> = 1</w:t>
       </w:r>
       <w:r>
-        <w:t>.3.</w:t>
-      </w:r>
-      <w:r>
-        <w:t xml:space="preserve"> </w:t>
+        <w:t xml:space="preserve">.3. </w:t>
       </w:r>
       <w:r>
         <w:t xml:space="preserve">In contrast, a recent meta-analysis reported that the IAT’s internal consistency, when calculated using this method, was substantively better </w:t>
@@ -3207,7 +3190,7 @@
         <w:fldChar w:fldCharType="begin"/>
       </w:r>
       <w:r>
-        <w:instrText xml:space="preserve"> ADDIN ZOTERO_ITEM CSL_CITATION {"citationID":"KhBueZEf","properties":{"formattedCitation":"(\\uc0\\u945{} = .80: Greenwald &amp; Lai, 2020)","plainCitation":"(α = .80: Greenwald &amp; Lai, 2020)","noteIndex":0},"citationItems":[{"id":12489,"uris":["http://zotero.org/users/1687755/items/UQYJYU63"],"itemData":{"id":12489,"type":"article-journal","abstract":"In the last 20 years, research on implicit social cognition has established that social judgments and behavior are guided by attitudes and stereotypes of which the actor may lack awareness. Research using the methods of implicit social cognition has produced the concept of implicit bias, which has generated wide attention not only in social, clinical, and developmental psychology, but also in disciplines outside of psychology, including business, law, criminal justice, medicine, education, and political science. Although this rapidly growing body of research offers prospects of useful societal applications, the theory needed to confidently guide those applications remains insufficiently developed. This article describes the methods that have been developed, the findings that have been obtained, and the theoretical questions that remain to be answered.","container-title":"Annual Review of Psychology","DOI":"10.1146/annurev-psych-010419-050837","issue":"1","note":"_eprint: https://doi.org/10.1146/annurev-psych-010419-050837\nPMID: 31640465","page":"419-445","source":"Annual Reviews","title":"Implicit Social Cognition","volume":"71","author":[{"family":"Greenwald","given":"Anthony G."},{"family":"Lai","given":"Calvin K."}],"issued":{"date-parts":[["2020"]]}},"prefix":"α = .80: "}],"schema":"https://github.com/citation-style-language/schema/raw/master/csl-citation.json"} </w:instrText>
+        <w:instrText xml:space="preserve"> ADDIN ZOTERO_ITEM CSL_CITATION {"citationID":"KhBueZEf","properties":{"formattedCitation":"(\\uc0\\u945{} = .80: Greenwald &amp; Lai, 2020)","plainCitation":"(α = .80: Greenwald &amp; Lai, 2020)","noteIndex":0},"citationItems":[{"id":432,"uris":["http://zotero.org/users/1687755/items/UQYJYU63"],"itemData":{"id":432,"type":"article-journal","abstract":"In the last 20 years, research on implicit social cognition has established that social judgments and behavior are guided by attitudes and stereotypes of which the actor may lack awareness. Research using the methods of implicit social cognition has produced the concept of implicit bias, which has generated wide attention not only in social, clinical, and developmental psychology, but also in disciplines outside of psychology, including business, law, criminal justice, medicine, education, and political science. Although this rapidly growing body of research offers prospects of useful societal applications, the theory needed to confidently guide those applications remains insufficiently developed. This article describes the methods that have been developed, the findings that have been obtained, and the theoretical questions that remain to be answered.","container-title":"Annual Review of Psychology","DOI":"10.1146/annurev-psych-010419-050837","issue":"1","note":"_eprint: https://doi.org/10.1146/annurev-psych-010419-050837\nPMID: 31640465","page":"419-445","source":"Annual Reviews","title":"Implicit Social Cognition","volume":"71","author":[{"family":"Greenwald","given":"Anthony G."},{"family":"Lai","given":"Calvin K."}],"issued":{"date-parts":[["2020"]]}},"prefix":"α = .80: "}],"schema":"https://github.com/citation-style-language/schema/raw/master/csl-citation.json"} </w:instrText>
       </w:r>
       <w:r>
         <w:fldChar w:fldCharType="separate"/>
@@ -3239,7 +3222,7 @@
         <w:fldChar w:fldCharType="begin"/>
       </w:r>
       <w:r>
-        <w:instrText xml:space="preserve"> ADDIN ZOTERO_ITEM CSL_CITATION {"citationID":"aBFzosZ5","properties":{"formattedCitation":"(2019)","plainCitation":"(2019)","noteIndex":0},"citationItems":[{"id":12268,"uris":["http://zotero.org/users/1687755/items/TUYKQ29J"],"itemData":{"id":12268,"type":"article-journal","container-title":"Advances in Methods and Practices in Psychological Science","DOI":"10.1177/2515245919879695","issue":"4","page":"378-395","title":"Psychological Science Needs a Standard Practice of Reporting the Reliability of Cognitive-Behavioral Measurements","volume":"2","author":[{"family":"Parsons","given":"Sam"},{"family":"Kruijt","given":"Anne-Wil"},{"family":"Fox","given":"Elaine"}],"issued":{"date-parts":[["2019"]]}},"suppress-author":true}],"schema":"https://github.com/citation-style-language/schema/raw/master/csl-citation.json"} </w:instrText>
+        <w:instrText xml:space="preserve"> ADDIN ZOTERO_ITEM CSL_CITATION {"citationID":"aBFzosZ5","properties":{"formattedCitation":"(2019)","plainCitation":"(2019)","noteIndex":0},"citationItems":[{"id":517,"uris":["http://zotero.org/users/1687755/items/TUYKQ29J"],"itemData":{"id":517,"type":"article-journal","container-title":"Advances in Methods and Practices in Psychological Science","DOI":"10.1177/2515245919879695","issue":"4","page":"378-395","title":"Psychological Science Needs a Standard Practice of Reporting the Reliability of Cognitive-Behavioral Measurements","volume":"2","author":[{"family":"Parsons","given":"Sam"},{"family":"Kruijt","given":"Anne-Wil"},{"family":"Fox","given":"Elaine"}],"issued":{"date-parts":[["2019"]]}},"suppress-author":true}],"schema":"https://github.com/citation-style-language/schema/raw/master/csl-citation.json"} </w:instrText>
       </w:r>
       <w:r>
         <w:fldChar w:fldCharType="separate"/>
@@ -3263,7 +3246,11 @@
         <w:t>i.e.</w:t>
       </w:r>
       <w:r>
-        <w:t xml:space="preserve">, 2000). In each permutation, the data is split into two randomly determined halves, </w:t>
+        <w:t xml:space="preserve">, 2000). In each permutation, the data is </w:t>
+      </w:r>
+      <w:r>
+        <w:lastRenderedPageBreak/>
+        <w:t xml:space="preserve">split into two randomly determined halves, </w:t>
       </w:r>
       <w:r>
         <w:rPr>
@@ -3290,16 +3277,13 @@
         <w:t>D</w:t>
       </w:r>
       <w:r>
-        <w:t xml:space="preserve"> scores, and then a Spearman-Brown correlation is applied. A distribution of estimates is therefore obtained across permutations. This distribution is then parameterized: the mean value </w:t>
-      </w:r>
-      <w:r>
-        <w:t xml:space="preserve">is used as the estimate, and the quantile method is used to find 95% Confidence Intervals. Parsons et al. </w:t>
+        <w:t xml:space="preserve"> scores, and then a Spearman-Brown correlation is applied. A distribution of estimates is therefore obtained across permutations. This distribution is then parameterized: the mean value is used as the estimate, and the quantile method is used to find 95% Confidence Intervals. Parsons et al. </w:t>
       </w:r>
       <w:r>
         <w:fldChar w:fldCharType="begin"/>
       </w:r>
       <w:r>
-        <w:instrText xml:space="preserve"> ADDIN ZOTERO_ITEM CSL_CITATION {"citationID":"ZLbiPl4z","properties":{"formattedCitation":"(2019)","plainCitation":"(2019)","noteIndex":0},"citationItems":[{"id":12268,"uris":["http://zotero.org/users/1687755/items/TUYKQ29J"],"itemData":{"id":12268,"type":"article-journal","container-title":"Advances in Methods and Practices in Psychological Science","DOI":"10.1177/2515245919879695","issue":"4","page":"378-395","title":"Psychological Science Needs a Standard Practice of Reporting the Reliability of Cognitive-Behavioral Measurements","volume":"2","author":[{"family":"Parsons","given":"Sam"},{"family":"Kruijt","given":"Anne-Wil"},{"family":"Fox","given":"Elaine"}],"issued":{"date-parts":[["2019"]]}},"suppress-author":true}],"schema":"https://github.com/citation-style-language/schema/raw/master/csl-citation.json"} </w:instrText>
+        <w:instrText xml:space="preserve"> ADDIN ZOTERO_ITEM CSL_CITATION {"citationID":"ZLbiPl4z","properties":{"formattedCitation":"(2019)","plainCitation":"(2019)","noteIndex":0},"citationItems":[{"id":517,"uris":["http://zotero.org/users/1687755/items/TUYKQ29J"],"itemData":{"id":517,"type":"article-journal","container-title":"Advances in Methods and Practices in Psychological Science","DOI":"10.1177/2515245919879695","issue":"4","page":"378-395","title":"Psychological Science Needs a Standard Practice of Reporting the Reliability of Cognitive-Behavioral Measurements","volume":"2","author":[{"family":"Parsons","given":"Sam"},{"family":"Kruijt","given":"Anne-Wil"},{"family":"Fox","given":"Elaine"}],"issued":{"date-parts":[["2019"]]}},"suppress-author":true}],"schema":"https://github.com/citation-style-language/schema/raw/master/csl-citation.json"} </w:instrText>
       </w:r>
       <w:r>
         <w:fldChar w:fldCharType="separate"/>
@@ -3480,13 +3464,8 @@
       </w:r>
     </w:p>
     <w:p>
-      <w:proofErr w:type="spellStart"/>
-      <w:r>
-        <w:t>Metafor’s</w:t>
-      </w:r>
-      <w:proofErr w:type="spellEnd"/>
-      <w:r>
-        <w:t xml:space="preserve"> ‘influence’ function was then used to detect effect sizes with undue influence on the meta-effect size. This produces multiple metrics</w:t>
+      <w:r>
+        <w:t>Metafor’s ‘influence’ function was then used to detect effect sizes with undue influence on the meta-effect size. This produces multiple metrics</w:t>
       </w:r>
       <w:r>
         <w:t xml:space="preserve"> which were used to define outliers</w:t>
@@ -3586,31 +3565,7 @@
         <w:t xml:space="preserve">]), </w:t>
       </w:r>
       <w:r>
-        <w:t xml:space="preserve">and Gender IRAP 3: </w:t>
-      </w:r>
-      <w:r>
-        <w:t>α = .</w:t>
-      </w:r>
-      <w:r>
-        <w:t>6</w:t>
-      </w:r>
-      <w:r>
-        <w:t>4, 95% CI [.</w:t>
-      </w:r>
-      <w:r>
-        <w:t>52</w:t>
-      </w:r>
-      <w:r>
-        <w:t>, .</w:t>
-      </w:r>
-      <w:r>
-        <w:t>73</w:t>
-      </w:r>
-      <w:r>
-        <w:t>]</w:t>
-      </w:r>
-      <w:r>
-        <w:t xml:space="preserve">. </w:t>
+        <w:t xml:space="preserve">and Gender IRAP 3: α = .64, 95% CI [.52, .73]. </w:t>
       </w:r>
     </w:p>
     <w:p>
@@ -4033,7 +3988,7 @@
         <w:fldChar w:fldCharType="begin"/>
       </w:r>
       <w:r>
-        <w:instrText xml:space="preserve"> ADDIN ZOTERO_ITEM CSL_CITATION {"citationID":"kTXnjWHT","properties":{"formattedCitation":"(Golijani-Moghaddam et al., 2013; Greenwald &amp; Lai, 2020)","plainCitation":"(Golijani-Moghaddam et al., 2013; Greenwald &amp; Lai, 2020)","noteIndex":0},"citationItems":[{"id":824,"uris":["http://zotero.org/users/1687755/items/WEXEG2BA"],"itemData":{"id":824,"type":"article-journal","container-title":"Journal of Contextual Behavioral Science","DOI":"10.1016/j.jcbs.2013.05.002","ISSN":"22121447","issue":"3-4","language":"en","page":"105-119","source":"CrossRef","title":"The Implicit Relational Assessment Procedure: Emerging reliability and validity data","title-short":"The Implicit Relational Assessment Procedure","volume":"2","author":[{"family":"Golijani-Moghaddam","given":"Nima"},{"family":"Hart","given":"Aidan"},{"family":"Dawson","given":"David L."}],"issued":{"date-parts":[["2013",10]]}}},{"id":12489,"uris":["http://zotero.org/users/1687755/items/UQYJYU63"],"itemData":{"id":12489,"type":"article-journal","abstract":"In the last 20 years, research on implicit social cognition has established that social judgments and behavior are guided by attitudes and stereotypes of which the actor may lack awareness. Research using the methods of implicit social cognition has produced the concept of implicit bias, which has generated wide attention not only in social, clinical, and developmental psychology, but also in disciplines outside of psychology, including business, law, criminal justice, medicine, education, and political science. Although this rapidly growing body of research offers prospects of useful societal applications, the theory needed to confidently guide those applications remains insufficiently developed. This article describes the methods that have been developed, the findings that have been obtained, and the theoretical questions that remain to be answered.","container-title":"Annual Review of Psychology","DOI":"10.1146/annurev-psych-010419-050837","issue":"1","note":"_eprint: https://doi.org/10.1146/annurev-psych-010419-050837\nPMID: 31640465","page":"419-445","source":"Annual Reviews","title":"Implicit Social Cognition","volume":"71","author":[{"family":"Greenwald","given":"Anthony G."},{"family":"Lai","given":"Calvin K."}],"issued":{"date-parts":[["2020"]]}}}],"schema":"https://github.com/citation-style-language/schema/raw/master/csl-citation.json"} </w:instrText>
+        <w:instrText xml:space="preserve"> ADDIN ZOTERO_ITEM CSL_CITATION {"citationID":"kTXnjWHT","properties":{"formattedCitation":"(Golijani-Moghaddam et al., 2013; Greenwald &amp; Lai, 2020)","plainCitation":"(Golijani-Moghaddam et al., 2013; Greenwald &amp; Lai, 2020)","noteIndex":0},"citationItems":[{"id":1874,"uris":["http://zotero.org/users/1687755/items/WEXEG2BA"],"itemData":{"id":1874,"type":"article-journal","container-title":"Journal of Contextual Behavioral Science","DOI":"10.1016/j.jcbs.2013.05.002","ISSN":"22121447","issue":"3-4","language":"en","page":"105-119","source":"CrossRef","title":"The Implicit Relational Assessment Procedure: Emerging reliability and validity data","title-short":"The Implicit Relational Assessment Procedure","volume":"2","author":[{"family":"Golijani-Moghaddam","given":"Nima"},{"family":"Hart","given":"Aidan"},{"family":"Dawson","given":"David L."}],"issued":{"date-parts":[["2013",10]]}}},{"id":432,"uris":["http://zotero.org/users/1687755/items/UQYJYU63"],"itemData":{"id":432,"type":"article-journal","abstract":"In the last 20 years, research on implicit social cognition has established that social judgments and behavior are guided by attitudes and stereotypes of which the actor may lack awareness. Research using the methods of implicit social cognition has produced the concept of implicit bias, which has generated wide attention not only in social, clinical, and developmental psychology, but also in disciplines outside of psychology, including business, law, criminal justice, medicine, education, and political science. Although this rapidly growing body of research offers prospects of useful societal applications, the theory needed to confidently guide those applications remains insufficiently developed. This article describes the methods that have been developed, the findings that have been obtained, and the theoretical questions that remain to be answered.","container-title":"Annual Review of Psychology","DOI":"10.1146/annurev-psych-010419-050837","issue":"1","note":"_eprint: https://doi.org/10.1146/annurev-psych-010419-050837\nPMID: 31640465","page":"419-445","source":"Annual Reviews","title":"Implicit Social Cognition","volume":"71","author":[{"family":"Greenwald","given":"Anthony G."},{"family":"Lai","given":"Calvin K."}],"issued":{"date-parts":[["2020"]]}}}],"schema":"https://github.com/citation-style-language/schema/raw/master/csl-citation.json"} </w:instrText>
       </w:r>
       <w:r>
         <w:fldChar w:fldCharType="separate"/>
@@ -4048,16 +4003,16 @@
         <w:fldChar w:fldCharType="end"/>
       </w:r>
       <w:r>
-        <w:t xml:space="preserve">. That is, a single estimate was calculated for each IRAP. However, IRAP data is often analyzed separately for each of its four trial types, which are akin to subscales. For example, a death IRAP assesses overall evaluations of death versus life, but its individual trial types assess the positivity of </w:t>
-      </w:r>
-      <w:r>
-        <w:t xml:space="preserve">death, the negativity of death, the positivity of life, and the negativity of life. Insofar as some researchers argue that IRAP data should be scored and analyzed at the trial type level, so too are they likely to argue that the IRAP’s reliability should be estimated at the trial type level. However, it is worth noting that there is actually little evidence that the IRAP trial types are indeed independent in this way </w:t>
+        <w:t xml:space="preserve">. That is, a single estimate was calculated for each IRAP. However, IRAP data is often analyzed separately for each of its four trial types, which are akin to subscales. For example, a death IRAP assesses overall evaluations of death versus life, but its individual trial types assess the positivity of death, the </w:t>
+      </w:r>
+      <w:r>
+        <w:t xml:space="preserve">negativity of death, the positivity of life, and the negativity of life. Insofar as some researchers argue that IRAP data should be scored and analyzed at the trial type level, so too are they likely to argue that the IRAP’s reliability should be estimated at the trial type level. However, it is worth noting that there is actually little evidence that the IRAP trial types are indeed independent in this way </w:t>
       </w:r>
       <w:r>
         <w:fldChar w:fldCharType="begin"/>
       </w:r>
       <w:r>
-        <w:instrText xml:space="preserve"> ADDIN ZOTERO_ITEM CSL_CITATION {"citationID":"AKejIaLp","properties":{"formattedCitation":"(Hussey, 2023c)","plainCitation":"(Hussey, 2023c)","noteIndex":0},"citationItems":[{"id":17168,"uris":["http://zotero.org/users/1687755/items/3693KC3K"],"itemData":{"id":17168,"type":"article","abstract":"There Implicit Relational Assessment Procedure (IRAP) can be scored in different ways, as a single overall score or as one score for each its four trial-types. Over time, studies have tended to employ the latter method on the basis of a pervasive belief that the four trial types are independent of one another. Inspection of the literature shows no direct evidence to support this claim and one study contradicting it. I conducted a more general investigation of this question using a large existing dataset of 1464 participants who completed one of 35 IRAPs in 16 domains. Scores for each trial-type within each IRAP were correlated with one another in order to assess their independence. 27% of correlations were significantly different from zero. 74% of IRAPs demonstrated at least one detectable correlation among its trial-types. A meta-analysis demonstrated that IRAP trial-types are typically correlated (r = .21), albeit with significant heterogeneity between domains. The evidence does not support the claim that IRAP’s trial-types are in general independent. Blanket statements about whether IRAP data should be analyzed as one overall score or four trial-type scores should therefore be avoided. Equally, this should not be interpreted as carte blanche to score IRAP data however researchers please: choices should be made with reference to data, and larger measurement studies are needed to provide such data. Recommendations for how scoring decisions can be made are provided, along with more general recommendations for ensuring the replicability of findings.","DOI":"10.31234/osf.io/4gsxq","language":"en-us","publisher":"PsyArXiv","source":"OSF Preprints","title":"The Implicit Relational Assessment Procedure’s trial-types are not independent","URL":"https://psyarxiv.com/4gsxq/","author":[{"family":"Hussey","given":"Ian"}],"accessed":{"date-parts":[["2023",3,29]]},"issued":{"date-parts":[["2023",1,19]]}}}],"schema":"https://github.com/citation-style-language/schema/raw/master/csl-citation.json"} </w:instrText>
+        <w:instrText xml:space="preserve"> ADDIN ZOTERO_ITEM CSL_CITATION {"citationID":"AKejIaLp","properties":{"formattedCitation":"(Hussey, 2023c)","plainCitation":"(Hussey, 2023c)","noteIndex":0},"citationItems":[{"id":5172,"uris":["http://zotero.org/users/1687755/items/3693KC3K"],"itemData":{"id":5172,"type":"article","abstract":"There Implicit Relational Assessment Procedure (IRAP) can be scored in different ways, as a single overall score or as one score for each its four trial-types. Over time, studies have tended to employ the latter method on the basis of a pervasive belief that the four trial types are independent of one another. Inspection of the literature shows no direct evidence to support this claim and one study contradicting it. I conducted a more general investigation of this question using a large existing dataset of 1464 participants who completed one of 35 IRAPs in 16 domains. Scores for each trial-type within each IRAP were correlated with one another in order to assess their independence. 27% of correlations were significantly different from zero. 74% of IRAPs demonstrated at least one detectable correlation among its trial-types. A meta-analysis demonstrated that IRAP trial-types are typically correlated (r = .21), albeit with significant heterogeneity between domains. The evidence does not support the claim that IRAP’s trial-types are in general independent. Blanket statements about whether IRAP data should be analyzed as one overall score or four trial-type scores should therefore be avoided. Equally, this should not be interpreted as carte blanche to score IRAP data however researchers please: choices should be made with reference to data, and larger measurement studies are needed to provide such data. Recommendations for how scoring decisions can be made are provided, along with more general recommendations for ensuring the replicability of findings.","DOI":"10.31234/osf.io/4gsxq","language":"en-us","publisher":"PsyArXiv","source":"OSF Preprints","title":"The Implicit Relational Assessment Procedure’s trial-types are not independent","URL":"https://psyarxiv.com/4gsxq/","author":[{"family":"Hussey","given":"Ian"}],"accessed":{"date-parts":[["2023",3,29]]},"issued":{"date-parts":[["2023",1,19]]}}}],"schema":"https://github.com/citation-style-language/schema/raw/master/csl-citation.json"} </w:instrText>
       </w:r>
       <w:r>
         <w:fldChar w:fldCharType="separate"/>
@@ -4072,11 +4027,11 @@
         <w:fldChar w:fldCharType="end"/>
       </w:r>
       <w:r>
-        <w:t xml:space="preserve">. Additionally, calculating each reliability estimate from fewer trials is likely to lower reliability. Nonetheless, given that this </w:t>
+        <w:t xml:space="preserve">. Additionally, calculating each reliability estimate from fewer trials is likely to lower reliability. Nonetheless, given that this argument is frequently repeated, and on the basis of a </w:t>
       </w:r>
       <w:r>
         <w:lastRenderedPageBreak/>
-        <w:t xml:space="preserve">argument is frequently repeated, and on the basis of a reviewer request, we therefore estimated reliability at the trial type level too. </w:t>
+        <w:t xml:space="preserve">reviewer request, we therefore estimated reliability at the trial type level too. </w:t>
       </w:r>
     </w:p>
     <w:p>
@@ -4185,13 +4140,7 @@
         <w:t xml:space="preserve">.999, suggesting that it was appropriate to meta-analyse across trial types (i.e., zero heterogeneity suggests that there are not unmodelled differences between the trial </w:t>
       </w:r>
       <w:r>
-        <w:t xml:space="preserve">types). See Figure </w:t>
-      </w:r>
-      <w:r>
-        <w:t>2</w:t>
-      </w:r>
-      <w:r>
-        <w:t xml:space="preserve"> for a caterpillar plot of the trial type level reliability estimates.</w:t>
+        <w:t>types). See Figure 2 for a caterpillar plot of the trial type level reliability estimates.</w:t>
       </w:r>
       <w:r>
         <w:t xml:space="preserve"> </w:t>
@@ -4235,7 +4184,13 @@
         <w:t xml:space="preserve"> plot</w:t>
       </w:r>
       <w:r>
-        <w:t xml:space="preserve"> of internal consistency calculated at the level of the </w:t>
+        <w:t xml:space="preserve"> of internal consistency </w:t>
+      </w:r>
+      <w:r>
+        <w:t>scored</w:t>
+      </w:r>
+      <w:r>
+        <w:t xml:space="preserve"> at the level of the </w:t>
       </w:r>
       <w:r>
         <w:t>individual</w:t>
@@ -4319,7 +4274,7 @@
         <w:fldChar w:fldCharType="begin"/>
       </w:r>
       <w:r>
-        <w:instrText xml:space="preserve"> ADDIN ZOTERO_ITEM CSL_CITATION {"citationID":"zzHibJMP","properties":{"formattedCitation":"(2019)","plainCitation":"(2019)","noteIndex":0},"citationItems":[{"id":12268,"uris":["http://zotero.org/users/1687755/items/TUYKQ29J"],"itemData":{"id":12268,"type":"article-journal","container-title":"Advances in Methods and Practices in Psychological Science","DOI":"10.1177/2515245919879695","issue":"4","page":"378-395","title":"Psychological Science Needs a Standard Practice of Reporting the Reliability of Cognitive-Behavioral Measurements","volume":"2","author":[{"family":"Parsons","given":"Sam"},{"family":"Kruijt","given":"Anne-Wil"},{"family":"Fox","given":"Elaine"}],"issued":{"date-parts":[["2019"]]}},"suppress-author":true}],"schema":"https://github.com/citation-style-language/schema/raw/master/csl-citation.json"} </w:instrText>
+        <w:instrText xml:space="preserve"> ADDIN ZOTERO_ITEM CSL_CITATION {"citationID":"zzHibJMP","properties":{"formattedCitation":"(2019)","plainCitation":"(2019)","noteIndex":0},"citationItems":[{"id":517,"uris":["http://zotero.org/users/1687755/items/TUYKQ29J"],"itemData":{"id":517,"type":"article-journal","container-title":"Advances in Methods and Practices in Psychological Science","DOI":"10.1177/2515245919879695","issue":"4","page":"378-395","title":"Psychological Science Needs a Standard Practice of Reporting the Reliability of Cognitive-Behavioral Measurements","volume":"2","author":[{"family":"Parsons","given":"Sam"},{"family":"Kruijt","given":"Anne-Wil"},{"family":"Fox","given":"Elaine"}],"issued":{"date-parts":[["2019"]]}},"suppress-author":true}],"schema":"https://github.com/citation-style-language/schema/raw/master/csl-citation.json"} </w:instrText>
       </w:r>
       <w:r>
         <w:fldChar w:fldCharType="separate"/>
@@ -4340,10 +4295,7 @@
         <w:t xml:space="preserve">class Correlation Coefficients) than simple correlations between timepoints, on the basis that correlations capture preservation of rank but not absolute changes in scores. </w:t>
       </w:r>
       <w:r>
-        <w:t xml:space="preserve">Meta-analyses of both </w:t>
-      </w:r>
-      <w:r>
-        <w:t xml:space="preserve">Pearson’s </w:t>
+        <w:t xml:space="preserve">Meta-analyses of both Pearson’s </w:t>
       </w:r>
       <w:r>
         <w:rPr>
@@ -4361,7 +4313,10 @@
         <w:t xml:space="preserve">to making direct </w:t>
       </w:r>
       <w:r>
-        <w:t xml:space="preserve">comparisons with </w:t>
+        <w:t xml:space="preserve">comparisons </w:t>
+      </w:r>
+      <w:r>
+        <w:t xml:space="preserve">with </w:t>
       </w:r>
       <w:r>
         <w:t>previously published work</w:t>
@@ -4612,7 +4567,7 @@
         <w:fldChar w:fldCharType="begin"/>
       </w:r>
       <w:r>
-        <w:instrText xml:space="preserve"> ADDIN ZOTERO_ITEM CSL_CITATION {"citationID":"7kd14T8R","properties":{"formattedCitation":"(2020)","plainCitation":"(2020)","noteIndex":0},"citationItems":[{"id":12489,"uris":["http://zotero.org/users/1687755/items/UQYJYU63"],"itemData":{"id":12489,"type":"article-journal","abstract":"In the last 20 years, research on implicit social cognition has established that social judgments and behavior are guided by attitudes and stereotypes of which the actor may lack awareness. Research using the methods of implicit social cognition has produced the concept of implicit bias, which has generated wide attention not only in social, clinical, and developmental psychology, but also in disciplines outside of psychology, including business, law, criminal justice, medicine, education, and political science. Although this rapidly growing body of research offers prospects of useful societal applications, the theory needed to confidently guide those applications remains insufficiently developed. This article describes the methods that have been developed, the findings that have been obtained, and the theoretical questions that remain to be answered.","container-title":"Annual Review of Psychology","DOI":"10.1146/annurev-psych-010419-050837","issue":"1","note":"_eprint: https://doi.org/10.1146/annurev-psych-010419-050837\nPMID: 31640465","page":"419-445","source":"Annual Reviews","title":"Implicit Social Cognition","volume":"71","author":[{"family":"Greenwald","given":"Anthony G."},{"family":"Lai","given":"Calvin K."}],"issued":{"date-parts":[["2020"]]}},"suppress-author":true}],"schema":"https://github.com/citation-style-language/schema/raw/master/csl-citation.json"} </w:instrText>
+        <w:instrText xml:space="preserve"> ADDIN ZOTERO_ITEM CSL_CITATION {"citationID":"7kd14T8R","properties":{"formattedCitation":"(2020)","plainCitation":"(2020)","noteIndex":0},"citationItems":[{"id":432,"uris":["http://zotero.org/users/1687755/items/UQYJYU63"],"itemData":{"id":432,"type":"article-journal","abstract":"In the last 20 years, research on implicit social cognition has established that social judgments and behavior are guided by attitudes and stereotypes of which the actor may lack awareness. Research using the methods of implicit social cognition has produced the concept of implicit bias, which has generated wide attention not only in social, clinical, and developmental psychology, but also in disciplines outside of psychology, including business, law, criminal justice, medicine, education, and political science. Although this rapidly growing body of research offers prospects of useful societal applications, the theory needed to confidently guide those applications remains insufficiently developed. This article describes the methods that have been developed, the findings that have been obtained, and the theoretical questions that remain to be answered.","container-title":"Annual Review of Psychology","DOI":"10.1146/annurev-psych-010419-050837","issue":"1","note":"_eprint: https://doi.org/10.1146/annurev-psych-010419-050837\nPMID: 31640465","page":"419-445","source":"Annual Reviews","title":"Implicit Social Cognition","volume":"71","author":[{"family":"Greenwald","given":"Anthony G."},{"family":"Lai","given":"Calvin K."}],"issued":{"date-parts":[["2020"]]}},"suppress-author":true}],"schema":"https://github.com/citation-style-language/schema/raw/master/csl-citation.json"} </w:instrText>
       </w:r>
       <w:r>
         <w:fldChar w:fldCharType="separate"/>
@@ -4796,10 +4751,7 @@
     </w:p>
     <w:p>
       <w:r>
-        <w:t>Outlier metrics (</w:t>
-      </w:r>
-      <w:r>
-        <w:t xml:space="preserve">Cook’s distance if deleted, </w:t>
+        <w:t xml:space="preserve">Outlier metrics (Cook’s distance if deleted, </w:t>
       </w:r>
       <w:r>
         <w:rPr>
@@ -4824,10 +4776,7 @@
         <w:t>DFFITS</w:t>
       </w:r>
       <w:r>
-        <w:t xml:space="preserve"> if deleted</w:t>
-      </w:r>
-      <w:r>
-        <w:t xml:space="preserve">) did not flag any IRAPs as likely outliers. </w:t>
+        <w:t xml:space="preserve"> if deleted) did not flag any IRAPs as likely outliers. </w:t>
       </w:r>
       <w:r>
         <w:t xml:space="preserve">As such, this heterogeneity may be attributable to other unmodeled factors, such as the domain, follow-up period, features of the stimulus set or task parameters, or others. </w:t>
@@ -4996,17 +4945,7 @@
         <w:t>53</w:t>
       </w:r>
       <w:r>
-        <w:t>])</w:t>
-      </w:r>
-      <w:r>
-        <w:t xml:space="preserve"> and </w:t>
-      </w:r>
-      <w:r>
-        <w:lastRenderedPageBreak/>
-        <w:t xml:space="preserve">unpublished studies </w:t>
-      </w:r>
-      <w:r>
-        <w:t>published (</w:t>
+        <w:t>]) and unpublished studies published (</w:t>
       </w:r>
       <w:r>
         <w:t>α = .</w:t>
@@ -5015,10 +4954,7 @@
         <w:t>51, 95% CI [.40, .60</w:t>
       </w:r>
       <w:r>
-        <w:t>])</w:t>
-      </w:r>
-      <w:r>
-        <w:t xml:space="preserve">, </w:t>
+        <w:t xml:space="preserve">]), </w:t>
       </w:r>
       <w:r>
         <w:rPr>
@@ -5062,10 +4998,7 @@
         <w:t xml:space="preserve"> </w:t>
       </w:r>
       <w:r>
-        <w:t>Similarly, n</w:t>
-      </w:r>
-      <w:r>
-        <w:t xml:space="preserve">o differences in </w:t>
+        <w:t xml:space="preserve">Similarly, no differences in </w:t>
       </w:r>
       <w:r>
         <w:t xml:space="preserve">test-retest reliability </w:t>
@@ -5095,7 +5028,11 @@
         <w:t>42</w:t>
       </w:r>
       <w:r>
-        <w:t>]) and unpublished studies published (</w:t>
+        <w:t xml:space="preserve">]) and </w:t>
+      </w:r>
+      <w:r>
+        <w:lastRenderedPageBreak/>
+        <w:t>unpublished studies published (</w:t>
       </w:r>
       <w:r>
         <w:t>ICC2</w:t>
@@ -5171,6 +5108,927 @@
         <w:pStyle w:val="Heading2"/>
       </w:pPr>
       <w:r>
+        <w:t xml:space="preserve">The IRAP’s individual-level utility </w:t>
+      </w:r>
+    </w:p>
+    <w:p>
+      <w:r>
+        <w:t xml:space="preserve">An under-appreciated implication Test-Retest Reliability is that it can be used to determine a measure’s utility at the level of individuals. In combination with the Standard Deviation of participants’ scores on that measure, </w:t>
+      </w:r>
+      <w:r>
+        <w:t>the measure’s Test-Retest Reliability</w:t>
+      </w:r>
+      <w:r>
+        <w:t xml:space="preserve"> can be used to calculate the </w:t>
+      </w:r>
+      <w:r>
+        <w:t>Stan</w:t>
+      </w:r>
+      <w:r>
+        <w:t>dard Error of Measurement (SEM</w:t>
+      </w:r>
+      <w:r>
+        <w:t xml:space="preserve">; not to be confused with the </w:t>
+      </w:r>
+      <w:r>
+        <w:t>standard error of the mea</w:t>
+      </w:r>
+      <w:r>
+        <w:t>n) using the following equation:</w:t>
+      </w:r>
+    </w:p>
+    <w:p/>
+    <w:p>
+      <w:pPr>
+        <w:ind w:firstLine="0"/>
+        <w:jc w:val="center"/>
+      </w:pPr>
+      <w:r>
+        <w:t xml:space="preserve">SEM = SD </w:t>
+      </w:r>
+      <w:r>
+        <w:rPr>
+          <w:rFonts w:ascii="Cambria" w:hAnsi="Cambria"/>
+        </w:rPr>
+        <w:t>×</w:t>
+      </w:r>
+      <w:r>
+        <w:rPr>
+          <w:rFonts w:ascii="Cambria" w:hAnsi="Cambria"/>
+        </w:rPr>
+        <w:t xml:space="preserve"> </w:t>
+      </w:r>
+      <m:oMath>
+        <m:rad>
+          <m:radPr>
+            <m:degHide m:val="1"/>
+            <m:ctrlPr>
+              <w:rPr>
+                <w:rFonts w:ascii="Cambria Math" w:hAnsi="Cambria Math"/>
+              </w:rPr>
+            </m:ctrlPr>
+          </m:radPr>
+          <m:deg/>
+          <m:e>
+            <m:r>
+              <m:rPr>
+                <m:sty m:val="p"/>
+              </m:rPr>
+              <w:rPr>
+                <w:rFonts w:ascii="Cambria Math" w:hAnsi="Cambria Math"/>
+              </w:rPr>
+              <m:t xml:space="preserve">1- </m:t>
+            </m:r>
+            <m:sSub>
+              <m:sSubPr>
+                <m:ctrlPr>
+                  <w:rPr>
+                    <w:rFonts w:ascii="Cambria Math" w:hAnsi="Cambria Math"/>
+                  </w:rPr>
+                </m:ctrlPr>
+              </m:sSubPr>
+              <m:e>
+                <m:r>
+                  <w:rPr>
+                    <w:rFonts w:ascii="Cambria Math" w:hAnsi="Cambria Math"/>
+                  </w:rPr>
+                  <m:t>r</m:t>
+                </m:r>
+              </m:e>
+              <m:sub>
+                <m:r>
+                  <w:rPr>
+                    <w:rFonts w:ascii="Cambria Math" w:hAnsi="Cambria Math"/>
+                  </w:rPr>
+                  <m:t>TRT</m:t>
+                </m:r>
+              </m:sub>
+            </m:sSub>
+          </m:e>
+        </m:rad>
+      </m:oMath>
+    </w:p>
+    <w:p/>
+    <w:p>
+      <w:r>
+        <w:t xml:space="preserve">The SEM can then be used to construct </w:t>
+      </w:r>
+      <w:r>
+        <w:t>confidence intervals on individuals’ scores:</w:t>
+      </w:r>
+    </w:p>
+    <w:p>
+      <w:pPr>
+        <w:ind w:firstLine="0"/>
+      </w:pPr>
+    </w:p>
+    <w:p>
+      <w:pPr>
+        <w:ind w:firstLine="0"/>
+        <w:jc w:val="center"/>
+      </w:pPr>
+      <w:r>
+        <w:t xml:space="preserve">95% CI = </w:t>
+      </w:r>
+      <w:r>
+        <w:t xml:space="preserve">score </w:t>
+      </w:r>
+      <m:oMath>
+        <m:r>
+          <w:rPr>
+            <w:rFonts w:ascii="Cambria Math" w:hAnsi="Cambria Math"/>
+          </w:rPr>
+          <m:t>±</m:t>
+        </m:r>
+      </m:oMath>
+      <w:r>
+        <w:t xml:space="preserve"> </w:t>
+      </w:r>
+      <w:r>
+        <w:t>SEM</w:t>
+      </w:r>
+      <w:r>
+        <w:t xml:space="preserve"> </w:t>
+      </w:r>
+      <w:r>
+        <w:rPr>
+          <w:rFonts w:ascii="Cambria" w:hAnsi="Cambria"/>
+        </w:rPr>
+        <w:t>×</w:t>
+      </w:r>
+      <w:r>
+        <w:rPr>
+          <w:rFonts w:ascii="Cambria" w:hAnsi="Cambria"/>
+        </w:rPr>
+        <w:t xml:space="preserve"> </w:t>
+      </w:r>
+      <w:r>
+        <w:t>1.96</w:t>
+      </w:r>
+    </w:p>
+    <w:p>
+      <w:pPr>
+        <w:ind w:firstLine="0"/>
+      </w:pPr>
+    </w:p>
+    <w:p>
+      <w:pPr>
+        <w:rPr>
+          <w:lang w:val="en-CH"/>
+        </w:rPr>
+      </w:pPr>
+      <w:r>
+        <w:rPr>
+          <w:lang w:val="en-CH"/>
+        </w:rPr>
+        <w:t xml:space="preserve">Given an observed weighted </w:t>
+      </w:r>
+      <w:r>
+        <w:rPr>
+          <w:lang w:val="en-CH"/>
+        </w:rPr>
+        <w:t>average</w:t>
+      </w:r>
+      <w:r>
+        <w:rPr>
+          <w:lang w:val="en-CH"/>
+        </w:rPr>
+        <w:t xml:space="preserve"> SD for overall </w:t>
+      </w:r>
+      <w:r>
+        <w:rPr>
+          <w:i/>
+          <w:iCs/>
+          <w:lang w:val="en-CH"/>
+        </w:rPr>
+        <w:t>D</w:t>
+      </w:r>
+      <w:r>
+        <w:rPr>
+          <w:lang w:val="en-CH"/>
+        </w:rPr>
+        <w:t xml:space="preserve"> scores</w:t>
+      </w:r>
+      <w:r>
+        <w:rPr>
+          <w:lang w:val="en-CH"/>
+        </w:rPr>
+        <w:t xml:space="preserve"> was SD =</w:t>
+      </w:r>
+      <w:r>
+        <w:rPr>
+          <w:lang w:val="en-CH"/>
+        </w:rPr>
+        <w:t xml:space="preserve"> 0.22, and test-retest reliability for overall </w:t>
+      </w:r>
+      <w:r>
+        <w:rPr>
+          <w:i/>
+          <w:iCs/>
+          <w:lang w:val="en-CH"/>
+        </w:rPr>
+        <w:t>D</w:t>
+      </w:r>
+      <w:r>
+        <w:rPr>
+          <w:lang w:val="en-CH"/>
+        </w:rPr>
+        <w:t xml:space="preserve"> scores </w:t>
+      </w:r>
+      <w:r>
+        <w:rPr>
+          <w:lang w:val="en-CH"/>
+        </w:rPr>
+        <w:t>was ICC2 =</w:t>
+      </w:r>
+      <w:r>
+        <w:rPr>
+          <w:lang w:val="en-CH"/>
+        </w:rPr>
+        <w:t xml:space="preserve"> 0.10, the </w:t>
+      </w:r>
+      <w:r>
+        <w:rPr>
+          <w:lang w:val="en-CH"/>
+        </w:rPr>
+        <w:t xml:space="preserve">precision of an individual’s score </w:t>
+      </w:r>
+      <w:r>
+        <w:rPr>
+          <w:lang w:val="en-CH"/>
+        </w:rPr>
+        <w:t xml:space="preserve">can be estiamted to be </w:t>
+      </w:r>
+      <w:r>
+        <w:rPr>
+          <w:lang w:val="en-CH"/>
+        </w:rPr>
+        <w:t xml:space="preserve">their </w:t>
+      </w:r>
+      <w:r>
+        <w:rPr>
+          <w:lang w:val="en-CH"/>
+        </w:rPr>
+        <w:t>overall </w:t>
+      </w:r>
+      <w:r>
+        <w:rPr>
+          <w:i/>
+          <w:iCs/>
+          <w:lang w:val="en-CH"/>
+        </w:rPr>
+        <w:t>D</w:t>
+      </w:r>
+      <w:r>
+        <w:rPr>
+          <w:lang w:val="en-CH"/>
+        </w:rPr>
+        <w:t> score ± 0.41.</w:t>
+      </w:r>
+      <w:r>
+        <w:rPr>
+          <w:lang w:val="en-CH"/>
+        </w:rPr>
+        <w:t xml:space="preserve"> </w:t>
+      </w:r>
+      <w:r>
+        <w:rPr>
+          <w:lang w:val="en-CH"/>
+        </w:rPr>
+        <w:t xml:space="preserve">To understand the implications of this, we can use it to interpret the average participant’s overall </w:t>
+      </w:r>
+      <w:r>
+        <w:rPr>
+          <w:i/>
+          <w:iCs/>
+          <w:lang w:val="en-CH"/>
+        </w:rPr>
+        <w:t>D</w:t>
+      </w:r>
+      <w:r>
+        <w:rPr>
+          <w:lang w:val="en-CH"/>
+        </w:rPr>
+        <w:t xml:space="preserve"> score (weighted mean across domains = 0.10, i.e., </w:t>
+      </w:r>
+      <w:r>
+        <w:rPr>
+          <w:lang w:val="en-CH"/>
+        </w:rPr>
+        <w:t>slightly faster on the consistent blocks than the inconsistent blocks).</w:t>
+      </w:r>
+      <w:r>
+        <w:rPr>
+          <w:lang w:val="en-CH"/>
+        </w:rPr>
+        <w:t xml:space="preserve"> </w:t>
+      </w:r>
+      <w:r>
+        <w:rPr>
+          <w:lang w:val="en-CH"/>
+        </w:rPr>
+        <w:t xml:space="preserve">However, due to the task’s poor reliability, </w:t>
+      </w:r>
+      <w:r>
+        <w:rPr>
+          <w:lang w:val="en-CH"/>
+        </w:rPr>
+        <w:t xml:space="preserve">their score </w:t>
+      </w:r>
+      <w:r>
+        <w:rPr>
+          <w:lang w:val="en-CH"/>
+        </w:rPr>
+        <w:t xml:space="preserve">can actually only be said to </w:t>
+      </w:r>
+      <w:r>
+        <w:rPr>
+          <w:lang w:val="en-CH"/>
+        </w:rPr>
+        <w:t xml:space="preserve">be somewhere </w:t>
+      </w:r>
+      <w:r>
+        <w:rPr>
+          <w:lang w:val="en-CH"/>
+        </w:rPr>
+        <w:t>interval </w:t>
+      </w:r>
+      <w:r>
+        <w:rPr>
+          <w:i/>
+          <w:iCs/>
+          <w:lang w:val="en-CH"/>
+        </w:rPr>
+        <w:t>D</w:t>
+      </w:r>
+      <w:r>
+        <w:rPr>
+          <w:lang w:val="en-CH"/>
+        </w:rPr>
+        <w:t> = 95% [-0.31, 0.51]</w:t>
+      </w:r>
+      <w:r>
+        <w:rPr>
+          <w:lang w:val="en-CH"/>
+        </w:rPr>
+        <w:t xml:space="preserve">. That is, </w:t>
+      </w:r>
+      <w:r>
+        <w:rPr>
+          <w:lang w:val="en-CH"/>
+        </w:rPr>
+        <w:t>anywhere between much faster on the consistent blocks and much faster on the inconsistent blocks.</w:t>
+      </w:r>
+      <w:r>
+        <w:rPr>
+          <w:lang w:val="en-CH"/>
+        </w:rPr>
+        <w:t xml:space="preserve"> This is particularly problematic when we place it in the context of trying to differentiate this average participant’s score from other participants. </w:t>
+      </w:r>
+      <w:r>
+        <w:rPr>
+          <w:lang w:val="en-CH"/>
+        </w:rPr>
+        <w:t xml:space="preserve">95% of all </w:t>
+      </w:r>
+      <w:r>
+        <w:rPr>
+          <w:lang w:val="en-CH"/>
+        </w:rPr>
+        <w:t xml:space="preserve">the </w:t>
+      </w:r>
+      <w:r>
+        <w:rPr>
+          <w:lang w:val="en-CH"/>
+        </w:rPr>
+        <w:t>1839</w:t>
+      </w:r>
+      <w:r>
+        <w:rPr>
+          <w:lang w:val="en-CH"/>
+        </w:rPr>
+        <w:t xml:space="preserve"> participants’ </w:t>
+      </w:r>
+      <w:r>
+        <w:rPr>
+          <w:lang w:val="en-CH"/>
+        </w:rPr>
+        <w:t xml:space="preserve">observed </w:t>
+      </w:r>
+      <w:r>
+        <w:rPr>
+          <w:lang w:val="en-CH"/>
+        </w:rPr>
+        <w:t>overall </w:t>
+      </w:r>
+      <w:r>
+        <w:rPr>
+          <w:i/>
+          <w:iCs/>
+          <w:lang w:val="en-CH"/>
+        </w:rPr>
+        <w:t>D</w:t>
+      </w:r>
+      <w:r>
+        <w:rPr>
+          <w:lang w:val="en-CH"/>
+        </w:rPr>
+        <w:t xml:space="preserve"> scores </w:t>
+      </w:r>
+      <w:r>
+        <w:rPr>
+          <w:lang w:val="en-CH"/>
+        </w:rPr>
+        <w:t xml:space="preserve">fell </w:t>
+      </w:r>
+      <w:r>
+        <w:rPr>
+          <w:lang w:val="en-CH"/>
+        </w:rPr>
+        <w:t>within the range -0.37 to</w:t>
+      </w:r>
+      <w:r>
+        <w:rPr>
+          <w:lang w:val="en-CH"/>
+        </w:rPr>
+        <w:t xml:space="preserve"> </w:t>
+      </w:r>
+      <w:r>
+        <w:rPr>
+          <w:lang w:val="en-CH"/>
+        </w:rPr>
+        <w:t>0.57.</w:t>
+      </w:r>
+      <w:r>
+        <w:rPr>
+          <w:lang w:val="en-CH"/>
+        </w:rPr>
+        <w:t xml:space="preserve"> As such, t</w:t>
+      </w:r>
+      <w:r>
+        <w:rPr>
+          <w:lang w:val="en-CH"/>
+        </w:rPr>
+        <w:t xml:space="preserve">his means that estimation of the average participant’s score covers most of the range (87.23%) of all observed participants. </w:t>
+      </w:r>
+      <w:r>
+        <w:rPr>
+          <w:lang w:val="en-CH"/>
+        </w:rPr>
+        <w:t xml:space="preserve">Therefore </w:t>
+      </w:r>
+      <w:r>
+        <w:rPr>
+          <w:lang w:val="en-CH"/>
+        </w:rPr>
+        <w:t xml:space="preserve">the average individual </w:t>
+      </w:r>
+      <w:r>
+        <w:rPr>
+          <w:lang w:val="en-CH"/>
+        </w:rPr>
+        <w:t xml:space="preserve">IRAP </w:t>
+      </w:r>
+      <w:r>
+        <w:rPr>
+          <w:lang w:val="en-CH"/>
+        </w:rPr>
+        <w:t>participant cannot be distinguished from the </w:t>
+      </w:r>
+      <w:r>
+        <w:rPr>
+          <w:i/>
+          <w:iCs/>
+          <w:lang w:val="en-CH"/>
+        </w:rPr>
+        <w:t>D</w:t>
+      </w:r>
+      <w:r>
+        <w:rPr>
+          <w:lang w:val="en-CH"/>
+        </w:rPr>
+        <w:t> scores demonstrated by the </w:t>
+      </w:r>
+      <w:r>
+        <w:rPr>
+          <w:i/>
+          <w:iCs/>
+          <w:lang w:val="en-CH"/>
+        </w:rPr>
+        <w:t>great majority</w:t>
+      </w:r>
+      <w:r>
+        <w:rPr>
+          <w:lang w:val="en-CH"/>
+        </w:rPr>
+        <w:t> of</w:t>
+      </w:r>
+      <w:r>
+        <w:rPr>
+          <w:lang w:val="en-CH"/>
+        </w:rPr>
+        <w:t xml:space="preserve"> </w:t>
+      </w:r>
+      <w:r>
+        <w:rPr>
+          <w:lang w:val="en-CH"/>
+        </w:rPr>
+        <w:t>other participants</w:t>
+      </w:r>
+      <w:r>
+        <w:rPr>
+          <w:lang w:val="en-CH"/>
+        </w:rPr>
+        <w:t>’ scores</w:t>
+      </w:r>
+      <w:r>
+        <w:rPr>
+          <w:lang w:val="en-CH"/>
+        </w:rPr>
+        <w:t>, from extremely positive to extremely negative.</w:t>
+      </w:r>
+    </w:p>
+    <w:p>
+      <w:pPr>
+        <w:rPr>
+          <w:lang w:val="en-CH"/>
+        </w:rPr>
+      </w:pPr>
+      <w:r>
+        <w:rPr>
+          <w:lang w:val="en-CH"/>
+        </w:rPr>
+        <w:t xml:space="preserve">This situation is substantially worsened if one prefers to employ trial-type level </w:t>
+      </w:r>
+      <w:r>
+        <w:rPr>
+          <w:i/>
+          <w:iCs/>
+          <w:lang w:val="en-CH"/>
+        </w:rPr>
+        <w:t>D</w:t>
+      </w:r>
+      <w:r>
+        <w:rPr>
+          <w:i/>
+          <w:iCs/>
+          <w:lang w:val="en-CH"/>
+        </w:rPr>
+        <w:t xml:space="preserve"> </w:t>
+      </w:r>
+      <w:r>
+        <w:rPr>
+          <w:lang w:val="en-CH"/>
+        </w:rPr>
+        <w:t>scores</w:t>
+      </w:r>
+      <w:r>
+        <w:rPr>
+          <w:lang w:val="en-CH"/>
+        </w:rPr>
+        <w:t xml:space="preserve">, whose precision implied by </w:t>
+      </w:r>
+      <w:r>
+        <w:rPr>
+          <w:lang w:val="en-CH"/>
+        </w:rPr>
+        <w:t>SD = 0.</w:t>
+      </w:r>
+      <w:r>
+        <w:rPr>
+          <w:lang w:val="en-CH"/>
+        </w:rPr>
+        <w:t>36</w:t>
+      </w:r>
+      <w:r>
+        <w:rPr>
+          <w:lang w:val="en-CH"/>
+        </w:rPr>
+        <w:t xml:space="preserve"> and </w:t>
+      </w:r>
+      <w:r>
+        <w:rPr>
+          <w:lang w:val="en-CH"/>
+        </w:rPr>
+        <w:t>ICC2 = 0</w:t>
+      </w:r>
+      <w:r>
+        <w:t>.18</w:t>
+      </w:r>
+      <w:r>
+        <w:rPr>
+          <w:lang w:val="en-CH"/>
+        </w:rPr>
+        <w:t xml:space="preserve">, </w:t>
+      </w:r>
+      <w:r>
+        <w:rPr>
+          <w:lang w:val="en-CH"/>
+        </w:rPr>
+        <w:t xml:space="preserve">was trial-type level </w:t>
+      </w:r>
+      <w:r>
+        <w:rPr>
+          <w:i/>
+          <w:iCs/>
+          <w:lang w:val="en-CH"/>
+        </w:rPr>
+        <w:t>D</w:t>
+      </w:r>
+      <w:r>
+        <w:rPr>
+          <w:lang w:val="en-CH"/>
+        </w:rPr>
+        <w:t> score ± 0.</w:t>
+      </w:r>
+      <w:r>
+        <w:rPr>
+          <w:lang w:val="en-CH"/>
+        </w:rPr>
+        <w:t>64</w:t>
+      </w:r>
+      <w:r>
+        <w:rPr>
+          <w:lang w:val="en-CH"/>
+        </w:rPr>
+        <w:t>.</w:t>
+      </w:r>
+      <w:r>
+        <w:rPr>
+          <w:lang w:val="en-CH"/>
+        </w:rPr>
+        <w:t xml:space="preserve"> </w:t>
+      </w:r>
+      <w:r>
+        <w:rPr>
+          <w:lang w:val="en-CH"/>
+        </w:rPr>
+        <w:t>95% of all observed</w:t>
+      </w:r>
+      <w:r>
+        <w:rPr>
+          <w:lang w:val="en-CH"/>
+        </w:rPr>
+        <w:t xml:space="preserve"> </w:t>
+      </w:r>
+      <w:r>
+        <w:rPr>
+          <w:lang w:val="en-CH"/>
+        </w:rPr>
+        <w:t>trial-type</w:t>
+      </w:r>
+      <w:r>
+        <w:rPr>
+          <w:lang w:val="en-CH"/>
+        </w:rPr>
+        <w:t> </w:t>
+      </w:r>
+      <w:r>
+        <w:rPr>
+          <w:i/>
+          <w:iCs/>
+          <w:lang w:val="en-CH"/>
+        </w:rPr>
+        <w:t>D</w:t>
+      </w:r>
+      <w:r>
+        <w:rPr>
+          <w:lang w:val="en-CH"/>
+        </w:rPr>
+        <w:t xml:space="preserve"> scores </w:t>
+      </w:r>
+      <w:r>
+        <w:rPr>
+          <w:lang w:val="en-CH"/>
+        </w:rPr>
+        <w:t xml:space="preserve">fell </w:t>
+      </w:r>
+      <w:r>
+        <w:rPr>
+          <w:lang w:val="en-CH"/>
+        </w:rPr>
+        <w:t xml:space="preserve">within the range </w:t>
+      </w:r>
+      <w:r>
+        <w:rPr>
+          <w:lang w:val="en-CH"/>
+        </w:rPr>
+        <w:t>-0.71</w:t>
+      </w:r>
+      <w:r>
+        <w:rPr>
+          <w:lang w:val="en-CH"/>
+        </w:rPr>
+        <w:t xml:space="preserve"> to</w:t>
+      </w:r>
+      <w:r>
+        <w:rPr>
+          <w:lang w:val="en-CH"/>
+        </w:rPr>
+        <w:t xml:space="preserve"> </w:t>
+      </w:r>
+      <w:r>
+        <w:rPr>
+          <w:lang w:val="en-CH"/>
+        </w:rPr>
+        <w:t>0.</w:t>
+      </w:r>
+      <w:r>
+        <w:rPr>
+          <w:lang w:val="en-CH"/>
+        </w:rPr>
+        <w:t>89</w:t>
+      </w:r>
+      <w:r>
+        <w:rPr>
+          <w:lang w:val="en-CH"/>
+        </w:rPr>
+        <w:t>.</w:t>
+      </w:r>
+      <w:r>
+        <w:rPr>
+          <w:lang w:val="en-CH"/>
+        </w:rPr>
+        <w:t xml:space="preserve"> As such, t</w:t>
+      </w:r>
+      <w:r>
+        <w:rPr>
+          <w:lang w:val="en-CH"/>
+        </w:rPr>
+        <w:t xml:space="preserve">his means that estimation of the average participant’s score covers </w:t>
+      </w:r>
+      <w:r>
+        <w:rPr>
+          <w:i/>
+          <w:iCs/>
+        </w:rPr>
+        <w:t>more</w:t>
+      </w:r>
+      <w:r>
+        <w:t xml:space="preserve"> than the range (136.17%)</w:t>
+      </w:r>
+      <w:r>
+        <w:rPr>
+          <w:lang w:val="en-CH"/>
+        </w:rPr>
+        <w:t xml:space="preserve"> of all observed participants. </w:t>
+      </w:r>
+      <w:r>
+        <w:rPr>
+          <w:lang w:val="en-CH"/>
+        </w:rPr>
+        <w:t xml:space="preserve">Therefore </w:t>
+      </w:r>
+      <w:r>
+        <w:rPr>
+          <w:lang w:val="en-CH"/>
+        </w:rPr>
+        <w:t xml:space="preserve">the average individual </w:t>
+      </w:r>
+      <w:r>
+        <w:rPr>
+          <w:lang w:val="en-CH"/>
+        </w:rPr>
+        <w:t xml:space="preserve">IRAP </w:t>
+      </w:r>
+      <w:r>
+        <w:rPr>
+          <w:lang w:val="en-CH"/>
+        </w:rPr>
+        <w:t>participant cannot be distinguished from the </w:t>
+      </w:r>
+      <w:r>
+        <w:rPr>
+          <w:i/>
+          <w:iCs/>
+          <w:lang w:val="en-CH"/>
+        </w:rPr>
+        <w:t>D</w:t>
+      </w:r>
+      <w:r>
+        <w:rPr>
+          <w:lang w:val="en-CH"/>
+        </w:rPr>
+        <w:t> scores demonstrated by the </w:t>
+      </w:r>
+      <w:r>
+        <w:rPr>
+          <w:i/>
+          <w:iCs/>
+          <w:lang w:val="en-CH"/>
+        </w:rPr>
+        <w:t>any</w:t>
+      </w:r>
+      <w:r>
+        <w:rPr>
+          <w:lang w:val="en-CH"/>
+        </w:rPr>
+        <w:t> </w:t>
+      </w:r>
+      <w:r>
+        <w:rPr>
+          <w:lang w:val="en-CH"/>
+        </w:rPr>
+        <w:t>of the</w:t>
+      </w:r>
+      <w:r>
+        <w:rPr>
+          <w:lang w:val="en-CH"/>
+        </w:rPr>
+        <w:t xml:space="preserve"> other participants</w:t>
+      </w:r>
+      <w:r>
+        <w:rPr>
+          <w:lang w:val="en-CH"/>
+        </w:rPr>
+        <w:t xml:space="preserve"> scores</w:t>
+      </w:r>
+      <w:r>
+        <w:rPr>
+          <w:lang w:val="en-CH"/>
+        </w:rPr>
+        <w:t>, from extremely positive to extremely negative.</w:t>
+      </w:r>
+    </w:p>
+    <w:p>
+      <w:pPr>
+        <w:rPr>
+          <w:lang w:val="en-CH"/>
+        </w:rPr>
+      </w:pPr>
+      <w:r>
+        <w:rPr>
+          <w:lang w:val="en-CH"/>
+        </w:rPr>
+        <w:t xml:space="preserve">This uncertainty around individual’s scores strongly limits the IRAP’s utility to make inferences </w:t>
+      </w:r>
+      <w:r>
+        <w:rPr>
+          <w:lang w:val="en-CH"/>
+        </w:rPr>
+        <w:t>about individuals rather than groups.</w:t>
+      </w:r>
+      <w:r>
+        <w:rPr>
+          <w:lang w:val="en-CH"/>
+        </w:rPr>
+        <w:t xml:space="preserve"> </w:t>
+      </w:r>
+      <w:r>
+        <w:rPr>
+          <w:lang w:val="en-CH"/>
+        </w:rPr>
+        <w:t>Similar arguments have been made using other individual level estimation methods</w:t>
+      </w:r>
+      <w:r>
+        <w:rPr>
+          <w:lang w:val="en-CH"/>
+        </w:rPr>
+        <w:t xml:space="preserve"> </w:t>
+      </w:r>
+      <w:r>
+        <w:rPr>
+          <w:lang w:val="en-CH"/>
+        </w:rPr>
+        <w:fldChar w:fldCharType="begin"/>
+      </w:r>
+      <w:r>
+        <w:rPr>
+          <w:lang w:val="en-CH"/>
+        </w:rPr>
+        <w:instrText xml:space="preserve"> ADDIN ZOTERO_ITEM CSL_CITATION {"citationID":"ri8iSr1w","properties":{"formattedCitation":"(i.e., using bootstrapping approaches, see Hussey, 2020)","plainCitation":"(i.e., using bootstrapping approaches, see Hussey, 2020)","noteIndex":0},"citationItems":[{"id":12,"uris":["http://zotero.org/users/1687755/items/ZYIN4KHW"],"itemData":{"id":12,"type":"article-journal","abstract":"A meta-analysis suggested that the Implicit Relational Assessment Procedure (IRAP) has potential “as a tool for clinical assessment”. Here I present evidence to the contrary. Using all published and unpublished file-drawer data available to me, I bootstrapping 95% Confidence Intervals for each IRAP D score. Results demonstrate that Confidence Intervals are extremely wide: regardless of the estimated D score, the data is equally compatible with a ‘true’ score lying anywhere in the range of very negative to very positive. The IRAP is therefore not currently suitable for individual level use or assessment in research or applied settings.","container-title":"PsyArXiv","DOI":"10.31234/osf.io/w2ygr","note":"publisher: PsyArXiv","source":"psyarxiv.com","title":"The Implicit Relational Assessment Procedure is not suitable for individual use","URL":"https://psyarxiv.com/w2ygr/","author":[{"family":"Hussey","given":"Ian"}],"accessed":{"date-parts":[["2020",6,12]]},"issued":{"date-parts":[["2020",6,11]]}},"label":"page","prefix":"i.e., using bootstrapping approaches, see"}],"schema":"https://github.com/citation-style-language/schema/raw/master/csl-citation.json"} </w:instrText>
+      </w:r>
+      <w:r>
+        <w:rPr>
+          <w:lang w:val="en-CH"/>
+        </w:rPr>
+        <w:fldChar w:fldCharType="separate"/>
+      </w:r>
+      <w:r>
+        <w:rPr>
+          <w:noProof/>
+          <w:lang w:val="en-CH"/>
+        </w:rPr>
+        <w:t>(i.e., using bootstrapping approaches, see Hussey, 2020)</w:t>
+      </w:r>
+      <w:r>
+        <w:rPr>
+          <w:lang w:val="en-CH"/>
+        </w:rPr>
+        <w:fldChar w:fldCharType="end"/>
+      </w:r>
+      <w:r>
+        <w:rPr>
+          <w:lang w:val="en-CH"/>
+        </w:rPr>
+        <w:t>.</w:t>
+      </w:r>
+    </w:p>
+    <w:p>
+      <w:pPr>
+        <w:pStyle w:val="Heading2"/>
+      </w:pPr>
+      <w:r>
         <w:t>Possible w</w:t>
       </w:r>
       <w:r>
@@ -5305,97 +6163,90 @@
           <w:rFonts w:cs="CMU Serif Roman"/>
           <w:lang w:eastAsia="zh-CN"/>
         </w:rPr>
-        <w:t>in both block types</w:t>
+        <w:t xml:space="preserve">in both block types </w:t>
       </w:r>
       <w:r>
         <w:rPr>
           <w:rFonts w:cs="CMU Serif Roman"/>
           <w:lang w:eastAsia="zh-CN"/>
         </w:rPr>
-        <w:t xml:space="preserve"> </w:t>
+        <w:t xml:space="preserve">(consistent vs. inconsistent) </w:t>
       </w:r>
       <w:r>
         <w:rPr>
           <w:rFonts w:cs="CMU Serif Roman"/>
           <w:lang w:eastAsia="zh-CN"/>
         </w:rPr>
-        <w:t xml:space="preserve">(consistent vs. inconsistent) </w:t>
+        <w:t xml:space="preserve">across </w:t>
       </w:r>
       <w:r>
         <w:rPr>
           <w:rFonts w:cs="CMU Serif Roman"/>
           <w:lang w:eastAsia="zh-CN"/>
         </w:rPr>
-        <w:t xml:space="preserve">across </w:t>
+        <w:t xml:space="preserve">the test blocks. </w:t>
       </w:r>
       <w:r>
         <w:rPr>
           <w:rFonts w:cs="CMU Serif Roman"/>
           <w:lang w:eastAsia="zh-CN"/>
         </w:rPr>
-        <w:t xml:space="preserve">the test blocks. </w:t>
+        <w:t xml:space="preserve">A more stringent criteria would be to require them to meet these criteria in every one of the </w:t>
       </w:r>
       <w:r>
         <w:rPr>
           <w:rFonts w:cs="CMU Serif Roman"/>
           <w:lang w:eastAsia="zh-CN"/>
         </w:rPr>
-        <w:t xml:space="preserve">A more stringent criteria would be to require them to meet these criteria in every one of the </w:t>
+        <w:t>individual blocks</w:t>
       </w:r>
       <w:r>
         <w:rPr>
           <w:rFonts w:cs="CMU Serif Roman"/>
           <w:lang w:eastAsia="zh-CN"/>
         </w:rPr>
-        <w:t>individual blocks</w:t>
+        <w:t xml:space="preserve"> and exclude them if they failed to maintain them in one or more blocks.</w:t>
       </w:r>
       <w:r>
         <w:rPr>
           <w:rFonts w:cs="CMU Serif Roman"/>
           <w:lang w:eastAsia="zh-CN"/>
         </w:rPr>
-        <w:t xml:space="preserve"> and exclude them if they failed to maintain them in one or more blocks.</w:t>
+        <w:t xml:space="preserve"> This </w:t>
       </w:r>
       <w:r>
         <w:rPr>
           <w:rFonts w:cs="CMU Serif Roman"/>
           <w:lang w:eastAsia="zh-CN"/>
         </w:rPr>
-        <w:t xml:space="preserve"> This </w:t>
+        <w:t xml:space="preserve">represents quite a </w:t>
       </w:r>
       <w:r>
         <w:rPr>
           <w:rFonts w:cs="CMU Serif Roman"/>
           <w:lang w:eastAsia="zh-CN"/>
         </w:rPr>
-        <w:t xml:space="preserve">represents quite a </w:t>
+        <w:t xml:space="preserve">strict criteria relative to what has </w:t>
       </w:r>
       <w:r>
         <w:rPr>
           <w:rFonts w:cs="CMU Serif Roman"/>
           <w:lang w:eastAsia="zh-CN"/>
         </w:rPr>
-        <w:t xml:space="preserve">strict criteria relative to what has </w:t>
+        <w:t xml:space="preserve">typically </w:t>
       </w:r>
       <w:r>
         <w:rPr>
           <w:rFonts w:cs="CMU Serif Roman"/>
           <w:lang w:eastAsia="zh-CN"/>
         </w:rPr>
-        <w:t xml:space="preserve">typically </w:t>
-      </w:r>
-      <w:r>
-        <w:rPr>
-          <w:rFonts w:cs="CMU Serif Roman"/>
-          <w:lang w:eastAsia="zh-CN"/>
-        </w:rPr>
         <w:t xml:space="preserve">been used in published IRAP research. </w:t>
       </w:r>
     </w:p>
     <w:p>
       <w:pPr>
         <w:rPr>
-          <w:rFonts w:cs="CMU Serif Roman" w:hint="eastAsia"/>
+          <w:rFonts w:cs="CMU Serif Roman"/>
           <w:lang w:eastAsia="zh-CN"/>
         </w:rPr>
       </w:pPr>
@@ -5571,25 +6422,13 @@
         <w:t>α = .</w:t>
       </w:r>
       <w:r>
-        <w:t>4</w:t>
-      </w:r>
-      <w:r>
-        <w:t>6</w:t>
-      </w:r>
-      <w:r>
-        <w:t>, 95% CI [.36, .54]</w:t>
-      </w:r>
-      <w:r>
-        <w:t>) than the typical strategy (</w:t>
+        <w:t>46, 95% CI [.36, .54]) than the typical strategy (</w:t>
       </w:r>
       <w:r>
         <w:t>α = .</w:t>
       </w:r>
       <w:r>
-        <w:t>49</w:t>
-      </w:r>
-      <w:r>
-        <w:t>, 95% CI [.43, .55])</w:t>
+        <w:t>49, 95% CI [.43, .55])</w:t>
       </w:r>
       <w:r>
         <w:t>.</w:t>
@@ -5665,10 +6504,7 @@
         </m:r>
       </m:oMath>
       <w:r>
-        <w:t xml:space="preserve"> refers to the </w:t>
-      </w:r>
-      <w:r>
-        <w:t xml:space="preserve">multiple of current test </w:t>
+        <w:t xml:space="preserve"> refers to the multiple of current test </w:t>
       </w:r>
       <w:r>
         <w:t>length</w:t>
@@ -5680,7 +6516,7 @@
         <w:fldChar w:fldCharType="begin"/>
       </w:r>
       <w:r>
-        <w:instrText xml:space="preserve"> ADDIN ZOTERO_ITEM CSL_CITATION {"citationID":"H3UCnXLP","properties":{"formattedCitation":"(a rearrangmenet of Revelle, 2009, equation 7.12)","plainCitation":"(a rearrangmenet of Revelle, 2009, equation 7.12)","noteIndex":0},"citationItems":[{"id":15229,"uris":["http://zotero.org/users/1687755/items/XQWU33J8"],"itemData":{"id":15229,"type":"book","publisher":"Springer Evanston, IL","title":"An introduction to psychometric theory with applications in R","URL":"https://www.personality-project.org/r/book/","author":[{"family":"Revelle","given":"William"}],"issued":{"date-parts":[["2009"]]}},"label":"page","prefix":"a rearrangmenet of ","suffix":", equation 7.12"}],"schema":"https://github.com/citation-style-language/schema/raw/master/csl-citation.json"} </w:instrText>
+        <w:instrText xml:space="preserve"> ADDIN ZOTERO_ITEM CSL_CITATION {"citationID":"H3UCnXLP","properties":{"formattedCitation":"(a rearrangmenet of Revelle, 2009, equation 7.12)","plainCitation":"(a rearrangmenet of Revelle, 2009, equation 7.12)","noteIndex":0},"citationItems":[{"id":5064,"uris":["http://zotero.org/users/1687755/items/XQWU33J8"],"itemData":{"id":5064,"type":"book","publisher":"Springer Evanston, IL","title":"An introduction to psychometric theory with applications in R","URL":"https://www.personality-project.org/r/book/","author":[{"family":"Revelle","given":"William"}],"issued":{"date-parts":[["2009"]]}},"label":"page","prefix":"a rearrangmenet of ","suffix":", equation 7.12"}],"schema":"https://github.com/citation-style-language/schema/raw/master/csl-citation.json"} </w:instrText>
       </w:r>
       <w:r>
         <w:fldChar w:fldCharType="separate"/>
@@ -5853,6 +6689,7 @@
     <w:p/>
     <w:p>
       <w:r>
+        <w:lastRenderedPageBreak/>
         <w:t>Using</w:t>
       </w:r>
       <w:r>
@@ -5999,7 +6836,7 @@
         <w:fldChar w:fldCharType="begin"/>
       </w:r>
       <w:r>
-        <w:instrText xml:space="preserve"> ADDIN ZOTERO_ITEM CSL_CITATION {"citationID":"T9JhkOf2","properties":{"formattedCitation":"(De Schryver et al., 2018)","plainCitation":"(De Schryver et al., 2018)","noteIndex":0},"citationItems":[{"id":7823,"uris":["http://zotero.org/users/1687755/items/GWGYDUED"],"itemData":{"id":7823,"type":"article-journal","abstract":"The Implicit Relational Assessment Procedure (IRAP) has been used to assess the probability of arbitrarily applicable relational responding or as an indirect measure of implicit attitudes. To date, IRAP effects have commonly been quantified using the DIRAP scoring algorithm, which was derived from Greenwald, Nosek and Banaji's (2003) D effect size measure. In the article, we highlight the difference between an effect size measure and a scoring algorithm, discuss the drawbacks associated with D, and propose an alternative: a probabilistic, semiparametric measure referred to as the Probabilistic Index (Thas, De Neve, Clement, &amp; Ottoy, 2012). Using a relatively large IRAP dataset, we demonstrate how the PI is more robust to the influence of outliers and skew (which are typical of reaction time data). Finally, we conclude that PI models, in addition to producing point estimate scores, can also provide confidence intervals, significance tests, and afford the possibility to include covariates, all of which may aid single subject design studies.","container-title":"Journal of Contextual Behavioral Science","DOI":"10.1016/j.jcbs.2018.01.001","ISSN":"2212-1447","journalAbbreviation":"Journal of Contextual Behavioral Science","page":"97-103","source":"ScienceDirect","title":"The PIIRAP: An alternative scoring algorithm for the IRAP using a probabilistic semiparametric effect size measure","title-short":"The PIIRAP","volume":"7","author":[{"family":"De Schryver","given":"Maarten"},{"family":"Hussey","given":"Ian"},{"family":"De Neve","given":"Jan"},{"family":"Cartwright","given":"Aoife"},{"family":"Barnes-Holmes","given":"Dermot"}],"issued":{"date-parts":[["2018",1,1]]}}}],"schema":"https://github.com/citation-style-language/schema/raw/master/csl-citation.json"} </w:instrText>
+        <w:instrText xml:space="preserve"> ADDIN ZOTERO_ITEM CSL_CITATION {"citationID":"T9JhkOf2","properties":{"formattedCitation":"(De Schryver et al., 2018)","plainCitation":"(De Schryver et al., 2018)","noteIndex":0},"citationItems":[{"id":1101,"uris":["http://zotero.org/users/1687755/items/GWGYDUED"],"itemData":{"id":1101,"type":"article-journal","abstract":"The Implicit Relational Assessment Procedure (IRAP) has been used to assess the probability of arbitrarily applicable relational responding or as an indirect measure of implicit attitudes. To date, IRAP effects have commonly been quantified using the DIRAP scoring algorithm, which was derived from Greenwald, Nosek and Banaji's (2003) D effect size measure. In the article, we highlight the difference between an effect size measure and a scoring algorithm, discuss the drawbacks associated with D, and propose an alternative: a probabilistic, semiparametric measure referred to as the Probabilistic Index (Thas, De Neve, Clement, &amp; Ottoy, 2012). Using a relatively large IRAP dataset, we demonstrate how the PI is more robust to the influence of outliers and skew (which are typical of reaction time data). Finally, we conclude that PI models, in addition to producing point estimate scores, can also provide confidence intervals, significance tests, and afford the possibility to include covariates, all of which may aid single subject design studies.","container-title":"Journal of Contextual Behavioral Science","DOI":"10.1016/j.jcbs.2018.01.001","ISSN":"2212-1447","journalAbbreviation":"Journal of Contextual Behavioral Science","page":"97-103","source":"ScienceDirect","title":"The PIIRAP: An alternative scoring algorithm for the IRAP using a probabilistic semiparametric effect size measure","title-short":"The PIIRAP","volume":"7","author":[{"family":"De Schryver","given":"Maarten"},{"family":"Hussey","given":"Ian"},{"family":"De Neve","given":"Jan"},{"family":"Cartwright","given":"Aoife"},{"family":"Barnes-Holmes","given":"Dermot"}],"issued":{"date-parts":[["2018",1,1]]}}}],"schema":"https://github.com/citation-style-language/schema/raw/master/csl-citation.json"} </w:instrText>
       </w:r>
       <w:r>
         <w:fldChar w:fldCharType="separate"/>
@@ -6035,7 +6872,7 @@
         <w:fldChar w:fldCharType="begin"/>
       </w:r>
       <w:r>
-        <w:instrText xml:space="preserve"> ADDIN ZOTERO_ITEM CSL_CITATION {"citationID":"CAKPxLzO","properties":{"formattedCitation":"(Ruscio, 2008)","plainCitation":"(Ruscio, 2008)","noteIndex":0},"citationItems":[{"id":3643,"uris":["http://zotero.org/users/1687755/items/DFR4MG6R"],"itemData":{"id":3643,"type":"article-journal","container-title":"Psychological Methods","DOI":"10.1037/1082-989X.13.1.19","ISSN":"1939-1463, 1082-989X","issue":"1","language":"en","page":"19-30","source":"CrossRef","title":"A probability-based measure of effect size: Robustness to base rates and other factors.","title-short":"A probability-based measure of effect size","volume":"13","author":[{"family":"Ruscio","given":"John"}],"issued":{"date-parts":[["2008"]]}}}],"schema":"https://github.com/citation-style-language/schema/raw/master/csl-citation.json"} </w:instrText>
+        <w:instrText xml:space="preserve"> ADDIN ZOTERO_ITEM CSL_CITATION {"citationID":"CAKPxLzO","properties":{"formattedCitation":"(Ruscio, 2008)","plainCitation":"(Ruscio, 2008)","noteIndex":0},"citationItems":[{"id":2986,"uris":["http://zotero.org/users/1687755/items/DFR4MG6R"],"itemData":{"id":2986,"type":"article-journal","container-title":"Psychological Methods","DOI":"10.1037/1082-989X.13.1.19","ISSN":"1939-1463, 1082-989X","issue":"1","language":"en","page":"19-30","source":"CrossRef","title":"A probability-based measure of effect size: Robustness to base rates and other factors.","title-short":"A probability-based measure of effect size","volume":"13","author":[{"family":"Ruscio","given":"John"}],"issued":{"date-parts":[["2008"]]}}}],"schema":"https://github.com/citation-style-language/schema/raw/master/csl-citation.json"} </w:instrText>
       </w:r>
       <w:r>
         <w:fldChar w:fldCharType="separate"/>
@@ -6052,11 +6889,9 @@
       <w:r>
         <w:t xml:space="preserve">. This non-parametric scoring method has a straightforward interpretation and method of calculation: it is the probability that a randomly selected reaction time in one block type is longer than a randomly selected reaction time in the other block type. We therefore calculated A scores for each IRAP using code provided in the </w:t>
       </w:r>
-      <w:proofErr w:type="spellStart"/>
       <w:r>
         <w:t>RProbSup</w:t>
       </w:r>
-      <w:proofErr w:type="spellEnd"/>
       <w:r>
         <w:t xml:space="preserve"> R package </w:t>
       </w:r>
@@ -6064,7 +6899,7 @@
         <w:fldChar w:fldCharType="begin"/>
       </w:r>
       <w:r>
-        <w:instrText xml:space="preserve"> ADDIN ZOTERO_ITEM CSL_CITATION {"citationID":"gq06FLaZ","properties":{"formattedCitation":"(Ruscio, 2019)","plainCitation":"(Ruscio, 2019)","noteIndex":0},"citationItems":[{"id":12681,"uris":["http://zotero.org/users/1687755/items/Q865H47C"],"itemData":{"id":12681,"type":"software","abstract":"The A() function calculates the A statistic, a nonparametric measure of effect size for two independent groups that’s also known as the probability of superiority (Ruscio, 2008), along with its standard error and a confidence interval constructed using bootstrap methods (Ruscio &amp; Mullen, 2012). Optional arguments can be specified to calculate variants of the A statistic developed for other research designs (e.g., related samples, more than two independent groups or related samples; Ruscio &amp; Gera, 2013). &lt;doi:10.1037/1082-989X.13.1.19&gt;. &lt;doi:10.1080/00273171.2012.658329&gt;. &lt;doi:10.1080/00273171.2012.738184&gt;.","license":"MIT + file LICENSE","source":"R-Packages","title":"RProbSup: Calculates Probability of Superiority","title-short":"RProbSup","URL":"https://CRAN.R-project.org/package=RProbSup","version":"2.1","author":[{"family":"Ruscio","given":"John"}],"accessed":{"date-parts":[["2020",6,29]]},"issued":{"date-parts":[["2019",9,7]]}}}],"schema":"https://github.com/citation-style-language/schema/raw/master/csl-citation.json"} </w:instrText>
+        <w:instrText xml:space="preserve"> ADDIN ZOTERO_ITEM CSL_CITATION {"citationID":"gq06FLaZ","properties":{"formattedCitation":"(Ruscio, 2019)","plainCitation":"(Ruscio, 2019)","noteIndex":0},"citationItems":[{"id":4646,"uris":["http://zotero.org/users/1687755/items/Q865H47C"],"itemData":{"id":4646,"type":"software","abstract":"The A() function calculates the A statistic, a nonparametric measure of effect size for two independent groups that’s also known as the probability of superiority (Ruscio, 2008), along with its standard error and a confidence interval constructed using bootstrap methods (Ruscio &amp; Mullen, 2012). Optional arguments can be specified to calculate variants of the A statistic developed for other research designs (e.g., related samples, more than two independent groups or related samples; Ruscio &amp; Gera, 2013). &lt;doi:10.1037/1082-989X.13.1.19&gt;. &lt;doi:10.1080/00273171.2012.658329&gt;. &lt;doi:10.1080/00273171.2012.738184&gt;.","license":"MIT + file LICENSE","source":"R-Packages","title":"RProbSup: Calculates Probability of Superiority","title-short":"RProbSup","URL":"https://CRAN.R-project.org/package=RProbSup","version":"2.1","author":[{"family":"Ruscio","given":"John"}],"accessed":{"date-parts":[["2020",6,29]]},"issued":{"date-parts":[["2019",9,7]]}}}],"schema":"https://github.com/citation-style-language/schema/raw/master/csl-citation.json"} </w:instrText>
       </w:r>
       <w:r>
         <w:fldChar w:fldCharType="separate"/>
@@ -6211,11 +7046,7 @@
         <w:t xml:space="preserve"> </w:t>
       </w:r>
       <w:r>
-        <w:t xml:space="preserve">The IRAP presents pairs of blocks in which the required response switches between those blocks (e.g., responding to ‘White people’ </w:t>
-      </w:r>
-      <w:r>
-        <w:lastRenderedPageBreak/>
-        <w:t xml:space="preserve">and ‘positive’ with ‘True’ on one block and ‘False’ on the other). </w:t>
+        <w:t xml:space="preserve">The IRAP presents pairs of blocks in which the required response switches between those blocks (e.g., responding to ‘White people’ and ‘positive’ with ‘True’ on one block and ‘False’ on the other). </w:t>
       </w:r>
       <w:r>
         <w:t xml:space="preserve">Which block each participant first encounters is often randomized between participants, on the basis that block order has sometimes been shown to have an influence on mean </w:t>
@@ -6233,7 +7064,10 @@
         <w:t>.</w:t>
       </w:r>
       <w:r>
-        <w:t xml:space="preserve"> These blocks have in the past often been referred to as being assumed to be ‘consistent’ versus ‘inconsistent’ with participants’ learning histories. Although this terminology is common, we have avoided it in this article until now on the basis that we feel that it can confuse aspects of the procedure and results (i.e., consistency with learning history should be derived from the results rather than assumed). As such, it is important to note that the ‘consistent’ block order is an imposition of the researcher’s expectations rather than a conclusion based on the data. Nonetheless, this variable is commonly recorded and reported in articles, and it may be the case that internal consistency results differ based on block order. The data used for the internal consistency sensitivity meta-analysis was therefore split into two groups: participants who received the consistent-first vs. the inconsistent first block order. </w:t>
+        <w:t xml:space="preserve"> These blocks have in the past often been referred to as being assumed to be ‘consistent’ versus ‘inconsistent’ with participants’ learning histories. Although this terminology is common, we have avoided it in this article until now on the basis </w:t>
+      </w:r>
+      <w:r>
+        <w:t xml:space="preserve">that we feel that it can confuse aspects of the procedure and results (i.e., consistency with learning history should be derived from the results rather than assumed). As such, it is important to note that the ‘consistent’ block order is an imposition of the researcher’s expectations rather than a conclusion based on the data. Nonetheless, this variable is commonly recorded and reported in articles, and it may be the case that internal consistency results differ based on block order. The data used for the internal consistency sensitivity meta-analysis was therefore split into two groups: participants who received the consistent-first vs. the inconsistent first block order. </w:t>
       </w:r>
       <w:r>
         <w:t xml:space="preserve">Permuted internal consistency estimates were again calculated, and then compared in a multilevel moderator meta-analysis, with IRAP type as random intercept and block order as moderator. Only IRAPs which contained both block type orders between participants were considered. </w:t>
@@ -6350,10 +7184,7 @@
         <w:t xml:space="preserve"> Finally, another commonly reported variation in the IRAP’s procedural features is whether the response options (e.g., True and False) were either static (e.g., True always on the left, False on the right) or whether they swapped sides pseudorandomly between trials. Roughly one third of the studies in our dataset used static response options, and two thirds used moving. Although it is not often discussed within published articles, informal discussion among IRAP researchers around the decision to use static or moving response options has often been that, on the one hand, static response options appear to make the task easier to complete and perhaps therefore reduces noise in reaction times. But, on the other hand, static response options may allow participants to privately recode the response options in order to make the task easier for themselves (e.g., treating the ‘True’ response as if it is labelled ‘False’ to make responding in the history-inconsistent blocks easier). This provided a testable hypothesis, that internal consistency would be higher when response options were static. The permutated estimates from the internal consistency meta-analysis were used in a moderator meta-analysis that added response option location as a moderator. </w:t>
       </w:r>
       <w:r>
-        <w:t xml:space="preserve">A </w:t>
-      </w:r>
-      <w:r>
-        <w:t>d</w:t>
+        <w:t>A d</w:t>
       </w:r>
       <w:r>
         <w:t xml:space="preserve">ifference in </w:t>
@@ -6532,7 +7363,11 @@
         <w:t xml:space="preserve">it used </w:t>
       </w:r>
       <w:r>
-        <w:t>more optimal analytic methods, and (</w:t>
+        <w:t xml:space="preserve">more optimal </w:t>
+      </w:r>
+      <w:r>
+        <w:lastRenderedPageBreak/>
+        <w:t>analytic methods, and (</w:t>
       </w:r>
       <w:r>
         <w:t>c</w:t>
@@ -6634,7 +7469,7 @@
         <w:fldChar w:fldCharType="begin"/>
       </w:r>
       <w:r>
-        <w:instrText xml:space="preserve"> ADDIN ZOTERO_ITEM CSL_CITATION {"citationID":"WO8aSKtt","properties":{"formattedCitation":"(r = .65, 95% CI [.54, .74]: Golijani-Moghaddam et al., 2013)","plainCitation":"(r = .65, 95% CI [.54, .74]: Golijani-Moghaddam et al., 2013)","dontUpdate":true,"noteIndex":0},"citationItems":[{"id":824,"uris":["http://zotero.org/users/1687755/items/WEXEG2BA"],"itemData":{"id":824,"type":"article-journal","container-title":"Journal of Contextual Behavioral Science","DOI":"10.1016/j.jcbs.2013.05.002","ISSN":"22121447","issue":"3-4","language":"en","page":"105-119","source":"CrossRef","title":"The Implicit Relational Assessment Procedure: Emerging reliability and validity data","title-short":"The Implicit Relational Assessment Procedure","volume":"2","author":[{"family":"Golijani-Moghaddam","given":"Nima"},{"family":"Hart","given":"Aidan"},{"family":"Dawson","given":"David L."}],"issued":{"date-parts":[["2013",10]]}},"prefix":"r = .65, 95% CI [.54, .74]: "}],"schema":"https://github.com/citation-style-language/schema/raw/master/csl-citation.json"} </w:instrText>
+        <w:instrText xml:space="preserve"> ADDIN ZOTERO_ITEM CSL_CITATION {"citationID":"WO8aSKtt","properties":{"formattedCitation":"(r = .65, 95% CI [.54, .74]: Golijani-Moghaddam et al., 2013)","plainCitation":"(r = .65, 95% CI [.54, .74]: Golijani-Moghaddam et al., 2013)","dontUpdate":true,"noteIndex":0},"citationItems":[{"id":1874,"uris":["http://zotero.org/users/1687755/items/WEXEG2BA"],"itemData":{"id":1874,"type":"article-journal","container-title":"Journal of Contextual Behavioral Science","DOI":"10.1016/j.jcbs.2013.05.002","ISSN":"22121447","issue":"3-4","language":"en","page":"105-119","source":"CrossRef","title":"The Implicit Relational Assessment Procedure: Emerging reliability and validity data","title-short":"The Implicit Relational Assessment Procedure","volume":"2","author":[{"family":"Golijani-Moghaddam","given":"Nima"},{"family":"Hart","given":"Aidan"},{"family":"Dawson","given":"David L."}],"issued":{"date-parts":[["2013",10]]}},"prefix":"r = .65, 95% CI [.54, .74]: "}],"schema":"https://github.com/citation-style-language/schema/raw/master/csl-citation.json"} </w:instrText>
       </w:r>
       <w:r>
         <w:fldChar w:fldCharType="separate"/>
@@ -6661,7 +7496,7 @@
         <w:fldChar w:fldCharType="begin"/>
       </w:r>
       <w:r>
-        <w:instrText xml:space="preserve"> ADDIN ZOTERO_ITEM CSL_CITATION {"citationID":"nAvQ9yfS","properties":{"formattedCitation":"(\\uc0\\u945{} = .60, 95% CI [.47, .69]: Greenwald &amp; Lai, 2020)","plainCitation":"(α = .60, 95% CI [.47, .69]: Greenwald &amp; Lai, 2020)","noteIndex":0},"citationItems":[{"id":12489,"uris":["http://zotero.org/users/1687755/items/UQYJYU63"],"itemData":{"id":12489,"type":"article-journal","abstract":"In the last 20 years, research on implicit social cognition has established that social judgments and behavior are guided by attitudes and stereotypes of which the actor may lack awareness. Research using the methods of implicit social cognition has produced the concept of implicit bias, which has generated wide attention not only in social, clinical, and developmental psychology, but also in disciplines outside of psychology, including business, law, criminal justice, medicine, education, and political science. Although this rapidly growing body of research offers prospects of useful societal applications, the theory needed to confidently guide those applications remains insufficiently developed. This article describes the methods that have been developed, the findings that have been obtained, and the theoretical questions that remain to be answered.","container-title":"Annual Review of Psychology","DOI":"10.1146/annurev-psych-010419-050837","issue":"1","note":"_eprint: https://doi.org/10.1146/annurev-psych-010419-050837\nPMID: 31640465","page":"419-445","source":"Annual Reviews","title":"Implicit Social Cognition","volume":"71","author":[{"family":"Greenwald","given":"Anthony G."},{"family":"Lai","given":"Calvin K."}],"issued":{"date-parts":[["2020"]]}},"label":"page","prefix":"α = .60, 95% CI [.47, .69]: "}],"schema":"https://github.com/citation-style-language/schema/raw/master/csl-citation.json"} </w:instrText>
+        <w:instrText xml:space="preserve"> ADDIN ZOTERO_ITEM CSL_CITATION {"citationID":"nAvQ9yfS","properties":{"formattedCitation":"(\\uc0\\u945{} = .60, 95% CI [.47, .69]: Greenwald &amp; Lai, 2020)","plainCitation":"(α = .60, 95% CI [.47, .69]: Greenwald &amp; Lai, 2020)","noteIndex":0},"citationItems":[{"id":432,"uris":["http://zotero.org/users/1687755/items/UQYJYU63"],"itemData":{"id":432,"type":"article-journal","abstract":"In the last 20 years, research on implicit social cognition has established that social judgments and behavior are guided by attitudes and stereotypes of which the actor may lack awareness. Research using the methods of implicit social cognition has produced the concept of implicit bias, which has generated wide attention not only in social, clinical, and developmental psychology, but also in disciplines outside of psychology, including business, law, criminal justice, medicine, education, and political science. Although this rapidly growing body of research offers prospects of useful societal applications, the theory needed to confidently guide those applications remains insufficiently developed. This article describes the methods that have been developed, the findings that have been obtained, and the theoretical questions that remain to be answered.","container-title":"Annual Review of Psychology","DOI":"10.1146/annurev-psych-010419-050837","issue":"1","note":"_eprint: https://doi.org/10.1146/annurev-psych-010419-050837\nPMID: 31640465","page":"419-445","source":"Annual Reviews","title":"Implicit Social Cognition","volume":"71","author":[{"family":"Greenwald","given":"Anthony G."},{"family":"Lai","given":"Calvin K."}],"issued":{"date-parts":[["2020"]]}},"label":"page","prefix":"α = .60, 95% CI [.47, .69]: "}],"schema":"https://github.com/citation-style-language/schema/raw/master/csl-citation.json"} </w:instrText>
       </w:r>
       <w:r>
         <w:fldChar w:fldCharType="separate"/>
@@ -6726,7 +7561,7 @@
         <w:fldChar w:fldCharType="begin"/>
       </w:r>
       <w:r>
-        <w:instrText xml:space="preserve"> ADDIN ZOTERO_ITEM CSL_CITATION {"citationID":"gvUboIAB","properties":{"formattedCitation":"(r = .49, 95% CI [.10, .75]: Golijani-Moghaddam et al., 2013; r = .43, 95% CI [.17, .63]: Greenwald &amp; Lai, 2020)","plainCitation":"(r = .49, 95% CI [.10, .75]: Golijani-Moghaddam et al., 2013; r = .43, 95% CI [.17, .63]: Greenwald &amp; Lai, 2020)","noteIndex":0},"citationItems":[{"id":824,"uris":["http://zotero.org/users/1687755/items/WEXEG2BA"],"itemData":{"id":824,"type":"article-journal","container-title":"Journal of Contextual Behavioral Science","DOI":"10.1016/j.jcbs.2013.05.002","ISSN":"22121447","issue":"3-4","language":"en","page":"105-119","source":"CrossRef","title":"The Implicit Relational Assessment Procedure: Emerging reliability and validity data","title-short":"The Implicit Relational Assessment Procedure","volume":"2","author":[{"family":"Golijani-Moghaddam","given":"Nima"},{"family":"Hart","given":"Aidan"},{"family":"Dawson","given":"David L."}],"issued":{"date-parts":[["2013",10]]}},"prefix":"r = .49, 95% CI [.10, .75]: "},{"id":12489,"uris":["http://zotero.org/users/1687755/items/UQYJYU63"],"itemData":{"id":12489,"type":"article-journal","abstract":"In the last 20 years, research on implicit social cognition has established that social judgments and behavior are guided by attitudes and stereotypes of which the actor may lack awareness. Research using the methods of implicit social cognition has produced the concept of implicit bias, which has generated wide attention not only in social, clinical, and developmental psychology, but also in disciplines outside of psychology, including business, law, criminal justice, medicine, education, and political science. Although this rapidly growing body of research offers prospects of useful societal applications, the theory needed to confidently guide those applications remains insufficiently developed. This article describes the methods that have been developed, the findings that have been obtained, and the theoretical questions that remain to be answered.","container-title":"Annual Review of Psychology","DOI":"10.1146/annurev-psych-010419-050837","issue":"1","note":"_eprint: https://doi.org/10.1146/annurev-psych-010419-050837\nPMID: 31640465","page":"419-445","source":"Annual Reviews","title":"Implicit Social Cognition","volume":"71","author":[{"family":"Greenwald","given":"Anthony G."},{"family":"Lai","given":"Calvin K."}],"issued":{"date-parts":[["2020"]]}},"label":"page","prefix":"r = .43, 95% CI [.17, .63]: "}],"schema":"https://github.com/citation-style-language/schema/raw/master/csl-citation.json"} </w:instrText>
+        <w:instrText xml:space="preserve"> ADDIN ZOTERO_ITEM CSL_CITATION {"citationID":"gvUboIAB","properties":{"formattedCitation":"(r = .49, 95% CI [.10, .75]: Golijani-Moghaddam et al., 2013; r = .43, 95% CI [.17, .63]: Greenwald &amp; Lai, 2020)","plainCitation":"(r = .49, 95% CI [.10, .75]: Golijani-Moghaddam et al., 2013; r = .43, 95% CI [.17, .63]: Greenwald &amp; Lai, 2020)","noteIndex":0},"citationItems":[{"id":1874,"uris":["http://zotero.org/users/1687755/items/WEXEG2BA"],"itemData":{"id":1874,"type":"article-journal","container-title":"Journal of Contextual Behavioral Science","DOI":"10.1016/j.jcbs.2013.05.002","ISSN":"22121447","issue":"3-4","language":"en","page":"105-119","source":"CrossRef","title":"The Implicit Relational Assessment Procedure: Emerging reliability and validity data","title-short":"The Implicit Relational Assessment Procedure","volume":"2","author":[{"family":"Golijani-Moghaddam","given":"Nima"},{"family":"Hart","given":"Aidan"},{"family":"Dawson","given":"David L."}],"issued":{"date-parts":[["2013",10]]}},"prefix":"r = .49, 95% CI [.10, .75]: "},{"id":432,"uris":["http://zotero.org/users/1687755/items/UQYJYU63"],"itemData":{"id":432,"type":"article-journal","abstract":"In the last 20 years, research on implicit social cognition has established that social judgments and behavior are guided by attitudes and stereotypes of which the actor may lack awareness. Research using the methods of implicit social cognition has produced the concept of implicit bias, which has generated wide attention not only in social, clinical, and developmental psychology, but also in disciplines outside of psychology, including business, law, criminal justice, medicine, education, and political science. Although this rapidly growing body of research offers prospects of useful societal applications, the theory needed to confidently guide those applications remains insufficiently developed. This article describes the methods that have been developed, the findings that have been obtained, and the theoretical questions that remain to be answered.","container-title":"Annual Review of Psychology","DOI":"10.1146/annurev-psych-010419-050837","issue":"1","note":"_eprint: https://doi.org/10.1146/annurev-psych-010419-050837\nPMID: 31640465","page":"419-445","source":"Annual Reviews","title":"Implicit Social Cognition","volume":"71","author":[{"family":"Greenwald","given":"Anthony G."},{"family":"Lai","given":"Calvin K."}],"issued":{"date-parts":[["2020"]]}},"label":"page","prefix":"r = .43, 95% CI [.17, .63]: "}],"schema":"https://github.com/citation-style-language/schema/raw/master/csl-citation.json"} </w:instrText>
       </w:r>
       <w:r>
         <w:fldChar w:fldCharType="separate"/>
@@ -6955,7 +7790,6 @@
         <w:pStyle w:val="Heading2"/>
       </w:pPr>
       <w:r>
-        <w:lastRenderedPageBreak/>
         <w:t>Implications of low reliability for statistical power</w:t>
       </w:r>
     </w:p>
@@ -6967,7 +7801,7 @@
         <w:fldChar w:fldCharType="begin"/>
       </w:r>
       <w:r>
-        <w:instrText xml:space="preserve"> ADDIN ZOTERO_ITEM CSL_CITATION {"citationID":"AGiJGt4q","properties":{"formattedCitation":"(2018)","plainCitation":"(2018)","noteIndex":0},"citationItems":[{"id":12642,"uris":["http://zotero.org/users/1687755/items/RQVLYRA9"],"itemData":{"id":12642,"type":"article-journal","abstract":"The relationship between measurement reliability and statistical power is a complex one. Where reliability is defined by classical test theory as the proportion of 'true' variance to total variance (the sum of true score and error variance), power is only functionally related to total variance. Therefore, to explore direct relationships between reliability and power, one must hold either true-score variance or error variance  constant while varying the other. Here, visualisations are used to illustrate the reliability-power relationship under conditions of fixed true-score variance and fixed error variance. From these visualisations, conceptual distinctions between fixing true-score or error variance can be raised. Namely, when true-score variance is fixed, low reliability (and low power) suggests a true effect may be hidden by error. Whereas, when error variance is fixed, high reliability (and low power) may simply suggest a very small effect. I raise several observations I hope will be useful in considering the utility of measurement reliability and it's relationship to effect sizes and statistical power.","container-title":"Preprint","DOI":"10.31234/osf.io/qh5mf","note":"publisher: PsyArXiv","source":"psyarxiv.com","title":"Visualising two approaches to explore reliability-power relationships","URL":"https://psyarxiv.com/qh5mf/","author":[{"family":"Parsons","given":"Sam"}],"accessed":{"date-parts":[["2020",6,12]]},"issued":{"date-parts":[["2018",5,24]]}},"suppress-author":true}],"schema":"https://github.com/citation-style-language/schema/raw/master/csl-citation.json"} </w:instrText>
+        <w:instrText xml:space="preserve"> ADDIN ZOTERO_ITEM CSL_CITATION {"citationID":"AGiJGt4q","properties":{"formattedCitation":"(2018)","plainCitation":"(2018)","noteIndex":0},"citationItems":[{"id":14,"uris":["http://zotero.org/users/1687755/items/RQVLYRA9"],"itemData":{"id":14,"type":"article-journal","abstract":"The relationship between measurement reliability and statistical power is a complex one. Where reliability is defined by classical test theory as the proportion of 'true' variance to total variance (the sum of true score and error variance), power is only functionally related to total variance. Therefore, to explore direct relationships between reliability and power, one must hold either true-score variance or error variance  constant while varying the other. Here, visualisations are used to illustrate the reliability-power relationship under conditions of fixed true-score variance and fixed error variance. From these visualisations, conceptual distinctions between fixing true-score or error variance can be raised. Namely, when true-score variance is fixed, low reliability (and low power) suggests a true effect may be hidden by error. Whereas, when error variance is fixed, high reliability (and low power) may simply suggest a very small effect. I raise several observations I hope will be useful in considering the utility of measurement reliability and it's relationship to effect sizes and statistical power.","container-title":"PsyArXiv","DOI":"10.31234/osf.io/qh5mf","note":"publisher: PsyArXiv","source":"psyarxiv.com","title":"Visualising two approaches to explore reliability-power relationships","URL":"https://psyarxiv.com/qh5mf/","author":[{"family":"Parsons","given":"Sam"}],"accessed":{"date-parts":[["2020",6,12]]},"issued":{"date-parts":[["2018",5,24]]}},"suppress-author":true}],"schema":"https://github.com/citation-style-language/schema/raw/master/csl-citation.json"} </w:instrText>
       </w:r>
       <w:r>
         <w:fldChar w:fldCharType="separate"/>
@@ -7149,7 +7983,7 @@
         <w:fldChar w:fldCharType="begin"/>
       </w:r>
       <w:r>
-        <w:instrText xml:space="preserve"> ADDIN ZOTERO_ITEM CSL_CITATION {"citationID":"TCI4P71m","properties":{"formattedCitation":"(Revelle, 2009, equation 7.3)","plainCitation":"(Revelle, 2009, equation 7.3)","noteIndex":0},"citationItems":[{"id":15229,"uris":["http://zotero.org/users/1687755/items/XQWU33J8"],"itemData":{"id":15229,"type":"book","publisher":"Springer Evanston, IL","title":"An introduction to psychometric theory with applications in R","URL":"https://www.personality-project.org/r/book/","author":[{"family":"Revelle","given":"William"}],"issued":{"date-parts":[["2009"]]}},"label":"page","suffix":", equation 7.3"}],"schema":"https://github.com/citation-style-language/schema/raw/master/csl-citation.json"} </w:instrText>
+        <w:instrText xml:space="preserve"> ADDIN ZOTERO_ITEM CSL_CITATION {"citationID":"TCI4P71m","properties":{"formattedCitation":"(Revelle, 2009, equation 7.3)","plainCitation":"(Revelle, 2009, equation 7.3)","noteIndex":0},"citationItems":[{"id":5064,"uris":["http://zotero.org/users/1687755/items/XQWU33J8"],"itemData":{"id":5064,"type":"book","publisher":"Springer Evanston, IL","title":"An introduction to psychometric theory with applications in R","URL":"https://www.personality-project.org/r/book/","author":[{"family":"Revelle","given":"William"}],"issued":{"date-parts":[["2009"]]}},"label":"page","suffix":", equation 7.3"}],"schema":"https://github.com/citation-style-language/schema/raw/master/csl-citation.json"} </w:instrText>
       </w:r>
       <w:r>
         <w:fldChar w:fldCharType="separate"/>
@@ -7312,7 +8146,7 @@
         <w:fldChar w:fldCharType="begin"/>
       </w:r>
       <w:r>
-        <w:instrText xml:space="preserve"> ADDIN ZOTERO_ITEM CSL_CITATION {"citationID":"OdMIrTLr","properties":{"formattedCitation":"(Nicholson &amp; Barnes-Holmes, 2012)","plainCitation":"(Nicholson &amp; Barnes-Holmes, 2012)","noteIndex":0},"citationItems":[{"id":109,"uris":["http://zotero.org/users/1687755/items/I9TJFFFI"],"itemData":{"id":109,"type":"article-journal","abstract":"Background and objectives\nThere is increasing evidence that disgust responding occurs at both a primary and secondary level in the form of disgust propensity and disgust sensitivity. The unique contributions of anxiety and disgust need to be established if disgust is to be implicated in the etiology of anxiety disorders such as obsessive-compulsive disorder (OCD). The primary objective of the current study was to develop two separate implicit measures of disgust propensity and sensitivity and to explicate the role of implicit disgust propensity and sensitivity in avoidance behavior and OC tendencies.\nMethods\nThe current study (N = 33 undergraduate students) utilized a measure of implicit cognition, the Implicit Relational Assessment Procedure (IRAP), to independently analyze disgust propensity and disgust sensitivity. In addition, a series of behavioral approach tasks (BAT) and questionnaires measuring general disgust, obsessive-compulsive (OC) tendencies and general psychopathology were implemented to validate the implicit measures.\nResults\nDisgust sensitivity predicted avoidance behavior on the BATs independent of disgust propensity and anxiety, while disgust propensity did not. Both disgust propensity and sensitivity predicted self-reported OC tendencies and individually predicted obsessing and washing concerns, respectively.\nLimitations\nOur findings are based on a non-clinical student sample and further research is required for generalization to OCD.\nConclusions\nThe implicit measures appeared to be measuring two separate constructs and had differential relationships with behavior and OC tendencies. Overall, the results support current theories relating to pathological disgust and OCD.","container-title":"Journal of Behavior Therapy and Experimental Psychiatry","DOI":"10.1016/j.jbtep.2012.02.001","ISSN":"0005-7916","issue":"3","journalAbbreviation":"Journal of Behavior Therapy and Experimental Psychiatry","page":"922-930","source":"ScienceDirect","title":"Developing an implicit measure of disgust propensity and disgust sensitivity: Examining the role of implicit disgust propensity and sensitivity in obsessive-compulsive tendencies","title-short":"Developing an implicit measure of disgust propensity and disgust sensitivity","volume":"43","author":[{"family":"Nicholson","given":"Emma"},{"family":"Barnes-Holmes","given":"Dermot"}],"issued":{"date-parts":[["2012",9]]}}}],"schema":"https://github.com/citation-style-language/schema/raw/master/csl-citation.json"} </w:instrText>
+        <w:instrText xml:space="preserve"> ADDIN ZOTERO_ITEM CSL_CITATION {"citationID":"OdMIrTLr","properties":{"formattedCitation":"(Nicholson &amp; Barnes-Holmes, 2012)","plainCitation":"(Nicholson &amp; Barnes-Holmes, 2012)","noteIndex":0},"citationItems":[{"id":1769,"uris":["http://zotero.org/users/1687755/items/I9TJFFFI"],"itemData":{"id":1769,"type":"article-journal","abstract":"Background and objectives\nThere is increasing evidence that disgust responding occurs at both a primary and secondary level in the form of disgust propensity and disgust sensitivity. The unique contributions of anxiety and disgust need to be established if disgust is to be implicated in the etiology of anxiety disorders such as obsessive-compulsive disorder (OCD). The primary objective of the current study was to develop two separate implicit measures of disgust propensity and sensitivity and to explicate the role of implicit disgust propensity and sensitivity in avoidance behavior and OC tendencies.\nMethods\nThe current study (N = 33 undergraduate students) utilized a measure of implicit cognition, the Implicit Relational Assessment Procedure (IRAP), to independently analyze disgust propensity and disgust sensitivity. In addition, a series of behavioral approach tasks (BAT) and questionnaires measuring general disgust, obsessive-compulsive (OC) tendencies and general psychopathology were implemented to validate the implicit measures.\nResults\nDisgust sensitivity predicted avoidance behavior on the BATs independent of disgust propensity and anxiety, while disgust propensity did not. Both disgust propensity and sensitivity predicted self-reported OC tendencies and individually predicted obsessing and washing concerns, respectively.\nLimitations\nOur findings are based on a non-clinical student sample and further research is required for generalization to OCD.\nConclusions\nThe implicit measures appeared to be measuring two separate constructs and had differential relationships with behavior and OC tendencies. Overall, the results support current theories relating to pathological disgust and OCD.","container-title":"Journal of Behavior Therapy and Experimental Psychiatry","DOI":"10.1016/j.jbtep.2012.02.001","ISSN":"0005-7916","issue":"3","journalAbbreviation":"Journal of Behavior Therapy and Experimental Psychiatry","page":"922-930","source":"ScienceDirect","title":"Developing an implicit measure of disgust propensity and disgust sensitivity: Examining the role of implicit disgust propensity and sensitivity in obsessive-compulsive tendencies","title-short":"Developing an implicit measure of disgust propensity and disgust sensitivity","volume":"43","author":[{"family":"Nicholson","given":"Emma"},{"family":"Barnes-Holmes","given":"Dermot"}],"issued":{"date-parts":[["2012",9]]}}}],"schema":"https://github.com/citation-style-language/schema/raw/master/csl-citation.json"} </w:instrText>
       </w:r>
       <w:r>
         <w:fldChar w:fldCharType="separate"/>
@@ -7324,7 +8158,10 @@
         <w:fldChar w:fldCharType="end"/>
       </w:r>
       <w:r>
-        <w:t>. If we put aside the reliability of the external variable (e.g., imagine it is perfect</w:t>
+        <w:t xml:space="preserve">. If we put aside the reliability </w:t>
+      </w:r>
+      <w:r>
+        <w:t>of the external variable (e.g., imagine it is perfect</w:t>
       </w:r>
       <w:r>
         <w:t xml:space="preserve">, </w:t>
@@ -7511,7 +8348,7 @@
         <w:fldChar w:fldCharType="begin"/>
       </w:r>
       <w:r>
-        <w:instrText xml:space="preserve"> ADDIN ZOTERO_ITEM CSL_CITATION {"citationID":"B3mLUYAv","properties":{"formattedCitation":"(1988)","plainCitation":"(1988)","noteIndex":0},"citationItems":[{"id":4138,"uris":["http://zotero.org/users/1687755/items/EXQEB6EQ"],"itemData":{"id":4138,"type":"book","abstract":"Statistical Power Analysis is a nontechnical guide to power analysis in research planning that provides users of applied statistics with the tools they need for more effective analysis. The Second Edition includes:  * a chapter covering power analysis in set correlation and multivariate methods; * a chapter considering effect size, psychometric reliability, and the efficacy of \"qualifying\" dependent variables and; * expanded power and sample size tables for multiple regression/correlation.","event-place":"Hillsdale, NJ","publisher":"Erlbaum","publisher-place":"Hillsdale, NJ","source":"Google Books","title":"Statistical power analysis for the behavioral sciences","author":[{"family":"Cohen","given":"Jacob"}],"issued":{"date-parts":[["1988"]]}},"label":"page","suppress-author":true}],"schema":"https://github.com/citation-style-language/schema/raw/master/csl-citation.json"} </w:instrText>
+        <w:instrText xml:space="preserve"> ADDIN ZOTERO_ITEM CSL_CITATION {"citationID":"B3mLUYAv","properties":{"formattedCitation":"(1988)","plainCitation":"(1988)","noteIndex":0},"citationItems":[{"id":1516,"uris":["http://zotero.org/users/1687755/items/EXQEB6EQ"],"itemData":{"id":1516,"type":"book","abstract":"Statistical Power Analysis is a nontechnical guide to power analysis in research planning that provides users of applied statistics with the tools they need for more effective analysis. The Second Edition includes:  * a chapter covering power analysis in set correlation and multivariate methods; * a chapter considering effect size, psychometric reliability, and the efficacy of \"qualifying\" dependent variables and; * expanded power and sample size tables for multiple regression/correlation.","event-place":"Hillsdale, NJ","publisher":"Erlbaum","publisher-place":"Hillsdale, NJ","source":"Google Books","title":"Statistical power analysis for the behavioral sciences","author":[{"family":"Cohen","given":"Jacob"}],"issued":{"date-parts":[["1988"]]}},"label":"page","suppress-author":true}],"schema":"https://github.com/citation-style-language/schema/raw/master/csl-citation.json"} </w:instrText>
       </w:r>
       <w:r>
         <w:fldChar w:fldCharType="separate"/>
@@ -7625,7 +8462,7 @@
         <w:fldChar w:fldCharType="begin"/>
       </w:r>
       <w:r>
-        <w:instrText xml:space="preserve"> ADDIN ZOTERO_ITEM CSL_CITATION {"citationID":"PdqUrU7J","properties":{"formattedCitation":"(2015)","plainCitation":"(2015)","noteIndex":0},"citationItems":[{"id":545,"uris":["http://zotero.org/users/1687755/items/4SHQ9XKM"],"itemData":{"id":545,"type":"article-journal","abstract":"AbstractBackground and objectives\nThe Implicit Relational Assessment Procedure (IRAP) is a technique that is attracting a substantial body of research literature, particularly within the clinical domain.\nMethod\nIn response, the present paper outlines a meta-analysis of clinically-focused IRAP effects (N = 494) to provide the first estimate of how well such effects validate against their respective criterion variables in general.\nResults\nThe meta-analysis incorporated clinically-focused IRAP effects from 15 studies yielding a large effect size, r ¯  = .45, with a desirably narrow 95% credibility interval (.23, .67). The funnel plot and subsequent sensitivity analyses indicated that this meta-effect was not subject to publication bias.\nLimitations\nThe present meta-effect is an estimate based upon an IRAP literature that is still evolving rapidly in the clinical domain, and so as per its accompanying credibility interval, all conclusions that follow are necessarily provisional even if bounded. Apart from the fact that the current meta-effect might be subject to inadvertent under- and/or over-estimations of the current literature, the present meta-effect might strengthen with further refinements of the IRAP.\nConclusions\nThe current meta-effect provides the means to calculate what sample size would be required to achieve a statistical power of .80 when testing the criterion validity of clinically-focused IRAP effects using a given parametric statistic. For example, first-order Pearson correlations would hypothetically require an N of 29–37 for such purposes depending upon how conservatively over-estimation of the present meta-effect is controlled for. Overall, the IRAP compares favourably with alternative implicit measures in clinical psychology.","container-title":"Journal of Behavior Therapy and Experimental Psychiatry","DOI":"10.1016/j.jbtep.2015.01.004","ISSN":"0005-7916","journalAbbreviation":"Journal of Behavior Therapy and Experimental Psychiatry","page":"59-65","source":"ScienceDirect","title":"A meta-analysis of criterion effects for the Implicit Relational Assessment Procedure (IRAP) in the clinical domain","volume":"48","author":[{"family":"Vahey","given":"Nigel A."},{"family":"Nicholson","given":"Emma"},{"family":"Barnes-Holmes","given":"Dermot"}],"issued":{"date-parts":[["2015",9]]}},"label":"page","suppress-author":true}],"schema":"https://github.com/citation-style-language/schema/raw/master/csl-citation.json"} </w:instrText>
+        <w:instrText xml:space="preserve"> ADDIN ZOTERO_ITEM CSL_CITATION {"citationID":"PdqUrU7J","properties":{"formattedCitation":"(2015)","plainCitation":"(2015)","noteIndex":0},"citationItems":[{"id":1617,"uris":["http://zotero.org/users/1687755/items/4SHQ9XKM"],"itemData":{"id":1617,"type":"article-journal","abstract":"AbstractBackground and objectives\nThe Implicit Relational Assessment Procedure (IRAP) is a technique that is attracting a substantial body of research literature, particularly within the clinical domain.\nMethod\nIn response, the present paper outlines a meta-analysis of clinically-focused IRAP effects (N = 494) to provide the first estimate of how well such effects validate against their respective criterion variables in general.\nResults\nThe meta-analysis incorporated clinically-focused IRAP effects from 15 studies yielding a large effect size, r ¯  = .45, with a desirably narrow 95% credibility interval (.23, .67). The funnel plot and subsequent sensitivity analyses indicated that this meta-effect was not subject to publication bias.\nLimitations\nThe present meta-effect is an estimate based upon an IRAP literature that is still evolving rapidly in the clinical domain, and so as per its accompanying credibility interval, all conclusions that follow are necessarily provisional even if bounded. Apart from the fact that the current meta-effect might be subject to inadvertent under- and/or over-estimations of the current literature, the present meta-effect might strengthen with further refinements of the IRAP.\nConclusions\nThe current meta-effect provides the means to calculate what sample size would be required to achieve a statistical power of .80 when testing the criterion validity of clinically-focused IRAP effects using a given parametric statistic. For example, first-order Pearson correlations would hypothetically require an N of 29–37 for such purposes depending upon how conservatively over-estimation of the present meta-effect is controlled for. Overall, the IRAP compares favourably with alternative implicit measures in clinical psychology.","container-title":"Journal of Behavior Therapy and Experimental Psychiatry","DOI":"10.1016/j.jbtep.2015.01.004","ISSN":"0005-7916","journalAbbreviation":"Journal of Behavior Therapy and Experimental Psychiatry","page":"59-65","source":"ScienceDirect","title":"A meta-analysis of criterion effects for the Implicit Relational Assessment Procedure (IRAP) in the clinical domain","volume":"48","author":[{"family":"Vahey","given":"Nigel A."},{"family":"Nicholson","given":"Emma"},{"family":"Barnes-Holmes","given":"Dermot"}],"issued":{"date-parts":[["2015",9]]}},"label":"page","suppress-author":true}],"schema":"https://github.com/citation-style-language/schema/raw/master/csl-citation.json"} </w:instrText>
       </w:r>
       <w:r>
         <w:fldChar w:fldCharType="separate"/>
@@ -7728,34 +8565,7 @@
         <w:t xml:space="preserve"> in some way. </w:t>
       </w:r>
       <w:r>
-        <w:t xml:space="preserve">Future research may therefore </w:t>
-      </w:r>
-      <w:r>
-        <w:t xml:space="preserve">wish to </w:t>
-      </w:r>
-      <w:r>
-        <w:t xml:space="preserve">consider assessing the computational reproducibility of Vahey et al.’s (2015) </w:t>
-      </w:r>
-      <w:r>
-        <w:t xml:space="preserve">results </w:t>
-      </w:r>
-      <w:r>
-        <w:t xml:space="preserve">in order to ensure that </w:t>
-      </w:r>
-      <w:r>
-        <w:t xml:space="preserve">they </w:t>
-      </w:r>
-      <w:r>
-        <w:t xml:space="preserve">were not </w:t>
-      </w:r>
-      <w:r>
-        <w:t xml:space="preserve">obtained </w:t>
-      </w:r>
-      <w:r>
-        <w:t>in error.</w:t>
-      </w:r>
-      <w:r>
-        <w:t xml:space="preserve"> Existing u</w:t>
+        <w:t>Future research may therefore wish to consider assessing the computational reproducibility of Vahey et al.’s (2015) results in order to ensure that they were not obtained in error. Existing u</w:t>
       </w:r>
       <w:r>
         <w:t>npublished research</w:t>
@@ -7773,7 +8583,7 @@
         <w:fldChar w:fldCharType="begin"/>
       </w:r>
       <w:r>
-        <w:instrText xml:space="preserve"> ADDIN ZOTERO_ITEM CSL_CITATION {"citationID":"tc6IdacP","properties":{"formattedCitation":"(Hussey, 2023a)","plainCitation":"(Hussey, 2023a)","noteIndex":0},"citationItems":[{"id":15427,"uris":["http://zotero.org/users/1687755/items/T65SN8YJ"],"itemData":{"id":15427,"type":"article-journal","abstract":"Assesses the computational reproducibility of Vahey et al.'s (2015) meta-analysis \n    Hosted on the Open Science Framework","language":"en","note":"publisher: OSF","source":"osf.io","title":"A critical reanalysis of Vahey et al. (2015) “A meta-analysis of criterion effects for the Implicit Relational Assessment Procedure (IRAP) in the clinical domain”","URL":"https://osf.io/jg8td/","author":[{"family":"Hussey","given":"Ian"}],"accessed":{"date-parts":[["2023",1,12]]},"issued":{"date-parts":[["2023",1,12]]}}}],"schema":"https://github.com/citation-style-language/schema/raw/master/csl-citation.json"} </w:instrText>
+        <w:instrText xml:space="preserve"> ADDIN ZOTERO_ITEM CSL_CITATION {"citationID":"tc6IdacP","properties":{"formattedCitation":"(Hussey, 2023a)","plainCitation":"(Hussey, 2023a)","noteIndex":0},"citationItems":[{"id":4879,"uris":["http://zotero.org/users/1687755/items/T65SN8YJ"],"itemData":{"id":4879,"type":"article-journal","abstract":"Assesses the computational reproducibility of Vahey et al.'s (2015) meta-analysis \n    Hosted on the Open Science Framework","language":"en","note":"publisher: OSF","source":"osf.io","title":"A critical reanalysis of Vahey et al. (2015) “A meta-analysis of criterion effects for the Implicit Relational Assessment Procedure (IRAP) in the clinical domain”","URL":"https://osf.io/jg8td/","author":[{"family":"Hussey","given":"Ian"}],"accessed":{"date-parts":[["2023",1,12]]},"issued":{"date-parts":[["2023",1,12]]}}}],"schema":"https://github.com/citation-style-language/schema/raw/master/csl-citation.json"} </w:instrText>
       </w:r>
       <w:r>
         <w:fldChar w:fldCharType="separate"/>
@@ -7799,6 +8609,7 @@
         <w:pStyle w:val="Heading2"/>
       </w:pPr>
       <w:r>
+        <w:lastRenderedPageBreak/>
         <w:t>Possible w</w:t>
       </w:r>
       <w:r>
@@ -7852,7 +8663,7 @@
         <w:fldChar w:fldCharType="begin"/>
       </w:r>
       <w:r>
-        <w:instrText xml:space="preserve"> ADDIN ZOTERO_ITEM CSL_CITATION {"citationID":"q1CK71Kg","properties":{"formattedCitation":"(2018)","plainCitation":"(2018)","noteIndex":0},"citationItems":[{"id":7823,"uris":["http://zotero.org/users/1687755/items/GWGYDUED"],"itemData":{"id":7823,"type":"article-journal","abstract":"The Implicit Relational Assessment Procedure (IRAP) has been used to assess the probability of arbitrarily applicable relational responding or as an indirect measure of implicit attitudes. To date, IRAP effects have commonly been quantified using the DIRAP scoring algorithm, which was derived from Greenwald, Nosek and Banaji's (2003) D effect size measure. In the article, we highlight the difference between an effect size measure and a scoring algorithm, discuss the drawbacks associated with D, and propose an alternative: a probabilistic, semiparametric measure referred to as the Probabilistic Index (Thas, De Neve, Clement, &amp; Ottoy, 2012). Using a relatively large IRAP dataset, we demonstrate how the PI is more robust to the influence of outliers and skew (which are typical of reaction time data). Finally, we conclude that PI models, in addition to producing point estimate scores, can also provide confidence intervals, significance tests, and afford the possibility to include covariates, all of which may aid single subject design studies.","container-title":"Journal of Contextual Behavioral Science","DOI":"10.1016/j.jcbs.2018.01.001","ISSN":"2212-1447","journalAbbreviation":"Journal of Contextual Behavioral Science","page":"97-103","source":"ScienceDirect","title":"The PIIRAP: An alternative scoring algorithm for the IRAP using a probabilistic semiparametric effect size measure","title-short":"The PIIRAP","volume":"7","author":[{"family":"De Schryver","given":"Maarten"},{"family":"Hussey","given":"Ian"},{"family":"De Neve","given":"Jan"},{"family":"Cartwright","given":"Aoife"},{"family":"Barnes-Holmes","given":"Dermot"}],"issued":{"date-parts":[["2018",1,1]]}},"suppress-author":true}],"schema":"https://github.com/citation-style-language/schema/raw/master/csl-citation.json"} </w:instrText>
+        <w:instrText xml:space="preserve"> ADDIN ZOTERO_ITEM CSL_CITATION {"citationID":"q1CK71Kg","properties":{"formattedCitation":"(2018)","plainCitation":"(2018)","noteIndex":0},"citationItems":[{"id":1101,"uris":["http://zotero.org/users/1687755/items/GWGYDUED"],"itemData":{"id":1101,"type":"article-journal","abstract":"The Implicit Relational Assessment Procedure (IRAP) has been used to assess the probability of arbitrarily applicable relational responding or as an indirect measure of implicit attitudes. To date, IRAP effects have commonly been quantified using the DIRAP scoring algorithm, which was derived from Greenwald, Nosek and Banaji's (2003) D effect size measure. In the article, we highlight the difference between an effect size measure and a scoring algorithm, discuss the drawbacks associated with D, and propose an alternative: a probabilistic, semiparametric measure referred to as the Probabilistic Index (Thas, De Neve, Clement, &amp; Ottoy, 2012). Using a relatively large IRAP dataset, we demonstrate how the PI is more robust to the influence of outliers and skew (which are typical of reaction time data). Finally, we conclude that PI models, in addition to producing point estimate scores, can also provide confidence intervals, significance tests, and afford the possibility to include covariates, all of which may aid single subject design studies.","container-title":"Journal of Contextual Behavioral Science","DOI":"10.1016/j.jcbs.2018.01.001","ISSN":"2212-1447","journalAbbreviation":"Journal of Contextual Behavioral Science","page":"97-103","source":"ScienceDirect","title":"The PIIRAP: An alternative scoring algorithm for the IRAP using a probabilistic semiparametric effect size measure","title-short":"The PIIRAP","volume":"7","author":[{"family":"De Schryver","given":"Maarten"},{"family":"Hussey","given":"Ian"},{"family":"De Neve","given":"Jan"},{"family":"Cartwright","given":"Aoife"},{"family":"Barnes-Holmes","given":"Dermot"}],"issued":{"date-parts":[["2018",1,1]]}},"suppress-author":true}],"schema":"https://github.com/citation-style-language/schema/raw/master/csl-citation.json"} </w:instrText>
       </w:r>
       <w:r>
         <w:fldChar w:fldCharType="separate"/>
@@ -7895,16 +8706,13 @@
         <w:t xml:space="preserve"> </w:t>
       </w:r>
       <w:r>
-        <w:t xml:space="preserve">Prior work by </w:t>
-      </w:r>
-      <w:r>
-        <w:t xml:space="preserve">De Schryver et al. </w:t>
+        <w:t xml:space="preserve">Prior work by De Schryver et al. </w:t>
       </w:r>
       <w:r>
         <w:fldChar w:fldCharType="begin"/>
       </w:r>
       <w:r>
-        <w:instrText xml:space="preserve"> ADDIN ZOTERO_ITEM CSL_CITATION {"citationID":"dINyYQkS","properties":{"formattedCitation":"(2018)","plainCitation":"(2018)","noteIndex":0},"citationItems":[{"id":7823,"uris":["http://zotero.org/users/1687755/items/GWGYDUED"],"itemData":{"id":7823,"type":"article-journal","abstract":"The Implicit Relational Assessment Procedure (IRAP) has been used to assess the probability of arbitrarily applicable relational responding or as an indirect measure of implicit attitudes. To date, IRAP effects have commonly been quantified using the DIRAP scoring algorithm, which was derived from Greenwald, Nosek and Banaji's (2003) D effect size measure. In the article, we highlight the difference between an effect size measure and a scoring algorithm, discuss the drawbacks associated with D, and propose an alternative: a probabilistic, semiparametric measure referred to as the Probabilistic Index (Thas, De Neve, Clement, &amp; Ottoy, 2012). Using a relatively large IRAP dataset, we demonstrate how the PI is more robust to the influence of outliers and skew (which are typical of reaction time data). Finally, we conclude that PI models, in addition to producing point estimate scores, can also provide confidence intervals, significance tests, and afford the possibility to include covariates, all of which may aid single subject design studies.","container-title":"Journal of Contextual Behavioral Science","DOI":"10.1016/j.jcbs.2018.01.001","ISSN":"2212-1447","journalAbbreviation":"Journal of Contextual Behavioral Science","page":"97-103","source":"ScienceDirect","title":"The PIIRAP: An alternative scoring algorithm for the IRAP using a probabilistic semiparametric effect size measure","title-short":"The PIIRAP","volume":"7","author":[{"family":"De Schryver","given":"Maarten"},{"family":"Hussey","given":"Ian"},{"family":"De Neve","given":"Jan"},{"family":"Cartwright","given":"Aoife"},{"family":"Barnes-Holmes","given":"Dermot"}],"issued":{"date-parts":[["2018",1,1]]}},"suppress-author":true}],"schema":"https://github.com/citation-style-language/schema/raw/master/csl-citation.json"} </w:instrText>
+        <w:instrText xml:space="preserve"> ADDIN ZOTERO_ITEM CSL_CITATION {"citationID":"dINyYQkS","properties":{"formattedCitation":"(2018)","plainCitation":"(2018)","noteIndex":0},"citationItems":[{"id":1101,"uris":["http://zotero.org/users/1687755/items/GWGYDUED"],"itemData":{"id":1101,"type":"article-journal","abstract":"The Implicit Relational Assessment Procedure (IRAP) has been used to assess the probability of arbitrarily applicable relational responding or as an indirect measure of implicit attitudes. To date, IRAP effects have commonly been quantified using the DIRAP scoring algorithm, which was derived from Greenwald, Nosek and Banaji's (2003) D effect size measure. In the article, we highlight the difference between an effect size measure and a scoring algorithm, discuss the drawbacks associated with D, and propose an alternative: a probabilistic, semiparametric measure referred to as the Probabilistic Index (Thas, De Neve, Clement, &amp; Ottoy, 2012). Using a relatively large IRAP dataset, we demonstrate how the PI is more robust to the influence of outliers and skew (which are typical of reaction time data). Finally, we conclude that PI models, in addition to producing point estimate scores, can also provide confidence intervals, significance tests, and afford the possibility to include covariates, all of which may aid single subject design studies.","container-title":"Journal of Contextual Behavioral Science","DOI":"10.1016/j.jcbs.2018.01.001","ISSN":"2212-1447","journalAbbreviation":"Journal of Contextual Behavioral Science","page":"97-103","source":"ScienceDirect","title":"The PIIRAP: An alternative scoring algorithm for the IRAP using a probabilistic semiparametric effect size measure","title-short":"The PIIRAP","volume":"7","author":[{"family":"De Schryver","given":"Maarten"},{"family":"Hussey","given":"Ian"},{"family":"De Neve","given":"Jan"},{"family":"Cartwright","given":"Aoife"},{"family":"Barnes-Holmes","given":"Dermot"}],"issued":{"date-parts":[["2018",1,1]]}},"suppress-author":true}],"schema":"https://github.com/citation-style-language/schema/raw/master/csl-citation.json"} </w:instrText>
       </w:r>
       <w:r>
         <w:fldChar w:fldCharType="separate"/>
@@ -7944,11 +8752,7 @@
         <w:t>the order in which participants completed the block</w:t>
       </w:r>
       <w:r>
-        <w:t xml:space="preserve">s. Results suggested that higher </w:t>
-      </w:r>
-      <w:r>
-        <w:lastRenderedPageBreak/>
-        <w:t xml:space="preserve">reliability was observed when response option locations were fixed rather than moving. All other things being equal, future IRAP research should therefore consider using fixed response option locations. </w:t>
+        <w:t xml:space="preserve">s. Results suggested that higher reliability was observed when response option locations were fixed rather than moving. All other things being equal, future IRAP research should therefore consider using fixed response option locations. </w:t>
       </w:r>
       <w:r>
         <w:t>Nonetheless</w:t>
@@ -8023,7 +8827,7 @@
         <w:fldChar w:fldCharType="begin"/>
       </w:r>
       <w:r>
-        <w:instrText xml:space="preserve"> ADDIN ZOTERO_ITEM CSL_CITATION {"citationID":"Y3Hyh6gt","properties":{"formattedCitation":"(\\uc0\\u945{} = .80: Greenwald &amp; Lai, 2020)","plainCitation":"(α = .80: Greenwald &amp; Lai, 2020)","noteIndex":0},"citationItems":[{"id":12489,"uris":["http://zotero.org/users/1687755/items/UQYJYU63"],"itemData":{"id":12489,"type":"article-journal","abstract":"In the last 20 years, research on implicit social cognition has established that social judgments and behavior are guided by attitudes and stereotypes of which the actor may lack awareness. Research using the methods of implicit social cognition has produced the concept of implicit bias, which has generated wide attention not only in social, clinical, and developmental psychology, but also in disciplines outside of psychology, including business, law, criminal justice, medicine, education, and political science. Although this rapidly growing body of research offers prospects of useful societal applications, the theory needed to confidently guide those applications remains insufficiently developed. This article describes the methods that have been developed, the findings that have been obtained, and the theoretical questions that remain to be answered.","container-title":"Annual Review of Psychology","DOI":"10.1146/annurev-psych-010419-050837","issue":"1","note":"_eprint: https://doi.org/10.1146/annurev-psych-010419-050837\nPMID: 31640465","page":"419-445","source":"Annual Reviews","title":"Implicit Social Cognition","volume":"71","author":[{"family":"Greenwald","given":"Anthony G."},{"family":"Lai","given":"Calvin K."}],"issued":{"date-parts":[["2020"]]}},"prefix":"α = .80: "}],"schema":"https://github.com/citation-style-language/schema/raw/master/csl-citation.json"} </w:instrText>
+        <w:instrText xml:space="preserve"> ADDIN ZOTERO_ITEM CSL_CITATION {"citationID":"Y3Hyh6gt","properties":{"formattedCitation":"(\\uc0\\u945{} = .80: Greenwald &amp; Lai, 2020)","plainCitation":"(α = .80: Greenwald &amp; Lai, 2020)","noteIndex":0},"citationItems":[{"id":432,"uris":["http://zotero.org/users/1687755/items/UQYJYU63"],"itemData":{"id":432,"type":"article-journal","abstract":"In the last 20 years, research on implicit social cognition has established that social judgments and behavior are guided by attitudes and stereotypes of which the actor may lack awareness. Research using the methods of implicit social cognition has produced the concept of implicit bias, which has generated wide attention not only in social, clinical, and developmental psychology, but also in disciplines outside of psychology, including business, law, criminal justice, medicine, education, and political science. Although this rapidly growing body of research offers prospects of useful societal applications, the theory needed to confidently guide those applications remains insufficiently developed. This article describes the methods that have been developed, the findings that have been obtained, and the theoretical questions that remain to be answered.","container-title":"Annual Review of Psychology","DOI":"10.1146/annurev-psych-010419-050837","issue":"1","note":"_eprint: https://doi.org/10.1146/annurev-psych-010419-050837\nPMID: 31640465","page":"419-445","source":"Annual Reviews","title":"Implicit Social Cognition","volume":"71","author":[{"family":"Greenwald","given":"Anthony G."},{"family":"Lai","given":"Calvin K."}],"issued":{"date-parts":[["2020"]]}},"prefix":"α = .80: "}],"schema":"https://github.com/citation-style-language/schema/raw/master/csl-citation.json"} </w:instrText>
       </w:r>
       <w:r>
         <w:fldChar w:fldCharType="separate"/>
@@ -8053,7 +8857,7 @@
         <w:fldChar w:fldCharType="begin"/>
       </w:r>
       <w:r>
-        <w:instrText xml:space="preserve"> ADDIN ZOTERO_ITEM CSL_CITATION {"citationID":"TB37r4XW","properties":{"formattedCitation":"(Nunnally &amp; Bernstein, 1994)","plainCitation":"(Nunnally &amp; Bernstein, 1994)","dontUpdate":true,"noteIndex":0},"citationItems":[{"id":8360,"uris":["http://zotero.org/users/1687755/items/G7ESHSYZ"],"itemData":{"id":8360,"type":"book","edition":"3rd edition","ISBN":"0-07-047849-X","publisher":"McGraw-Hill","title":"Psychometric Theory","author":[{"family":"Nunnally","given":"J"},{"family":"Bernstein","given":"I"}],"issued":{"date-parts":[["1994"]]}}}],"schema":"https://github.com/citation-style-language/schema/raw/master/csl-citation.json"} </w:instrText>
+        <w:instrText xml:space="preserve"> ADDIN ZOTERO_ITEM CSL_CITATION {"citationID":"TB37r4XW","properties":{"formattedCitation":"(Nunnally &amp; Bernstein, 1994)","plainCitation":"(Nunnally &amp; Bernstein, 1994)","dontUpdate":true,"noteIndex":0},"citationItems":[{"id":4653,"uris":["http://zotero.org/users/1687755/items/G7ESHSYZ"],"itemData":{"id":4653,"type":"book","edition":"3rd edition","ISBN":"0-07-047849-X","publisher":"McGraw-Hill","title":"Psychometric Theory","author":[{"family":"Nunnally","given":"J"},{"family":"Bernstein","given":"I"}],"issued":{"date-parts":[["1994"]]}}}],"schema":"https://github.com/citation-style-language/schema/raw/master/csl-citation.json"} </w:instrText>
       </w:r>
       <w:r>
         <w:fldChar w:fldCharType="separate"/>
@@ -8112,7 +8916,7 @@
         <w:fldChar w:fldCharType="begin"/>
       </w:r>
       <w:r>
-        <w:instrText xml:space="preserve"> ADDIN ZOTERO_ITEM CSL_CITATION {"citationID":"rBolp1md","properties":{"formattedCitation":"(Nosek et al., 2013)","plainCitation":"(Nosek et al., 2013)","noteIndex":0},"citationItems":[{"id":754,"uris":["http://zotero.org/users/1687755/items/ET5IKHWG"],"itemData":{"id":754,"type":"article-journal","container-title":"Preprint","language":"en","source":"CrossRef","title":"Understanding and using the Brief Implicit Association Test: Recommended scoring procedures","title-short":"Understanding and Using the Brief Implicit Association Test","URL":"http://ssrn.com/abstract=2196002","author":[{"family":"Nosek","given":"Brian A."},{"family":"Bar-Anan","given":"Yoav"},{"family":"Sriram","given":"N."},{"family":"Greenwald","given":"Anthony G."}],"accessed":{"date-parts":[["2015",1,20]]},"issued":{"date-parts":[["2013"]]}}}],"schema":"https://github.com/citation-style-language/schema/raw/master/csl-citation.json"} </w:instrText>
+        <w:instrText xml:space="preserve"> ADDIN ZOTERO_ITEM CSL_CITATION {"citationID":"rBolp1md","properties":{"formattedCitation":"(Nosek et al., 2013)","plainCitation":"(Nosek et al., 2013)","noteIndex":0},"citationItems":[{"id":4651,"uris":["http://zotero.org/users/1687755/items/ET5IKHWG"],"itemData":{"id":4651,"type":"article-journal","container-title":"Preprint","language":"en","source":"CrossRef","title":"Understanding and using the Brief Implicit Association Test: Recommended scoring procedures","title-short":"Understanding and Using the Brief Implicit Association Test","URL":"http://ssrn.com/abstract=2196002","author":[{"family":"Nosek","given":"Brian A."},{"family":"Bar-Anan","given":"Yoav"},{"family":"Sriram","given":"N."},{"family":"Greenwald","given":"Anthony G."}],"accessed":{"date-parts":[["2015",1,20]]},"issued":{"date-parts":[["2013"]]}}}],"schema":"https://github.com/citation-style-language/schema/raw/master/csl-citation.json"} </w:instrText>
       </w:r>
       <w:r>
         <w:fldChar w:fldCharType="separate"/>
@@ -8142,7 +8946,10 @@
         <w:t xml:space="preserve">behavior within the task </w:t>
       </w:r>
       <w:r>
-        <w:t>than was initially thought. For example, the dimension along which the two category stimuli are related</w:t>
+        <w:t xml:space="preserve">than was initially thought. For example, the dimension along which the two category stimuli are </w:t>
+      </w:r>
+      <w:r>
+        <w:t>related</w:t>
       </w:r>
       <w:r>
         <w:t xml:space="preserve"> factor into IRAP performance</w:t>
@@ -8154,7 +8961,7 @@
         <w:fldChar w:fldCharType="begin"/>
       </w:r>
       <w:r>
-        <w:instrText xml:space="preserve"> ADDIN ZOTERO_ITEM CSL_CITATION {"citationID":"O1hjHr0Y","properties":{"formattedCitation":"(even though the task never requires the participant to emit this relational response, see Hussey et al., 2016)","plainCitation":"(even though the task never requires the participant to emit this relational response, see Hussey et al., 2016)","noteIndex":0},"citationItems":[{"id":2895,"uris":["http://zotero.org/users/1687755/items/PT9UEGDD"],"itemData":{"id":2895,"type":"article-journal","container-title":"The Psychological Record","DOI":"10.1007/s40732-016-0171-6","ISSN":"0033-2933, 2163-3452","issue":"2","language":"en","page":"291-299","source":"CrossRef","title":"The IRAP Is Nonrelative but not Acontextual: Changes to the Contrast Category Influence Men’s Dehumanization of Women","title-short":"The IRAP Is Nonrelative but not Acontextual","volume":"66","author":[{"family":"Hussey","given":"Ian"},{"family":"Ní Mhaoileoin","given":"Dearbhaile"},{"family":"Barnes-Holmes","given":"Dermot"},{"family":"Ohtsuki","given":"Tomu"},{"family":"Kishita","given":"Naoko"},{"family":"Hughes","given":"Sean"},{"family":"Murphy","given":"Carol"}],"issued":{"date-parts":[["2016",6]]}},"prefix":"even though the task never requires the participant to emit this relational response, see "}],"schema":"https://github.com/citation-style-language/schema/raw/master/csl-citation.json"} </w:instrText>
+        <w:instrText xml:space="preserve"> ADDIN ZOTERO_ITEM CSL_CITATION {"citationID":"O1hjHr0Y","properties":{"formattedCitation":"(even though the task never requires the participant to emit this relational response, see Hussey et al., 2016)","plainCitation":"(even though the task never requires the participant to emit this relational response, see Hussey et al., 2016)","noteIndex":0},"citationItems":[{"id":4839,"uris":["http://zotero.org/users/1687755/items/PT9UEGDD"],"itemData":{"id":4839,"type":"article-journal","container-title":"The Psychological Record","DOI":"10.1007/s40732-016-0171-6","ISSN":"0033-2933, 2163-3452","issue":"2","language":"en","page":"291-299","source":"CrossRef","title":"The IRAP Is Nonrelative but not Acontextual: Changes to the Contrast Category Influence Men’s Dehumanization of Women","title-short":"The IRAP Is Nonrelative but not Acontextual","volume":"66","author":[{"family":"Hussey","given":"Ian"},{"family":"Ní Mhaoileoin","given":"Dearbhaile"},{"family":"Barnes-Holmes","given":"Dermot"},{"family":"Ohtsuki","given":"Tomu"},{"family":"Kishita","given":"Naoko"},{"family":"Hughes","given":"Sean"},{"family":"Murphy","given":"Carol"}],"issued":{"date-parts":[["2016",6]]}},"prefix":"even though the task never requires the participant to emit this relational response, see "}],"schema":"https://github.com/citation-style-language/schema/raw/master/csl-citation.json"} </w:instrText>
       </w:r>
       <w:r>
         <w:fldChar w:fldCharType="separate"/>
@@ -8181,7 +8988,7 @@
         <w:fldChar w:fldCharType="begin"/>
       </w:r>
       <w:r>
-        <w:instrText xml:space="preserve"> ADDIN ZOTERO_ITEM CSL_CITATION {"citationID":"xYej66p0","properties":{"formattedCitation":"(Finn et al., 2016)","plainCitation":"(Finn et al., 2016)","noteIndex":0},"citationItems":[{"id":2815,"uris":["http://zotero.org/users/1687755/items/HCBWM4CC"],"itemData":{"id":2815,"type":"article-journal","container-title":"The Psychological Record","issue":"2","page":"309-321","source":"Google Scholar","title":"Exploring the Behavioral Dynamics of the Implicit Relational Assessment Procedure: The Impact of Three Types of Introductory Rules","title-short":"Exploring the Behavioral Dynamics of the Implicit Relational Assessment Procedure","author":[{"family":"Finn","given":"Martin"},{"family":"Barnes-Holmes","given":"Dermot"},{"family":"Hussey","given":"Ian"},{"family":"Graddy","given":"Joseph"}],"issued":{"date-parts":[["2016"]]}}}],"schema":"https://github.com/citation-style-language/schema/raw/master/csl-citation.json"} </w:instrText>
+        <w:instrText xml:space="preserve"> ADDIN ZOTERO_ITEM CSL_CITATION {"citationID":"xYej66p0","properties":{"formattedCitation":"(Finn et al., 2016)","plainCitation":"(Finn et al., 2016)","noteIndex":0},"citationItems":[{"id":3,"uris":["http://zotero.org/users/1687755/items/HCBWM4CC"],"itemData":{"id":3,"type":"article-journal","container-title":"The Psychological Record","issue":"2","page":"309-321","source":"Google Scholar","title":"Exploring the behavioral dynamics of the Implicit Relational Assessment Procedure: The impact of three types of introductory rules","title-short":"Exploring the Behavioral Dynamics of the Implicit Relational Assessment Procedure","author":[{"family":"Finn","given":"Martin"},{"family":"Barnes-Holmes","given":"Dermot"},{"family":"Hussey","given":"Ian"},{"family":"Graddy","given":"Joseph"}],"issued":{"date-parts":[["2016"]]}}}],"schema":"https://github.com/citation-style-language/schema/raw/master/csl-citation.json"} </w:instrText>
       </w:r>
       <w:r>
         <w:fldChar w:fldCharType="separate"/>
@@ -8308,16 +9115,108 @@
         <w:t xml:space="preserve"> are therefore negatively impacted by low reliability and poor measurement. </w:t>
       </w:r>
       <w:r>
-        <w:t xml:space="preserve">As such, the IRAP’s poor reliability has implications for all IRAP research, </w:t>
-      </w:r>
-      <w:r>
-        <w:t xml:space="preserve">regardless of whether </w:t>
-      </w:r>
-      <w:r>
-        <w:t>the task</w:t>
-      </w:r>
-      <w:r>
-        <w:t xml:space="preserve"> is being used as a measure of implicit social cognition or relational responding</w:t>
+        <w:t xml:space="preserve">As such, the IRAP’s poor reliability has implications for all IRAP research, regardless of whether the task is being used as a measure of implicit social cognition or relational responding </w:t>
+      </w:r>
+      <w:r>
+        <w:fldChar w:fldCharType="begin"/>
+      </w:r>
+      <w:r>
+        <w:instrText xml:space="preserve"> ADDIN ZOTERO_ITEM CSL_CITATION {"citationID":"gx11YulG","properties":{"unsorted":true,"formattedCitation":"(Hughes et al., 2012; Barnes-Holmes &amp; Harte, 2022; although see Hussey, 2022b)","plainCitation":"(Hughes et al., 2012; Barnes-Holmes &amp; Harte, 2022; although see Hussey, 2022b)","noteIndex":0},"citationItems":[{"id":2053,"uris":["http://zotero.org/users/1687755/items/3ZWEP9UV"],"itemData":{"id":2053,"type":"article-journal","abstract":"Throughout much of the past two decades, contextual behavioral science has been applied to a diverse spectrum of psychological phenomena. This intellectual voyage into uncharted waters has brought with it exciting new developments at the methodological and theoretical levels as well as increased contact with other philosophical frameworks such as mechanism. This expansion into new territories requires that the researcher carefully walk a tight-rope between different intellectual traditions—an activity that is subject to several challenges and dangers. In the following paper we provide a detailed map on how to navigate such pitfalls in the study of implicit cognition. We open with a comprehensive overview of the core assumptions and analytic strategies upon which the cognitive (mechanistic) and functional (contextual) traditions have been built. As we shall see, both traditions have sought to understand, predict, and in some cases influence, behavior using radically different conceptual, theoretical and methodological tools. The Relational Elaboration and Coherence (REC) model as well as the Implicit Relational Assessment Procedure (IRAP) are offered as examples of how researchers can explore the domain of implicit cognition from a purely functional perspective. Finally, we examine the possibility that although the cognitive and functional frameworks operate at two independent levels of analysis each may be mutually informed by the work of the other, to the benefit of both.","container-title":"Journal of Contextual Behavioral Science","DOI":"10.1016/j.jcbs.2012.09.003","ISSN":"2212-1447","issue":"1–2","journalAbbreviation":"Journal of Contextual Behavioral Science","page":"17-38","source":"ScienceDirect","title":"Holding on to our functional roots when exploring new intellectual islands: A voyage through implicit cognition research","title-short":"Holding on to our functional roots when exploring new intellectual islands","volume":"1","author":[{"family":"Hughes","given":"Sean"},{"family":"Barnes-Holmes","given":"Dermot"},{"family":"Vahey","given":"Nigel A."}],"issued":{"date-parts":[["2012",12,10]]}},"label":"page"},{"id":4707,"uris":["http://zotero.org/users/1687755/items/DJC2GMQM"],"itemData":{"id":4707,"type":"article-journal","abstract":"The implicit relational assessment procedure (IRAP) was initially developed as a way to assess the strength and probability of natural verbal relations, as defined within relational frame theory (RFT), and was conceptually rooted within the behavior-analytic tradition. However, the IRAP quickly became employed primarily as a measure of implicit cognition, more in line with mainstream psychology than behavior analysis. In doing so, research using the IRAP increasingly employed ill-defined mainstream psychological terms, focused on correlational analyses with traditional psychometry, and thus emphasized prediction over the prediction-and-influence of behavior. Although perhaps beneficial to the study of implicit cognition, this approach could be argued to have limited the IRAP’s utility in behavior analyses of human language and cognition. In the current article we will reflect on this suggestion, on the IRAPs place and current use in the field of behavior analysis, and on its potential future within behavioral psychology in light of recent conceptual and empirical advances in RFT. In doing so, it is hoped that the measure may be refined into a better understood, more precise, functional-analytic tool.","container-title":"Perspectives on Behavior Science","DOI":"10.1007/s40614-022-00352-z","ISSN":"2520-8977","journalAbbreviation":"Perspect Behav Sci","language":"en","source":"Springer Link","title":"The IRAP as a Measure of Implicit Cognition: A Case of Frankenstein’s Monster","title-short":"The IRAP as a Measure of Implicit Cognition","URL":"https://doi.org/10.1007/s40614-022-00352-z","author":[{"family":"Barnes-Holmes","given":"Dermot"},{"family":"Harte","given":"Colin"}],"accessed":{"date-parts":[["2022",8,2]]},"issued":{"date-parts":[["2022",7,29]]}}},{"id":5223,"uris":["http://zotero.org/users/1687755/items/8AY5SY46"],"itemData":{"id":5223,"type":"article-journal","abstract":"Barnes-Holmes &amp; Harte (2022) recently provided an account of the history of the development and use of the Implicit Relational Assessment Procedure (IRAP), and used this account as a springboard for suggestions for future research. Unfortunately, their core assertions are at odds with the published scientific record. This raises questions about the reliability of their recommendations. This reply uses a systematic review of the published IRAP literature to show that, contrary to Barnes-Holmes &amp; Harte’s (2022) account, (1) Barnes-Holmes repeatedly and explicitly stated that the IRAP is an implicit measure, and (2) Barnes-Holmes did not “lose control” of the task. Rather, he and his research group have produced the majority of all IRAP publications. The credibility of Barnes-Holmes &amp; Harte’s (2022) suggestions regarding the future of the IRAP is undermined by their inaccurate account of its past. However, their analogy with Frankenstein’s monster still holds, albeit under an alternative and correct reading of Shelly’s novel as a cautionary tale about scientific recklessness.","container-title":"PsyArXiv","DOI":"10.31234/osf.io/qmg6s","language":"en-us","source":"OSF Preprints","title":"Reply to Barnes-Holmes &amp; Harte (2022) “The IRAP as a Measure of Implicit Cognition: A Case of Frankenstein’s Monster”","title-short":"Reply to Barnes-Holmes &amp; Harte (2022) “The IRAP as a Measure of Implicit Cognition","URL":"https://psyarxiv.com/qmg6s/","author":[{"family":"Hussey","given":"Ian"}],"accessed":{"date-parts":[["2023",1,2]]},"issued":{"date-parts":[["2022",10,5]]}},"label":"page","prefix":"although see"}],"schema":"https://github.com/citation-style-language/schema/raw/master/csl-citation.json"} </w:instrText>
+      </w:r>
+      <w:r>
+        <w:fldChar w:fldCharType="separate"/>
+      </w:r>
+      <w:r>
+        <w:rPr>
+          <w:noProof/>
+        </w:rPr>
+        <w:t>(Hughes et al., 2012; Barnes-Holmes &amp; Harte, 2022; although see Hussey, 2022b)</w:t>
+      </w:r>
+      <w:r>
+        <w:fldChar w:fldCharType="end"/>
+      </w:r>
+      <w:r>
+        <w:t>.</w:t>
+      </w:r>
+    </w:p>
+    <w:p>
+      <w:r>
+        <w:t xml:space="preserve">Vahey et al.’s </w:t>
+      </w:r>
+      <w:r>
+        <w:fldChar w:fldCharType="begin"/>
+      </w:r>
+      <w:r>
+        <w:instrText xml:space="preserve"> ADDIN ZOTERO_ITEM CSL_CITATION {"citationID":"mwFTZ6pK","properties":{"formattedCitation":"(2015)","plainCitation":"(2015)","noteIndex":0},"citationItems":[{"id":1617,"uris":["http://zotero.org/users/1687755/items/4SHQ9XKM"],"itemData":{"id":1617,"type":"article-journal","abstract":"AbstractBackground and objectives\nThe Implicit Relational Assessment Procedure (IRAP) is a technique that is attracting a substantial body of research literature, particularly within the clinical domain.\nMethod\nIn response, the present paper outlines a meta-analysis of clinically-focused IRAP effects (N = 494) to provide the first estimate of how well such effects validate against their respective criterion variables in general.\nResults\nThe meta-analysis incorporated clinically-focused IRAP effects from 15 studies yielding a large effect size, r ¯  = .45, with a desirably narrow 95% credibility interval (.23, .67). The funnel plot and subsequent sensitivity analyses indicated that this meta-effect was not subject to publication bias.\nLimitations\nThe present meta-effect is an estimate based upon an IRAP literature that is still evolving rapidly in the clinical domain, and so as per its accompanying credibility interval, all conclusions that follow are necessarily provisional even if bounded. Apart from the fact that the current meta-effect might be subject to inadvertent under- and/or over-estimations of the current literature, the present meta-effect might strengthen with further refinements of the IRAP.\nConclusions\nThe current meta-effect provides the means to calculate what sample size would be required to achieve a statistical power of .80 when testing the criterion validity of clinically-focused IRAP effects using a given parametric statistic. For example, first-order Pearson correlations would hypothetically require an N of 29–37 for such purposes depending upon how conservatively over-estimation of the present meta-effect is controlled for. Overall, the IRAP compares favourably with alternative implicit measures in clinical psychology.","container-title":"Journal of Behavior Therapy and Experimental Psychiatry","DOI":"10.1016/j.jbtep.2015.01.004","ISSN":"0005-7916","journalAbbreviation":"Journal of Behavior Therapy and Experimental Psychiatry","page":"59-65","source":"ScienceDirect","title":"A meta-analysis of criterion effects for the Implicit Relational Assessment Procedure (IRAP) in the clinical domain","volume":"48","author":[{"family":"Vahey","given":"Nigel A."},{"family":"Nicholson","given":"Emma"},{"family":"Barnes-Holmes","given":"Dermot"}],"issued":{"date-parts":[["2015",9]]}},"suppress-author":true}],"schema":"https://github.com/citation-style-language/schema/raw/master/csl-citation.json"} </w:instrText>
+      </w:r>
+      <w:r>
+        <w:fldChar w:fldCharType="separate"/>
+      </w:r>
+      <w:r>
+        <w:t>(2015)</w:t>
+      </w:r>
+      <w:r>
+        <w:fldChar w:fldCharType="end"/>
+      </w:r>
+      <w:r>
+        <w:t xml:space="preserve"> meta-analysis of </w:t>
+      </w:r>
+      <w:r>
+        <w:t xml:space="preserve">the IRAP’s </w:t>
+      </w:r>
+      <w:r>
+        <w:t xml:space="preserve">criterion validity concluded that the </w:t>
+      </w:r>
+      <w:r>
+        <w:t xml:space="preserve">task </w:t>
+      </w:r>
+      <w:r>
+        <w:t xml:space="preserve">shows promise as a clinical assessment measure. However, a degree of reliability is a prerequisite for validity </w:t>
+      </w:r>
+      <w:r>
+        <w:fldChar w:fldCharType="begin"/>
+      </w:r>
+      <w:r>
+        <w:instrText xml:space="preserve"> ADDIN ZOTERO_ITEM CSL_CITATION {"citationID":"kaDtsyY3","properties":{"formattedCitation":"(Loevinger, 1957)","plainCitation":"(Loevinger, 1957)","noteIndex":0},"citationItems":[{"id":3711,"uris":["http://zotero.org/users/1687755/items/QYU8J8ZG"],"itemData":{"id":3711,"type":"article-journal","container-title":"Psychological Reports","DOI":"10.2466/pr0.1957.3.3.635","ISSN":"0033-2941","issue":"3","journalAbbreviation":"Psychol Rep","language":"en","page":"635-694","source":"SAGE Journals","title":"Objective Tests as Instruments of Psychological Theory","volume":"3","author":[{"family":"Loevinger","given":"Jane"}],"issued":{"date-parts":[["1957",6,1]]}}}],"schema":"https://github.com/citation-style-language/schema/raw/master/csl-citation.json"} </w:instrText>
+      </w:r>
+      <w:r>
+        <w:fldChar w:fldCharType="separate"/>
+      </w:r>
+      <w:r>
+        <w:t>(Loevinger, 1957)</w:t>
+      </w:r>
+      <w:r>
+        <w:fldChar w:fldCharType="end"/>
+      </w:r>
+      <w:r>
+        <w:t xml:space="preserve">. The results of this and two </w:t>
+      </w:r>
+      <w:r>
+        <w:t xml:space="preserve">previous </w:t>
+      </w:r>
+      <w:r>
+        <w:t xml:space="preserve">meta-analyses suggest that the IRAP’s reliability is poor at best and unacceptably low at worst. This poor reliability has direct negative implications for statistical power in past and future studies. Elsewhere, recent research has also suggested that the IRAP demonstrates very poor individual level estimation </w:t>
+      </w:r>
+      <w:r>
+        <w:fldChar w:fldCharType="begin"/>
+      </w:r>
+      <w:r>
+        <w:instrText xml:space="preserve"> ADDIN ZOTERO_ITEM CSL_CITATION {"citationID":"qla0HyvR","properties":{"formattedCitation":"(Hussey, 2020)","plainCitation":"(Hussey, 2020)","noteIndex":0},"citationItems":[{"id":12,"uris":["http://zotero.org/users/1687755/items/ZYIN4KHW"],"itemData":{"id":12,"type":"article-journal","abstract":"A meta-analysis suggested that the Implicit Relational Assessment Procedure (IRAP) has potential “as a tool for clinical assessment”. Here I present evidence to the contrary. Using all published and unpublished file-drawer data available to me, I bootstrapping 95% Confidence Intervals for each IRAP D score. Results demonstrate that Confidence Intervals are extremely wide: regardless of the estimated D score, the data is equally compatible with a ‘true’ score lying anywhere in the range of very negative to very positive. The IRAP is therefore not currently suitable for individual level use or assessment in research or applied settings.","container-title":"PsyArXiv","DOI":"10.31234/osf.io/w2ygr","note":"publisher: PsyArXiv","source":"psyarxiv.com","title":"The Implicit Relational Assessment Procedure is not suitable for individual use","URL":"https://psyarxiv.com/w2ygr/","author":[{"family":"Hussey","given":"Ian"}],"accessed":{"date-parts":[["2020",6,12]]},"issued":{"date-parts":[["2020",6,11]]}}}],"schema":"https://github.com/citation-style-language/schema/raw/master/csl-citation.json"} </w:instrText>
+      </w:r>
+      <w:r>
+        <w:fldChar w:fldCharType="separate"/>
+      </w:r>
+      <w:r>
+        <w:t>(Hussey, 2020)</w:t>
+      </w:r>
+      <w:r>
+        <w:fldChar w:fldCharType="end"/>
+      </w:r>
+      <w:r>
+        <w:t xml:space="preserve">, which is coherent with the current results given the </w:t>
+      </w:r>
+      <w:r>
+        <w:t>mathematical relationship between reliability and individual level estimation</w:t>
       </w:r>
       <w:r>
         <w:t xml:space="preserve"> </w:t>
@@ -8326,7 +9225,7 @@
         <w:fldChar w:fldCharType="begin"/>
       </w:r>
       <w:r>
-        <w:instrText xml:space="preserve"> ADDIN ZOTERO_ITEM CSL_CITATION {"citationID":"gx11YulG","properties":{"unsorted":true,"formattedCitation":"(Hughes et al., 2012; Barnes-Holmes &amp; Harte, 2022; although see Hussey, 2022b)","plainCitation":"(Hughes et al., 2012; Barnes-Holmes &amp; Harte, 2022; although see Hussey, 2022b)","noteIndex":0},"citationItems":[{"id":4,"uris":["http://zotero.org/users/1687755/items/3ZWEP9UV"],"itemData":{"id":4,"type":"article-journal","abstract":"Throughout much of the past two decades, contextual behavioral science has been applied to a diverse spectrum of psychological phenomena. This intellectual voyage into uncharted waters has brought with it exciting new developments at the methodological and theoretical levels as well as increased contact with other philosophical frameworks such as mechanism. This expansion into new territories requires that the researcher carefully walk a tight-rope between different intellectual traditions—an activity that is subject to several challenges and dangers. In the following paper we provide a detailed map on how to navigate such pitfalls in the study of implicit cognition. We open with a comprehensive overview of the core assumptions and analytic strategies upon which the cognitive (mechanistic) and functional (contextual) traditions have been built. As we shall see, both traditions have sought to understand, predict, and in some cases influence, behavior using radically different conceptual, theoretical and methodological tools. The Relational Elaboration and Coherence (REC) model as well as the Implicit Relational Assessment Procedure (IRAP) are offered as examples of how researchers can explore the domain of implicit cognition from a purely functional perspective. Finally, we examine the possibility that although the cognitive and functional frameworks operate at two independent levels of analysis each may be mutually informed by the work of the other, to the benefit of both.","container-title":"Journal of Contextual Behavioral Science","DOI":"10.1016/j.jcbs.2012.09.003","ISSN":"2212-1447","issue":"1–2","journalAbbreviation":"Journal of Contextual Behavioral Science","page":"17-38","source":"ScienceDirect","title":"Holding on to our functional roots when exploring new intellectual islands: A voyage through implicit cognition research","title-short":"Holding on to our functional roots when exploring new intellectual islands","volume":"1","author":[{"family":"Hughes","given":"Sean"},{"family":"Barnes-Holmes","given":"Dermot"},{"family":"Vahey","given":"Nigel A."}],"issued":{"date-parts":[["2012",12,10]]}},"label":"page"},{"id":13921,"uris":["http://zotero.org/users/1687755/items/DJC2GMQM"],"itemData":{"id":13921,"type":"article-journal","abstract":"The implicit relational assessment procedure (IRAP) was initially developed as a way to assess the strength and probability of natural verbal relations, as defined within relational frame theory (RFT), and was conceptually rooted within the behavior-analytic tradition. However, the IRAP quickly became employed primarily as a measure of implicit cognition, more in line with mainstream psychology than behavior analysis. In doing so, research using the IRAP increasingly employed ill-defined mainstream psychological terms, focused on correlational analyses with traditional psychometry, and thus emphasized prediction over the prediction-and-influence of behavior. Although perhaps beneficial to the study of implicit cognition, this approach could be argued to have limited the IRAP’s utility in behavior analyses of human language and cognition. In the current article we will reflect on this suggestion, on the IRAPs place and current use in the field of behavior analysis, and on its potential future within behavioral psychology in light of recent conceptual and empirical advances in RFT. In doing so, it is hoped that the measure may be refined into a better understood, more precise, functional-analytic tool.","container-title":"Perspectives on Behavior Science","DOI":"10.1007/s40614-022-00352-z","ISSN":"2520-8977","journalAbbreviation":"Perspect Behav Sci","language":"en","source":"Springer Link","title":"The IRAP as a Measure of Implicit Cognition: A Case of Frankenstein’s Monster","title-short":"The IRAP as a Measure of Implicit Cognition","URL":"https://doi.org/10.1007/s40614-022-00352-z","author":[{"family":"Barnes-Holmes","given":"Dermot"},{"family":"Harte","given":"Colin"}],"accessed":{"date-parts":[["2022",8,2]]},"issued":{"date-parts":[["2022",7,29]]}}},{"id":15232,"uris":["http://zotero.org/users/1687755/items/8AY5SY46"],"itemData":{"id":15232,"type":"article","abstract":"Barnes-Holmes &amp; Harte (2022) recently provided an account of the history of the development and use of the Implicit Relational Assessment Procedure (IRAP), and used this account as a springboard for suggestions for future research. Unfortunately, their core assertions are at odds with the published scientific record. This raises questions about the reliability of their recommendations. This reply uses a systematic review of the published IRAP literature to show that, contrary to Barnes-Holmes &amp; Harte’s (2022) account, (1) Barnes-Holmes repeatedly and explicitly stated that the IRAP is an implicit measure, and (2) Barnes-Holmes did not “lose control” of the task. Rather, he and his research group have produced the majority of all IRAP publications. The credibility of Barnes-Holmes &amp; Harte’s (2022) suggestions regarding the future of the IRAP is undermined by their inaccurate account of its past. However, their analogy with Frankenstein’s monster still holds, albeit under an alternative and correct reading of Shelly’s novel as a cautionary tale about scientific recklessness.","DOI":"10.31234/osf.io/qmg6s","language":"en-us","publisher":"PsyArXiv","source":"OSF Preprints","title":"Reply to Barnes-Holmes &amp; Harte (2022) “The IRAP as a Measure of Implicit Cognition: A Case of Frankenstein’s Monster”","title-short":"Reply to Barnes-Holmes &amp; Harte (2022) “The IRAP as a Measure of Implicit Cognition","URL":"https://psyarxiv.com/qmg6s/","author":[{"family":"Hussey","given":"Ian"}],"accessed":{"date-parts":[["2023",1,2]]},"issued":{"date-parts":[["2022",10,5]]}},"label":"page","prefix":"although see"}],"schema":"https://github.com/citation-style-language/schema/raw/master/csl-citation.json"} </w:instrText>
+        <w:instrText xml:space="preserve"> ADDIN ZOTERO_ITEM CSL_CITATION {"citationID":"2LKWiWxm","properties":{"formattedCitation":"(e.g., the Standard Error of Measurement, see: Revelle &amp; Condon, 2019)","plainCitation":"(e.g., the Standard Error of Measurement, see: Revelle &amp; Condon, 2019)","noteIndex":0},"citationItems":[{"id":5169,"uris":["http://zotero.org/users/1687755/items/TH2HDIS2"],"itemData":{"id":5169,"type":"article-journal","abstract":"Reliability is a fundamental problem for measurement in all of science. Although defined in multiple ways, and estimated in even more ways, the basic concepts seem straightforward and need to be understood by practitioners as well as methodologists. Reliability theory is not just for the psychometrician estimating latent variables, it is for everyone who wants to make inferences from measures of individuals or of groups. For the case of a single test administration, we consider multiple measures of reliability, ranging from the worst (β) to average (α, λ3) to best (λ4) split half reliabilities, and consider why model-based estimates (ωh, ωt) should be reported. We also address the utility of test–retest and alternate form reliabilities. The advantages of immediate versus delayed retests to decompose observed score variance into specific, state, and trait scores are discussed. But reliability is not just for test scores, it is also important when evaluating the use of ratings. Estimates that may be applied to continuous data include a set of intraclass correlations while discrete categorical data needs to take advantage of the family of κ statistics. Examples of these various reliability estimates are given using state and trait measures of anxiety given with different delays and under different conditions. An online supplemental materials is provided with more detail and elaboration. The online supplemental materials is also used to demonstrate applications of open source software to examples of real data, and comparisons are made between the many types of reliability. (PsycInfo Database Record (c) 2022 APA, all rights reserved)","container-title":"Psychological Assessment","DOI":"10.1037/pas0000754","ISSN":"1939-134X","note":"publisher-place: US\npublisher: American Psychological Association","page":"1395-1411","source":"APA PsycNet","title":"Reliability from α to ω: A tutorial","title-short":"Reliability from α to ω","volume":"31","author":[{"family":"Revelle","given":"William"},{"family":"Condon","given":"David M."}],"issued":{"date-parts":[["2019"]]}},"label":"page","prefix":"e.g., the Standard Error of Measurement, see: "}],"schema":"https://github.com/citation-style-language/schema/raw/master/csl-citation.json"} </w:instrText>
       </w:r>
       <w:r>
         <w:fldChar w:fldCharType="separate"/>
@@ -8335,132 +9234,28 @@
         <w:rPr>
           <w:noProof/>
         </w:rPr>
-        <w:t>(Hughes et al., 2012; Barnes-Holmes &amp; Harte, 2022; although see Hussey, 2022b)</w:t>
+        <w:t>(e.g., the Standard Error of Measurement, see: Revelle &amp; Condon, 2019)</w:t>
       </w:r>
       <w:r>
         <w:fldChar w:fldCharType="end"/>
       </w:r>
       <w:r>
-        <w:t>.</w:t>
-      </w:r>
-    </w:p>
-    <w:p>
-      <w:r>
-        <w:t xml:space="preserve">Vahey et al.’s </w:t>
+        <w:t xml:space="preserve">. As such, in its current form, the IRAP likely has limited use as an assessment tool in either research or applied settings. Researchers should be </w:t>
+      </w:r>
+      <w:r>
+        <w:t>very</w:t>
+      </w:r>
+      <w:r>
+        <w:t xml:space="preserve"> cautious when choosing to use the IRAP in their research or when interpreting the results of IRAP studies.</w:t>
+      </w:r>
+      <w:r>
+        <w:t xml:space="preserve"> The IRAP may represent another example of what Lilienfeld and Strother </w:t>
       </w:r>
       <w:r>
         <w:fldChar w:fldCharType="begin"/>
       </w:r>
       <w:r>
-        <w:instrText xml:space="preserve"> ADDIN ZOTERO_ITEM CSL_CITATION {"citationID":"mwFTZ6pK","properties":{"formattedCitation":"(2015)","plainCitation":"(2015)","noteIndex":0},"citationItems":[{"id":545,"uris":["http://zotero.org/users/1687755/items/4SHQ9XKM"],"itemData":{"id":545,"type":"article-journal","abstract":"AbstractBackground and objectives\nThe Implicit Relational Assessment Procedure (IRAP) is a technique that is attracting a substantial body of research literature, particularly within the clinical domain.\nMethod\nIn response, the present paper outlines a meta-analysis of clinically-focused IRAP effects (N = 494) to provide the first estimate of how well such effects validate against their respective criterion variables in general.\nResults\nThe meta-analysis incorporated clinically-focused IRAP effects from 15 studies yielding a large effect size, r ¯  = .45, with a desirably narrow 95% credibility interval (.23, .67). The funnel plot and subsequent sensitivity analyses indicated that this meta-effect was not subject to publication bias.\nLimitations\nThe present meta-effect is an estimate based upon an IRAP literature that is still evolving rapidly in the clinical domain, and so as per its accompanying credibility interval, all conclusions that follow are necessarily provisional even if bounded. Apart from the fact that the current meta-effect might be subject to inadvertent under- and/or over-estimations of the current literature, the present meta-effect might strengthen with further refinements of the IRAP.\nConclusions\nThe current meta-effect provides the means to calculate what sample size would be required to achieve a statistical power of .80 when testing the criterion validity of clinically-focused IRAP effects using a given parametric statistic. For example, first-order Pearson correlations would hypothetically require an N of 29–37 for such purposes depending upon how conservatively over-estimation of the present meta-effect is controlled for. Overall, the IRAP compares favourably with alternative implicit measures in clinical psychology.","container-title":"Journal of Behavior Therapy and Experimental Psychiatry","DOI":"10.1016/j.jbtep.2015.01.004","ISSN":"0005-7916","journalAbbreviation":"Journal of Behavior Therapy and Experimental Psychiatry","page":"59-65","source":"ScienceDirect","title":"A meta-analysis of criterion effects for the Implicit Relational Assessment Procedure (IRAP) in the clinical domain","volume":"48","author":[{"family":"Vahey","given":"Nigel A."},{"family":"Nicholson","given":"Emma"},{"family":"Barnes-Holmes","given":"Dermot"}],"issued":{"date-parts":[["2015",9]]}},"suppress-author":true}],"schema":"https://github.com/citation-style-language/schema/raw/master/csl-citation.json"} </w:instrText>
-      </w:r>
-      <w:r>
-        <w:fldChar w:fldCharType="separate"/>
-      </w:r>
-      <w:r>
-        <w:t>(2015)</w:t>
-      </w:r>
-      <w:r>
-        <w:fldChar w:fldCharType="end"/>
-      </w:r>
-      <w:r>
-        <w:t xml:space="preserve"> meta-analysis of </w:t>
-      </w:r>
-      <w:r>
-        <w:t xml:space="preserve">the IRAP’s </w:t>
-      </w:r>
-      <w:r>
-        <w:t xml:space="preserve">criterion validity concluded that the </w:t>
-      </w:r>
-      <w:r>
-        <w:t xml:space="preserve">task </w:t>
-      </w:r>
-      <w:r>
-        <w:t xml:space="preserve">shows promise as a clinical assessment measure. However, a degree of reliability is a prerequisite for validity </w:t>
-      </w:r>
-      <w:r>
-        <w:fldChar w:fldCharType="begin"/>
-      </w:r>
-      <w:r>
-        <w:instrText xml:space="preserve"> ADDIN ZOTERO_ITEM CSL_CITATION {"citationID":"kaDtsyY3","properties":{"formattedCitation":"(Loevinger, 1957)","plainCitation":"(Loevinger, 1957)","noteIndex":0},"citationItems":[{"id":8324,"uris":["http://zotero.org/users/1687755/items/QYU8J8ZG"],"itemData":{"id":8324,"type":"article-journal","container-title":"Psychological Reports","DOI":"10.2466/pr0.1957.3.3.635","ISSN":"0033-2941","issue":"3","journalAbbreviation":"Psychol Rep","language":"en","page":"635-694","source":"SAGE Journals","title":"Objective Tests as Instruments of Psychological Theory","volume":"3","author":[{"family":"Loevinger","given":"Jane"}],"issued":{"date-parts":[["1957",6,1]]}}}],"schema":"https://github.com/citation-style-language/schema/raw/master/csl-citation.json"} </w:instrText>
-      </w:r>
-      <w:r>
-        <w:fldChar w:fldCharType="separate"/>
-      </w:r>
-      <w:r>
-        <w:t>(Loevinger, 1957)</w:t>
-      </w:r>
-      <w:r>
-        <w:fldChar w:fldCharType="end"/>
-      </w:r>
-      <w:r>
-        <w:t xml:space="preserve">. The results of this and two </w:t>
-      </w:r>
-      <w:r>
-        <w:t xml:space="preserve">previous </w:t>
-      </w:r>
-      <w:r>
-        <w:t xml:space="preserve">meta-analyses suggest that the IRAP’s reliability is poor at best and unacceptably low at worst. This poor reliability has direct negative implications for statistical power in past and future studies. Elsewhere, recent research has also suggested that the IRAP demonstrates very poor individual level estimation </w:t>
-      </w:r>
-      <w:r>
-        <w:fldChar w:fldCharType="begin"/>
-      </w:r>
-      <w:r>
-        <w:instrText xml:space="preserve"> ADDIN ZOTERO_ITEM CSL_CITATION {"citationID":"qla0HyvR","properties":{"formattedCitation":"(Hussey, 2020)","plainCitation":"(Hussey, 2020)","noteIndex":0},"citationItems":[{"id":12635,"uris":["http://zotero.org/users/1687755/items/ZYIN4KHW"],"itemData":{"id":12635,"type":"article-journal","abstract":"A meta-analysis suggested that the Implicit Relational Assessment Procedure (IRAP) has potential “as a tool for clinical assessment”. Here I present evidence to the contrary. Using all published and unpublished file-drawer data available to me, I bootstrapping 95% Confidence Intervals for each IRAP D score. Results demonstrate that Confidence Intervals are extremely wide: regardless of the estimated D score, the data is equally compatible with a ‘true’ score lying anywhere in the range of very negative to very positive. The IRAP is therefore not currently suitable for individual level use or assessment in research or applied settings.","container-title":"Preprint","DOI":"10.31234/osf.io/w2ygr","note":"publisher: PsyArXiv","source":"psyarxiv.com","title":"The IRAP is not suitable for individual use","URL":"https://psyarxiv.com/w2ygr/","author":[{"family":"Hussey","given":"Ian"}],"accessed":{"date-parts":[["2020",6,12]]},"issued":{"date-parts":[["2020",6,11]]}}}],"schema":"https://github.com/citation-style-language/schema/raw/master/csl-citation.json"} </w:instrText>
-      </w:r>
-      <w:r>
-        <w:fldChar w:fldCharType="separate"/>
-      </w:r>
-      <w:r>
-        <w:t>(Hussey, 2020)</w:t>
-      </w:r>
-      <w:r>
-        <w:fldChar w:fldCharType="end"/>
-      </w:r>
-      <w:r>
-        <w:t xml:space="preserve">, which is coherent with the current results given the </w:t>
-      </w:r>
-      <w:r>
-        <w:t>mathematical relationship between reliability and individual level estimation</w:t>
-      </w:r>
-      <w:r>
-        <w:t xml:space="preserve"> </w:t>
-      </w:r>
-      <w:r>
-        <w:fldChar w:fldCharType="begin"/>
-      </w:r>
-      <w:r>
-        <w:instrText xml:space="preserve"> ADDIN ZOTERO_ITEM CSL_CITATION {"citationID":"2LKWiWxm","properties":{"formattedCitation":"(e.g., the Standard Error of Measurement, see: Revelle &amp; Condon, 2019)","plainCitation":"(e.g., the Standard Error of Measurement, see: Revelle &amp; Condon, 2019)","noteIndex":0},"citationItems":[{"id":17174,"uris":["http://zotero.org/users/1687755/items/TH2HDIS2"],"itemData":{"id":17174,"type":"article-journal","abstract":"Reliability is a fundamental problem for measurement in all of science. Although defined in multiple ways, and estimated in even more ways, the basic concepts seem straightforward and need to be understood by practitioners as well as methodologists. Reliability theory is not just for the psychometrician estimating latent variables, it is for everyone who wants to make inferences from measures of individuals or of groups. For the case of a single test administration, we consider multiple measures of reliability, ranging from the worst (β) to average (α, λ3) to best (λ4) split half reliabilities, and consider why model-based estimates (ωh, ωt) should be reported. We also address the utility of test–retest and alternate form reliabilities. The advantages of immediate versus delayed retests to decompose observed score variance into specific, state, and trait scores are discussed. But reliability is not just for test scores, it is also important when evaluating the use of ratings. Estimates that may be applied to continuous data include a set of intraclass correlations while discrete categorical data needs to take advantage of the family of κ statistics. Examples of these various reliability estimates are given using state and trait measures of anxiety given with different delays and under different conditions. An online supplemental materials is provided with more detail and elaboration. The online supplemental materials is also used to demonstrate applications of open source software to examples of real data, and comparisons are made between the many types of reliability. (PsycInfo Database Record (c) 2022 APA, all rights reserved)","container-title":"Psychological Assessment","DOI":"10.1037/pas0000754","ISSN":"1939-134X","note":"publisher-place: US\npublisher: American Psychological Association","page":"1395-1411","source":"APA PsycNet","title":"Reliability from α to ω: A tutorial","title-short":"Reliability from α to ω","volume":"31","author":[{"family":"Revelle","given":"William"},{"family":"Condon","given":"David M."}],"issued":{"date-parts":[["2019"]]}},"label":"page","prefix":"e.g., the Standard Error of Measurement, see: "}],"schema":"https://github.com/citation-style-language/schema/raw/master/csl-citation.json"} </w:instrText>
-      </w:r>
-      <w:r>
-        <w:fldChar w:fldCharType="separate"/>
-      </w:r>
-      <w:r>
-        <w:rPr>
-          <w:noProof/>
-        </w:rPr>
-        <w:t>(e.g., the Standard Error of Measurement, see: Revelle &amp; Condon, 2019)</w:t>
-      </w:r>
-      <w:r>
-        <w:fldChar w:fldCharType="end"/>
-      </w:r>
-      <w:r>
-        <w:t xml:space="preserve">. As such, in its current form, the IRAP likely has limited use as an assessment tool in either research or applied settings. Researchers should be </w:t>
-      </w:r>
-      <w:r>
-        <w:t>very</w:t>
-      </w:r>
-      <w:r>
-        <w:t xml:space="preserve"> cautious when choosing to use the IRAP in their research or when interpreting the results of IRAP studies.</w:t>
-      </w:r>
-      <w:r>
-        <w:t xml:space="preserve"> The IRAP may represent another example of what Lilienfeld and Strother </w:t>
-      </w:r>
-      <w:r>
-        <w:fldChar w:fldCharType="begin"/>
-      </w:r>
-      <w:r>
-        <w:instrText xml:space="preserve"> ADDIN ZOTERO_ITEM CSL_CITATION {"citationID":"Nln1942i","properties":{"formattedCitation":"(2020)","plainCitation":"(2020)","noteIndex":0},"citationItems":[{"id":15042,"uris":["http://zotero.org/users/1687755/items/A5EH7S6X"],"itemData":{"id":15042,"type":"article-journal","abstract":"Although there are surely multiple contributors to the replication crisis in psychology, one largely unappreciated source is a neglect of basic principles of measurement. We consider 4 sacred cows—widely shared and rarely questioned assumptions—in psychological measurement that may fuel the replicability crisis by contributing to questionable measurement practices. These 4 sacred cows are: (a) we can safely rely on the name of a measure to infer its content; (b) reliability is not a major concern for laboratory measures; (c) using measures that are difficult to collect obviates the need for large sample sizes; and (d) convergent validity data afford sufficient evidence for construct validity. For items a and d, we provide provisional data from recent psychological journals that support our assertion that such beliefs are prevalent among authors. To enhance the replicability of psychological science, researchers will need to become vigilant against erroneous assumptions regarding both the psychometric properties of their measures and the implications of these psychometric properties for their studies. (PsycInfo Database Record (c) 2022 APA, all rights reserved)","container-title":"Canadian Psychology / Psychologie canadienne","DOI":"10.1037/cap0000236","ISSN":"1878-7304","note":"publisher-place: US\npublisher: Educational Publishing Foundation","page":"281-288","source":"APA PsycNet","title":"Psychological measurement and the replication crisis: Four sacred cows","title-short":"Psychological measurement and the replication crisis","volume":"61","author":[{"family":"Lilienfeld","given":"Scott O."},{"family":"Strother","given":"Adele N."}],"issued":{"date-parts":[["2020"]]}},"label":"page","suppress-author":true}],"schema":"https://github.com/citation-style-language/schema/raw/master/csl-citation.json"} </w:instrText>
+        <w:instrText xml:space="preserve"> ADDIN ZOTERO_ITEM CSL_CITATION {"citationID":"Nln1942i","properties":{"formattedCitation":"(2020)","plainCitation":"(2020)","noteIndex":0},"citationItems":[{"id":4910,"uris":["http://zotero.org/users/1687755/items/A5EH7S6X"],"itemData":{"id":4910,"type":"article-journal","abstract":"Although there are surely multiple contributors to the replication crisis in psychology, one largely unappreciated source is a neglect of basic principles of measurement. We consider 4 sacred cows—widely shared and rarely questioned assumptions—in psychological measurement that may fuel the replicability crisis by contributing to questionable measurement practices. These 4 sacred cows are: (a) we can safely rely on the name of a measure to infer its content; (b) reliability is not a major concern for laboratory measures; (c) using measures that are difficult to collect obviates the need for large sample sizes; and (d) convergent validity data afford sufficient evidence for construct validity. For items a and d, we provide provisional data from recent psychological journals that support our assertion that such beliefs are prevalent among authors. To enhance the replicability of psychological science, researchers will need to become vigilant against erroneous assumptions regarding both the psychometric properties of their measures and the implications of these psychometric properties for their studies. (PsycInfo Database Record (c) 2022 APA, all rights reserved)","container-title":"Canadian Psychology / Psychologie canadienne","DOI":"10.1037/cap0000236","ISSN":"1878-7304","note":"publisher-place: US\npublisher: Educational Publishing Foundation","page":"281-288","source":"APA PsycNet","title":"Psychological measurement and the replication crisis: Four sacred cows","title-short":"Psychological measurement and the replication crisis","volume":"61","author":[{"family":"Lilienfeld","given":"Scott O."},{"family":"Strother","given":"Adele N."}],"issued":{"date-parts":[["2020"]]}},"label":"page","suppress-author":true}],"schema":"https://github.com/citation-style-language/schema/raw/master/csl-citation.json"} </w:instrText>
       </w:r>
       <w:r>
         <w:fldChar w:fldCharType="separate"/>
@@ -8507,6 +9302,7 @@
         <w:pStyle w:val="Heading2"/>
       </w:pPr>
       <w:r>
+        <w:lastRenderedPageBreak/>
         <w:t>Conflict of interest</w:t>
       </w:r>
     </w:p>
@@ -8602,27 +9398,7 @@
           <w:iCs/>
           <w:lang w:val="en-GB"/>
         </w:rPr>
-        <w:t xml:space="preserve">Perspectives on </w:t>
-      </w:r>
-      <w:proofErr w:type="spellStart"/>
-      <w:r>
-        <w:rPr>
-          <w:rFonts w:cs="CMU Serif Roman"/>
-          <w:i/>
-          <w:iCs/>
-          <w:lang w:val="en-GB"/>
-        </w:rPr>
-        <w:t>Behavior</w:t>
-      </w:r>
-      <w:proofErr w:type="spellEnd"/>
-      <w:r>
-        <w:rPr>
-          <w:rFonts w:cs="CMU Serif Roman"/>
-          <w:i/>
-          <w:iCs/>
-          <w:lang w:val="en-GB"/>
-        </w:rPr>
-        <w:t xml:space="preserve"> Science</w:t>
+        <w:t>Perspectives on Behavior Science</w:t>
       </w:r>
       <w:r>
         <w:rPr>
@@ -8709,15 +9485,7 @@
           <w:rFonts w:cs="CMU Serif Roman"/>
           <w:lang w:val="en-GB"/>
         </w:rPr>
-        <w:t xml:space="preserve">De Schryver, M., Hussey, I., De Neve, J., Cartwright, A., &amp; Barnes-Holmes, D. (2018). The PIIRAP: </w:t>
-      </w:r>
-      <w:r>
-        <w:rPr>
-          <w:rFonts w:cs="CMU Serif Roman"/>
-          <w:lang w:val="en-GB"/>
-        </w:rPr>
-        <w:lastRenderedPageBreak/>
-        <w:t xml:space="preserve">An alternative scoring algorithm for the IRAP using a probabilistic semiparametric effect size measure. </w:t>
+        <w:t xml:space="preserve">De Schryver, M., Hussey, I., De Neve, J., Cartwright, A., &amp; Barnes-Holmes, D. (2018). The PIIRAP: An alternative scoring algorithm for the IRAP using a probabilistic semiparametric effect size measure. </w:t>
       </w:r>
       <w:r>
         <w:rPr>
@@ -8760,21 +9528,12 @@
           <w:lang w:val="en-GB"/>
         </w:rPr>
       </w:pPr>
-      <w:proofErr w:type="spellStart"/>
-      <w:r>
-        <w:rPr>
-          <w:rFonts w:cs="CMU Serif Roman"/>
-          <w:lang w:val="en-GB"/>
-        </w:rPr>
-        <w:t>Devezer</w:t>
-      </w:r>
-      <w:proofErr w:type="spellEnd"/>
-      <w:r>
-        <w:rPr>
-          <w:rFonts w:cs="CMU Serif Roman"/>
-          <w:lang w:val="en-GB"/>
-        </w:rPr>
-        <w:t xml:space="preserve">, B., Navarro, D. J., Vandekerckhove, J., &amp; Buzbas, E. O. (2020). The case for formal methodology in scientific reform. </w:t>
+      <w:r>
+        <w:rPr>
+          <w:rFonts w:cs="CMU Serif Roman"/>
+          <w:lang w:val="en-GB"/>
+        </w:rPr>
+        <w:t xml:space="preserve">Devezer, B., Navarro, D. J., Vandekerckhove, J., &amp; Buzbas, E. O. (2020). The case for formal methodology in scientific reform. </w:t>
       </w:r>
       <w:r>
         <w:rPr>
@@ -8783,7 +9542,7 @@
           <w:iCs/>
           <w:lang w:val="en-GB"/>
         </w:rPr>
-        <w:t>Preprint</w:t>
+        <w:t>PsyArXiv</w:t>
       </w:r>
       <w:r>
         <w:rPr>
@@ -8806,7 +9565,7 @@
           <w:rFonts w:cs="CMU Serif Roman"/>
           <w:lang w:val="en-GB"/>
         </w:rPr>
-        <w:t xml:space="preserve">Finn, M., Barnes-Holmes, D., Hussey, I., &amp; Graddy, J. (2016). Exploring the Behavioral Dynamics of the Implicit Relational Assessment Procedure: The Impact of Three Types of Introductory Rules. </w:t>
+        <w:t xml:space="preserve">Finn, M., Barnes-Holmes, D., Hussey, I., &amp; Graddy, J. (2016). Exploring the behavioral dynamics of the Implicit Relational Assessment Procedure: The impact of three types of introductory rules. </w:t>
       </w:r>
       <w:r>
         <w:rPr>
@@ -8854,23 +9613,7 @@
           <w:rFonts w:cs="CMU Serif Roman"/>
           <w:lang w:val="en-GB"/>
         </w:rPr>
-        <w:t xml:space="preserve">Flake, J. K., &amp; Fried, E. I. (2020). Measurement </w:t>
-      </w:r>
-      <w:proofErr w:type="spellStart"/>
-      <w:r>
-        <w:rPr>
-          <w:rFonts w:cs="CMU Serif Roman"/>
-          <w:lang w:val="en-GB"/>
-        </w:rPr>
-        <w:t>Schmeasurement</w:t>
-      </w:r>
-      <w:proofErr w:type="spellEnd"/>
-      <w:r>
-        <w:rPr>
-          <w:rFonts w:cs="CMU Serif Roman"/>
-          <w:lang w:val="en-GB"/>
-        </w:rPr>
-        <w:t xml:space="preserve">: Questionable Measurement Practices and How to Avoid Them. </w:t>
+        <w:t xml:space="preserve">Flake, J. K., &amp; Fried, E. I. (2020). Measurement Schmeasurement: Questionable Measurement Practices and How to Avoid Them. </w:t>
       </w:r>
       <w:r>
         <w:rPr>
@@ -9190,7 +9933,7 @@
           <w:rFonts w:cs="CMU Serif Roman"/>
           <w:lang w:val="en-GB"/>
         </w:rPr>
-        <w:t xml:space="preserve">Hussey, I. (2020). The IRAP is not suitable for individual use. </w:t>
+        <w:t xml:space="preserve">Hussey, I. (2020). The Implicit Relational Assessment Procedure is not suitable for individual use. </w:t>
       </w:r>
       <w:r>
         <w:rPr>
@@ -9199,7 +9942,7 @@
           <w:iCs/>
           <w:lang w:val="en-GB"/>
         </w:rPr>
-        <w:t>Preprint</w:t>
+        <w:t>PsyArXiv</w:t>
       </w:r>
       <w:r>
         <w:rPr>
@@ -9231,16 +9974,7 @@
           <w:iCs/>
           <w:lang w:val="en-GB"/>
         </w:rPr>
-        <w:t xml:space="preserve">A reproducible systematic review of research using the Implicit Relational </w:t>
-      </w:r>
-      <w:r>
-        <w:rPr>
-          <w:rFonts w:cs="CMU Serif Roman"/>
-          <w:i/>
-          <w:iCs/>
-          <w:lang w:val="en-GB"/>
-        </w:rPr>
-        <w:t>Assessment Procedure (IRAP)</w:t>
+        <w:t>A reproducible systematic review of research using the Implicit Relational Assessment Procedure (IRAP)</w:t>
       </w:r>
       <w:r>
         <w:rPr>
@@ -9263,7 +9997,7 @@
           <w:rFonts w:cs="CMU Serif Roman"/>
           <w:lang w:val="en-GB"/>
         </w:rPr>
-        <w:t xml:space="preserve">Hussey, I. (2022b). </w:t>
+        <w:t xml:space="preserve">Hussey, I. (2022b). Reply to Barnes-Holmes &amp; Harte (2022) “The IRAP as a Measure of Implicit Cognition: A Case of Frankenstein’s Monster.” </w:t>
       </w:r>
       <w:r>
         <w:rPr>
@@ -9272,14 +10006,14 @@
           <w:iCs/>
           <w:lang w:val="en-GB"/>
         </w:rPr>
-        <w:t>Reply to Barnes-Holmes &amp; Harte (2022) “The IRAP as a Measure of Implicit Cognition: A Case of Frankenstein’s Monster.”</w:t>
-      </w:r>
-      <w:r>
-        <w:rPr>
-          <w:rFonts w:cs="CMU Serif Roman"/>
-          <w:lang w:val="en-GB"/>
-        </w:rPr>
-        <w:t xml:space="preserve"> PsyArXiv. https://doi.org/10.31234/osf.io/qmg6s</w:t>
+        <w:t>PsyArXiv</w:t>
+      </w:r>
+      <w:r>
+        <w:rPr>
+          <w:rFonts w:cs="CMU Serif Roman"/>
+          <w:lang w:val="en-GB"/>
+        </w:rPr>
+        <w:t>. https://doi.org/10.31234/osf.io/qmg6s</w:t>
       </w:r>
     </w:p>
     <w:p>
@@ -9519,6 +10253,7 @@
           <w:rFonts w:cs="CMU Serif Roman"/>
           <w:lang w:val="en-GB"/>
         </w:rPr>
+        <w:lastRenderedPageBreak/>
         <w:t xml:space="preserve">Lilienfeld, S. O., &amp; Strother, A. N. (2020). Psychological measurement and the replication crisis: Four sacred cows. </w:t>
       </w:r>
       <w:r>
@@ -9528,27 +10263,7 @@
           <w:iCs/>
           <w:lang w:val="en-GB"/>
         </w:rPr>
-        <w:t xml:space="preserve">Canadian Psychology / </w:t>
-      </w:r>
-      <w:proofErr w:type="spellStart"/>
-      <w:r>
-        <w:rPr>
-          <w:rFonts w:cs="CMU Serif Roman"/>
-          <w:i/>
-          <w:iCs/>
-          <w:lang w:val="en-GB"/>
-        </w:rPr>
-        <w:t>Psychologie</w:t>
-      </w:r>
-      <w:proofErr w:type="spellEnd"/>
-      <w:r>
-        <w:rPr>
-          <w:rFonts w:cs="CMU Serif Roman"/>
-          <w:i/>
-          <w:iCs/>
-          <w:lang w:val="en-GB"/>
-        </w:rPr>
-        <w:t xml:space="preserve"> Canadienne</w:t>
+        <w:t>Canadian Psychology / Psychologie Canadienne</w:t>
       </w:r>
       <w:r>
         <w:rPr>
@@ -9644,27 +10359,7 @@
           <w:iCs/>
           <w:lang w:val="en-GB"/>
         </w:rPr>
-        <w:t xml:space="preserve">Journal of </w:t>
-      </w:r>
-      <w:proofErr w:type="spellStart"/>
-      <w:r>
-        <w:rPr>
-          <w:rFonts w:cs="CMU Serif Roman"/>
-          <w:i/>
-          <w:iCs/>
-          <w:lang w:val="en-GB"/>
-        </w:rPr>
-        <w:t>Behavior</w:t>
-      </w:r>
-      <w:proofErr w:type="spellEnd"/>
-      <w:r>
-        <w:rPr>
-          <w:rFonts w:cs="CMU Serif Roman"/>
-          <w:i/>
-          <w:iCs/>
-          <w:lang w:val="en-GB"/>
-        </w:rPr>
-        <w:t xml:space="preserve"> Therapy and Experimental Psychiatry</w:t>
+        <w:t>Journal of Behavior Therapy and Experimental Psychiatry</w:t>
       </w:r>
       <w:r>
         <w:rPr>
@@ -9703,7 +10398,6 @@
           <w:rFonts w:cs="CMU Serif Roman"/>
           <w:lang w:val="en-GB"/>
         </w:rPr>
-        <w:lastRenderedPageBreak/>
         <w:t xml:space="preserve">Nosek, B. A., Bar-Anan, Y., Sriram, N., &amp; Greenwald, A. G. (2013). Understanding and using the Brief Implicit Association Test: Recommended scoring procedures. </w:t>
       </w:r>
       <w:r>
@@ -9825,7 +10519,7 @@
           <w:iCs/>
           <w:lang w:val="en-GB"/>
         </w:rPr>
-        <w:t>Preprint</w:t>
+        <w:t>PsyArXiv</w:t>
       </w:r>
       <w:r>
         <w:rPr>
@@ -9848,23 +10542,7 @@
           <w:rFonts w:cs="CMU Serif Roman"/>
           <w:lang w:val="en-GB"/>
         </w:rPr>
-        <w:t xml:space="preserve">Parsons, S., </w:t>
-      </w:r>
-      <w:proofErr w:type="spellStart"/>
-      <w:r>
-        <w:rPr>
-          <w:rFonts w:cs="CMU Serif Roman"/>
-          <w:lang w:val="en-GB"/>
-        </w:rPr>
-        <w:t>Kruijt</w:t>
-      </w:r>
-      <w:proofErr w:type="spellEnd"/>
-      <w:r>
-        <w:rPr>
-          <w:rFonts w:cs="CMU Serif Roman"/>
-          <w:lang w:val="en-GB"/>
-        </w:rPr>
-        <w:t xml:space="preserve">, A.-W., &amp; Fox, E. (2019). Psychological Science Needs a Standard Practice of Reporting the Reliability of Cognitive-Behavioral Measurements. </w:t>
+        <w:t xml:space="preserve">Parsons, S., Kruijt, A.-W., &amp; Fox, E. (2019). Psychological Science Needs a Standard Practice of Reporting the Reliability of Cognitive-Behavioral Measurements. </w:t>
       </w:r>
       <w:r>
         <w:rPr>
@@ -9928,7 +10606,7 @@
           <w:rFonts w:cs="CMU Serif Roman"/>
           <w:lang w:val="en-GB"/>
         </w:rPr>
-        <w:t xml:space="preserve"> (4.2.1). R Foundation for Statistical Computing. https://www.R-project.org/</w:t>
+        <w:t xml:space="preserve"> (4.2.1) [Computer software]. R Foundation for Statistical Computing. https://www.R-project.org/</w:t>
       </w:r>
     </w:p>
     <w:p>
@@ -9944,7 +10622,14 @@
           <w:rFonts w:cs="CMU Serif Roman"/>
           <w:lang w:val="en-GB"/>
         </w:rPr>
-        <w:t xml:space="preserve">Remue, J., De Houwer, J., Barnes-Holmes, D., Vanderhasselt, M. A., &amp; De Raedt, R. (2013). Self-esteem revisited: Performance on the implicit relational assessment procedure as a measure of self-versus ideal self-related cognitions in dysphoria. </w:t>
+        <w:t xml:space="preserve">Remue, J., De Houwer, J., Barnes-Holmes, D., Vanderhasselt, M. A., &amp; De Raedt, R. (2013). Self-esteem revisited: Performance on the implicit relational assessment procedure as a measure of self-versus ideal self-related cognitions in </w:t>
+      </w:r>
+      <w:r>
+        <w:rPr>
+          <w:rFonts w:cs="CMU Serif Roman"/>
+          <w:lang w:val="en-GB"/>
+        </w:rPr>
+        <w:t xml:space="preserve">dysphoria. </w:t>
       </w:r>
       <w:r>
         <w:rPr>
@@ -10088,23 +10773,7 @@
           <w:rFonts w:cs="CMU Serif Roman"/>
           <w:lang w:val="en-GB"/>
         </w:rPr>
-        <w:t xml:space="preserve">. </w:t>
-      </w:r>
-      <w:proofErr w:type="spellStart"/>
-      <w:r>
-        <w:rPr>
-          <w:rFonts w:cs="CMU Serif Roman"/>
-          <w:lang w:val="en-GB"/>
-        </w:rPr>
-        <w:t>Northwestern</w:t>
-      </w:r>
-      <w:proofErr w:type="spellEnd"/>
-      <w:r>
-        <w:rPr>
-          <w:rFonts w:cs="CMU Serif Roman"/>
-          <w:lang w:val="en-GB"/>
-        </w:rPr>
-        <w:t xml:space="preserve"> University. http://CRAN.R-project.org/package=psych</w:t>
+        <w:t xml:space="preserve"> [Computer software]. Northwestern University. http://CRAN.R-project.org/package=psych</w:t>
       </w:r>
     </w:p>
     <w:p>
@@ -10218,7 +10887,6 @@
         </w:rPr>
         <w:t xml:space="preserve">Ruscio, J. (2019). </w:t>
       </w:r>
-      <w:proofErr w:type="spellStart"/>
       <w:r>
         <w:rPr>
           <w:rFonts w:cs="CMU Serif Roman"/>
@@ -10226,24 +10894,14 @@
           <w:iCs/>
           <w:lang w:val="en-GB"/>
         </w:rPr>
-        <w:t>RProbSup</w:t>
-      </w:r>
-      <w:proofErr w:type="spellEnd"/>
-      <w:r>
-        <w:rPr>
-          <w:rFonts w:cs="CMU Serif Roman"/>
-          <w:i/>
-          <w:iCs/>
-          <w:lang w:val="en-GB"/>
-        </w:rPr>
-        <w:t>: Calculates Probability of Superiority</w:t>
-      </w:r>
-      <w:r>
-        <w:rPr>
-          <w:rFonts w:cs="CMU Serif Roman"/>
-          <w:lang w:val="en-GB"/>
-        </w:rPr>
-        <w:t xml:space="preserve"> (2.1). https://CRAN.R-project.org/package=RProbSup</w:t>
+        <w:t>RProbSup: Calculates Probability of Superiority</w:t>
+      </w:r>
+      <w:r>
+        <w:rPr>
+          <w:rFonts w:cs="CMU Serif Roman"/>
+          <w:lang w:val="en-GB"/>
+        </w:rPr>
+        <w:t xml:space="preserve"> (2.1) [Computer software]. https://CRAN.R-project.org/package=RProbSup</w:t>
       </w:r>
     </w:p>
     <w:p>
@@ -10254,37 +10912,12 @@
           <w:lang w:val="en-GB"/>
         </w:rPr>
       </w:pPr>
-      <w:proofErr w:type="spellStart"/>
-      <w:r>
-        <w:rPr>
-          <w:rFonts w:cs="CMU Serif Roman"/>
-          <w:lang w:val="en-GB"/>
-        </w:rPr>
-        <w:t>Shrout</w:t>
-      </w:r>
-      <w:proofErr w:type="spellEnd"/>
-      <w:r>
-        <w:rPr>
-          <w:rFonts w:cs="CMU Serif Roman"/>
-          <w:lang w:val="en-GB"/>
-        </w:rPr>
-        <w:t xml:space="preserve">, P. E., &amp; Fleiss, J. L. (1979). Intraclass correlations: Uses in assessing </w:t>
-      </w:r>
-      <w:proofErr w:type="spellStart"/>
-      <w:r>
-        <w:rPr>
-          <w:rFonts w:cs="CMU Serif Roman"/>
-          <w:lang w:val="en-GB"/>
-        </w:rPr>
-        <w:t>rater</w:t>
-      </w:r>
-      <w:proofErr w:type="spellEnd"/>
-      <w:r>
-        <w:rPr>
-          <w:rFonts w:cs="CMU Serif Roman"/>
-          <w:lang w:val="en-GB"/>
-        </w:rPr>
-        <w:t xml:space="preserve"> reliability. </w:t>
+      <w:r>
+        <w:rPr>
+          <w:rFonts w:cs="CMU Serif Roman"/>
+          <w:lang w:val="en-GB"/>
+        </w:rPr>
+        <w:t xml:space="preserve">Shrout, P. E., &amp; Fleiss, J. L. (1979). Intraclass correlations: Uses in assessing rater reliability. </w:t>
       </w:r>
       <w:r>
         <w:rPr>
@@ -10341,27 +10974,7 @@
           <w:iCs/>
           <w:lang w:val="en-GB"/>
         </w:rPr>
-        <w:t xml:space="preserve">Journal of </w:t>
-      </w:r>
-      <w:proofErr w:type="spellStart"/>
-      <w:r>
-        <w:rPr>
-          <w:rFonts w:cs="CMU Serif Roman"/>
-          <w:i/>
-          <w:iCs/>
-          <w:lang w:val="en-GB"/>
-        </w:rPr>
-        <w:t>Behavior</w:t>
-      </w:r>
-      <w:proofErr w:type="spellEnd"/>
-      <w:r>
-        <w:rPr>
-          <w:rFonts w:cs="CMU Serif Roman"/>
-          <w:i/>
-          <w:iCs/>
-          <w:lang w:val="en-GB"/>
-        </w:rPr>
-        <w:t xml:space="preserve"> Therapy and Experimental Psychiatry</w:t>
+        <w:t>Journal of Behavior Therapy and Experimental Psychiatry</w:t>
       </w:r>
       <w:r>
         <w:rPr>
@@ -10517,7 +11130,7 @@
 </file>
 
 <file path=word/endnotes.xml><?xml version="1.0" encoding="utf-8"?>
-<w:endnotes xmlns:wpc="http://schemas.microsoft.com/office/word/2010/wordprocessingCanvas" xmlns:cx="http://schemas.microsoft.com/office/drawing/2014/chartex" xmlns:cx1="http://schemas.microsoft.com/office/drawing/2015/9/8/chartex" xmlns:cx2="http://schemas.microsoft.com/office/drawing/2015/10/21/chartex" xmlns:cx3="http://schemas.microsoft.com/office/drawing/2016/5/9/chartex" xmlns:cx4="http://schemas.microsoft.com/office/drawing/2016/5/10/chartex" xmlns:cx5="http://schemas.microsoft.com/office/drawing/2016/5/11/chartex" xmlns:cx6="http://schemas.microsoft.com/office/drawing/2016/5/12/chartex" xmlns:cx7="http://schemas.microsoft.com/office/drawing/2016/5/13/chartex" xmlns:cx8="http://schemas.microsoft.com/office/drawing/2016/5/14/chartex" xmlns:mc="http://schemas.openxmlformats.org/markup-compatibility/2006" xmlns:aink="http://schemas.microsoft.com/office/drawing/2016/ink" xmlns:am3d="http://schemas.microsoft.com/office/drawing/2017/model3d" xmlns:o="urn:schemas-microsoft-com:office:office" xmlns:oel="http://schemas.microsoft.com/office/2019/extlst" xmlns:r="http://schemas.openxmlformats.org/officeDocument/2006/relationships" xmlns:m="http://schemas.openxmlformats.org/officeDocument/2006/math" xmlns:v="urn:schemas-microsoft-com:vml" xmlns:wp14="http://schemas.microsoft.com/office/word/2010/wordprocessingDrawing" xmlns:wp="http://schemas.openxmlformats.org/drawingml/2006/wordprocessingDrawing" xmlns:w10="urn:schemas-microsoft-com:office:word" xmlns:w="http://schemas.openxmlformats.org/wordprocessingml/2006/main" xmlns:w14="http://schemas.microsoft.com/office/word/2010/wordml" xmlns:w15="http://schemas.microsoft.com/office/word/2012/wordml" xmlns:w16cex="http://schemas.microsoft.com/office/word/2018/wordml/cex" xmlns:w16cid="http://schemas.microsoft.com/office/word/2016/wordml/cid" xmlns:w16="http://schemas.microsoft.com/office/word/2018/wordml" xmlns:w16du="http://schemas.microsoft.com/office/word/2023/wordml/word16du" xmlns:w16sdtdh="http://schemas.microsoft.com/office/word/2020/wordml/sdtdatahash" xmlns:w16se="http://schemas.microsoft.com/office/word/2015/wordml/symex" xmlns:wpg="http://schemas.microsoft.com/office/word/2010/wordprocessingGroup" xmlns:wpi="http://schemas.microsoft.com/office/word/2010/wordprocessingInk" xmlns:wne="http://schemas.microsoft.com/office/word/2006/wordml" xmlns:wps="http://schemas.microsoft.com/office/word/2010/wordprocessingShape" mc:Ignorable="w14 w15 w16se w16cid w16 w16cex w16sdtdh wp14">
+<w:endnotes xmlns:wpc="http://schemas.microsoft.com/office/word/2010/wordprocessingCanvas" xmlns:cx="http://schemas.microsoft.com/office/drawing/2014/chartex" xmlns:cx1="http://schemas.microsoft.com/office/drawing/2015/9/8/chartex" xmlns:cx2="http://schemas.microsoft.com/office/drawing/2015/10/21/chartex" xmlns:cx3="http://schemas.microsoft.com/office/drawing/2016/5/9/chartex" xmlns:cx4="http://schemas.microsoft.com/office/drawing/2016/5/10/chartex" xmlns:cx5="http://schemas.microsoft.com/office/drawing/2016/5/11/chartex" xmlns:cx6="http://schemas.microsoft.com/office/drawing/2016/5/12/chartex" xmlns:cx7="http://schemas.microsoft.com/office/drawing/2016/5/13/chartex" xmlns:cx8="http://schemas.microsoft.com/office/drawing/2016/5/14/chartex" xmlns:mc="http://schemas.openxmlformats.org/markup-compatibility/2006" xmlns:aink="http://schemas.microsoft.com/office/drawing/2016/ink" xmlns:am3d="http://schemas.microsoft.com/office/drawing/2017/model3d" xmlns:o="urn:schemas-microsoft-com:office:office" xmlns:oel="http://schemas.microsoft.com/office/2019/extlst" xmlns:r="http://schemas.openxmlformats.org/officeDocument/2006/relationships" xmlns:m="http://schemas.openxmlformats.org/officeDocument/2006/math" xmlns:v="urn:schemas-microsoft-com:vml" xmlns:wp14="http://schemas.microsoft.com/office/word/2010/wordprocessingDrawing" xmlns:wp="http://schemas.openxmlformats.org/drawingml/2006/wordprocessingDrawing" xmlns:w10="urn:schemas-microsoft-com:office:word" xmlns:w="http://schemas.openxmlformats.org/wordprocessingml/2006/main" xmlns:w14="http://schemas.microsoft.com/office/word/2010/wordml" xmlns:w15="http://schemas.microsoft.com/office/word/2012/wordml" xmlns:w16cex="http://schemas.microsoft.com/office/word/2018/wordml/cex" xmlns:w16cid="http://schemas.microsoft.com/office/word/2016/wordml/cid" xmlns:w16="http://schemas.microsoft.com/office/word/2018/wordml" xmlns:w16sdtdh="http://schemas.microsoft.com/office/word/2020/wordml/sdtdatahash" xmlns:w16se="http://schemas.microsoft.com/office/word/2015/wordml/symex" xmlns:wpg="http://schemas.microsoft.com/office/word/2010/wordprocessingGroup" xmlns:wpi="http://schemas.microsoft.com/office/word/2010/wordprocessingInk" xmlns:wne="http://schemas.microsoft.com/office/word/2006/wordml" xmlns:wps="http://schemas.microsoft.com/office/word/2010/wordprocessingShape" mc:Ignorable="w14 w15 w16se w16cid w16 w16cex w16sdtdh wp14">
   <w:endnote w:type="separator" w:id="-1">
     <w:p>
       <w:r>
@@ -10536,7 +11149,7 @@
 </file>
 
 <file path=word/footer1.xml><?xml version="1.0" encoding="utf-8"?>
-<w:ftr xmlns:wpc="http://schemas.microsoft.com/office/word/2010/wordprocessingCanvas" xmlns:cx="http://schemas.microsoft.com/office/drawing/2014/chartex" xmlns:cx1="http://schemas.microsoft.com/office/drawing/2015/9/8/chartex" xmlns:cx2="http://schemas.microsoft.com/office/drawing/2015/10/21/chartex" xmlns:cx3="http://schemas.microsoft.com/office/drawing/2016/5/9/chartex" xmlns:cx4="http://schemas.microsoft.com/office/drawing/2016/5/10/chartex" xmlns:cx5="http://schemas.microsoft.com/office/drawing/2016/5/11/chartex" xmlns:cx6="http://schemas.microsoft.com/office/drawing/2016/5/12/chartex" xmlns:cx7="http://schemas.microsoft.com/office/drawing/2016/5/13/chartex" xmlns:cx8="http://schemas.microsoft.com/office/drawing/2016/5/14/chartex" xmlns:mc="http://schemas.openxmlformats.org/markup-compatibility/2006" xmlns:aink="http://schemas.microsoft.com/office/drawing/2016/ink" xmlns:am3d="http://schemas.microsoft.com/office/drawing/2017/model3d" xmlns:o="urn:schemas-microsoft-com:office:office" xmlns:oel="http://schemas.microsoft.com/office/2019/extlst" xmlns:r="http://schemas.openxmlformats.org/officeDocument/2006/relationships" xmlns:m="http://schemas.openxmlformats.org/officeDocument/2006/math" xmlns:v="urn:schemas-microsoft-com:vml" xmlns:wp14="http://schemas.microsoft.com/office/word/2010/wordprocessingDrawing" xmlns:wp="http://schemas.openxmlformats.org/drawingml/2006/wordprocessingDrawing" xmlns:w10="urn:schemas-microsoft-com:office:word" xmlns:w="http://schemas.openxmlformats.org/wordprocessingml/2006/main" xmlns:w14="http://schemas.microsoft.com/office/word/2010/wordml" xmlns:w15="http://schemas.microsoft.com/office/word/2012/wordml" xmlns:w16cex="http://schemas.microsoft.com/office/word/2018/wordml/cex" xmlns:w16cid="http://schemas.microsoft.com/office/word/2016/wordml/cid" xmlns:w16="http://schemas.microsoft.com/office/word/2018/wordml" xmlns:w16du="http://schemas.microsoft.com/office/word/2023/wordml/word16du" xmlns:w16sdtdh="http://schemas.microsoft.com/office/word/2020/wordml/sdtdatahash" xmlns:w16se="http://schemas.microsoft.com/office/word/2015/wordml/symex" xmlns:wpg="http://schemas.microsoft.com/office/word/2010/wordprocessingGroup" xmlns:wpi="http://schemas.microsoft.com/office/word/2010/wordprocessingInk" xmlns:wne="http://schemas.microsoft.com/office/word/2006/wordml" xmlns:wps="http://schemas.microsoft.com/office/word/2010/wordprocessingShape" mc:Ignorable="w14 w15 w16se w16cid w16 w16cex w16sdtdh wp14">
+<w:ftr xmlns:wpc="http://schemas.microsoft.com/office/word/2010/wordprocessingCanvas" xmlns:cx="http://schemas.microsoft.com/office/drawing/2014/chartex" xmlns:cx1="http://schemas.microsoft.com/office/drawing/2015/9/8/chartex" xmlns:cx2="http://schemas.microsoft.com/office/drawing/2015/10/21/chartex" xmlns:cx3="http://schemas.microsoft.com/office/drawing/2016/5/9/chartex" xmlns:cx4="http://schemas.microsoft.com/office/drawing/2016/5/10/chartex" xmlns:cx5="http://schemas.microsoft.com/office/drawing/2016/5/11/chartex" xmlns:cx6="http://schemas.microsoft.com/office/drawing/2016/5/12/chartex" xmlns:cx7="http://schemas.microsoft.com/office/drawing/2016/5/13/chartex" xmlns:cx8="http://schemas.microsoft.com/office/drawing/2016/5/14/chartex" xmlns:mc="http://schemas.openxmlformats.org/markup-compatibility/2006" xmlns:aink="http://schemas.microsoft.com/office/drawing/2016/ink" xmlns:am3d="http://schemas.microsoft.com/office/drawing/2017/model3d" xmlns:o="urn:schemas-microsoft-com:office:office" xmlns:oel="http://schemas.microsoft.com/office/2019/extlst" xmlns:r="http://schemas.openxmlformats.org/officeDocument/2006/relationships" xmlns:m="http://schemas.openxmlformats.org/officeDocument/2006/math" xmlns:v="urn:schemas-microsoft-com:vml" xmlns:wp14="http://schemas.microsoft.com/office/word/2010/wordprocessingDrawing" xmlns:wp="http://schemas.openxmlformats.org/drawingml/2006/wordprocessingDrawing" xmlns:w10="urn:schemas-microsoft-com:office:word" xmlns:w="http://schemas.openxmlformats.org/wordprocessingml/2006/main" xmlns:w14="http://schemas.microsoft.com/office/word/2010/wordml" xmlns:w15="http://schemas.microsoft.com/office/word/2012/wordml" xmlns:w16cex="http://schemas.microsoft.com/office/word/2018/wordml/cex" xmlns:w16cid="http://schemas.microsoft.com/office/word/2016/wordml/cid" xmlns:w16="http://schemas.microsoft.com/office/word/2018/wordml" xmlns:w16sdtdh="http://schemas.microsoft.com/office/word/2020/wordml/sdtdatahash" xmlns:w16se="http://schemas.microsoft.com/office/word/2015/wordml/symex" xmlns:wpg="http://schemas.microsoft.com/office/word/2010/wordprocessingGroup" xmlns:wpi="http://schemas.microsoft.com/office/word/2010/wordprocessingInk" xmlns:wne="http://schemas.microsoft.com/office/word/2006/wordml" xmlns:wps="http://schemas.microsoft.com/office/word/2010/wordprocessingShape" mc:Ignorable="w14 w15 w16se w16cid w16 w16cex w16sdtdh wp14">
   <w:sdt>
     <w:sdtPr>
       <w:rPr>
@@ -10587,7 +11200,7 @@
 </file>
 
 <file path=word/footer2.xml><?xml version="1.0" encoding="utf-8"?>
-<w:ftr xmlns:wpc="http://schemas.microsoft.com/office/word/2010/wordprocessingCanvas" xmlns:cx="http://schemas.microsoft.com/office/drawing/2014/chartex" xmlns:cx1="http://schemas.microsoft.com/office/drawing/2015/9/8/chartex" xmlns:cx2="http://schemas.microsoft.com/office/drawing/2015/10/21/chartex" xmlns:cx3="http://schemas.microsoft.com/office/drawing/2016/5/9/chartex" xmlns:cx4="http://schemas.microsoft.com/office/drawing/2016/5/10/chartex" xmlns:cx5="http://schemas.microsoft.com/office/drawing/2016/5/11/chartex" xmlns:cx6="http://schemas.microsoft.com/office/drawing/2016/5/12/chartex" xmlns:cx7="http://schemas.microsoft.com/office/drawing/2016/5/13/chartex" xmlns:cx8="http://schemas.microsoft.com/office/drawing/2016/5/14/chartex" xmlns:mc="http://schemas.openxmlformats.org/markup-compatibility/2006" xmlns:aink="http://schemas.microsoft.com/office/drawing/2016/ink" xmlns:am3d="http://schemas.microsoft.com/office/drawing/2017/model3d" xmlns:o="urn:schemas-microsoft-com:office:office" xmlns:oel="http://schemas.microsoft.com/office/2019/extlst" xmlns:r="http://schemas.openxmlformats.org/officeDocument/2006/relationships" xmlns:m="http://schemas.openxmlformats.org/officeDocument/2006/math" xmlns:v="urn:schemas-microsoft-com:vml" xmlns:wp14="http://schemas.microsoft.com/office/word/2010/wordprocessingDrawing" xmlns:wp="http://schemas.openxmlformats.org/drawingml/2006/wordprocessingDrawing" xmlns:w10="urn:schemas-microsoft-com:office:word" xmlns:w="http://schemas.openxmlformats.org/wordprocessingml/2006/main" xmlns:w14="http://schemas.microsoft.com/office/word/2010/wordml" xmlns:w15="http://schemas.microsoft.com/office/word/2012/wordml" xmlns:w16cex="http://schemas.microsoft.com/office/word/2018/wordml/cex" xmlns:w16cid="http://schemas.microsoft.com/office/word/2016/wordml/cid" xmlns:w16="http://schemas.microsoft.com/office/word/2018/wordml" xmlns:w16du="http://schemas.microsoft.com/office/word/2023/wordml/word16du" xmlns:w16sdtdh="http://schemas.microsoft.com/office/word/2020/wordml/sdtdatahash" xmlns:w16se="http://schemas.microsoft.com/office/word/2015/wordml/symex" xmlns:wpg="http://schemas.microsoft.com/office/word/2010/wordprocessingGroup" xmlns:wpi="http://schemas.microsoft.com/office/word/2010/wordprocessingInk" xmlns:wne="http://schemas.microsoft.com/office/word/2006/wordml" xmlns:wps="http://schemas.microsoft.com/office/word/2010/wordprocessingShape" mc:Ignorable="w14 w15 w16se w16cid w16 w16cex w16sdtdh wp14">
+<w:ftr xmlns:wpc="http://schemas.microsoft.com/office/word/2010/wordprocessingCanvas" xmlns:cx="http://schemas.microsoft.com/office/drawing/2014/chartex" xmlns:cx1="http://schemas.microsoft.com/office/drawing/2015/9/8/chartex" xmlns:cx2="http://schemas.microsoft.com/office/drawing/2015/10/21/chartex" xmlns:cx3="http://schemas.microsoft.com/office/drawing/2016/5/9/chartex" xmlns:cx4="http://schemas.microsoft.com/office/drawing/2016/5/10/chartex" xmlns:cx5="http://schemas.microsoft.com/office/drawing/2016/5/11/chartex" xmlns:cx6="http://schemas.microsoft.com/office/drawing/2016/5/12/chartex" xmlns:cx7="http://schemas.microsoft.com/office/drawing/2016/5/13/chartex" xmlns:cx8="http://schemas.microsoft.com/office/drawing/2016/5/14/chartex" xmlns:mc="http://schemas.openxmlformats.org/markup-compatibility/2006" xmlns:aink="http://schemas.microsoft.com/office/drawing/2016/ink" xmlns:am3d="http://schemas.microsoft.com/office/drawing/2017/model3d" xmlns:o="urn:schemas-microsoft-com:office:office" xmlns:oel="http://schemas.microsoft.com/office/2019/extlst" xmlns:r="http://schemas.openxmlformats.org/officeDocument/2006/relationships" xmlns:m="http://schemas.openxmlformats.org/officeDocument/2006/math" xmlns:v="urn:schemas-microsoft-com:vml" xmlns:wp14="http://schemas.microsoft.com/office/word/2010/wordprocessingDrawing" xmlns:wp="http://schemas.openxmlformats.org/drawingml/2006/wordprocessingDrawing" xmlns:w10="urn:schemas-microsoft-com:office:word" xmlns:w="http://schemas.openxmlformats.org/wordprocessingml/2006/main" xmlns:w14="http://schemas.microsoft.com/office/word/2010/wordml" xmlns:w15="http://schemas.microsoft.com/office/word/2012/wordml" xmlns:w16cex="http://schemas.microsoft.com/office/word/2018/wordml/cex" xmlns:w16cid="http://schemas.microsoft.com/office/word/2016/wordml/cid" xmlns:w16="http://schemas.microsoft.com/office/word/2018/wordml" xmlns:w16sdtdh="http://schemas.microsoft.com/office/word/2020/wordml/sdtdatahash" xmlns:w16se="http://schemas.microsoft.com/office/word/2015/wordml/symex" xmlns:wpg="http://schemas.microsoft.com/office/word/2010/wordprocessingGroup" xmlns:wpi="http://schemas.microsoft.com/office/word/2010/wordprocessingInk" xmlns:wne="http://schemas.microsoft.com/office/word/2006/wordml" xmlns:wps="http://schemas.microsoft.com/office/word/2010/wordprocessingShape" mc:Ignorable="w14 w15 w16se w16cid w16 w16cex w16sdtdh wp14">
   <w:sdt>
     <w:sdtPr>
       <w:rPr>
@@ -10651,7 +11264,7 @@
 </file>
 
 <file path=word/footnotes.xml><?xml version="1.0" encoding="utf-8"?>
-<w:footnotes xmlns:wpc="http://schemas.microsoft.com/office/word/2010/wordprocessingCanvas" xmlns:cx="http://schemas.microsoft.com/office/drawing/2014/chartex" xmlns:cx1="http://schemas.microsoft.com/office/drawing/2015/9/8/chartex" xmlns:cx2="http://schemas.microsoft.com/office/drawing/2015/10/21/chartex" xmlns:cx3="http://schemas.microsoft.com/office/drawing/2016/5/9/chartex" xmlns:cx4="http://schemas.microsoft.com/office/drawing/2016/5/10/chartex" xmlns:cx5="http://schemas.microsoft.com/office/drawing/2016/5/11/chartex" xmlns:cx6="http://schemas.microsoft.com/office/drawing/2016/5/12/chartex" xmlns:cx7="http://schemas.microsoft.com/office/drawing/2016/5/13/chartex" xmlns:cx8="http://schemas.microsoft.com/office/drawing/2016/5/14/chartex" xmlns:mc="http://schemas.openxmlformats.org/markup-compatibility/2006" xmlns:aink="http://schemas.microsoft.com/office/drawing/2016/ink" xmlns:am3d="http://schemas.microsoft.com/office/drawing/2017/model3d" xmlns:o="urn:schemas-microsoft-com:office:office" xmlns:oel="http://schemas.microsoft.com/office/2019/extlst" xmlns:r="http://schemas.openxmlformats.org/officeDocument/2006/relationships" xmlns:m="http://schemas.openxmlformats.org/officeDocument/2006/math" xmlns:v="urn:schemas-microsoft-com:vml" xmlns:wp14="http://schemas.microsoft.com/office/word/2010/wordprocessingDrawing" xmlns:wp="http://schemas.openxmlformats.org/drawingml/2006/wordprocessingDrawing" xmlns:w10="urn:schemas-microsoft-com:office:word" xmlns:w="http://schemas.openxmlformats.org/wordprocessingml/2006/main" xmlns:w14="http://schemas.microsoft.com/office/word/2010/wordml" xmlns:w15="http://schemas.microsoft.com/office/word/2012/wordml" xmlns:w16cex="http://schemas.microsoft.com/office/word/2018/wordml/cex" xmlns:w16cid="http://schemas.microsoft.com/office/word/2016/wordml/cid" xmlns:w16="http://schemas.microsoft.com/office/word/2018/wordml" xmlns:w16du="http://schemas.microsoft.com/office/word/2023/wordml/word16du" xmlns:w16sdtdh="http://schemas.microsoft.com/office/word/2020/wordml/sdtdatahash" xmlns:w16se="http://schemas.microsoft.com/office/word/2015/wordml/symex" xmlns:wpg="http://schemas.microsoft.com/office/word/2010/wordprocessingGroup" xmlns:wpi="http://schemas.microsoft.com/office/word/2010/wordprocessingInk" xmlns:wne="http://schemas.microsoft.com/office/word/2006/wordml" xmlns:wps="http://schemas.microsoft.com/office/word/2010/wordprocessingShape" mc:Ignorable="w14 w15 w16se w16cid w16 w16cex w16sdtdh wp14">
+<w:footnotes xmlns:wpc="http://schemas.microsoft.com/office/word/2010/wordprocessingCanvas" xmlns:cx="http://schemas.microsoft.com/office/drawing/2014/chartex" xmlns:cx1="http://schemas.microsoft.com/office/drawing/2015/9/8/chartex" xmlns:cx2="http://schemas.microsoft.com/office/drawing/2015/10/21/chartex" xmlns:cx3="http://schemas.microsoft.com/office/drawing/2016/5/9/chartex" xmlns:cx4="http://schemas.microsoft.com/office/drawing/2016/5/10/chartex" xmlns:cx5="http://schemas.microsoft.com/office/drawing/2016/5/11/chartex" xmlns:cx6="http://schemas.microsoft.com/office/drawing/2016/5/12/chartex" xmlns:cx7="http://schemas.microsoft.com/office/drawing/2016/5/13/chartex" xmlns:cx8="http://schemas.microsoft.com/office/drawing/2016/5/14/chartex" xmlns:mc="http://schemas.openxmlformats.org/markup-compatibility/2006" xmlns:aink="http://schemas.microsoft.com/office/drawing/2016/ink" xmlns:am3d="http://schemas.microsoft.com/office/drawing/2017/model3d" xmlns:o="urn:schemas-microsoft-com:office:office" xmlns:oel="http://schemas.microsoft.com/office/2019/extlst" xmlns:r="http://schemas.openxmlformats.org/officeDocument/2006/relationships" xmlns:m="http://schemas.openxmlformats.org/officeDocument/2006/math" xmlns:v="urn:schemas-microsoft-com:vml" xmlns:wp14="http://schemas.microsoft.com/office/word/2010/wordprocessingDrawing" xmlns:wp="http://schemas.openxmlformats.org/drawingml/2006/wordprocessingDrawing" xmlns:w10="urn:schemas-microsoft-com:office:word" xmlns:w="http://schemas.openxmlformats.org/wordprocessingml/2006/main" xmlns:w14="http://schemas.microsoft.com/office/word/2010/wordml" xmlns:w15="http://schemas.microsoft.com/office/word/2012/wordml" xmlns:w16cex="http://schemas.microsoft.com/office/word/2018/wordml/cex" xmlns:w16cid="http://schemas.microsoft.com/office/word/2016/wordml/cid" xmlns:w16="http://schemas.microsoft.com/office/word/2018/wordml" xmlns:w16sdtdh="http://schemas.microsoft.com/office/word/2020/wordml/sdtdatahash" xmlns:w16se="http://schemas.microsoft.com/office/word/2015/wordml/symex" xmlns:wpg="http://schemas.microsoft.com/office/word/2010/wordprocessingGroup" xmlns:wpi="http://schemas.microsoft.com/office/word/2010/wordprocessingInk" xmlns:wne="http://schemas.microsoft.com/office/word/2006/wordml" xmlns:wps="http://schemas.microsoft.com/office/word/2010/wordprocessingShape" mc:Ignorable="w14 w15 w16se w16cid w16 w16cex w16sdtdh wp14">
   <w:footnote w:type="separator" w:id="-1">
     <w:p>
       <w:r>
@@ -10670,7 +11283,7 @@
 </file>
 
 <file path=word/numbering.xml><?xml version="1.0" encoding="utf-8"?>
-<w:numbering xmlns:wpc="http://schemas.microsoft.com/office/word/2010/wordprocessingCanvas" xmlns:cx="http://schemas.microsoft.com/office/drawing/2014/chartex" xmlns:cx1="http://schemas.microsoft.com/office/drawing/2015/9/8/chartex" xmlns:cx2="http://schemas.microsoft.com/office/drawing/2015/10/21/chartex" xmlns:cx3="http://schemas.microsoft.com/office/drawing/2016/5/9/chartex" xmlns:cx4="http://schemas.microsoft.com/office/drawing/2016/5/10/chartex" xmlns:cx5="http://schemas.microsoft.com/office/drawing/2016/5/11/chartex" xmlns:cx6="http://schemas.microsoft.com/office/drawing/2016/5/12/chartex" xmlns:cx7="http://schemas.microsoft.com/office/drawing/2016/5/13/chartex" xmlns:cx8="http://schemas.microsoft.com/office/drawing/2016/5/14/chartex" xmlns:mc="http://schemas.openxmlformats.org/markup-compatibility/2006" xmlns:aink="http://schemas.microsoft.com/office/drawing/2016/ink" xmlns:am3d="http://schemas.microsoft.com/office/drawing/2017/model3d" xmlns:o="urn:schemas-microsoft-com:office:office" xmlns:oel="http://schemas.microsoft.com/office/2019/extlst" xmlns:r="http://schemas.openxmlformats.org/officeDocument/2006/relationships" xmlns:m="http://schemas.openxmlformats.org/officeDocument/2006/math" xmlns:v="urn:schemas-microsoft-com:vml" xmlns:wp14="http://schemas.microsoft.com/office/word/2010/wordprocessingDrawing" xmlns:wp="http://schemas.openxmlformats.org/drawingml/2006/wordprocessingDrawing" xmlns:w10="urn:schemas-microsoft-com:office:word" xmlns:w="http://schemas.openxmlformats.org/wordprocessingml/2006/main" xmlns:w14="http://schemas.microsoft.com/office/word/2010/wordml" xmlns:w15="http://schemas.microsoft.com/office/word/2012/wordml" xmlns:w16cex="http://schemas.microsoft.com/office/word/2018/wordml/cex" xmlns:w16cid="http://schemas.microsoft.com/office/word/2016/wordml/cid" xmlns:w16="http://schemas.microsoft.com/office/word/2018/wordml" xmlns:w16du="http://schemas.microsoft.com/office/word/2023/wordml/word16du" xmlns:w16sdtdh="http://schemas.microsoft.com/office/word/2020/wordml/sdtdatahash" xmlns:w16se="http://schemas.microsoft.com/office/word/2015/wordml/symex" xmlns:wpg="http://schemas.microsoft.com/office/word/2010/wordprocessingGroup" xmlns:wpi="http://schemas.microsoft.com/office/word/2010/wordprocessingInk" xmlns:wne="http://schemas.microsoft.com/office/word/2006/wordml" xmlns:wps="http://schemas.microsoft.com/office/word/2010/wordprocessingShape" mc:Ignorable="w14 w15 w16se w16cid w16 w16cex w16sdtdh wp14">
+<w:numbering xmlns:wpc="http://schemas.microsoft.com/office/word/2010/wordprocessingCanvas" xmlns:cx="http://schemas.microsoft.com/office/drawing/2014/chartex" xmlns:cx1="http://schemas.microsoft.com/office/drawing/2015/9/8/chartex" xmlns:cx2="http://schemas.microsoft.com/office/drawing/2015/10/21/chartex" xmlns:cx3="http://schemas.microsoft.com/office/drawing/2016/5/9/chartex" xmlns:cx4="http://schemas.microsoft.com/office/drawing/2016/5/10/chartex" xmlns:cx5="http://schemas.microsoft.com/office/drawing/2016/5/11/chartex" xmlns:cx6="http://schemas.microsoft.com/office/drawing/2016/5/12/chartex" xmlns:cx7="http://schemas.microsoft.com/office/drawing/2016/5/13/chartex" xmlns:cx8="http://schemas.microsoft.com/office/drawing/2016/5/14/chartex" xmlns:mc="http://schemas.openxmlformats.org/markup-compatibility/2006" xmlns:aink="http://schemas.microsoft.com/office/drawing/2016/ink" xmlns:am3d="http://schemas.microsoft.com/office/drawing/2017/model3d" xmlns:o="urn:schemas-microsoft-com:office:office" xmlns:oel="http://schemas.microsoft.com/office/2019/extlst" xmlns:r="http://schemas.openxmlformats.org/officeDocument/2006/relationships" xmlns:m="http://schemas.openxmlformats.org/officeDocument/2006/math" xmlns:v="urn:schemas-microsoft-com:vml" xmlns:wp14="http://schemas.microsoft.com/office/word/2010/wordprocessingDrawing" xmlns:wp="http://schemas.openxmlformats.org/drawingml/2006/wordprocessingDrawing" xmlns:w10="urn:schemas-microsoft-com:office:word" xmlns:w="http://schemas.openxmlformats.org/wordprocessingml/2006/main" xmlns:w14="http://schemas.microsoft.com/office/word/2010/wordml" xmlns:w15="http://schemas.microsoft.com/office/word/2012/wordml" xmlns:w16cex="http://schemas.microsoft.com/office/word/2018/wordml/cex" xmlns:w16cid="http://schemas.microsoft.com/office/word/2016/wordml/cid" xmlns:w16="http://schemas.microsoft.com/office/word/2018/wordml" xmlns:w16sdtdh="http://schemas.microsoft.com/office/word/2020/wordml/sdtdatahash" xmlns:w16se="http://schemas.microsoft.com/office/word/2015/wordml/symex" xmlns:wpg="http://schemas.microsoft.com/office/word/2010/wordprocessingGroup" xmlns:wpi="http://schemas.microsoft.com/office/word/2010/wordprocessingInk" xmlns:wne="http://schemas.microsoft.com/office/word/2006/wordml" xmlns:wps="http://schemas.microsoft.com/office/word/2010/wordprocessingShape" mc:Ignorable="w14 w15 w16se w16cid w16 w16cex w16sdtdh wp14">
   <w:abstractNum w:abstractNumId="0" w15:restartNumberingAfterBreak="0">
     <w:nsid w:val="FFFFFF7C"/>
     <w:multiLevelType w:val="singleLevel"/>

</xml_diff>

<commit_message>
Update Hussey & Drake - meta-analysis of IRAPs reliability.docx
</commit_message>
<xml_diff>
--- a/manuscript/preprint/Hussey & Drake - meta-analysis of IRAPs reliability.docx
+++ b/manuscript/preprint/Hussey & Drake - meta-analysis of IRAPs reliability.docx
@@ -27,8 +27,13 @@
         <w:pStyle w:val="Title"/>
       </w:pPr>
       <w:r>
-        <w:t>The Implicit Relational Assessment Procedure demonstrates poor internal consistency and test-retest reliability: A meta-analysis</w:t>
-      </w:r>
+        <w:t>The Implicit Relational Assessment Procedure demonstrates poor internal consistency and test-retest reliability: A meta-</w:t>
+      </w:r>
+      <w:proofErr w:type="gramStart"/>
+      <w:r>
+        <w:t>analysis</w:t>
+      </w:r>
+      <w:proofErr w:type="gramEnd"/>
     </w:p>
     <w:p>
       <w:pPr>
@@ -67,7 +72,15 @@
         <w:t>)</w:t>
       </w:r>
       <w:r>
-        <w:t xml:space="preserve"> reliability and validity is mixed, with one meta-analysis concluding it has good criterion validity and potential for clinical assessment, and two others concluding that it demonstrates low reliability. Here, we extend this evidence base through meta-analyses of published and unpublished studies. Individual participant data was used to estimate both internal consistency and test-retest reliability across a large number of </w:t>
+        <w:t xml:space="preserve"> reliability and validity is mixed, with one meta-analysis concluding it has good criterion validity and potential for clinical assessment, and two others concluding that it demonstrates low reliability. Here, we extend this evidence base through meta-analyses of published and unpublished studies. Individual participant data was used to estimate both internal consistency and test-retest reliability across </w:t>
+      </w:r>
+      <w:proofErr w:type="gramStart"/>
+      <w:r>
+        <w:t>a large number of</w:t>
+      </w:r>
+      <w:proofErr w:type="gramEnd"/>
+      <w:r>
+        <w:t xml:space="preserve"> </w:t>
       </w:r>
       <w:r>
         <w:t>IRAPs</w:t>
@@ -119,8 +132,13 @@
       <w:r>
         <w:t>49</w:t>
       </w:r>
-      <w:r>
-        <w:t xml:space="preserve">) and </w:t>
+      <w:proofErr w:type="gramStart"/>
+      <w:r>
+        <w:t>)</w:t>
+      </w:r>
+      <w:proofErr w:type="gramEnd"/>
+      <w:r>
+        <w:t xml:space="preserve"> and </w:t>
       </w:r>
       <w:r>
         <w:t>its</w:t>
@@ -377,10 +395,19 @@
         <w:t xml:space="preserve">Although </w:t>
       </w:r>
       <w:r>
+        <w:rPr>
+          <w:highlight w:val="yellow"/>
+        </w:rPr>
         <w:t xml:space="preserve">over seventeen </w:t>
       </w:r>
       <w:r>
-        <w:t xml:space="preserve">years old and having been used in </w:t>
+        <w:rPr>
+          <w:highlight w:val="yellow"/>
+        </w:rPr>
+        <w:t>years old</w:t>
+      </w:r>
+      <w:r>
+        <w:t xml:space="preserve"> and having been used in </w:t>
       </w:r>
       <w:r>
         <w:t>at least</w:t>
@@ -389,7 +416,13 @@
         <w:t xml:space="preserve"> </w:t>
       </w:r>
       <w:r>
-        <w:t xml:space="preserve">155 </w:t>
+        <w:rPr>
+          <w:highlight w:val="yellow"/>
+        </w:rPr>
+        <w:t>155</w:t>
+      </w:r>
+      <w:r>
+        <w:t xml:space="preserve"> </w:t>
       </w:r>
       <w:r>
         <w:t>published articles</w:t>
@@ -419,7 +452,15 @@
         <w:t>, the IRAP’s utility remains a matter of ongoing debate. On the one hand, i</w:t>
       </w:r>
       <w:r>
-        <w:t xml:space="preserve">n their meta-analysis of criterion validity of clinically relevant IRAP studies, Vahey et al. </w:t>
+        <w:t xml:space="preserve">n their meta-analysis of criterion validity of clinically relevant IRAP studies, </w:t>
+      </w:r>
+      <w:proofErr w:type="spellStart"/>
+      <w:r>
+        <w:t>Vahey</w:t>
+      </w:r>
+      <w:proofErr w:type="spellEnd"/>
+      <w:r>
+        <w:t xml:space="preserve"> et al. </w:t>
       </w:r>
       <w:r>
         <w:fldChar w:fldCharType="begin"/>
@@ -666,7 +707,15 @@
     </w:p>
     <w:p>
       <w:r>
-        <w:t>The IRAP’s reliability has been examined in two previous meta-analyses of published articles. Golijani-</w:t>
+        <w:t xml:space="preserve">The IRAP’s reliability has been examined in two previous meta-analyses of published articles. </w:t>
+      </w:r>
+      <w:proofErr w:type="spellStart"/>
+      <w:r>
+        <w:t>Golijani</w:t>
+      </w:r>
+      <w:proofErr w:type="spellEnd"/>
+      <w:r>
+        <w:t>-</w:t>
       </w:r>
       <w:r>
         <w:lastRenderedPageBreak/>
@@ -794,7 +843,15 @@
         </w:r>
       </w:hyperlink>
       <w:r>
-        <w:t xml:space="preserve">). They note in their data that many estimates were sourced from other meta-analyses – presumably Golijani-Moghaddam et al.’s </w:t>
+        <w:t xml:space="preserve">). They note in their data that many estimates were sourced from other meta-analyses – presumably </w:t>
+      </w:r>
+      <w:proofErr w:type="spellStart"/>
+      <w:r>
+        <w:t>Golijani</w:t>
+      </w:r>
+      <w:proofErr w:type="spellEnd"/>
+      <w:r>
+        <w:t xml:space="preserve">-Moghaddam et al.’s </w:t>
       </w:r>
       <w:r>
         <w:fldChar w:fldCharType="begin"/>
@@ -924,8 +981,17 @@
       </w:r>
     </w:p>
     <w:p>
-      <w:r>
-        <w:t xml:space="preserve">In one sense, the results of the two meta-analyses show a significant degree of variation, with Greenwald &amp; Lai (2020) reporting a substantively lower estimate of internal consistency than Golijani-Moghaddam et al. </w:t>
+      <w:commentRangeStart w:id="1"/>
+      <w:r>
+        <w:t xml:space="preserve">In one sense, the results of the two meta-analyses show a significant degree of variation, with Greenwald &amp; Lai (2020) reporting a substantively lower estimate of internal consistency than </w:t>
+      </w:r>
+      <w:proofErr w:type="spellStart"/>
+      <w:r>
+        <w:t>Golijani</w:t>
+      </w:r>
+      <w:proofErr w:type="spellEnd"/>
+      <w:r>
+        <w:t xml:space="preserve">-Moghaddam et al. </w:t>
       </w:r>
       <w:r>
         <w:fldChar w:fldCharType="begin"/>
@@ -1014,7 +1080,22 @@
         <w:t>N</w:t>
       </w:r>
       <w:r>
-        <w:t xml:space="preserve"> = 74 total) used to estimate the IRAP’s test-retest reliability, this aspect of reliability in particular requires further research.</w:t>
+        <w:t xml:space="preserve"> = 74 total) used to estimate the IRAP’s test-retest reliability, this aspect of reliability </w:t>
+      </w:r>
+      <w:proofErr w:type="gramStart"/>
+      <w:r>
+        <w:t>in particular requires</w:t>
+      </w:r>
+      <w:proofErr w:type="gramEnd"/>
+      <w:r>
+        <w:t xml:space="preserve"> further research.</w:t>
+      </w:r>
+      <w:commentRangeEnd w:id="1"/>
+      <w:r>
+        <w:rPr>
+          <w:rStyle w:val="CommentReference"/>
+        </w:rPr>
+        <w:commentReference w:id="1"/>
       </w:r>
     </w:p>
     <w:p>
@@ -1172,7 +1253,15 @@
         <w:fldChar w:fldCharType="end"/>
       </w:r>
       <w:r>
-        <w:t xml:space="preserve"> note that both choices are arbitrary, and that internal consistency should instead be estimated by a permutation resampling approach. This involves creating a large number of random splits of the data and calculating reliability for each, then taking </w:t>
+        <w:t xml:space="preserve"> note that both choices are arbitrary, and that internal consistency should instead be estimated by a permutation resampling approach. This involves creating </w:t>
+      </w:r>
+      <w:proofErr w:type="gramStart"/>
+      <w:r>
+        <w:t>a large number of</w:t>
+      </w:r>
+      <w:proofErr w:type="gramEnd"/>
+      <w:r>
+        <w:t xml:space="preserve"> random splits of the data and calculating reliability for each, then taking </w:t>
       </w:r>
       <w:r>
         <w:t>the</w:t>
@@ -1187,12 +1276,25 @@
         <w:t xml:space="preserve"> </w:t>
       </w:r>
       <w:r>
-        <w:t>where others frequently do not. However, in order to calculate both ICCs and permutation-based estimates of internal consistency, access to trial-level data is needed.</w:t>
-      </w:r>
-    </w:p>
-    <w:p>
-      <w:r>
-        <w:t xml:space="preserve">Both of the above factors </w:t>
+        <w:t xml:space="preserve">where others frequently do not. However, </w:t>
+      </w:r>
+      <w:proofErr w:type="gramStart"/>
+      <w:r>
+        <w:t>in order to</w:t>
+      </w:r>
+      <w:proofErr w:type="gramEnd"/>
+      <w:r>
+        <w:t xml:space="preserve"> calculate both ICCs and permutation-based estimates of internal consistency, access to trial-level data is needed.</w:t>
+      </w:r>
+    </w:p>
+    <w:p>
+      <w:proofErr w:type="gramStart"/>
+      <w:r>
+        <w:t>Both of the above</w:t>
+      </w:r>
+      <w:proofErr w:type="gramEnd"/>
+      <w:r>
+        <w:t xml:space="preserve"> factors </w:t>
       </w:r>
       <w:r>
         <w:t>may be</w:t>
@@ -1254,12 +1356,20 @@
         <w:t xml:space="preserve"> is available on the Open Science Framework</w:t>
       </w:r>
       <w:r>
-        <w:t xml:space="preserve"> along with all details fo the measures </w:t>
+        <w:t xml:space="preserve"> along with all details </w:t>
+      </w:r>
+      <w:proofErr w:type="spellStart"/>
+      <w:r>
+        <w:t>fo</w:t>
+      </w:r>
+      <w:proofErr w:type="spellEnd"/>
+      <w:r>
+        <w:t xml:space="preserve"> the measures </w:t>
       </w:r>
       <w:r>
         <w:t>(</w:t>
       </w:r>
-      <w:hyperlink r:id="rId10" w:history="1">
+      <w:hyperlink r:id="rId14" w:history="1">
         <w:r>
           <w:rPr>
             <w:rStyle w:val="Hyperlink"/>
@@ -1394,13 +1504,21 @@
       <w:r>
         <w:t xml:space="preserve"> (</w:t>
       </w:r>
-      <w:hyperlink r:id="rId11" w:history="1">
+      <w:hyperlink r:id="rId15" w:history="1">
         <w:r>
           <w:rPr>
             <w:rStyle w:val="Hyperlink"/>
           </w:rPr>
-          <w:t>osf.io/nugzb</w:t>
+          <w:t>osf.io/</w:t>
         </w:r>
+        <w:proofErr w:type="spellStart"/>
+        <w:r>
+          <w:rPr>
+            <w:rStyle w:val="Hyperlink"/>
+          </w:rPr>
+          <w:t>nugzb</w:t>
+        </w:r>
+        <w:proofErr w:type="spellEnd"/>
       </w:hyperlink>
       <w:r>
         <w:t>)</w:t>
@@ -1463,13 +1581,21 @@
         <w:t>.</w:t>
       </w:r>
       <w:r>
-        <w:t xml:space="preserve"> This therefore represents a best effort to maximize the </w:t>
+        <w:t xml:space="preserve"> This therefore represents a best effort to maximize </w:t>
+      </w:r>
+      <w:proofErr w:type="gramStart"/>
+      <w:r>
+        <w:t xml:space="preserve">the </w:t>
       </w:r>
       <w:r>
         <w:t xml:space="preserve"> </w:t>
       </w:r>
       <w:r>
-        <w:t xml:space="preserve">size and representativeness of the dataset available for these analyses. </w:t>
+        <w:t>size</w:t>
+      </w:r>
+      <w:proofErr w:type="gramEnd"/>
+      <w:r>
+        <w:t xml:space="preserve"> and representativeness of the dataset available for these analyses. </w:t>
       </w:r>
       <w:r>
         <w:t>Unfortunately, only eight of 52 datasets were shared, and only t</w:t>
@@ -1645,8 +1771,13 @@
       <w:r>
         <w:t xml:space="preserve">available, </w:t>
       </w:r>
-      <w:r>
-        <w:t>a majority of participants</w:t>
+      <w:proofErr w:type="gramStart"/>
+      <w:r>
+        <w:t>a majority of</w:t>
+      </w:r>
+      <w:proofErr w:type="gramEnd"/>
+      <w:r>
+        <w:t xml:space="preserve"> participants</w:t>
       </w:r>
       <w:r>
         <w:t xml:space="preserve"> </w:t>
@@ -1747,8 +1878,13 @@
         <w:t xml:space="preserve"> and attribute stimuli are presented in the middle of the screen. R</w:t>
       </w:r>
       <w:r>
-        <w:t>esponse option</w:t>
-      </w:r>
+        <w:t xml:space="preserve">esponse </w:t>
+      </w:r>
+      <w:proofErr w:type="gramStart"/>
+      <w:r>
+        <w:t>option</w:t>
+      </w:r>
+      <w:proofErr w:type="gramEnd"/>
       <w:r>
         <w:t xml:space="preserve"> are presented at the bottom left and right hand sides of the screen, and are mapped to the </w:t>
       </w:r>
@@ -1813,7 +1949,15 @@
         <w:t>of 24, 36, or 48 trials</w:t>
       </w:r>
       <w:r>
-        <w:t xml:space="preserve"> depending on the number of stimuli exemplars employed, and use an equal number of combinations of the category and attribute stimuli (e.g., White people – positive, White people – negative, Black people – positive, and Black people – negative). Participants typically </w:t>
+        <w:t xml:space="preserve"> depending on the number of stimuli exemplars </w:t>
+      </w:r>
+      <w:proofErr w:type="gramStart"/>
+      <w:r>
+        <w:t>employed, and</w:t>
+      </w:r>
+      <w:proofErr w:type="gramEnd"/>
+      <w:r>
+        <w:t xml:space="preserve"> use an equal number of combinations of the category and attribute stimuli (e.g., White people – positive, White people – negative, Black people – positive, and Black people – negative). Participants typically </w:t>
       </w:r>
       <w:r>
         <w:t xml:space="preserve">complete between one and </w:t>
@@ -1838,7 +1982,15 @@
         <w:t>≤</w:t>
       </w:r>
       <w:r>
-        <w:t xml:space="preserve"> 2000 ms and percentage accuracy </w:t>
+        <w:t xml:space="preserve"> 2000 </w:t>
+      </w:r>
+      <w:proofErr w:type="spellStart"/>
+      <w:r>
+        <w:t>ms</w:t>
+      </w:r>
+      <w:proofErr w:type="spellEnd"/>
+      <w:r>
+        <w:t xml:space="preserve"> and percentage accuracy </w:t>
       </w:r>
       <w:r>
         <w:rPr>
@@ -1947,7 +2099,7 @@
       <w:r>
         <w:t xml:space="preserve"> (</w:t>
       </w:r>
-      <w:hyperlink r:id="rId12" w:history="1">
+      <w:hyperlink r:id="rId16" w:history="1">
         <w:r>
           <w:rPr>
             <w:rStyle w:val="Hyperlink"/>
@@ -2061,7 +2213,7 @@
       <w:r>
         <w:t>(</w:t>
       </w:r>
-      <w:hyperlink r:id="rId13" w:history="1">
+      <w:hyperlink r:id="rId17" w:history="1">
         <w:r>
           <w:rPr>
             <w:rStyle w:val="Hyperlink"/>
@@ -2146,7 +2298,15 @@
         <w:t>d</w:t>
       </w:r>
       <w:r>
-        <w:t xml:space="preserve">, insofar as it is a trimmed and standardized difference in mean reaction time between the two block types. Its key points are that reaction times &gt; 10,000 ms are trimmed, a mean reaction time is calculated for the trials in each block type, and a standard deviation is calculated for the pooled trials in both blocks. The difference between the means is then divided by the standard deviation, resulting in a </w:t>
+        <w:t xml:space="preserve">, insofar as it is a trimmed and standardized difference in mean reaction time between the two block types. Its key points are that reaction times &gt; 10,000 </w:t>
+      </w:r>
+      <w:proofErr w:type="spellStart"/>
+      <w:r>
+        <w:t>ms</w:t>
+      </w:r>
+      <w:proofErr w:type="spellEnd"/>
+      <w:r>
+        <w:t xml:space="preserve"> are trimmed, a mean reaction time is calculated for the trials in each block type, and a standard deviation is calculated for the pooled trials in both blocks. The difference between the means is then divided by the standard deviation, resulting in a </w:t>
       </w:r>
       <w:r>
         <w:rPr>
@@ -2175,7 +2335,15 @@
         <w:t xml:space="preserve"> </w:t>
       </w:r>
       <w:r>
-        <w:t>2000 ms or if their accuracy was &lt; 78%</w:t>
+        <w:t xml:space="preserve">2000 </w:t>
+      </w:r>
+      <w:proofErr w:type="spellStart"/>
+      <w:r>
+        <w:t>ms</w:t>
+      </w:r>
+      <w:proofErr w:type="spellEnd"/>
+      <w:r>
+        <w:t xml:space="preserve"> or if their accuracy was &lt; 78%</w:t>
       </w:r>
       <w:r>
         <w:t xml:space="preserve"> in either of the block types</w:t>
@@ -2307,7 +2475,15 @@
         <w:fldChar w:fldCharType="end"/>
       </w:r>
       <w:r>
-        <w:t xml:space="preserve">. Meta-analyses were conducted using the metafor package </w:t>
+        <w:t xml:space="preserve">. Meta-analyses were conducted using the </w:t>
+      </w:r>
+      <w:proofErr w:type="spellStart"/>
+      <w:r>
+        <w:t>metafor</w:t>
+      </w:r>
+      <w:proofErr w:type="spellEnd"/>
+      <w:r>
+        <w:t xml:space="preserve"> package </w:t>
       </w:r>
       <w:r>
         <w:fldChar w:fldCharType="begin"/>
@@ -2862,7 +3038,15 @@
         <w:t>Split-half via first vs. second half.</w:t>
       </w:r>
       <w:r>
-        <w:t xml:space="preserve"> Other popular implicit measures typically employ a different splitting method: the IAT’s split-half reliability is usually calculated by dividing the trials into the first- versus second-half of trials by order of presentation. Again, Pearson’s </w:t>
+        <w:t xml:space="preserve"> Other popular implicit measures typically employ a different splitting method: the IAT’s split-half reliability is usually calculated by dividing the trials into the first- versus </w:t>
+      </w:r>
+      <w:proofErr w:type="gramStart"/>
+      <w:r>
+        <w:t>second-half</w:t>
+      </w:r>
+      <w:proofErr w:type="gramEnd"/>
+      <w:r>
+        <w:t xml:space="preserve"> of trials by order of presentation. Again, Pearson’s </w:t>
       </w:r>
       <w:r>
         <w:rPr>
@@ -2880,7 +3064,15 @@
         <w:t>D</w:t>
       </w:r>
       <w:r>
-        <w:t xml:space="preserve"> scores, and a Spearman-Brown correction was applied. This method is useful to calculate in order to directly compare the IRAP’s internal consistency to the IAT’s. </w:t>
+        <w:t xml:space="preserve"> scores, and a Spearman-Brown correction was applied. This method is useful to calculate </w:t>
+      </w:r>
+      <w:proofErr w:type="gramStart"/>
+      <w:r>
+        <w:t>in order to</w:t>
+      </w:r>
+      <w:proofErr w:type="gramEnd"/>
+      <w:r>
+        <w:t xml:space="preserve"> directly compare the IRAP’s internal consistency to the IAT’s. </w:t>
       </w:r>
     </w:p>
     <w:p>
@@ -3345,6 +3537,7 @@
       <w:r>
         <w:t xml:space="preserve"> degree of heterogeneity was found between estimates, </w:t>
       </w:r>
+      <w:proofErr w:type="gramStart"/>
       <w:r>
         <w:rPr>
           <w:i/>
@@ -3354,12 +3547,15 @@
       <w:r>
         <w:t>(</w:t>
       </w:r>
+      <w:proofErr w:type="spellStart"/>
+      <w:proofErr w:type="gramEnd"/>
       <w:r>
         <w:rPr>
           <w:i/>
         </w:rPr>
         <w:t>df</w:t>
       </w:r>
+      <w:proofErr w:type="spellEnd"/>
       <w:r>
         <w:t xml:space="preserve"> = </w:t>
       </w:r>
@@ -3464,8 +3660,13 @@
       </w:r>
     </w:p>
     <w:p>
-      <w:r>
-        <w:t>Metafor’s ‘influence’ function was then used to detect effect sizes with undue influence on the meta-effect size. This produces multiple metrics</w:t>
+      <w:proofErr w:type="spellStart"/>
+      <w:r>
+        <w:t>Metafor’s</w:t>
+      </w:r>
+      <w:proofErr w:type="spellEnd"/>
+      <w:r>
+        <w:t xml:space="preserve"> ‘influence’ function was then used to detect effect sizes with undue influence on the meta-effect size. This produces multiple metrics</w:t>
       </w:r>
       <w:r>
         <w:t xml:space="preserve"> which were used to define outliers</w:t>
@@ -3620,6 +3821,7 @@
       <w:r>
         <w:t xml:space="preserve">, with no heterogeneity, </w:t>
       </w:r>
+      <w:proofErr w:type="gramStart"/>
       <w:r>
         <w:rPr>
           <w:i/>
@@ -3629,12 +3831,15 @@
       <w:r>
         <w:t>(</w:t>
       </w:r>
+      <w:proofErr w:type="spellStart"/>
+      <w:proofErr w:type="gramEnd"/>
       <w:r>
         <w:rPr>
           <w:i/>
         </w:rPr>
         <w:t>df</w:t>
       </w:r>
+      <w:proofErr w:type="spellEnd"/>
       <w:r>
         <w:t xml:space="preserve"> = </w:t>
       </w:r>
@@ -3877,7 +4082,7 @@
                     <pic:cNvPicPr/>
                   </pic:nvPicPr>
                   <pic:blipFill>
-                    <a:blip r:embed="rId14">
+                    <a:blip r:embed="rId18">
                       <a:extLst>
                         <a:ext uri="{28A0092B-C50C-407E-A947-70E740481C1C}">
                           <a14:useLocalDpi xmlns:a14="http://schemas.microsoft.com/office/drawing/2010/main" val="0"/>
@@ -3929,7 +4134,7 @@
                     <pic:cNvPicPr/>
                   </pic:nvPicPr>
                   <pic:blipFill>
-                    <a:blip r:embed="rId15">
+                    <a:blip r:embed="rId19">
                       <a:extLst>
                         <a:ext uri="{28A0092B-C50C-407E-A947-70E740481C1C}">
                           <a14:useLocalDpi xmlns:a14="http://schemas.microsoft.com/office/drawing/2010/main" val="0"/>
@@ -4027,7 +4232,15 @@
         <w:fldChar w:fldCharType="end"/>
       </w:r>
       <w:r>
-        <w:t xml:space="preserve">. Additionally, calculating each reliability estimate from fewer trials is likely to lower reliability. Nonetheless, given that this argument is frequently repeated, and on the basis of a </w:t>
+        <w:t xml:space="preserve">. Additionally, calculating each reliability estimate from fewer trials is likely to lower reliability. Nonetheless, given that this argument is frequently repeated, and </w:t>
+      </w:r>
+      <w:proofErr w:type="gramStart"/>
+      <w:r>
+        <w:t>on the basis of</w:t>
+      </w:r>
+      <w:proofErr w:type="gramEnd"/>
+      <w:r>
+        <w:t xml:space="preserve"> a </w:t>
       </w:r>
       <w:r>
         <w:lastRenderedPageBreak/>
@@ -4036,7 +4249,15 @@
     </w:p>
     <w:p>
       <w:r>
-        <w:t xml:space="preserve">Estimates of the reliability of individual trial types were calculated by applying the split-half via many permutations method again, this time applied to </w:t>
+        <w:t xml:space="preserve">Estimates of the reliability of individual trial types were calculated by applying the split-half via many </w:t>
+      </w:r>
+      <w:proofErr w:type="gramStart"/>
+      <w:r>
+        <w:t>permutations</w:t>
+      </w:r>
+      <w:proofErr w:type="gramEnd"/>
+      <w:r>
+        <w:t xml:space="preserve"> method again, this time applied to </w:t>
       </w:r>
       <w:r>
         <w:rPr>
@@ -4110,6 +4331,7 @@
       <w:r>
         <w:t xml:space="preserve">. No heterogeneity was observed, </w:t>
       </w:r>
+      <w:proofErr w:type="gramStart"/>
       <w:r>
         <w:rPr>
           <w:i/>
@@ -4118,7 +4340,16 @@
         <w:t>Q</w:t>
       </w:r>
       <w:r>
-        <w:t>(df = 163) = 79.9</w:t>
+        <w:t>(</w:t>
+      </w:r>
+      <w:proofErr w:type="spellStart"/>
+      <w:proofErr w:type="gramEnd"/>
+      <w:r>
+        <w:t>df</w:t>
+      </w:r>
+      <w:proofErr w:type="spellEnd"/>
+      <w:r>
+        <w:t xml:space="preserve"> = 163) = 79.9</w:t>
       </w:r>
       <w:r>
         <w:t>4</w:t>
@@ -4137,7 +4368,15 @@
         <w:t xml:space="preserve"> = </w:t>
       </w:r>
       <w:r>
-        <w:t xml:space="preserve">.999, suggesting that it was appropriate to meta-analyse across trial types (i.e., zero heterogeneity suggests that there are not unmodelled differences between the trial </w:t>
+        <w:t>.999, suggesting that it was appropriate to meta-</w:t>
+      </w:r>
+      <w:proofErr w:type="spellStart"/>
+      <w:r>
+        <w:t>analyse</w:t>
+      </w:r>
+      <w:proofErr w:type="spellEnd"/>
+      <w:r>
+        <w:t xml:space="preserve"> across trial types (i.e., zero heterogeneity suggests that there are not unmodelled differences between the trial </w:t>
       </w:r>
       <w:r>
         <w:t>types). See Figure 2 for a caterpillar plot of the trial type level reliability estimates.</w:t>
@@ -4226,7 +4465,7 @@
                     <pic:cNvPicPr/>
                   </pic:nvPicPr>
                   <pic:blipFill>
-                    <a:blip r:embed="rId16">
+                    <a:blip r:embed="rId20">
                       <a:extLst>
                         <a:ext uri="{28A0092B-C50C-407E-A947-70E740481C1C}">
                           <a14:useLocalDpi xmlns:a14="http://schemas.microsoft.com/office/drawing/2010/main" val="0"/>
@@ -4263,8 +4502,13 @@
         <w:pStyle w:val="Heading2"/>
       </w:pPr>
       <w:r>
-        <w:t>Test-retest reliability</w:t>
-      </w:r>
+        <w:t xml:space="preserve">Test-retest </w:t>
+      </w:r>
+      <w:proofErr w:type="gramStart"/>
+      <w:r>
+        <w:t>reliability</w:t>
+      </w:r>
+      <w:proofErr w:type="gramEnd"/>
     </w:p>
     <w:p>
       <w:r>
@@ -4823,7 +5067,15 @@
         <w:t>Reliability of individual trial types.</w:t>
       </w:r>
       <w:r>
-        <w:t xml:space="preserve"> Similar to internal consistency, the test-retest reliability was also estimated for IRAP data scored at the individual trial type level. </w:t>
+        <w:t xml:space="preserve"> </w:t>
+      </w:r>
+      <w:proofErr w:type="gramStart"/>
+      <w:r>
+        <w:t>Similar to</w:t>
+      </w:r>
+      <w:proofErr w:type="gramEnd"/>
+      <w:r>
+        <w:t xml:space="preserve"> internal consistency, the test-retest reliability was also estimated for IRAP data scored at the individual trial type level. </w:t>
       </w:r>
       <w:r>
         <w:t>This was done using the IC</w:t>
@@ -4864,6 +5116,7 @@
       <w:r>
         <w:t xml:space="preserve">Heterogeneity was detected, </w:t>
       </w:r>
+      <w:proofErr w:type="gramStart"/>
       <w:r>
         <w:rPr>
           <w:i/>
@@ -4872,7 +5125,16 @@
         <w:t>Q</w:t>
       </w:r>
       <w:r>
-        <w:t>(df = 31) = 47.1</w:t>
+        <w:t>(</w:t>
+      </w:r>
+      <w:proofErr w:type="spellStart"/>
+      <w:proofErr w:type="gramEnd"/>
+      <w:r>
+        <w:t>df</w:t>
+      </w:r>
+      <w:proofErr w:type="spellEnd"/>
+      <w:r>
+        <w:t xml:space="preserve"> = 31) = 47.1</w:t>
       </w:r>
       <w:r>
         <w:t>4</w:t>
@@ -4903,8 +5165,13 @@
       </w:r>
     </w:p>
     <w:p>
-      <w:r>
-        <w:t xml:space="preserve">In order to </w:t>
+      <w:proofErr w:type="gramStart"/>
+      <w:r>
+        <w:t>In order to</w:t>
+      </w:r>
+      <w:proofErr w:type="gramEnd"/>
+      <w:r>
+        <w:t xml:space="preserve"> </w:t>
       </w:r>
       <w:r>
         <w:t>assess whether reliability systematically differed between published and unpublished studies</w:t>
@@ -4956,6 +5223,7 @@
       <w:r>
         <w:t xml:space="preserve">]), </w:t>
       </w:r>
+      <w:proofErr w:type="gramStart"/>
       <w:r>
         <w:rPr>
           <w:i/>
@@ -4973,7 +5241,16 @@
         <w:t>M</w:t>
       </w:r>
       <w:r>
-        <w:t>(df = 1) = 1.7</w:t>
+        <w:t>(</w:t>
+      </w:r>
+      <w:proofErr w:type="spellStart"/>
+      <w:proofErr w:type="gramEnd"/>
+      <w:r>
+        <w:t>df</w:t>
+      </w:r>
+      <w:proofErr w:type="spellEnd"/>
+      <w:r>
+        <w:t xml:space="preserve"> = 1) = 1.7</w:t>
       </w:r>
       <w:r>
         <w:t>40</w:t>
@@ -5058,6 +5335,7 @@
       <w:r>
         <w:t xml:space="preserve">]), </w:t>
       </w:r>
+      <w:proofErr w:type="gramStart"/>
       <w:r>
         <w:rPr>
           <w:i/>
@@ -5075,7 +5353,16 @@
         <w:t>M</w:t>
       </w:r>
       <w:r>
-        <w:t>(df = 1) = 1.</w:t>
+        <w:t>(</w:t>
+      </w:r>
+      <w:proofErr w:type="spellStart"/>
+      <w:proofErr w:type="gramEnd"/>
+      <w:r>
+        <w:t>df</w:t>
+      </w:r>
+      <w:proofErr w:type="spellEnd"/>
+      <w:r>
+        <w:t xml:space="preserve"> = 1) = 1.</w:t>
       </w:r>
       <w:r>
         <w:t>603</w:t>
@@ -5113,28 +5400,13 @@
     </w:p>
     <w:p>
       <w:r>
-        <w:t xml:space="preserve">An under-appreciated implication Test-Retest Reliability is that it can be used to determine a measure’s utility at the level of individuals. In combination with the Standard Deviation of participants’ scores on that measure, </w:t>
-      </w:r>
-      <w:r>
-        <w:t>the measure’s Test-Retest Reliability</w:t>
-      </w:r>
-      <w:r>
-        <w:t xml:space="preserve"> can be used to calculate the </w:t>
+        <w:t xml:space="preserve">An under-appreciated implication Test-Retest Reliability is that it can be used to determine a measure’s utility at the level of individuals. In combination with the Standard Deviation of participants’ scores on that measure, the measure’s Test-Retest Reliability can be used to calculate the </w:t>
       </w:r>
       <w:r>
         <w:t>Stan</w:t>
       </w:r>
       <w:r>
-        <w:t>dard Error of Measurement (SEM</w:t>
-      </w:r>
-      <w:r>
-        <w:t xml:space="preserve">; not to be confused with the </w:t>
-      </w:r>
-      <w:r>
-        <w:t>standard error of the mea</w:t>
-      </w:r>
-      <w:r>
-        <w:t>n) using the following equation:</w:t>
+        <w:t>dard Error of Measurement (SEM; not to be confused with the standard error of the mean) using the following equation:</w:t>
       </w:r>
     </w:p>
     <w:p/>
@@ -5211,10 +5483,7 @@
     <w:p/>
     <w:p>
       <w:r>
-        <w:t xml:space="preserve">The SEM can then be used to construct </w:t>
-      </w:r>
-      <w:r>
-        <w:t>confidence intervals on individuals’ scores:</w:t>
+        <w:t>The SEM can then be used to construct confidence intervals on individuals’ scores:</w:t>
       </w:r>
     </w:p>
     <w:p>
@@ -5242,13 +5511,7 @@
         </m:r>
       </m:oMath>
       <w:r>
-        <w:t xml:space="preserve"> </w:t>
-      </w:r>
-      <w:r>
-        <w:t>SEM</w:t>
-      </w:r>
-      <w:r>
-        <w:t xml:space="preserve"> </w:t>
+        <w:t xml:space="preserve"> SEM </w:t>
       </w:r>
       <w:r>
         <w:rPr>
@@ -5501,13 +5764,7 @@
         <w:rPr>
           <w:lang w:val="en-CH"/>
         </w:rPr>
-        <w:t>1839</w:t>
-      </w:r>
-      <w:r>
-        <w:rPr>
-          <w:lang w:val="en-CH"/>
-        </w:rPr>
-        <w:t xml:space="preserve"> participants’ </w:t>
+        <w:t xml:space="preserve">1839 participants’ </w:t>
       </w:r>
       <w:r>
         <w:rPr>
@@ -6032,7 +6289,15 @@
         <w:t>Possible w</w:t>
       </w:r>
       <w:r>
-        <w:t xml:space="preserve">ays to improve reliability </w:t>
+        <w:t xml:space="preserve">ays to improve </w:t>
+      </w:r>
+      <w:proofErr w:type="gramStart"/>
+      <w:r>
+        <w:t>reliability</w:t>
+      </w:r>
+      <w:proofErr w:type="gramEnd"/>
+      <w:r>
+        <w:t xml:space="preserve"> </w:t>
       </w:r>
     </w:p>
     <w:p>
@@ -6094,7 +6359,15 @@
         <w:t>criteria.</w:t>
       </w:r>
       <w:r>
-        <w:t xml:space="preserve"> Published IRAP studies have employed a variety of different performance exclusion criteria. For example, differences in cut-offs (e.g., median reaction time &lt; 2000 ms in some studies and 2500 in others), or applying these criteria differently (e.g., </w:t>
+        <w:t xml:space="preserve"> Published IRAP studies have employed a variety of different performance exclusion criteria. For example, differences in cut-offs (e.g., median reaction time &lt; 2000 </w:t>
+      </w:r>
+      <w:proofErr w:type="spellStart"/>
+      <w:r>
+        <w:t>ms</w:t>
+      </w:r>
+      <w:proofErr w:type="spellEnd"/>
+      <w:r>
+        <w:t xml:space="preserve"> in some studies and 2500 in others), or applying these criteria differently (e.g., </w:t>
       </w:r>
       <w:r>
         <w:t xml:space="preserve">applying this criterion to both block types across the test blocks </w:t>
@@ -6156,13 +6429,29 @@
           <w:rFonts w:cs="CMU Serif Roman"/>
           <w:lang w:eastAsia="zh-CN"/>
         </w:rPr>
-        <w:t xml:space="preserve"> 2000 ms) </w:t>
-      </w:r>
+        <w:t xml:space="preserve"> 2000 </w:t>
+      </w:r>
+      <w:proofErr w:type="spellStart"/>
       <w:r>
         <w:rPr>
           <w:rFonts w:cs="CMU Serif Roman"/>
           <w:lang w:eastAsia="zh-CN"/>
         </w:rPr>
+        <w:t>ms</w:t>
+      </w:r>
+      <w:proofErr w:type="spellEnd"/>
+      <w:r>
+        <w:rPr>
+          <w:rFonts w:cs="CMU Serif Roman"/>
+          <w:lang w:eastAsia="zh-CN"/>
+        </w:rPr>
+        <w:t xml:space="preserve">) </w:t>
+      </w:r>
+      <w:r>
+        <w:rPr>
+          <w:rFonts w:cs="CMU Serif Roman"/>
+          <w:lang w:eastAsia="zh-CN"/>
+        </w:rPr>
         <w:t xml:space="preserve">in both block types </w:t>
       </w:r>
       <w:r>
@@ -6221,18 +6510,27 @@
         </w:rPr>
         <w:t xml:space="preserve">represents quite a </w:t>
       </w:r>
+      <w:proofErr w:type="gramStart"/>
       <w:r>
         <w:rPr>
           <w:rFonts w:cs="CMU Serif Roman"/>
           <w:lang w:eastAsia="zh-CN"/>
         </w:rPr>
-        <w:t xml:space="preserve">strict criteria relative to what has </w:t>
-      </w:r>
+        <w:t>strict criteria</w:t>
+      </w:r>
+      <w:proofErr w:type="gramEnd"/>
       <w:r>
         <w:rPr>
           <w:rFonts w:cs="CMU Serif Roman"/>
           <w:lang w:eastAsia="zh-CN"/>
         </w:rPr>
+        <w:t xml:space="preserve"> relative to what has </w:t>
+      </w:r>
+      <w:r>
+        <w:rPr>
+          <w:rFonts w:cs="CMU Serif Roman"/>
+          <w:lang w:eastAsia="zh-CN"/>
+        </w:rPr>
         <w:t xml:space="preserve">typically </w:t>
       </w:r>
       <w:r>
@@ -6250,18 +6548,27 @@
           <w:lang w:eastAsia="zh-CN"/>
         </w:rPr>
       </w:pPr>
+      <w:proofErr w:type="gramStart"/>
       <w:r>
         <w:rPr>
           <w:rFonts w:cs="CMU Serif Roman"/>
           <w:lang w:eastAsia="zh-CN"/>
         </w:rPr>
-        <w:t xml:space="preserve">In order to assess whether these stricter criteria influence reliability estimates, we constructed a multi-level moderator meta-analysis model that directly compared estimates calculated using the </w:t>
-      </w:r>
+        <w:t>In order to</w:t>
+      </w:r>
+      <w:proofErr w:type="gramEnd"/>
       <w:r>
         <w:rPr>
           <w:rFonts w:cs="CMU Serif Roman"/>
           <w:lang w:eastAsia="zh-CN"/>
         </w:rPr>
+        <w:t xml:space="preserve"> assess whether these stricter criteria influence reliability estimates, we constructed a multi-level moderator meta-analysis model that directly compared estimates calculated using the </w:t>
+      </w:r>
+      <w:r>
+        <w:rPr>
+          <w:rFonts w:cs="CMU Serif Roman"/>
+          <w:lang w:eastAsia="zh-CN"/>
+        </w:rPr>
         <w:t>typical</w:t>
       </w:r>
       <w:r>
@@ -6348,6 +6655,7 @@
         </w:rPr>
         <w:t xml:space="preserve">Results demonstrated that no significant differences were detectable between the typical and the stricter exclusion strategies, </w:t>
       </w:r>
+      <w:proofErr w:type="gramStart"/>
       <w:r>
         <w:rPr>
           <w:rFonts w:cs="CMU Serif Roman"/>
@@ -6372,7 +6680,24 @@
           <w:rFonts w:cs="CMU Serif Roman"/>
           <w:lang w:eastAsia="zh-CN"/>
         </w:rPr>
-        <w:t>(df = 1) = 0.6</w:t>
+        <w:t>(</w:t>
+      </w:r>
+      <w:proofErr w:type="spellStart"/>
+      <w:proofErr w:type="gramEnd"/>
+      <w:r>
+        <w:rPr>
+          <w:rFonts w:cs="CMU Serif Roman"/>
+          <w:lang w:eastAsia="zh-CN"/>
+        </w:rPr>
+        <w:t>df</w:t>
+      </w:r>
+      <w:proofErr w:type="spellEnd"/>
+      <w:r>
+        <w:rPr>
+          <w:rFonts w:cs="CMU Serif Roman"/>
+          <w:lang w:eastAsia="zh-CN"/>
+        </w:rPr>
+        <w:t xml:space="preserve"> = 1) = 0.6</w:t>
       </w:r>
       <w:r>
         <w:rPr>
@@ -6711,7 +7036,15 @@
         <w:t>),</w:t>
       </w:r>
       <w:r>
-        <w:t xml:space="preserve"> in order to increase internal consistency to α = .70, the task would need to contain </w:t>
+        <w:t xml:space="preserve"> </w:t>
+      </w:r>
+      <w:proofErr w:type="gramStart"/>
+      <w:r>
+        <w:t>in order to</w:t>
+      </w:r>
+      <w:proofErr w:type="gramEnd"/>
+      <w:r>
+        <w:t xml:space="preserve"> increase internal consistency to α = .70, the task would need to contain </w:t>
       </w:r>
       <w:r>
         <w:t>2.</w:t>
@@ -6738,7 +7071,15 @@
         <w:t>0</w:t>
       </w:r>
       <w:r>
-        <w:t>), in order to increase internal consistency to ICC</w:t>
+        <w:t xml:space="preserve">), </w:t>
+      </w:r>
+      <w:proofErr w:type="gramStart"/>
+      <w:r>
+        <w:t>in order to</w:t>
+      </w:r>
+      <w:proofErr w:type="gramEnd"/>
+      <w:r>
+        <w:t xml:space="preserve"> increase internal consistency to ICC</w:t>
       </w:r>
       <w:r>
         <w:t>2</w:t>
@@ -6750,7 +7091,15 @@
         <w:t>21</w:t>
       </w:r>
       <w:r>
-        <w:t xml:space="preserve"> times the number of trials it currently does. In order to put these in context, the IRAP currently takes around 10 to 15 minutes to complete. These increases would therefore result in a t</w:t>
+        <w:t xml:space="preserve"> times the number of trials it currently does. </w:t>
+      </w:r>
+      <w:proofErr w:type="gramStart"/>
+      <w:r>
+        <w:t>In order to</w:t>
+      </w:r>
+      <w:proofErr w:type="gramEnd"/>
+      <w:r>
+        <w:t xml:space="preserve"> put these in context, the IRAP currently takes around 10 to 15 minutes to complete. These increases would therefore result in a t</w:t>
       </w:r>
       <w:r>
         <w:t xml:space="preserve">ask that would take between </w:t>
@@ -6866,7 +7215,15 @@
         <w:t>alternative</w:t>
       </w:r>
       <w:r>
-        <w:t xml:space="preserve">. This method has been referred to by several names, including the Probabilistic Index, the Probability of Superiority and Ruscio’s A </w:t>
+        <w:t xml:space="preserve">. This method has been referred to by several names, including the Probabilistic Index, the Probability of Superiority and </w:t>
+      </w:r>
+      <w:proofErr w:type="spellStart"/>
+      <w:r>
+        <w:t>Ruscio’s</w:t>
+      </w:r>
+      <w:proofErr w:type="spellEnd"/>
+      <w:r>
+        <w:t xml:space="preserve"> A </w:t>
       </w:r>
       <w:r>
         <w:fldChar w:fldCharType="begin"/>
@@ -6889,9 +7246,11 @@
       <w:r>
         <w:t xml:space="preserve">. This non-parametric scoring method has a straightforward interpretation and method of calculation: it is the probability that a randomly selected reaction time in one block type is longer than a randomly selected reaction time in the other block type. We therefore calculated A scores for each IRAP using code provided in the </w:t>
       </w:r>
+      <w:proofErr w:type="spellStart"/>
       <w:r>
         <w:t>RProbSup</w:t>
       </w:r>
+      <w:proofErr w:type="spellEnd"/>
       <w:r>
         <w:t xml:space="preserve"> R package </w:t>
       </w:r>
@@ -6988,6 +7347,7 @@
       <w:r>
         <w:t xml:space="preserve">], </w:t>
       </w:r>
+      <w:proofErr w:type="gramStart"/>
       <w:r>
         <w:rPr>
           <w:i/>
@@ -7004,12 +7364,15 @@
       <w:r>
         <w:t>(</w:t>
       </w:r>
+      <w:proofErr w:type="spellStart"/>
+      <w:proofErr w:type="gramEnd"/>
       <w:r>
         <w:rPr>
           <w:i/>
         </w:rPr>
         <w:t>df</w:t>
       </w:r>
+      <w:proofErr w:type="spellEnd"/>
       <w:r>
         <w:t xml:space="preserve"> = 1) = 0.</w:t>
       </w:r>
@@ -7049,7 +7412,15 @@
         <w:t xml:space="preserve">The IRAP presents pairs of blocks in which the required response switches between those blocks (e.g., responding to ‘White people’ and ‘positive’ with ‘True’ on one block and ‘False’ on the other). </w:t>
       </w:r>
       <w:r>
-        <w:t xml:space="preserve">Which block each participant first encounters is often randomized between participants, on the basis that block order has sometimes been shown to have an influence on mean </w:t>
+        <w:t xml:space="preserve">Which block each participant first encounters </w:t>
+      </w:r>
+      <w:proofErr w:type="gramStart"/>
+      <w:r>
+        <w:t>is</w:t>
+      </w:r>
+      <w:proofErr w:type="gramEnd"/>
+      <w:r>
+        <w:t xml:space="preserve"> often randomized between participants, on the basis that block order has sometimes been shown to have an influence on mean </w:t>
       </w:r>
       <w:r>
         <w:rPr>
@@ -7142,12 +7513,14 @@
       <w:r>
         <w:t xml:space="preserve"> (</w:t>
       </w:r>
+      <w:proofErr w:type="spellStart"/>
       <w:r>
         <w:rPr>
           <w:i/>
         </w:rPr>
         <w:t>df</w:t>
       </w:r>
+      <w:proofErr w:type="spellEnd"/>
       <w:r>
         <w:t xml:space="preserve"> = 1) = 0.</w:t>
       </w:r>
@@ -7181,7 +7554,31 @@
         <w:t>Fix the location of the response options.</w:t>
       </w:r>
       <w:r>
-        <w:t xml:space="preserve"> Finally, another commonly reported variation in the IRAP’s procedural features is whether the response options (e.g., True and False) were either static (e.g., True always on the left, False on the right) or whether they swapped sides pseudorandomly between trials. Roughly one third of the studies in our dataset used static response options, and two thirds used moving. Although it is not often discussed within published articles, informal discussion among IRAP researchers around the decision to use static or moving response options has often been that, on the one hand, static response options appear to make the task easier to complete and perhaps therefore reduces noise in reaction times. But, on the other hand, static response options may allow participants to privately recode the response options in order to make the task easier for themselves (e.g., treating the ‘True’ response as if it is labelled ‘False’ to make responding in the history-inconsistent blocks easier). This provided a testable hypothesis, that internal consistency would be higher when response options were static. The permutated estimates from the internal consistency meta-analysis were used in a moderator meta-analysis that added response option location as a moderator. </w:t>
+        <w:t xml:space="preserve"> Finally, another commonly reported variation in the IRAP’s procedural features is whether the response options (e.g., True and False) were either static (e.g., True always on the left, False on the right) or whether they swapped sides </w:t>
+      </w:r>
+      <w:proofErr w:type="spellStart"/>
+      <w:r>
+        <w:t>pseudorandomly</w:t>
+      </w:r>
+      <w:proofErr w:type="spellEnd"/>
+      <w:r>
+        <w:t xml:space="preserve"> between trials. Roughly one third of the studies in our dataset used static response options, and two thirds used </w:t>
+      </w:r>
+      <w:proofErr w:type="gramStart"/>
+      <w:r>
+        <w:t>moving</w:t>
+      </w:r>
+      <w:proofErr w:type="gramEnd"/>
+      <w:r>
+        <w:t xml:space="preserve">. Although it is not often discussed within published articles, informal discussion among IRAP researchers around the decision to use static or moving response options has often been that, on the one hand, static response options appear to make the task easier to complete and perhaps therefore reduces noise in reaction times. But, on the other hand, static response options may allow participants to privately recode the response options </w:t>
+      </w:r>
+      <w:proofErr w:type="gramStart"/>
+      <w:r>
+        <w:t>in order to</w:t>
+      </w:r>
+      <w:proofErr w:type="gramEnd"/>
+      <w:r>
+        <w:t xml:space="preserve"> make the task easier for themselves (e.g., treating the ‘True’ response as if it is labelled ‘False’ to make responding in the history-inconsistent blocks easier). This provided a testable hypothesis, that internal consistency would be higher when response options were static. The permutated estimates from the internal consistency meta-analysis were used in a moderator meta-analysis that added response option location as a moderator. </w:t>
       </w:r>
       <w:r>
         <w:t>A d</w:t>
@@ -7259,12 +7656,14 @@
       <w:r>
         <w:t xml:space="preserve"> (</w:t>
       </w:r>
+      <w:proofErr w:type="spellStart"/>
       <w:r>
         <w:rPr>
           <w:i/>
         </w:rPr>
         <w:t>df</w:t>
       </w:r>
+      <w:proofErr w:type="spellEnd"/>
       <w:r>
         <w:t xml:space="preserve"> = 1) =</w:t>
       </w:r>
@@ -7315,7 +7714,15 @@
     </w:p>
     <w:p>
       <w:r>
-        <w:t xml:space="preserve">Results demonstrate that the IRAP’s internal consistency is poor and its test-retest reliability is unacceptably low. </w:t>
+        <w:t xml:space="preserve">Results demonstrate that the IRAP’s internal consistency is </w:t>
+      </w:r>
+      <w:proofErr w:type="gramStart"/>
+      <w:r>
+        <w:t>poor</w:t>
+      </w:r>
+      <w:proofErr w:type="gramEnd"/>
+      <w:r>
+        <w:t xml:space="preserve"> and its test-retest reliability is unacceptably low. </w:t>
       </w:r>
       <w:r>
         <w:t xml:space="preserve">In half of the domains, test-retest reliability was zero or </w:t>
@@ -7698,7 +8105,15 @@
     </w:p>
     <w:p>
       <w:r>
-        <w:t xml:space="preserve">Our access to the trial level data also allowed us to score the data in other ways than previous meta analyses. Insofar as some researchers argue that IRAP data should be scored and analyzed at the trial type level, such researchers should also quantify its reliability from data scored at the trial type level (which are akin to subscales). When scored this way, both internal consistency </w:t>
+        <w:t xml:space="preserve">Our access to the trial level data also allowed us to score the data in other ways than previous </w:t>
+      </w:r>
+      <w:proofErr w:type="gramStart"/>
+      <w:r>
+        <w:t>meta analyses</w:t>
+      </w:r>
+      <w:proofErr w:type="gramEnd"/>
+      <w:r>
+        <w:t xml:space="preserve">. Insofar as some researchers argue that IRAP data should be scored and analyzed at the trial type level, such researchers should also quantify its reliability from data scored at the trial type level (which are akin to subscales). When scored this way, both internal consistency </w:t>
       </w:r>
       <w:r>
         <w:t>(</w:t>
@@ -8325,8 +8740,13 @@
       <w:r>
         <w:t xml:space="preserve">, respectively. </w:t>
       </w:r>
-      <w:r>
-        <w:t xml:space="preserve">That is to say, average correlations larger than this cannot be observed due to the limits of the IRAP’s reliability. In all other (realistic) circumstances, such as where the true correlation is lower than 1 and the reliability of the criterion task is lower than 1, the average observable correlations would be lower than this again. </w:t>
+      <w:proofErr w:type="gramStart"/>
+      <w:r>
+        <w:t>That is to say, average</w:t>
+      </w:r>
+      <w:proofErr w:type="gramEnd"/>
+      <w:r>
+        <w:t xml:space="preserve"> correlations larger than this cannot be observed due to the limits of the IRAP’s reliability. In all other (realistic) circumstances, such as where the true correlation is lower than 1 and the reliability of the criterion task is lower than 1, the average observable correlations would be lower than this again. </w:t>
       </w:r>
     </w:p>
     <w:p>
@@ -8336,7 +8756,15 @@
         </w:rPr>
       </w:pPr>
       <w:r>
-        <w:t>Maximum observable correlations could also be calculated for other true correlations; these would be also be scaled downward to a comparable degree</w:t>
+        <w:t xml:space="preserve">Maximum observable correlations could also be calculated for other true correlations; these </w:t>
+      </w:r>
+      <w:proofErr w:type="gramStart"/>
+      <w:r>
+        <w:t>would be also be</w:t>
+      </w:r>
+      <w:proofErr w:type="gramEnd"/>
+      <w:r>
+        <w:t xml:space="preserve"> scaled downward to a comparable degree</w:t>
       </w:r>
       <w:r>
         <w:t xml:space="preserve"> as those for perfect true correlations. For example, </w:t>
@@ -8442,7 +8870,15 @@
         <w:t>.</w:t>
       </w:r>
       <w:r>
-        <w:t xml:space="preserve"> These large reductions in the actual observed correlation among variables must then be considered when choosing sample sizes – loosely speaking, in order to detect what is in reality a ‘</w:t>
+        <w:t xml:space="preserve"> These large reductions in the actual observed correlation among variables must then be considered when choosing sample sizes – loosely speaking, </w:t>
+      </w:r>
+      <w:proofErr w:type="gramStart"/>
+      <w:r>
+        <w:t>in order to</w:t>
+      </w:r>
+      <w:proofErr w:type="gramEnd"/>
+      <w:r>
+        <w:t xml:space="preserve"> detect what is in reality a ‘</w:t>
       </w:r>
       <w:r>
         <w:t>large</w:t>
@@ -8456,7 +8892,15 @@
     </w:p>
     <w:p>
       <w:r>
-        <w:t xml:space="preserve">This also raises important questions about the credibility of correlations in the literature which are larger than this. For example, Vahey et al. </w:t>
+        <w:t xml:space="preserve">This also raises important questions about the credibility of correlations in the literature which are larger than this. For example, </w:t>
+      </w:r>
+      <w:proofErr w:type="spellStart"/>
+      <w:r>
+        <w:t>Vahey</w:t>
+      </w:r>
+      <w:proofErr w:type="spellEnd"/>
+      <w:r>
+        <w:t xml:space="preserve"> et al. </w:t>
       </w:r>
       <w:r>
         <w:fldChar w:fldCharType="begin"/>
@@ -8528,7 +8972,15 @@
         </m:sSub>
       </m:oMath>
       <w:r>
-        <w:t xml:space="preserve"> = 1), this would imply that the true average correlation between the IRAP and clinical criterion tasks is </w:t>
+        <w:t xml:space="preserve"> = 1), this </w:t>
+      </w:r>
+      <w:proofErr w:type="gramStart"/>
+      <w:r>
+        <w:t>would</w:t>
+      </w:r>
+      <w:proofErr w:type="gramEnd"/>
+      <w:r>
+        <w:t xml:space="preserve"> imply that the true average correlation between the IRAP and clinical criterion tasks is </w:t>
       </w:r>
       <w:r>
         <w:rPr>
@@ -8547,10 +8999,26 @@
         <w:t xml:space="preserve">This would imply that either (a) the IRAP </w:t>
       </w:r>
       <w:r>
-        <w:t xml:space="preserve">has truly exceptional criterion validity despite its low reliability, and that it outperforms the vast majority of other classes of measures across </w:t>
-      </w:r>
-      <w:r>
-        <w:t xml:space="preserve">psychological science, or (b) Vahey et al.’s (2015) </w:t>
+        <w:t xml:space="preserve">has truly exceptional criterion validity despite its low reliability, and that it outperforms </w:t>
+      </w:r>
+      <w:proofErr w:type="gramStart"/>
+      <w:r>
+        <w:t>the vast majority of</w:t>
+      </w:r>
+      <w:proofErr w:type="gramEnd"/>
+      <w:r>
+        <w:t xml:space="preserve"> other classes of measures across </w:t>
+      </w:r>
+      <w:r>
+        <w:t xml:space="preserve">psychological science, or (b) </w:t>
+      </w:r>
+      <w:proofErr w:type="spellStart"/>
+      <w:r>
+        <w:t>Vahey</w:t>
+      </w:r>
+      <w:proofErr w:type="spellEnd"/>
+      <w:r>
+        <w:t xml:space="preserve"> et al.’s (2015) </w:t>
       </w:r>
       <w:r>
         <w:t xml:space="preserve">estimate of criterion validity is </w:t>
@@ -8565,7 +9033,23 @@
         <w:t xml:space="preserve"> in some way. </w:t>
       </w:r>
       <w:r>
-        <w:t>Future research may therefore wish to consider assessing the computational reproducibility of Vahey et al.’s (2015) results in order to ensure that they were not obtained in error. Existing u</w:t>
+        <w:t xml:space="preserve">Future research may therefore wish to consider assessing the computational reproducibility of </w:t>
+      </w:r>
+      <w:proofErr w:type="spellStart"/>
+      <w:r>
+        <w:t>Vahey</w:t>
+      </w:r>
+      <w:proofErr w:type="spellEnd"/>
+      <w:r>
+        <w:t xml:space="preserve"> et al.’s (2015) results </w:t>
+      </w:r>
+      <w:proofErr w:type="gramStart"/>
+      <w:r>
+        <w:t>in order to</w:t>
+      </w:r>
+      <w:proofErr w:type="gramEnd"/>
+      <w:r>
+        <w:t xml:space="preserve"> ensure that they were not obtained in error. Existing u</w:t>
       </w:r>
       <w:r>
         <w:t>npublished research</w:t>
@@ -8613,7 +9097,15 @@
         <w:t>Possible w</w:t>
       </w:r>
       <w:r>
-        <w:t xml:space="preserve">ays to improve reliability </w:t>
+        <w:t xml:space="preserve">ays to improve </w:t>
+      </w:r>
+      <w:proofErr w:type="gramStart"/>
+      <w:r>
+        <w:t>reliability</w:t>
+      </w:r>
+      <w:proofErr w:type="gramEnd"/>
+      <w:r>
+        <w:t xml:space="preserve"> </w:t>
       </w:r>
     </w:p>
     <w:p>
@@ -8657,7 +9149,15 @@
         <w:t xml:space="preserve">. Numerical differences favored the typical exclusion strategy over the stricter one. Second, </w:t>
       </w:r>
       <w:r>
-        <w:t xml:space="preserve">based on the recommendations of De Schryver et al. </w:t>
+        <w:t xml:space="preserve">based on the recommendations of De </w:t>
+      </w:r>
+      <w:proofErr w:type="spellStart"/>
+      <w:r>
+        <w:t>Schryver</w:t>
+      </w:r>
+      <w:proofErr w:type="spellEnd"/>
+      <w:r>
+        <w:t xml:space="preserve"> et al. </w:t>
       </w:r>
       <w:r>
         <w:fldChar w:fldCharType="begin"/>
@@ -8706,7 +9206,15 @@
         <w:t xml:space="preserve"> </w:t>
       </w:r>
       <w:r>
-        <w:t xml:space="preserve">Prior work by De Schryver et al. </w:t>
+        <w:t xml:space="preserve">Prior work by De </w:t>
+      </w:r>
+      <w:proofErr w:type="spellStart"/>
+      <w:r>
+        <w:t>Schryver</w:t>
+      </w:r>
+      <w:proofErr w:type="spellEnd"/>
+      <w:r>
+        <w:t xml:space="preserve"> et al. </w:t>
       </w:r>
       <w:r>
         <w:fldChar w:fldCharType="begin"/>
@@ -8898,10 +9406,18 @@
         <w:t xml:space="preserve">are possible and </w:t>
       </w:r>
       <w:r>
-        <w:t>may be more effective</w:t>
-      </w:r>
-      <w:r>
-        <w:t>, and could be explored in future research</w:t>
+        <w:t xml:space="preserve">may be more </w:t>
+      </w:r>
+      <w:proofErr w:type="gramStart"/>
+      <w:r>
+        <w:t>effective</w:t>
+      </w:r>
+      <w:r>
+        <w:t>, and</w:t>
+      </w:r>
+      <w:proofErr w:type="gramEnd"/>
+      <w:r>
+        <w:t xml:space="preserve"> could be explored in future research</w:t>
       </w:r>
       <w:r>
         <w:t>.</w:t>
@@ -9140,8 +9656,13 @@
       </w:r>
     </w:p>
     <w:p>
-      <w:r>
-        <w:t xml:space="preserve">Vahey et al.’s </w:t>
+      <w:proofErr w:type="spellStart"/>
+      <w:r>
+        <w:t>Vahey</w:t>
+      </w:r>
+      <w:proofErr w:type="spellEnd"/>
+      <w:r>
+        <w:t xml:space="preserve"> et al.’s </w:t>
       </w:r>
       <w:r>
         <w:fldChar w:fldCharType="begin"/>
@@ -11127,6 +11648,49 @@
     </w:sectPr>
   </w:body>
 </w:document>
+</file>
+
+<file path=word/comments.xml><?xml version="1.0" encoding="utf-8"?>
+<w:comments xmlns:wpc="http://schemas.microsoft.com/office/word/2010/wordprocessingCanvas" xmlns:cx="http://schemas.microsoft.com/office/drawing/2014/chartex" xmlns:cx1="http://schemas.microsoft.com/office/drawing/2015/9/8/chartex" xmlns:cx2="http://schemas.microsoft.com/office/drawing/2015/10/21/chartex" xmlns:cx3="http://schemas.microsoft.com/office/drawing/2016/5/9/chartex" xmlns:cx4="http://schemas.microsoft.com/office/drawing/2016/5/10/chartex" xmlns:cx5="http://schemas.microsoft.com/office/drawing/2016/5/11/chartex" xmlns:cx6="http://schemas.microsoft.com/office/drawing/2016/5/12/chartex" xmlns:cx7="http://schemas.microsoft.com/office/drawing/2016/5/13/chartex" xmlns:cx8="http://schemas.microsoft.com/office/drawing/2016/5/14/chartex" xmlns:mc="http://schemas.openxmlformats.org/markup-compatibility/2006" xmlns:aink="http://schemas.microsoft.com/office/drawing/2016/ink" xmlns:am3d="http://schemas.microsoft.com/office/drawing/2017/model3d" xmlns:o="urn:schemas-microsoft-com:office:office" xmlns:oel="http://schemas.microsoft.com/office/2019/extlst" xmlns:r="http://schemas.openxmlformats.org/officeDocument/2006/relationships" xmlns:m="http://schemas.openxmlformats.org/officeDocument/2006/math" xmlns:v="urn:schemas-microsoft-com:vml" xmlns:wp14="http://schemas.microsoft.com/office/word/2010/wordprocessingDrawing" xmlns:wp="http://schemas.openxmlformats.org/drawingml/2006/wordprocessingDrawing" xmlns:w10="urn:schemas-microsoft-com:office:word" xmlns:w="http://schemas.openxmlformats.org/wordprocessingml/2006/main" xmlns:w14="http://schemas.microsoft.com/office/word/2010/wordml" xmlns:w15="http://schemas.microsoft.com/office/word/2012/wordml" xmlns:w16cex="http://schemas.microsoft.com/office/word/2018/wordml/cex" xmlns:w16cid="http://schemas.microsoft.com/office/word/2016/wordml/cid" xmlns:w16="http://schemas.microsoft.com/office/word/2018/wordml" xmlns:w16sdtdh="http://schemas.microsoft.com/office/word/2020/wordml/sdtdatahash" xmlns:w16se="http://schemas.microsoft.com/office/word/2015/wordml/symex" xmlns:wpg="http://schemas.microsoft.com/office/word/2010/wordprocessingGroup" xmlns:wpi="http://schemas.microsoft.com/office/word/2010/wordprocessingInk" xmlns:wne="http://schemas.microsoft.com/office/word/2006/wordml" xmlns:wps="http://schemas.microsoft.com/office/word/2010/wordprocessingShape" mc:Ignorable="w14 w15 w16se w16cid w16 w16cex w16sdtdh wp14">
+  <w:comment w:id="1" w:author="Hussey, Ian (PSY)" w:date="2024-02-19T14:28:00Z" w:initials="IH">
+    <w:p>
+      <w:pPr>
+        <w:jc w:val="left"/>
+      </w:pPr>
+      <w:r>
+        <w:rPr>
+          <w:rStyle w:val="CommentReference"/>
+        </w:rPr>
+        <w:annotationRef/>
+      </w:r>
+      <w:r>
+        <w:rPr>
+          <w:sz w:val="20"/>
+          <w:szCs w:val="20"/>
+        </w:rPr>
+        <w:t>Add the thing about how reliability would have to be really high for criterion validity to be that high</w:t>
+      </w:r>
+    </w:p>
+  </w:comment>
+</w:comments>
+</file>
+
+<file path=word/commentsExtended.xml><?xml version="1.0" encoding="utf-8"?>
+<w15:commentsEx xmlns:wpc="http://schemas.microsoft.com/office/word/2010/wordprocessingCanvas" xmlns:cx="http://schemas.microsoft.com/office/drawing/2014/chartex" xmlns:cx1="http://schemas.microsoft.com/office/drawing/2015/9/8/chartex" xmlns:cx2="http://schemas.microsoft.com/office/drawing/2015/10/21/chartex" xmlns:cx3="http://schemas.microsoft.com/office/drawing/2016/5/9/chartex" xmlns:cx4="http://schemas.microsoft.com/office/drawing/2016/5/10/chartex" xmlns:cx5="http://schemas.microsoft.com/office/drawing/2016/5/11/chartex" xmlns:cx6="http://schemas.microsoft.com/office/drawing/2016/5/12/chartex" xmlns:cx7="http://schemas.microsoft.com/office/drawing/2016/5/13/chartex" xmlns:cx8="http://schemas.microsoft.com/office/drawing/2016/5/14/chartex" xmlns:mc="http://schemas.openxmlformats.org/markup-compatibility/2006" xmlns:aink="http://schemas.microsoft.com/office/drawing/2016/ink" xmlns:am3d="http://schemas.microsoft.com/office/drawing/2017/model3d" xmlns:o="urn:schemas-microsoft-com:office:office" xmlns:oel="http://schemas.microsoft.com/office/2019/extlst" xmlns:r="http://schemas.openxmlformats.org/officeDocument/2006/relationships" xmlns:m="http://schemas.openxmlformats.org/officeDocument/2006/math" xmlns:v="urn:schemas-microsoft-com:vml" xmlns:wp14="http://schemas.microsoft.com/office/word/2010/wordprocessingDrawing" xmlns:wp="http://schemas.openxmlformats.org/drawingml/2006/wordprocessingDrawing" xmlns:w10="urn:schemas-microsoft-com:office:word" xmlns:w="http://schemas.openxmlformats.org/wordprocessingml/2006/main" xmlns:w14="http://schemas.microsoft.com/office/word/2010/wordml" xmlns:w15="http://schemas.microsoft.com/office/word/2012/wordml" xmlns:w16cex="http://schemas.microsoft.com/office/word/2018/wordml/cex" xmlns:w16cid="http://schemas.microsoft.com/office/word/2016/wordml/cid" xmlns:w16="http://schemas.microsoft.com/office/word/2018/wordml" xmlns:w16sdtdh="http://schemas.microsoft.com/office/word/2020/wordml/sdtdatahash" xmlns:w16se="http://schemas.microsoft.com/office/word/2015/wordml/symex" xmlns:wpg="http://schemas.microsoft.com/office/word/2010/wordprocessingGroup" xmlns:wpi="http://schemas.microsoft.com/office/word/2010/wordprocessingInk" xmlns:wne="http://schemas.microsoft.com/office/word/2006/wordml" xmlns:wps="http://schemas.microsoft.com/office/word/2010/wordprocessingShape" mc:Ignorable="w14 w15 w16se w16cid w16 w16cex w16sdtdh wp14">
+  <w15:commentEx w15:paraId="5C478E5A" w15:done="0"/>
+</w15:commentsEx>
+</file>
+
+<file path=word/commentsExtensible.xml><?xml version="1.0" encoding="utf-8"?>
+<w16cex:commentsExtensible xmlns:wpc="http://schemas.microsoft.com/office/word/2010/wordprocessingCanvas" xmlns:cx="http://schemas.microsoft.com/office/drawing/2014/chartex" xmlns:cx1="http://schemas.microsoft.com/office/drawing/2015/9/8/chartex" xmlns:cx2="http://schemas.microsoft.com/office/drawing/2015/10/21/chartex" xmlns:cx3="http://schemas.microsoft.com/office/drawing/2016/5/9/chartex" xmlns:cx4="http://schemas.microsoft.com/office/drawing/2016/5/10/chartex" xmlns:cx5="http://schemas.microsoft.com/office/drawing/2016/5/11/chartex" xmlns:cx6="http://schemas.microsoft.com/office/drawing/2016/5/12/chartex" xmlns:cx7="http://schemas.microsoft.com/office/drawing/2016/5/13/chartex" xmlns:cx8="http://schemas.microsoft.com/office/drawing/2016/5/14/chartex" xmlns:cr="http://schemas.microsoft.com/office/comments/2020/reactions" xmlns:mc="http://schemas.openxmlformats.org/markup-compatibility/2006" xmlns:aink="http://schemas.microsoft.com/office/drawing/2016/ink" xmlns:am3d="http://schemas.microsoft.com/office/drawing/2017/model3d" xmlns:o="urn:schemas-microsoft-com:office:office" xmlns:oel="http://schemas.microsoft.com/office/2019/extlst" xmlns:r="http://schemas.openxmlformats.org/officeDocument/2006/relationships" xmlns:m="http://schemas.openxmlformats.org/officeDocument/2006/math" xmlns:v="urn:schemas-microsoft-com:vml" xmlns:wp14="http://schemas.microsoft.com/office/word/2010/wordprocessingDrawing" xmlns:wp="http://schemas.openxmlformats.org/drawingml/2006/wordprocessingDrawing" xmlns:w10="urn:schemas-microsoft-com:office:word" xmlns:w="http://schemas.openxmlformats.org/wordprocessingml/2006/main" xmlns:w14="http://schemas.microsoft.com/office/word/2010/wordml" xmlns:w15="http://schemas.microsoft.com/office/word/2012/wordml" xmlns:w16cex="http://schemas.microsoft.com/office/word/2018/wordml/cex" xmlns:w16cid="http://schemas.microsoft.com/office/word/2016/wordml/cid" xmlns:w16="http://schemas.microsoft.com/office/word/2018/wordml" xmlns:w16sdtdh="http://schemas.microsoft.com/office/word/2020/wordml/sdtdatahash" xmlns:w16se="http://schemas.microsoft.com/office/word/2015/wordml/symex" xmlns:wpg="http://schemas.microsoft.com/office/word/2010/wordprocessingGroup" xmlns:wpi="http://schemas.microsoft.com/office/word/2010/wordprocessingInk" xmlns:wne="http://schemas.microsoft.com/office/word/2006/wordml" xmlns:wps="http://schemas.microsoft.com/office/word/2010/wordprocessingShape" mc:Ignorable="w14 w15 w16se w16cid w16 w16cex w16sdtdh cr wp14">
+  <w16cex:commentExtensible w16cex:durableId="02BDEA08" w16cex:dateUtc="2024-02-19T13:28:00Z"/>
+</w16cex:commentsExtensible>
+</file>
+
+<file path=word/commentsIds.xml><?xml version="1.0" encoding="utf-8"?>
+<w16cid:commentsIds xmlns:wpc="http://schemas.microsoft.com/office/word/2010/wordprocessingCanvas" xmlns:cx="http://schemas.microsoft.com/office/drawing/2014/chartex" xmlns:cx1="http://schemas.microsoft.com/office/drawing/2015/9/8/chartex" xmlns:cx2="http://schemas.microsoft.com/office/drawing/2015/10/21/chartex" xmlns:cx3="http://schemas.microsoft.com/office/drawing/2016/5/9/chartex" xmlns:cx4="http://schemas.microsoft.com/office/drawing/2016/5/10/chartex" xmlns:cx5="http://schemas.microsoft.com/office/drawing/2016/5/11/chartex" xmlns:cx6="http://schemas.microsoft.com/office/drawing/2016/5/12/chartex" xmlns:cx7="http://schemas.microsoft.com/office/drawing/2016/5/13/chartex" xmlns:cx8="http://schemas.microsoft.com/office/drawing/2016/5/14/chartex" xmlns:mc="http://schemas.openxmlformats.org/markup-compatibility/2006" xmlns:aink="http://schemas.microsoft.com/office/drawing/2016/ink" xmlns:am3d="http://schemas.microsoft.com/office/drawing/2017/model3d" xmlns:o="urn:schemas-microsoft-com:office:office" xmlns:oel="http://schemas.microsoft.com/office/2019/extlst" xmlns:r="http://schemas.openxmlformats.org/officeDocument/2006/relationships" xmlns:m="http://schemas.openxmlformats.org/officeDocument/2006/math" xmlns:v="urn:schemas-microsoft-com:vml" xmlns:wp14="http://schemas.microsoft.com/office/word/2010/wordprocessingDrawing" xmlns:wp="http://schemas.openxmlformats.org/drawingml/2006/wordprocessingDrawing" xmlns:w10="urn:schemas-microsoft-com:office:word" xmlns:w="http://schemas.openxmlformats.org/wordprocessingml/2006/main" xmlns:w14="http://schemas.microsoft.com/office/word/2010/wordml" xmlns:w15="http://schemas.microsoft.com/office/word/2012/wordml" xmlns:w16cex="http://schemas.microsoft.com/office/word/2018/wordml/cex" xmlns:w16cid="http://schemas.microsoft.com/office/word/2016/wordml/cid" xmlns:w16="http://schemas.microsoft.com/office/word/2018/wordml" xmlns:w16sdtdh="http://schemas.microsoft.com/office/word/2020/wordml/sdtdatahash" xmlns:w16se="http://schemas.microsoft.com/office/word/2015/wordml/symex" xmlns:wpg="http://schemas.microsoft.com/office/word/2010/wordprocessingGroup" xmlns:wpi="http://schemas.microsoft.com/office/word/2010/wordprocessingInk" xmlns:wne="http://schemas.microsoft.com/office/word/2006/wordml" xmlns:wps="http://schemas.microsoft.com/office/word/2010/wordprocessingShape" mc:Ignorable="w14 w15 w16se w16cid w16 w16cex w16sdtdh wp14">
+  <w16cid:commentId w16cid:paraId="5C478E5A" w16cid:durableId="02BDEA08"/>
+</w16cid:commentsIds>
 </file>
 
 <file path=word/endnotes.xml><?xml version="1.0" encoding="utf-8"?>
@@ -11519,6 +12083,14 @@
     </w:lvlOverride>
   </w:num>
 </w:numbering>
+</file>
+
+<file path=word/people.xml><?xml version="1.0" encoding="utf-8"?>
+<w15:people xmlns:wpc="http://schemas.microsoft.com/office/word/2010/wordprocessingCanvas" xmlns:cx="http://schemas.microsoft.com/office/drawing/2014/chartex" xmlns:cx1="http://schemas.microsoft.com/office/drawing/2015/9/8/chartex" xmlns:cx2="http://schemas.microsoft.com/office/drawing/2015/10/21/chartex" xmlns:cx3="http://schemas.microsoft.com/office/drawing/2016/5/9/chartex" xmlns:cx4="http://schemas.microsoft.com/office/drawing/2016/5/10/chartex" xmlns:cx5="http://schemas.microsoft.com/office/drawing/2016/5/11/chartex" xmlns:cx6="http://schemas.microsoft.com/office/drawing/2016/5/12/chartex" xmlns:cx7="http://schemas.microsoft.com/office/drawing/2016/5/13/chartex" xmlns:cx8="http://schemas.microsoft.com/office/drawing/2016/5/14/chartex" xmlns:mc="http://schemas.openxmlformats.org/markup-compatibility/2006" xmlns:aink="http://schemas.microsoft.com/office/drawing/2016/ink" xmlns:am3d="http://schemas.microsoft.com/office/drawing/2017/model3d" xmlns:o="urn:schemas-microsoft-com:office:office" xmlns:oel="http://schemas.microsoft.com/office/2019/extlst" xmlns:r="http://schemas.openxmlformats.org/officeDocument/2006/relationships" xmlns:m="http://schemas.openxmlformats.org/officeDocument/2006/math" xmlns:v="urn:schemas-microsoft-com:vml" xmlns:wp14="http://schemas.microsoft.com/office/word/2010/wordprocessingDrawing" xmlns:wp="http://schemas.openxmlformats.org/drawingml/2006/wordprocessingDrawing" xmlns:w10="urn:schemas-microsoft-com:office:word" xmlns:w="http://schemas.openxmlformats.org/wordprocessingml/2006/main" xmlns:w14="http://schemas.microsoft.com/office/word/2010/wordml" xmlns:w15="http://schemas.microsoft.com/office/word/2012/wordml" xmlns:w16cex="http://schemas.microsoft.com/office/word/2018/wordml/cex" xmlns:w16cid="http://schemas.microsoft.com/office/word/2016/wordml/cid" xmlns:w16="http://schemas.microsoft.com/office/word/2018/wordml" xmlns:w16sdtdh="http://schemas.microsoft.com/office/word/2020/wordml/sdtdatahash" xmlns:w16se="http://schemas.microsoft.com/office/word/2015/wordml/symex" xmlns:wpg="http://schemas.microsoft.com/office/word/2010/wordprocessingGroup" xmlns:wpi="http://schemas.microsoft.com/office/word/2010/wordprocessingInk" xmlns:wne="http://schemas.microsoft.com/office/word/2006/wordml" xmlns:wps="http://schemas.microsoft.com/office/word/2010/wordprocessingShape" mc:Ignorable="w14 w15 w16se w16cid w16 w16cex w16sdtdh wp14">
+  <w15:person w15:author="Hussey, Ian (PSY)">
+    <w15:presenceInfo w15:providerId="AD" w15:userId="S::ian.hussey@unibe.ch::dcab90cc-a2f9-4358-ac58-ea236089634e"/>
+  </w15:person>
+</w15:people>
 </file>
 
 <file path=word/styles.xml><?xml version="1.0" encoding="utf-8"?>
@@ -12127,6 +12699,7 @@
   <w:style w:type="character" w:default="1" w:styleId="DefaultParagraphFont">
     <w:name w:val="Default Paragraph Font"/>
     <w:uiPriority w:val="1"/>
+    <w:semiHidden/>
     <w:unhideWhenUsed/>
   </w:style>
   <w:style w:type="table" w:default="1" w:styleId="TableNormal">

</xml_diff>